<commit_message>
Updated V8 debugging documentation (GitHub Issue #14).
</commit_message>
<xml_diff>
--- a/ClearScript/doc/Build.docx
+++ b/ClearScript/doc/Build.docx
@@ -1,6 +1,6 @@
 
 <file path=word/document.xml><?xml version="1.0" encoding="utf-8"?>
-<w:document xmlns:wpc="http://schemas.microsoft.com/office/word/2010/wordprocessingCanvas" xmlns:cx="http://schemas.microsoft.com/office/drawing/2014/chartex" xmlns:cx1="http://schemas.microsoft.com/office/drawing/2015/9/8/chartex" xmlns:cx2="http://schemas.microsoft.com/office/drawing/2015/10/21/chartex" xmlns:cx3="http://schemas.microsoft.com/office/drawing/2016/5/9/chartex" xmlns:cx4="http://schemas.microsoft.com/office/drawing/2016/5/10/chartex" xmlns:cx5="http://schemas.microsoft.com/office/drawing/2016/5/11/chartex" xmlns:cx6="http://schemas.microsoft.com/office/drawing/2016/5/12/chartex" xmlns:cx7="http://schemas.microsoft.com/office/drawing/2016/5/13/chartex" xmlns:cx8="http://schemas.microsoft.com/office/drawing/2016/5/14/chartex" xmlns:mc="http://schemas.openxmlformats.org/markup-compatibility/2006" xmlns:o="urn:schemas-microsoft-com:office:office" xmlns:r="http://schemas.openxmlformats.org/officeDocument/2006/relationships" xmlns:m="http://schemas.openxmlformats.org/officeDocument/2006/math" xmlns:v="urn:schemas-microsoft-com:vml" xmlns:wp14="http://schemas.microsoft.com/office/word/2010/wordprocessingDrawing" xmlns:wp="http://schemas.openxmlformats.org/drawingml/2006/wordprocessingDrawing" xmlns:w10="urn:schemas-microsoft-com:office:word" xmlns:w="http://schemas.openxmlformats.org/wordprocessingml/2006/main" xmlns:w14="http://schemas.microsoft.com/office/word/2010/wordml" xmlns:w15="http://schemas.microsoft.com/office/word/2012/wordml" xmlns:w16se="http://schemas.microsoft.com/office/word/2015/wordml/symex" xmlns:wpg="http://schemas.microsoft.com/office/word/2010/wordprocessingGroup" xmlns:wpi="http://schemas.microsoft.com/office/word/2010/wordprocessingInk" xmlns:wne="http://schemas.microsoft.com/office/word/2006/wordml" xmlns:wps="http://schemas.microsoft.com/office/word/2010/wordprocessingShape" mc:Ignorable="w14 w15 w16se wp14">
+<w:document xmlns:wpc="http://schemas.microsoft.com/office/word/2010/wordprocessingCanvas" xmlns:cx="http://schemas.microsoft.com/office/drawing/2014/chartex" xmlns:cx1="http://schemas.microsoft.com/office/drawing/2015/9/8/chartex" xmlns:cx2="http://schemas.microsoft.com/office/drawing/2015/10/21/chartex" xmlns:cx3="http://schemas.microsoft.com/office/drawing/2016/5/9/chartex" xmlns:cx4="http://schemas.microsoft.com/office/drawing/2016/5/10/chartex" xmlns:cx5="http://schemas.microsoft.com/office/drawing/2016/5/11/chartex" xmlns:cx6="http://schemas.microsoft.com/office/drawing/2016/5/12/chartex" xmlns:cx7="http://schemas.microsoft.com/office/drawing/2016/5/13/chartex" xmlns:cx8="http://schemas.microsoft.com/office/drawing/2016/5/14/chartex" xmlns:mc="http://schemas.openxmlformats.org/markup-compatibility/2006" xmlns:aink="http://schemas.microsoft.com/office/drawing/2016/ink" xmlns:am3d="http://schemas.microsoft.com/office/drawing/2017/model3d" xmlns:o="urn:schemas-microsoft-com:office:office" xmlns:r="http://schemas.openxmlformats.org/officeDocument/2006/relationships" xmlns:m="http://schemas.openxmlformats.org/officeDocument/2006/math" xmlns:v="urn:schemas-microsoft-com:vml" xmlns:wp14="http://schemas.microsoft.com/office/word/2010/wordprocessingDrawing" xmlns:wp="http://schemas.openxmlformats.org/drawingml/2006/wordprocessingDrawing" xmlns:w10="urn:schemas-microsoft-com:office:word" xmlns:w="http://schemas.openxmlformats.org/wordprocessingml/2006/main" xmlns:w14="http://schemas.microsoft.com/office/word/2010/wordml" xmlns:w15="http://schemas.microsoft.com/office/word/2012/wordml" xmlns:w16cid="http://schemas.microsoft.com/office/word/2016/wordml/cid" xmlns:w16se="http://schemas.microsoft.com/office/word/2015/wordml/symex" xmlns:wpg="http://schemas.microsoft.com/office/word/2010/wordprocessingGroup" xmlns:wpi="http://schemas.microsoft.com/office/word/2010/wordprocessingInk" xmlns:wne="http://schemas.microsoft.com/office/word/2006/wordml" xmlns:wps="http://schemas.microsoft.com/office/word/2010/wordprocessingShape" mc:Ignorable="w14 w15 w16se w16cid wp14">
   <w:body>
     <w:p>
       <w:pPr>
@@ -1064,7 +1064,13 @@
         <w:ind w:left="360"/>
       </w:pPr>
       <w:r>
-        <w:t>V8 does not support standard Windows script debugging. Instead, it implements its own TCP/IP-based debugging protocol. A convenient way to debug JavaScript code running in V8 is to use the open-source Eclipse IDE:</w:t>
+        <w:t xml:space="preserve">V8 does not support standard Windows script debugging. Instead, it implements its own TCP/IP-based debugging protocol. A convenient way to debug JavaScript code running in V8 is to use the </w:t>
+      </w:r>
+      <w:r>
+        <w:t>Visual Studio Code IDE</w:t>
+      </w:r>
+      <w:r>
+        <w:t>:</w:t>
       </w:r>
     </w:p>
     <w:p>
@@ -1087,21 +1093,7 @@
           <w:rPr>
             <w:rStyle w:val="Hyperlink"/>
           </w:rPr>
-          <w:t>Java</w:t>
-        </w:r>
-      </w:hyperlink>
-      <w:r>
-        <w:t xml:space="preserve"> and</w:t>
-      </w:r>
-      <w:r>
-        <w:t xml:space="preserve"> </w:t>
-      </w:r>
-      <w:hyperlink r:id="rId20" w:history="1">
-        <w:r>
-          <w:rPr>
-            <w:rStyle w:val="Hyperlink"/>
-          </w:rPr>
-          <w:t>Eclipse</w:t>
+          <w:t>Visual Studio Code</w:t>
         </w:r>
       </w:hyperlink>
       <w:r>
@@ -1118,7 +1110,27 @@
         <w:contextualSpacing w:val="0"/>
       </w:pPr>
       <w:r>
-        <w:t>Install Google Chrome Developer Tools for Java:</w:t>
+        <w:t xml:space="preserve">Set up </w:t>
+      </w:r>
+      <w:r>
+        <w:t>one or more</w:t>
+      </w:r>
+      <w:r>
+        <w:t xml:space="preserve"> </w:t>
+      </w:r>
+      <w:r>
+        <w:t xml:space="preserve">ClearScript </w:t>
+      </w:r>
+      <w:r>
+        <w:t>V8 debug configuration</w:t>
+      </w:r>
+      <w:r>
+        <w:t>s</w:t>
+      </w:r>
+      <w:bookmarkStart w:id="1" w:name="_GoBack"/>
+      <w:bookmarkEnd w:id="1"/>
+      <w:r>
+        <w:t>:</w:t>
       </w:r>
     </w:p>
     <w:p>
@@ -1131,13 +1143,19 @@
         <w:contextualSpacing w:val="0"/>
       </w:pPr>
       <w:r>
-        <w:t xml:space="preserve">Launch Eclipse and click </w:t>
-      </w:r>
-      <w:r>
-        <w:rPr>
-          <w:b/>
-        </w:rPr>
-        <w:t>Help</w:t>
+        <w:t xml:space="preserve">Launch </w:t>
+      </w:r>
+      <w:r>
+        <w:t>Visual Studio Code</w:t>
+      </w:r>
+      <w:r>
+        <w:t xml:space="preserve"> and click </w:t>
+      </w:r>
+      <w:r>
+        <w:rPr>
+          <w:b/>
+        </w:rPr>
+        <w:t>File</w:t>
       </w:r>
       <w:r>
         <w:t xml:space="preserve"> </w:t>
@@ -1155,7 +1173,34 @@
         <w:rPr>
           <w:b/>
         </w:rPr>
-        <w:t>Install New Software</w:t>
+        <w:t xml:space="preserve">Preferences </w:t>
+      </w:r>
+      <w:r>
+        <w:rPr>
+          <w:rFonts w:cstheme="minorHAnsi"/>
+        </w:rPr>
+        <w:t>→</w:t>
+      </w:r>
+      <w:r>
+        <w:rPr>
+          <w:b/>
+        </w:rPr>
+        <w:t xml:space="preserve"> </w:t>
+      </w:r>
+      <w:r>
+        <w:rPr>
+          <w:b/>
+        </w:rPr>
+        <w:t>Settings</w:t>
+      </w:r>
+      <w:r>
+        <w:rPr>
+          <w:b/>
+        </w:rPr>
+        <w:t xml:space="preserve"> </w:t>
+      </w:r>
+      <w:r>
+        <w:t>to open your User Settings file</w:t>
       </w:r>
       <w:r>
         <w:t>.</w:t>
@@ -1171,28 +1216,565 @@
         <w:contextualSpacing w:val="0"/>
       </w:pPr>
       <w:r>
-        <w:t xml:space="preserve">Paste the following URL into the </w:t>
-      </w:r>
-      <w:r>
-        <w:rPr>
-          <w:b/>
-        </w:rPr>
-        <w:t>Work with</w:t>
-      </w:r>
-      <w:r>
-        <w:t xml:space="preserve"> field:</w:t>
-      </w:r>
-      <w:r>
-        <w:t xml:space="preserve"> </w:t>
-      </w:r>
-      <w:hyperlink r:id="rId21" w:history="1">
-        <w:r>
-          <w:rPr>
-            <w:rStyle w:val="Hyperlink"/>
-          </w:rPr>
-          <w:t>http://chromedevtools.googlecode.com/svn/update/dev/</w:t>
-        </w:r>
-      </w:hyperlink>
+        <w:t xml:space="preserve">Add </w:t>
+      </w:r>
+      <w:r>
+        <w:t xml:space="preserve">the following </w:t>
+      </w:r>
+      <w:r>
+        <w:t>section to the file</w:t>
+      </w:r>
+      <w:r>
+        <w:t>:</w:t>
+      </w:r>
+    </w:p>
+    <w:p>
+      <w:pPr>
+        <w:shd w:val="clear" w:color="auto" w:fill="1E1E1E"/>
+        <w:spacing w:before="200"/>
+        <w:ind w:left="2160" w:right="734"/>
+        <w:rPr>
+          <w:rFonts w:ascii="Consolas" w:eastAsia="Times New Roman" w:hAnsi="Consolas" w:cs="Times New Roman"/>
+          <w:b/>
+          <w:color w:val="D4D4D4"/>
+          <w:sz w:val="20"/>
+          <w:szCs w:val="20"/>
+        </w:rPr>
+      </w:pPr>
+      <w:r>
+        <w:rPr>
+          <w:rFonts w:ascii="Consolas" w:eastAsia="Times New Roman" w:hAnsi="Consolas" w:cs="Times New Roman"/>
+          <w:b/>
+          <w:color w:val="9CDCFE"/>
+          <w:sz w:val="20"/>
+          <w:szCs w:val="20"/>
+        </w:rPr>
+        <w:t>"launch"</w:t>
+      </w:r>
+      <w:r>
+        <w:rPr>
+          <w:rFonts w:ascii="Consolas" w:eastAsia="Times New Roman" w:hAnsi="Consolas" w:cs="Times New Roman"/>
+          <w:b/>
+          <w:color w:val="D4D4D4"/>
+          <w:sz w:val="20"/>
+          <w:szCs w:val="20"/>
+        </w:rPr>
+        <w:t>: {</w:t>
+      </w:r>
+    </w:p>
+    <w:p>
+      <w:pPr>
+        <w:shd w:val="clear" w:color="auto" w:fill="1E1E1E"/>
+        <w:spacing w:before="0"/>
+        <w:ind w:left="2160" w:right="734"/>
+        <w:rPr>
+          <w:rFonts w:ascii="Consolas" w:eastAsia="Times New Roman" w:hAnsi="Consolas" w:cs="Times New Roman"/>
+          <w:b/>
+          <w:color w:val="D4D4D4"/>
+          <w:sz w:val="20"/>
+          <w:szCs w:val="20"/>
+        </w:rPr>
+      </w:pPr>
+      <w:r>
+        <w:rPr>
+          <w:rFonts w:ascii="Consolas" w:eastAsia="Times New Roman" w:hAnsi="Consolas" w:cs="Times New Roman"/>
+          <w:b/>
+          <w:color w:val="D4D4D4"/>
+          <w:sz w:val="20"/>
+          <w:szCs w:val="20"/>
+        </w:rPr>
+        <w:t xml:space="preserve">    </w:t>
+      </w:r>
+      <w:r>
+        <w:rPr>
+          <w:rFonts w:ascii="Consolas" w:eastAsia="Times New Roman" w:hAnsi="Consolas" w:cs="Times New Roman"/>
+          <w:b/>
+          <w:color w:val="9CDCFE"/>
+          <w:sz w:val="20"/>
+          <w:szCs w:val="20"/>
+        </w:rPr>
+        <w:t>"version"</w:t>
+      </w:r>
+      <w:r>
+        <w:rPr>
+          <w:rFonts w:ascii="Consolas" w:eastAsia="Times New Roman" w:hAnsi="Consolas" w:cs="Times New Roman"/>
+          <w:b/>
+          <w:color w:val="D4D4D4"/>
+          <w:sz w:val="20"/>
+          <w:szCs w:val="20"/>
+        </w:rPr>
+        <w:t xml:space="preserve">: </w:t>
+      </w:r>
+      <w:r>
+        <w:rPr>
+          <w:rFonts w:ascii="Consolas" w:eastAsia="Times New Roman" w:hAnsi="Consolas" w:cs="Times New Roman"/>
+          <w:b/>
+          <w:color w:val="CE9178"/>
+          <w:sz w:val="20"/>
+          <w:szCs w:val="20"/>
+        </w:rPr>
+        <w:t>"0.2.0"</w:t>
+      </w:r>
+      <w:r>
+        <w:rPr>
+          <w:rFonts w:ascii="Consolas" w:eastAsia="Times New Roman" w:hAnsi="Consolas" w:cs="Times New Roman"/>
+          <w:b/>
+          <w:color w:val="D4D4D4"/>
+          <w:sz w:val="20"/>
+          <w:szCs w:val="20"/>
+        </w:rPr>
+        <w:t>,</w:t>
+      </w:r>
+    </w:p>
+    <w:p>
+      <w:pPr>
+        <w:shd w:val="clear" w:color="auto" w:fill="1E1E1E"/>
+        <w:spacing w:before="0"/>
+        <w:ind w:left="2160" w:right="734"/>
+        <w:rPr>
+          <w:rFonts w:ascii="Consolas" w:eastAsia="Times New Roman" w:hAnsi="Consolas" w:cs="Times New Roman"/>
+          <w:b/>
+          <w:color w:val="D4D4D4"/>
+          <w:sz w:val="20"/>
+          <w:szCs w:val="20"/>
+        </w:rPr>
+      </w:pPr>
+      <w:r>
+        <w:rPr>
+          <w:rFonts w:ascii="Consolas" w:eastAsia="Times New Roman" w:hAnsi="Consolas" w:cs="Times New Roman"/>
+          <w:b/>
+          <w:color w:val="D4D4D4"/>
+          <w:sz w:val="20"/>
+          <w:szCs w:val="20"/>
+        </w:rPr>
+        <w:t xml:space="preserve">    </w:t>
+      </w:r>
+      <w:r>
+        <w:rPr>
+          <w:rFonts w:ascii="Consolas" w:eastAsia="Times New Roman" w:hAnsi="Consolas" w:cs="Times New Roman"/>
+          <w:b/>
+          <w:color w:val="9CDCFE"/>
+          <w:sz w:val="20"/>
+          <w:szCs w:val="20"/>
+        </w:rPr>
+        <w:t>"configurations"</w:t>
+      </w:r>
+      <w:r>
+        <w:rPr>
+          <w:rFonts w:ascii="Consolas" w:eastAsia="Times New Roman" w:hAnsi="Consolas" w:cs="Times New Roman"/>
+          <w:b/>
+          <w:color w:val="D4D4D4"/>
+          <w:sz w:val="20"/>
+          <w:szCs w:val="20"/>
+        </w:rPr>
+        <w:t>: [</w:t>
+      </w:r>
+    </w:p>
+    <w:p>
+      <w:pPr>
+        <w:shd w:val="clear" w:color="auto" w:fill="1E1E1E"/>
+        <w:spacing w:before="0"/>
+        <w:ind w:left="2160" w:right="734"/>
+        <w:rPr>
+          <w:rFonts w:ascii="Consolas" w:eastAsia="Times New Roman" w:hAnsi="Consolas" w:cs="Times New Roman"/>
+          <w:b/>
+          <w:color w:val="D4D4D4"/>
+          <w:sz w:val="20"/>
+          <w:szCs w:val="20"/>
+        </w:rPr>
+      </w:pPr>
+      <w:r>
+        <w:rPr>
+          <w:rFonts w:ascii="Consolas" w:eastAsia="Times New Roman" w:hAnsi="Consolas" w:cs="Times New Roman"/>
+          <w:b/>
+          <w:color w:val="D4D4D4"/>
+          <w:sz w:val="20"/>
+          <w:szCs w:val="20"/>
+        </w:rPr>
+        <w:t xml:space="preserve">        {</w:t>
+      </w:r>
+    </w:p>
+    <w:p>
+      <w:pPr>
+        <w:shd w:val="clear" w:color="auto" w:fill="1E1E1E"/>
+        <w:spacing w:before="0"/>
+        <w:ind w:left="2160" w:right="734"/>
+        <w:rPr>
+          <w:rFonts w:ascii="Consolas" w:eastAsia="Times New Roman" w:hAnsi="Consolas" w:cs="Times New Roman"/>
+          <w:b/>
+          <w:color w:val="D4D4D4"/>
+          <w:sz w:val="20"/>
+          <w:szCs w:val="20"/>
+        </w:rPr>
+      </w:pPr>
+      <w:r>
+        <w:rPr>
+          <w:rFonts w:ascii="Consolas" w:eastAsia="Times New Roman" w:hAnsi="Consolas" w:cs="Times New Roman"/>
+          <w:b/>
+          <w:color w:val="D4D4D4"/>
+          <w:sz w:val="20"/>
+          <w:szCs w:val="20"/>
+        </w:rPr>
+        <w:t xml:space="preserve">            </w:t>
+      </w:r>
+      <w:r>
+        <w:rPr>
+          <w:rFonts w:ascii="Consolas" w:eastAsia="Times New Roman" w:hAnsi="Consolas" w:cs="Times New Roman"/>
+          <w:b/>
+          <w:color w:val="9CDCFE"/>
+          <w:sz w:val="20"/>
+          <w:szCs w:val="20"/>
+        </w:rPr>
+        <w:t>"name"</w:t>
+      </w:r>
+      <w:r>
+        <w:rPr>
+          <w:rFonts w:ascii="Consolas" w:eastAsia="Times New Roman" w:hAnsi="Consolas" w:cs="Times New Roman"/>
+          <w:b/>
+          <w:color w:val="D4D4D4"/>
+          <w:sz w:val="20"/>
+          <w:szCs w:val="20"/>
+        </w:rPr>
+        <w:t xml:space="preserve">: </w:t>
+      </w:r>
+      <w:r>
+        <w:rPr>
+          <w:rFonts w:ascii="Consolas" w:eastAsia="Times New Roman" w:hAnsi="Consolas" w:cs="Times New Roman"/>
+          <w:b/>
+          <w:color w:val="CE9178"/>
+          <w:sz w:val="20"/>
+          <w:szCs w:val="20"/>
+        </w:rPr>
+        <w:t>"Attach to ClearScript V8 on port 9222"</w:t>
+      </w:r>
+      <w:r>
+        <w:rPr>
+          <w:rFonts w:ascii="Consolas" w:eastAsia="Times New Roman" w:hAnsi="Consolas" w:cs="Times New Roman"/>
+          <w:b/>
+          <w:color w:val="D4D4D4"/>
+          <w:sz w:val="20"/>
+          <w:szCs w:val="20"/>
+        </w:rPr>
+        <w:t>,</w:t>
+      </w:r>
+    </w:p>
+    <w:p>
+      <w:pPr>
+        <w:shd w:val="clear" w:color="auto" w:fill="1E1E1E"/>
+        <w:spacing w:before="0"/>
+        <w:ind w:left="2160" w:right="734"/>
+        <w:rPr>
+          <w:rFonts w:ascii="Consolas" w:eastAsia="Times New Roman" w:hAnsi="Consolas" w:cs="Times New Roman"/>
+          <w:b/>
+          <w:color w:val="D4D4D4"/>
+          <w:sz w:val="20"/>
+          <w:szCs w:val="20"/>
+        </w:rPr>
+      </w:pPr>
+      <w:r>
+        <w:rPr>
+          <w:rFonts w:ascii="Consolas" w:eastAsia="Times New Roman" w:hAnsi="Consolas" w:cs="Times New Roman"/>
+          <w:b/>
+          <w:color w:val="D4D4D4"/>
+          <w:sz w:val="20"/>
+          <w:szCs w:val="20"/>
+        </w:rPr>
+        <w:t xml:space="preserve">            </w:t>
+      </w:r>
+      <w:r>
+        <w:rPr>
+          <w:rFonts w:ascii="Consolas" w:eastAsia="Times New Roman" w:hAnsi="Consolas" w:cs="Times New Roman"/>
+          <w:b/>
+          <w:color w:val="9CDCFE"/>
+          <w:sz w:val="20"/>
+          <w:szCs w:val="20"/>
+        </w:rPr>
+        <w:t>"type"</w:t>
+      </w:r>
+      <w:r>
+        <w:rPr>
+          <w:rFonts w:ascii="Consolas" w:eastAsia="Times New Roman" w:hAnsi="Consolas" w:cs="Times New Roman"/>
+          <w:b/>
+          <w:color w:val="D4D4D4"/>
+          <w:sz w:val="20"/>
+          <w:szCs w:val="20"/>
+        </w:rPr>
+        <w:t xml:space="preserve">: </w:t>
+      </w:r>
+      <w:r>
+        <w:rPr>
+          <w:rFonts w:ascii="Consolas" w:eastAsia="Times New Roman" w:hAnsi="Consolas" w:cs="Times New Roman"/>
+          <w:b/>
+          <w:color w:val="CE9178"/>
+          <w:sz w:val="20"/>
+          <w:szCs w:val="20"/>
+        </w:rPr>
+        <w:t>"node"</w:t>
+      </w:r>
+      <w:r>
+        <w:rPr>
+          <w:rFonts w:ascii="Consolas" w:eastAsia="Times New Roman" w:hAnsi="Consolas" w:cs="Times New Roman"/>
+          <w:b/>
+          <w:color w:val="D4D4D4"/>
+          <w:sz w:val="20"/>
+          <w:szCs w:val="20"/>
+        </w:rPr>
+        <w:t>,</w:t>
+      </w:r>
+    </w:p>
+    <w:p>
+      <w:pPr>
+        <w:shd w:val="clear" w:color="auto" w:fill="1E1E1E"/>
+        <w:spacing w:before="0"/>
+        <w:ind w:left="2160" w:right="734"/>
+        <w:rPr>
+          <w:rFonts w:ascii="Consolas" w:eastAsia="Times New Roman" w:hAnsi="Consolas" w:cs="Times New Roman"/>
+          <w:b/>
+          <w:color w:val="D4D4D4"/>
+          <w:sz w:val="20"/>
+          <w:szCs w:val="20"/>
+        </w:rPr>
+      </w:pPr>
+      <w:r>
+        <w:rPr>
+          <w:rFonts w:ascii="Consolas" w:eastAsia="Times New Roman" w:hAnsi="Consolas" w:cs="Times New Roman"/>
+          <w:b/>
+          <w:color w:val="D4D4D4"/>
+          <w:sz w:val="20"/>
+          <w:szCs w:val="20"/>
+        </w:rPr>
+        <w:t xml:space="preserve">            </w:t>
+      </w:r>
+      <w:r>
+        <w:rPr>
+          <w:rFonts w:ascii="Consolas" w:eastAsia="Times New Roman" w:hAnsi="Consolas" w:cs="Times New Roman"/>
+          <w:b/>
+          <w:color w:val="9CDCFE"/>
+          <w:sz w:val="20"/>
+          <w:szCs w:val="20"/>
+        </w:rPr>
+        <w:t>"request"</w:t>
+      </w:r>
+      <w:r>
+        <w:rPr>
+          <w:rFonts w:ascii="Consolas" w:eastAsia="Times New Roman" w:hAnsi="Consolas" w:cs="Times New Roman"/>
+          <w:b/>
+          <w:color w:val="D4D4D4"/>
+          <w:sz w:val="20"/>
+          <w:szCs w:val="20"/>
+        </w:rPr>
+        <w:t xml:space="preserve">: </w:t>
+      </w:r>
+      <w:r>
+        <w:rPr>
+          <w:rFonts w:ascii="Consolas" w:eastAsia="Times New Roman" w:hAnsi="Consolas" w:cs="Times New Roman"/>
+          <w:b/>
+          <w:color w:val="CE9178"/>
+          <w:sz w:val="20"/>
+          <w:szCs w:val="20"/>
+        </w:rPr>
+        <w:t>"attach"</w:t>
+      </w:r>
+      <w:r>
+        <w:rPr>
+          <w:rFonts w:ascii="Consolas" w:eastAsia="Times New Roman" w:hAnsi="Consolas" w:cs="Times New Roman"/>
+          <w:b/>
+          <w:color w:val="D4D4D4"/>
+          <w:sz w:val="20"/>
+          <w:szCs w:val="20"/>
+        </w:rPr>
+        <w:t>,</w:t>
+      </w:r>
+    </w:p>
+    <w:p>
+      <w:pPr>
+        <w:shd w:val="clear" w:color="auto" w:fill="1E1E1E"/>
+        <w:spacing w:before="0"/>
+        <w:ind w:left="2160" w:right="734"/>
+        <w:rPr>
+          <w:rFonts w:ascii="Consolas" w:eastAsia="Times New Roman" w:hAnsi="Consolas" w:cs="Times New Roman"/>
+          <w:b/>
+          <w:color w:val="D4D4D4"/>
+          <w:sz w:val="20"/>
+          <w:szCs w:val="20"/>
+        </w:rPr>
+      </w:pPr>
+      <w:r>
+        <w:rPr>
+          <w:rFonts w:ascii="Consolas" w:eastAsia="Times New Roman" w:hAnsi="Consolas" w:cs="Times New Roman"/>
+          <w:b/>
+          <w:color w:val="D4D4D4"/>
+          <w:sz w:val="20"/>
+          <w:szCs w:val="20"/>
+        </w:rPr>
+        <w:t xml:space="preserve">            </w:t>
+      </w:r>
+      <w:r>
+        <w:rPr>
+          <w:rFonts w:ascii="Consolas" w:eastAsia="Times New Roman" w:hAnsi="Consolas" w:cs="Times New Roman"/>
+          <w:b/>
+          <w:color w:val="9CDCFE"/>
+          <w:sz w:val="20"/>
+          <w:szCs w:val="20"/>
+        </w:rPr>
+        <w:t>"protocol"</w:t>
+      </w:r>
+      <w:r>
+        <w:rPr>
+          <w:rFonts w:ascii="Consolas" w:eastAsia="Times New Roman" w:hAnsi="Consolas" w:cs="Times New Roman"/>
+          <w:b/>
+          <w:color w:val="D4D4D4"/>
+          <w:sz w:val="20"/>
+          <w:szCs w:val="20"/>
+        </w:rPr>
+        <w:t xml:space="preserve">: </w:t>
+      </w:r>
+      <w:r>
+        <w:rPr>
+          <w:rFonts w:ascii="Consolas" w:eastAsia="Times New Roman" w:hAnsi="Consolas" w:cs="Times New Roman"/>
+          <w:b/>
+          <w:color w:val="CE9178"/>
+          <w:sz w:val="20"/>
+          <w:szCs w:val="20"/>
+        </w:rPr>
+        <w:t>"legacy"</w:t>
+      </w:r>
+      <w:r>
+        <w:rPr>
+          <w:rFonts w:ascii="Consolas" w:eastAsia="Times New Roman" w:hAnsi="Consolas" w:cs="Times New Roman"/>
+          <w:b/>
+          <w:color w:val="D4D4D4"/>
+          <w:sz w:val="20"/>
+          <w:szCs w:val="20"/>
+        </w:rPr>
+        <w:t>,</w:t>
+      </w:r>
+    </w:p>
+    <w:p>
+      <w:pPr>
+        <w:shd w:val="clear" w:color="auto" w:fill="1E1E1E"/>
+        <w:spacing w:before="0"/>
+        <w:ind w:left="2160" w:right="734"/>
+        <w:rPr>
+          <w:rFonts w:ascii="Consolas" w:eastAsia="Times New Roman" w:hAnsi="Consolas" w:cs="Times New Roman"/>
+          <w:b/>
+          <w:color w:val="D4D4D4"/>
+          <w:sz w:val="20"/>
+          <w:szCs w:val="20"/>
+        </w:rPr>
+      </w:pPr>
+      <w:r>
+        <w:rPr>
+          <w:rFonts w:ascii="Consolas" w:eastAsia="Times New Roman" w:hAnsi="Consolas" w:cs="Times New Roman"/>
+          <w:b/>
+          <w:color w:val="D4D4D4"/>
+          <w:sz w:val="20"/>
+          <w:szCs w:val="20"/>
+        </w:rPr>
+        <w:t xml:space="preserve">            </w:t>
+      </w:r>
+      <w:r>
+        <w:rPr>
+          <w:rFonts w:ascii="Consolas" w:eastAsia="Times New Roman" w:hAnsi="Consolas" w:cs="Times New Roman"/>
+          <w:b/>
+          <w:color w:val="9CDCFE"/>
+          <w:sz w:val="20"/>
+          <w:szCs w:val="20"/>
+        </w:rPr>
+        <w:t>"port"</w:t>
+      </w:r>
+      <w:r>
+        <w:rPr>
+          <w:rFonts w:ascii="Consolas" w:eastAsia="Times New Roman" w:hAnsi="Consolas" w:cs="Times New Roman"/>
+          <w:b/>
+          <w:color w:val="D4D4D4"/>
+          <w:sz w:val="20"/>
+          <w:szCs w:val="20"/>
+        </w:rPr>
+        <w:t xml:space="preserve">: </w:t>
+      </w:r>
+      <w:r>
+        <w:rPr>
+          <w:rFonts w:ascii="Consolas" w:eastAsia="Times New Roman" w:hAnsi="Consolas" w:cs="Times New Roman"/>
+          <w:b/>
+          <w:color w:val="B5CEA8"/>
+          <w:sz w:val="20"/>
+          <w:szCs w:val="20"/>
+        </w:rPr>
+        <w:t>9222</w:t>
+      </w:r>
+    </w:p>
+    <w:p>
+      <w:pPr>
+        <w:shd w:val="clear" w:color="auto" w:fill="1E1E1E"/>
+        <w:spacing w:before="0"/>
+        <w:ind w:left="2160" w:right="734"/>
+        <w:rPr>
+          <w:rFonts w:ascii="Consolas" w:eastAsia="Times New Roman" w:hAnsi="Consolas" w:cs="Times New Roman"/>
+          <w:b/>
+          <w:color w:val="D4D4D4"/>
+          <w:sz w:val="20"/>
+          <w:szCs w:val="20"/>
+        </w:rPr>
+      </w:pPr>
+      <w:r>
+        <w:rPr>
+          <w:rFonts w:ascii="Consolas" w:eastAsia="Times New Roman" w:hAnsi="Consolas" w:cs="Times New Roman"/>
+          <w:b/>
+          <w:color w:val="D4D4D4"/>
+          <w:sz w:val="20"/>
+          <w:szCs w:val="20"/>
+        </w:rPr>
+        <w:t xml:space="preserve">        }</w:t>
+      </w:r>
+    </w:p>
+    <w:p>
+      <w:pPr>
+        <w:shd w:val="clear" w:color="auto" w:fill="1E1E1E"/>
+        <w:spacing w:before="0"/>
+        <w:ind w:left="2160" w:right="734"/>
+        <w:rPr>
+          <w:rFonts w:ascii="Consolas" w:eastAsia="Times New Roman" w:hAnsi="Consolas" w:cs="Times New Roman"/>
+          <w:b/>
+          <w:color w:val="D4D4D4"/>
+          <w:sz w:val="20"/>
+          <w:szCs w:val="20"/>
+        </w:rPr>
+      </w:pPr>
+      <w:r>
+        <w:rPr>
+          <w:rFonts w:ascii="Consolas" w:eastAsia="Times New Roman" w:hAnsi="Consolas" w:cs="Times New Roman"/>
+          <w:b/>
+          <w:color w:val="D4D4D4"/>
+          <w:sz w:val="20"/>
+          <w:szCs w:val="20"/>
+        </w:rPr>
+        <w:t xml:space="preserve">    ]</w:t>
+      </w:r>
+    </w:p>
+    <w:p>
+      <w:pPr>
+        <w:shd w:val="clear" w:color="auto" w:fill="1E1E1E"/>
+        <w:spacing w:before="0" w:after="280"/>
+        <w:ind w:left="2160" w:right="734"/>
+        <w:rPr>
+          <w:rFonts w:ascii="Consolas" w:eastAsia="Times New Roman" w:hAnsi="Consolas" w:cs="Times New Roman"/>
+          <w:b/>
+          <w:color w:val="D4D4D4"/>
+          <w:sz w:val="20"/>
+          <w:szCs w:val="20"/>
+        </w:rPr>
+      </w:pPr>
+      <w:r>
+        <w:rPr>
+          <w:rFonts w:ascii="Consolas" w:eastAsia="Times New Roman" w:hAnsi="Consolas" w:cs="Times New Roman"/>
+          <w:b/>
+          <w:color w:val="D4D4D4"/>
+          <w:sz w:val="20"/>
+          <w:szCs w:val="20"/>
+        </w:rPr>
+        <w:t>}</w:t>
+      </w:r>
     </w:p>
     <w:p>
       <w:pPr>
@@ -1204,16 +1786,19 @@
         <w:contextualSpacing w:val="0"/>
       </w:pPr>
       <w:r>
-        <w:t xml:space="preserve">Select </w:t>
-      </w:r>
-      <w:r>
-        <w:rPr>
-          <w:b/>
-        </w:rPr>
-        <w:t>Google Chrome Developer Tools</w:t>
-      </w:r>
-      <w:r>
-        <w:t xml:space="preserve"> and complete the dialog.</w:t>
+        <w:t xml:space="preserve">You can </w:t>
+      </w:r>
+      <w:r>
+        <w:t>specify</w:t>
+      </w:r>
+      <w:r>
+        <w:t xml:space="preserve"> additional configurations for differen</w:t>
+      </w:r>
+      <w:r>
+        <w:t>t TCP/IP port numbers</w:t>
+      </w:r>
+      <w:r>
+        <w:t>.</w:t>
       </w:r>
     </w:p>
     <w:p>
@@ -1226,7 +1811,34 @@
         <w:contextualSpacing w:val="0"/>
       </w:pPr>
       <w:r>
-        <w:t>Restart Eclipse.</w:t>
+        <w:t xml:space="preserve">Click </w:t>
+      </w:r>
+      <w:r>
+        <w:rPr>
+          <w:b/>
+        </w:rPr>
+        <w:t>File</w:t>
+      </w:r>
+      <w:r>
+        <w:t xml:space="preserve"> </w:t>
+      </w:r>
+      <w:r>
+        <w:rPr>
+          <w:rFonts w:cstheme="minorHAnsi"/>
+        </w:rPr>
+        <w:t>→</w:t>
+      </w:r>
+      <w:r>
+        <w:t xml:space="preserve"> </w:t>
+      </w:r>
+      <w:r>
+        <w:rPr>
+          <w:b/>
+        </w:rPr>
+        <w:t>Save</w:t>
+      </w:r>
+      <w:r>
+        <w:t>.</w:t>
       </w:r>
     </w:p>
     <w:p>
@@ -1241,7 +1853,7 @@
       <w:r>
         <w:t xml:space="preserve">Enable script debugging in your application by invoking the </w:t>
       </w:r>
-      <w:hyperlink r:id="rId22" w:history="1">
+      <w:hyperlink r:id="rId20" w:history="1">
         <w:r>
           <w:rPr>
             <w:rStyle w:val="Hyperlink"/>
@@ -1256,7 +1868,7 @@
       <w:r>
         <w:t xml:space="preserve"> constructor with </w:t>
       </w:r>
-      <w:hyperlink r:id="rId23" w:history="1">
+      <w:hyperlink r:id="rId21" w:history="1">
         <w:r>
           <w:rPr>
             <w:rStyle w:val="Hyperlink"/>
@@ -1269,7 +1881,19 @@
         </w:r>
       </w:hyperlink>
       <w:r>
-        <w:t xml:space="preserve"> and an available TCP/IP port number. The default port number is 9222.</w:t>
+        <w:t xml:space="preserve"> and </w:t>
+      </w:r>
+      <w:r>
+        <w:t>a</w:t>
+      </w:r>
+      <w:r>
+        <w:t xml:space="preserve"> TCP/IP port number</w:t>
+      </w:r>
+      <w:r>
+        <w:t xml:space="preserve"> that matches one of your debug configurations</w:t>
+      </w:r>
+      <w:r>
+        <w:t>. The default port number is 9222.</w:t>
       </w:r>
     </w:p>
     <w:p>
@@ -1282,7 +1906,13 @@
         <w:contextualSpacing w:val="0"/>
       </w:pPr>
       <w:r>
-        <w:t>Attach the Eclipse debugger to your application:</w:t>
+        <w:t xml:space="preserve">Attach the </w:t>
+      </w:r>
+      <w:r>
+        <w:t>Visual Studio Code</w:t>
+      </w:r>
+      <w:r>
+        <w:t xml:space="preserve"> debugger to your application:</w:t>
       </w:r>
     </w:p>
     <w:p>
@@ -1295,13 +1925,13 @@
         <w:contextualSpacing w:val="0"/>
       </w:pPr>
       <w:r>
-        <w:t xml:space="preserve">In Eclipse, select </w:t>
-      </w:r>
-      <w:r>
-        <w:rPr>
-          <w:b/>
-        </w:rPr>
-        <w:t>Run</w:t>
+        <w:t xml:space="preserve">Click </w:t>
+      </w:r>
+      <w:r>
+        <w:rPr>
+          <w:b/>
+        </w:rPr>
+        <w:t>View</w:t>
       </w:r>
       <w:r>
         <w:t xml:space="preserve"> </w:t>
@@ -1319,10 +1949,10 @@
         <w:rPr>
           <w:b/>
         </w:rPr>
-        <w:t>Debug Configurations</w:t>
-      </w:r>
-      <w:r>
-        <w:t>.</w:t>
+        <w:t>Debug</w:t>
+      </w:r>
+      <w:r>
+        <w:t xml:space="preserve"> to bring up the Debug view.</w:t>
       </w:r>
     </w:p>
     <w:p>
@@ -1335,25 +1965,19 @@
         <w:contextualSpacing w:val="0"/>
       </w:pPr>
       <w:r>
-        <w:t xml:space="preserve">Right-click on </w:t>
-      </w:r>
-      <w:r>
-        <w:rPr>
-          <w:b/>
-        </w:rPr>
-        <w:t>Standalone V8 VM</w:t>
-      </w:r>
-      <w:r>
-        <w:t xml:space="preserve"> and select </w:t>
-      </w:r>
-      <w:r>
-        <w:rPr>
-          <w:b/>
-        </w:rPr>
-        <w:t>New</w:t>
-      </w:r>
-      <w:r>
-        <w:t>.</w:t>
+        <w:t>S</w:t>
+      </w:r>
+      <w:r>
+        <w:t xml:space="preserve">elect the appropriate </w:t>
+      </w:r>
+      <w:r>
+        <w:t xml:space="preserve">debug </w:t>
+      </w:r>
+      <w:r>
+        <w:t>configuration</w:t>
+      </w:r>
+      <w:r>
+        <w:t xml:space="preserve"> at the top of the Debug Side Bar.</w:t>
       </w:r>
     </w:p>
     <w:p>
@@ -1366,13 +1990,31 @@
         <w:contextualSpacing w:val="0"/>
       </w:pPr>
       <w:r>
-        <w:t xml:space="preserve">Fill in the correct port number and click </w:t>
+        <w:t xml:space="preserve">Click </w:t>
       </w:r>
       <w:r>
         <w:rPr>
           <w:b/>
         </w:rPr>
         <w:t>Debug</w:t>
+      </w:r>
+      <w:r>
+        <w:t xml:space="preserve"> </w:t>
+      </w:r>
+      <w:r>
+        <w:rPr>
+          <w:rFonts w:cstheme="minorHAnsi"/>
+        </w:rPr>
+        <w:t>→</w:t>
+      </w:r>
+      <w:r>
+        <w:t xml:space="preserve"> </w:t>
+      </w:r>
+      <w:r>
+        <w:rPr>
+          <w:b/>
+        </w:rPr>
+        <w:t>Start Debugging</w:t>
       </w:r>
       <w:r>
         <w:t>.</w:t>
@@ -1426,7 +2068,7 @@
         </w:numPr>
         <w:contextualSpacing w:val="0"/>
       </w:pPr>
-      <w:hyperlink r:id="rId24" w:history="1">
+      <w:hyperlink r:id="rId22" w:history="1">
         <w:r>
           <w:rPr>
             <w:rStyle w:val="Hyperlink"/>
@@ -1447,7 +2089,7 @@
         </w:numPr>
         <w:contextualSpacing w:val="0"/>
       </w:pPr>
-      <w:hyperlink r:id="rId25" w:history="1">
+      <w:hyperlink r:id="rId23" w:history="1">
         <w:r>
           <w:rPr>
             <w:rStyle w:val="Hyperlink"/>
@@ -1458,7 +2100,7 @@
       <w:r>
         <w:t xml:space="preserve"> for generously providing the </w:t>
       </w:r>
-      <w:hyperlink r:id="rId26" w:history="1">
+      <w:hyperlink r:id="rId24" w:history="1">
         <w:r>
           <w:rPr>
             <w:rStyle w:val="Hyperlink"/>
@@ -1474,8 +2116,6 @@
       <w:r>
         <w:t xml:space="preserve"> service.</w:t>
       </w:r>
-      <w:bookmarkStart w:id="1" w:name="_GoBack"/>
-      <w:bookmarkEnd w:id="1"/>
     </w:p>
     <w:sectPr>
       <w:pgSz w:w="12240" w:h="15840"/>
@@ -1488,7 +2128,7 @@
 </file>
 
 <file path=word/endnotes.xml><?xml version="1.0" encoding="utf-8"?>
-<w:endnotes xmlns:wpc="http://schemas.microsoft.com/office/word/2010/wordprocessingCanvas" xmlns:cx="http://schemas.microsoft.com/office/drawing/2014/chartex" xmlns:cx1="http://schemas.microsoft.com/office/drawing/2015/9/8/chartex" xmlns:cx2="http://schemas.microsoft.com/office/drawing/2015/10/21/chartex" xmlns:cx3="http://schemas.microsoft.com/office/drawing/2016/5/9/chartex" xmlns:cx4="http://schemas.microsoft.com/office/drawing/2016/5/10/chartex" xmlns:cx5="http://schemas.microsoft.com/office/drawing/2016/5/11/chartex" xmlns:cx6="http://schemas.microsoft.com/office/drawing/2016/5/12/chartex" xmlns:cx7="http://schemas.microsoft.com/office/drawing/2016/5/13/chartex" xmlns:cx8="http://schemas.microsoft.com/office/drawing/2016/5/14/chartex" xmlns:mc="http://schemas.openxmlformats.org/markup-compatibility/2006" xmlns:o="urn:schemas-microsoft-com:office:office" xmlns:r="http://schemas.openxmlformats.org/officeDocument/2006/relationships" xmlns:m="http://schemas.openxmlformats.org/officeDocument/2006/math" xmlns:v="urn:schemas-microsoft-com:vml" xmlns:wp14="http://schemas.microsoft.com/office/word/2010/wordprocessingDrawing" xmlns:wp="http://schemas.openxmlformats.org/drawingml/2006/wordprocessingDrawing" xmlns:w10="urn:schemas-microsoft-com:office:word" xmlns:w="http://schemas.openxmlformats.org/wordprocessingml/2006/main" xmlns:w14="http://schemas.microsoft.com/office/word/2010/wordml" xmlns:w15="http://schemas.microsoft.com/office/word/2012/wordml" xmlns:w16se="http://schemas.microsoft.com/office/word/2015/wordml/symex" xmlns:wpg="http://schemas.microsoft.com/office/word/2010/wordprocessingGroup" xmlns:wpi="http://schemas.microsoft.com/office/word/2010/wordprocessingInk" xmlns:wne="http://schemas.microsoft.com/office/word/2006/wordml" xmlns:wps="http://schemas.microsoft.com/office/word/2010/wordprocessingShape" mc:Ignorable="w14 w15 w16se wp14">
+<w:endnotes xmlns:wpc="http://schemas.microsoft.com/office/word/2010/wordprocessingCanvas" xmlns:cx="http://schemas.microsoft.com/office/drawing/2014/chartex" xmlns:cx1="http://schemas.microsoft.com/office/drawing/2015/9/8/chartex" xmlns:cx2="http://schemas.microsoft.com/office/drawing/2015/10/21/chartex" xmlns:cx3="http://schemas.microsoft.com/office/drawing/2016/5/9/chartex" xmlns:cx4="http://schemas.microsoft.com/office/drawing/2016/5/10/chartex" xmlns:cx5="http://schemas.microsoft.com/office/drawing/2016/5/11/chartex" xmlns:cx6="http://schemas.microsoft.com/office/drawing/2016/5/12/chartex" xmlns:cx7="http://schemas.microsoft.com/office/drawing/2016/5/13/chartex" xmlns:cx8="http://schemas.microsoft.com/office/drawing/2016/5/14/chartex" xmlns:mc="http://schemas.openxmlformats.org/markup-compatibility/2006" xmlns:aink="http://schemas.microsoft.com/office/drawing/2016/ink" xmlns:am3d="http://schemas.microsoft.com/office/drawing/2017/model3d" xmlns:o="urn:schemas-microsoft-com:office:office" xmlns:r="http://schemas.openxmlformats.org/officeDocument/2006/relationships" xmlns:m="http://schemas.openxmlformats.org/officeDocument/2006/math" xmlns:v="urn:schemas-microsoft-com:vml" xmlns:wp14="http://schemas.microsoft.com/office/word/2010/wordprocessingDrawing" xmlns:wp="http://schemas.openxmlformats.org/drawingml/2006/wordprocessingDrawing" xmlns:w10="urn:schemas-microsoft-com:office:word" xmlns:w="http://schemas.openxmlformats.org/wordprocessingml/2006/main" xmlns:w14="http://schemas.microsoft.com/office/word/2010/wordml" xmlns:w15="http://schemas.microsoft.com/office/word/2012/wordml" xmlns:w16cid="http://schemas.microsoft.com/office/word/2016/wordml/cid" xmlns:w16se="http://schemas.microsoft.com/office/word/2015/wordml/symex" xmlns:wpg="http://schemas.microsoft.com/office/word/2010/wordprocessingGroup" xmlns:wpi="http://schemas.microsoft.com/office/word/2010/wordprocessingInk" xmlns:wne="http://schemas.microsoft.com/office/word/2006/wordml" xmlns:wps="http://schemas.microsoft.com/office/word/2010/wordprocessingShape" mc:Ignorable="w14 w15 w16se w16cid wp14">
   <w:endnote w:type="separator" w:id="-1">
     <w:p>
       <w:pPr>
@@ -1513,7 +2153,7 @@
 </file>
 
 <file path=word/footnotes.xml><?xml version="1.0" encoding="utf-8"?>
-<w:footnotes xmlns:wpc="http://schemas.microsoft.com/office/word/2010/wordprocessingCanvas" xmlns:cx="http://schemas.microsoft.com/office/drawing/2014/chartex" xmlns:cx1="http://schemas.microsoft.com/office/drawing/2015/9/8/chartex" xmlns:cx2="http://schemas.microsoft.com/office/drawing/2015/10/21/chartex" xmlns:cx3="http://schemas.microsoft.com/office/drawing/2016/5/9/chartex" xmlns:cx4="http://schemas.microsoft.com/office/drawing/2016/5/10/chartex" xmlns:cx5="http://schemas.microsoft.com/office/drawing/2016/5/11/chartex" xmlns:cx6="http://schemas.microsoft.com/office/drawing/2016/5/12/chartex" xmlns:cx7="http://schemas.microsoft.com/office/drawing/2016/5/13/chartex" xmlns:cx8="http://schemas.microsoft.com/office/drawing/2016/5/14/chartex" xmlns:mc="http://schemas.openxmlformats.org/markup-compatibility/2006" xmlns:o="urn:schemas-microsoft-com:office:office" xmlns:r="http://schemas.openxmlformats.org/officeDocument/2006/relationships" xmlns:m="http://schemas.openxmlformats.org/officeDocument/2006/math" xmlns:v="urn:schemas-microsoft-com:vml" xmlns:wp14="http://schemas.microsoft.com/office/word/2010/wordprocessingDrawing" xmlns:wp="http://schemas.openxmlformats.org/drawingml/2006/wordprocessingDrawing" xmlns:w10="urn:schemas-microsoft-com:office:word" xmlns:w="http://schemas.openxmlformats.org/wordprocessingml/2006/main" xmlns:w14="http://schemas.microsoft.com/office/word/2010/wordml" xmlns:w15="http://schemas.microsoft.com/office/word/2012/wordml" xmlns:w16se="http://schemas.microsoft.com/office/word/2015/wordml/symex" xmlns:wpg="http://schemas.microsoft.com/office/word/2010/wordprocessingGroup" xmlns:wpi="http://schemas.microsoft.com/office/word/2010/wordprocessingInk" xmlns:wne="http://schemas.microsoft.com/office/word/2006/wordml" xmlns:wps="http://schemas.microsoft.com/office/word/2010/wordprocessingShape" mc:Ignorable="w14 w15 w16se wp14">
+<w:footnotes xmlns:wpc="http://schemas.microsoft.com/office/word/2010/wordprocessingCanvas" xmlns:cx="http://schemas.microsoft.com/office/drawing/2014/chartex" xmlns:cx1="http://schemas.microsoft.com/office/drawing/2015/9/8/chartex" xmlns:cx2="http://schemas.microsoft.com/office/drawing/2015/10/21/chartex" xmlns:cx3="http://schemas.microsoft.com/office/drawing/2016/5/9/chartex" xmlns:cx4="http://schemas.microsoft.com/office/drawing/2016/5/10/chartex" xmlns:cx5="http://schemas.microsoft.com/office/drawing/2016/5/11/chartex" xmlns:cx6="http://schemas.microsoft.com/office/drawing/2016/5/12/chartex" xmlns:cx7="http://schemas.microsoft.com/office/drawing/2016/5/13/chartex" xmlns:cx8="http://schemas.microsoft.com/office/drawing/2016/5/14/chartex" xmlns:mc="http://schemas.openxmlformats.org/markup-compatibility/2006" xmlns:aink="http://schemas.microsoft.com/office/drawing/2016/ink" xmlns:am3d="http://schemas.microsoft.com/office/drawing/2017/model3d" xmlns:o="urn:schemas-microsoft-com:office:office" xmlns:r="http://schemas.openxmlformats.org/officeDocument/2006/relationships" xmlns:m="http://schemas.openxmlformats.org/officeDocument/2006/math" xmlns:v="urn:schemas-microsoft-com:vml" xmlns:wp14="http://schemas.microsoft.com/office/word/2010/wordprocessingDrawing" xmlns:wp="http://schemas.openxmlformats.org/drawingml/2006/wordprocessingDrawing" xmlns:w10="urn:schemas-microsoft-com:office:word" xmlns:w="http://schemas.openxmlformats.org/wordprocessingml/2006/main" xmlns:w14="http://schemas.microsoft.com/office/word/2010/wordml" xmlns:w15="http://schemas.microsoft.com/office/word/2012/wordml" xmlns:w16cid="http://schemas.microsoft.com/office/word/2016/wordml/cid" xmlns:w16se="http://schemas.microsoft.com/office/word/2015/wordml/symex" xmlns:wpg="http://schemas.microsoft.com/office/word/2010/wordprocessingGroup" xmlns:wpi="http://schemas.microsoft.com/office/word/2010/wordprocessingInk" xmlns:wne="http://schemas.microsoft.com/office/word/2006/wordml" xmlns:wps="http://schemas.microsoft.com/office/word/2010/wordprocessingShape" mc:Ignorable="w14 w15 w16se w16cid wp14">
   <w:footnote w:type="separator" w:id="-1">
     <w:p>
       <w:pPr>
@@ -1538,7 +2178,7 @@
 </file>
 
 <file path=word/numbering.xml><?xml version="1.0" encoding="utf-8"?>
-<w:numbering xmlns:wpc="http://schemas.microsoft.com/office/word/2010/wordprocessingCanvas" xmlns:cx="http://schemas.microsoft.com/office/drawing/2014/chartex" xmlns:cx1="http://schemas.microsoft.com/office/drawing/2015/9/8/chartex" xmlns:cx2="http://schemas.microsoft.com/office/drawing/2015/10/21/chartex" xmlns:cx3="http://schemas.microsoft.com/office/drawing/2016/5/9/chartex" xmlns:cx4="http://schemas.microsoft.com/office/drawing/2016/5/10/chartex" xmlns:cx5="http://schemas.microsoft.com/office/drawing/2016/5/11/chartex" xmlns:cx6="http://schemas.microsoft.com/office/drawing/2016/5/12/chartex" xmlns:cx7="http://schemas.microsoft.com/office/drawing/2016/5/13/chartex" xmlns:cx8="http://schemas.microsoft.com/office/drawing/2016/5/14/chartex" xmlns:mc="http://schemas.openxmlformats.org/markup-compatibility/2006" xmlns:o="urn:schemas-microsoft-com:office:office" xmlns:r="http://schemas.openxmlformats.org/officeDocument/2006/relationships" xmlns:m="http://schemas.openxmlformats.org/officeDocument/2006/math" xmlns:v="urn:schemas-microsoft-com:vml" xmlns:wp14="http://schemas.microsoft.com/office/word/2010/wordprocessingDrawing" xmlns:wp="http://schemas.openxmlformats.org/drawingml/2006/wordprocessingDrawing" xmlns:w10="urn:schemas-microsoft-com:office:word" xmlns:w="http://schemas.openxmlformats.org/wordprocessingml/2006/main" xmlns:w14="http://schemas.microsoft.com/office/word/2010/wordml" xmlns:w15="http://schemas.microsoft.com/office/word/2012/wordml" xmlns:w16se="http://schemas.microsoft.com/office/word/2015/wordml/symex" xmlns:wpg="http://schemas.microsoft.com/office/word/2010/wordprocessingGroup" xmlns:wpi="http://schemas.microsoft.com/office/word/2010/wordprocessingInk" xmlns:wne="http://schemas.microsoft.com/office/word/2006/wordml" xmlns:wps="http://schemas.microsoft.com/office/word/2010/wordprocessingShape" mc:Ignorable="w14 w15 w16se wp14">
+<w:numbering xmlns:wpc="http://schemas.microsoft.com/office/word/2010/wordprocessingCanvas" xmlns:cx="http://schemas.microsoft.com/office/drawing/2014/chartex" xmlns:cx1="http://schemas.microsoft.com/office/drawing/2015/9/8/chartex" xmlns:cx2="http://schemas.microsoft.com/office/drawing/2015/10/21/chartex" xmlns:cx3="http://schemas.microsoft.com/office/drawing/2016/5/9/chartex" xmlns:cx4="http://schemas.microsoft.com/office/drawing/2016/5/10/chartex" xmlns:cx5="http://schemas.microsoft.com/office/drawing/2016/5/11/chartex" xmlns:cx6="http://schemas.microsoft.com/office/drawing/2016/5/12/chartex" xmlns:cx7="http://schemas.microsoft.com/office/drawing/2016/5/13/chartex" xmlns:cx8="http://schemas.microsoft.com/office/drawing/2016/5/14/chartex" xmlns:mc="http://schemas.openxmlformats.org/markup-compatibility/2006" xmlns:aink="http://schemas.microsoft.com/office/drawing/2016/ink" xmlns:am3d="http://schemas.microsoft.com/office/drawing/2017/model3d" xmlns:o="urn:schemas-microsoft-com:office:office" xmlns:r="http://schemas.openxmlformats.org/officeDocument/2006/relationships" xmlns:m="http://schemas.openxmlformats.org/officeDocument/2006/math" xmlns:v="urn:schemas-microsoft-com:vml" xmlns:wp14="http://schemas.microsoft.com/office/word/2010/wordprocessingDrawing" xmlns:wp="http://schemas.openxmlformats.org/drawingml/2006/wordprocessingDrawing" xmlns:w10="urn:schemas-microsoft-com:office:word" xmlns:w="http://schemas.openxmlformats.org/wordprocessingml/2006/main" xmlns:w14="http://schemas.microsoft.com/office/word/2010/wordml" xmlns:w15="http://schemas.microsoft.com/office/word/2012/wordml" xmlns:w16cid="http://schemas.microsoft.com/office/word/2016/wordml/cid" xmlns:w16se="http://schemas.microsoft.com/office/word/2015/wordml/symex" xmlns:wpg="http://schemas.microsoft.com/office/word/2010/wordprocessingGroup" xmlns:wpi="http://schemas.microsoft.com/office/word/2010/wordprocessingInk" xmlns:wne="http://schemas.microsoft.com/office/word/2006/wordml" xmlns:wps="http://schemas.microsoft.com/office/word/2010/wordprocessingShape" mc:Ignorable="w14 w15 w16se w16cid wp14">
   <w:abstractNum w:abstractNumId="0" w15:restartNumberingAfterBreak="0">
     <w:nsid w:val="05762E98"/>
     <w:multiLevelType w:val="hybridMultilevel"/>
@@ -2352,7 +2992,7 @@
 </file>
 
 <file path=word/styles.xml><?xml version="1.0" encoding="utf-8"?>
-<w:styles xmlns:mc="http://schemas.openxmlformats.org/markup-compatibility/2006" xmlns:r="http://schemas.openxmlformats.org/officeDocument/2006/relationships" xmlns:w="http://schemas.openxmlformats.org/wordprocessingml/2006/main" xmlns:w14="http://schemas.microsoft.com/office/word/2010/wordml" xmlns:w15="http://schemas.microsoft.com/office/word/2012/wordml" xmlns:w16se="http://schemas.microsoft.com/office/word/2015/wordml/symex" mc:Ignorable="w14 w15 w16se">
+<w:styles xmlns:mc="http://schemas.openxmlformats.org/markup-compatibility/2006" xmlns:r="http://schemas.openxmlformats.org/officeDocument/2006/relationships" xmlns:w="http://schemas.openxmlformats.org/wordprocessingml/2006/main" xmlns:w14="http://schemas.microsoft.com/office/word/2010/wordml" xmlns:w15="http://schemas.microsoft.com/office/word/2012/wordml" xmlns:w16cid="http://schemas.microsoft.com/office/word/2016/wordml/cid" xmlns:w16se="http://schemas.microsoft.com/office/word/2015/wordml/symex" mc:Ignorable="w14 w15 w16se w16cid">
   <w:docDefaults>
     <w:rPrDefault>
       <w:rPr>
@@ -2368,7 +3008,7 @@
       </w:pPr>
     </w:pPrDefault>
   </w:docDefaults>
-  <w:latentStyles w:defLockedState="0" w:defUIPriority="99" w:defSemiHidden="0" w:defUnhideWhenUsed="0" w:defQFormat="0" w:count="374">
+  <w:latentStyles w:defLockedState="0" w:defUIPriority="99" w:defSemiHidden="0" w:defUnhideWhenUsed="0" w:defQFormat="0" w:count="375">
     <w:lsdException w:name="Normal" w:uiPriority="0" w:qFormat="1"/>
     <w:lsdException w:name="heading 1" w:uiPriority="9" w:qFormat="1"/>
     <w:lsdException w:name="heading 2" w:semiHidden="1" w:uiPriority="9" w:unhideWhenUsed="1" w:qFormat="1"/>
@@ -2743,6 +3383,7 @@
     <w:lsdException w:name="Mention" w:semiHidden="1" w:unhideWhenUsed="1"/>
     <w:lsdException w:name="Smart Hyperlink" w:semiHidden="1" w:unhideWhenUsed="1"/>
     <w:lsdException w:name="Hashtag" w:semiHidden="1" w:unhideWhenUsed="1"/>
+    <w:lsdException w:name="Unresolved Mention" w:semiHidden="1" w:unhideWhenUsed="1"/>
   </w:latentStyles>
   <w:style w:type="paragraph" w:default="1" w:styleId="Normal">
     <w:name w:val="Normal"/>
@@ -3089,6 +3730,18 @@
       <w:shd w:val="clear" w:color="auto" w:fill="E6E6E6"/>
     </w:rPr>
   </w:style>
+  <w:style w:type="character" w:styleId="UnresolvedMention">
+    <w:name w:val="Unresolved Mention"/>
+    <w:basedOn w:val="DefaultParagraphFont"/>
+    <w:uiPriority w:val="99"/>
+    <w:semiHidden/>
+    <w:unhideWhenUsed/>
+    <w:rsid w:val="00882C57"/>
+    <w:rPr>
+      <w:color w:val="808080"/>
+      <w:shd w:val="clear" w:color="auto" w:fill="E6E6E6"/>
+    </w:rPr>
+  </w:style>
 </w:styles>
 </file>
 

</xml_diff>

<commit_message>
ClearScript 5.5: Added support for the V8 Inspector debugging protocol; added V8ScriptEngineFlags.EnableRemoteDebugging and V8RuntimeFlags.EnableRemoteDebugging; updated deployment, debugging, and API documentation. Tested with V8 6.2.414.40.
</commit_message>
<xml_diff>
--- a/ClearScript/doc/Build.docx
+++ b/ClearScript/doc/Build.docx
@@ -109,7 +109,46 @@
         <w:ind w:left="360"/>
       </w:pPr>
       <w:r>
-        <w:t xml:space="preserve">The provided project and solution files support Visual Studio 2013 and 2015. They produce architecture-neutral managed libraries that target .NET Framework 4.0. ClearScript has been tested with .NET Framework 4.5 as well. It does not support older environments. The output directory is </w:t>
+        <w:t>The provided project and solution files support Vi</w:t>
+      </w:r>
+      <w:r>
+        <w:t xml:space="preserve">sual Studio </w:t>
+      </w:r>
+      <w:hyperlink r:id="rId11" w:history="1">
+        <w:r>
+          <w:rPr>
+            <w:rStyle w:val="Hyperlink"/>
+          </w:rPr>
+          <w:t>2015</w:t>
+        </w:r>
+      </w:hyperlink>
+      <w:bookmarkStart w:id="0" w:name="_GoBack"/>
+      <w:bookmarkEnd w:id="0"/>
+      <w:r>
+        <w:t xml:space="preserve"> and </w:t>
+      </w:r>
+      <w:hyperlink r:id="rId12" w:history="1">
+        <w:r>
+          <w:rPr>
+            <w:rStyle w:val="Hyperlink"/>
+          </w:rPr>
+          <w:t>201</w:t>
+        </w:r>
+        <w:r>
+          <w:rPr>
+            <w:rStyle w:val="Hyperlink"/>
+          </w:rPr>
+          <w:t>7</w:t>
+        </w:r>
+      </w:hyperlink>
+      <w:r>
+        <w:t>. They produce architecture-neutral managed libraries that target .NET Framework 4.</w:t>
+      </w:r>
+      <w:r>
+        <w:t>5</w:t>
+      </w:r>
+      <w:r>
+        <w:t xml:space="preserve">. ClearScript does not support older environments. The output directory is </w:t>
       </w:r>
       <w:r>
         <w:rPr>
@@ -218,9 +257,56 @@
         <w:contextualSpacing w:val="0"/>
       </w:pPr>
       <w:r>
+        <w:rPr>
+          <w:b/>
+          <w:color w:val="FF0000"/>
+        </w:rPr>
+        <w:t>Important:</w:t>
+      </w:r>
+      <w:r>
+        <w:t xml:space="preserve"> </w:t>
+      </w:r>
+      <w:r>
+        <w:t xml:space="preserve">Although ClearScript </w:t>
+      </w:r>
+      <w:r>
+        <w:t xml:space="preserve">now </w:t>
+      </w:r>
+      <w:r>
+        <w:t xml:space="preserve">supports </w:t>
+      </w:r>
+      <w:r>
+        <w:t>Visual Studio 2017</w:t>
+      </w:r>
+      <w:r>
+        <w:t xml:space="preserve">, </w:t>
+      </w:r>
+      <w:r>
+        <w:t>V8 and the V8Update script</w:t>
+      </w:r>
+      <w:r>
+        <w:t xml:space="preserve"> </w:t>
+      </w:r>
+      <w:r>
+        <w:t xml:space="preserve">still </w:t>
+      </w:r>
+      <w:r>
+        <w:t>require Visual Studio 2015.</w:t>
+      </w:r>
+    </w:p>
+    <w:p>
+      <w:pPr>
+        <w:pStyle w:val="ListParagraph"/>
+        <w:numPr>
+          <w:ilvl w:val="0"/>
+          <w:numId w:val="4"/>
+        </w:numPr>
+        <w:contextualSpacing w:val="0"/>
+      </w:pPr>
+      <w:r>
         <w:t xml:space="preserve">Install </w:t>
       </w:r>
-      <w:hyperlink r:id="rId11" w:history="1">
+      <w:hyperlink r:id="rId13" w:history="1">
         <w:r>
           <w:rPr>
             <w:rStyle w:val="Hyperlink"/>
@@ -255,220 +341,6 @@
       </w:pPr>
       <w:r>
         <w:t xml:space="preserve">Install the latest Python 2.x from </w:t>
-      </w:r>
-      <w:hyperlink r:id="rId12" w:history="1">
-        <w:r>
-          <w:rPr>
-            <w:rStyle w:val="Hyperlink"/>
-          </w:rPr>
-          <w:t>here</w:t>
-        </w:r>
-      </w:hyperlink>
-      <w:r>
-        <w:t xml:space="preserve"> and add it to your executable path. V8's build process requires at least Python 2.7 and does not support Python 3.x.</w:t>
-      </w:r>
-    </w:p>
-    <w:p>
-      <w:pPr>
-        <w:pStyle w:val="ListParagraph"/>
-        <w:numPr>
-          <w:ilvl w:val="0"/>
-          <w:numId w:val="4"/>
-        </w:numPr>
-        <w:contextualSpacing w:val="0"/>
-      </w:pPr>
-      <w:r>
-        <w:t xml:space="preserve">Unzip or clone the </w:t>
-      </w:r>
-      <w:hyperlink r:id="rId13" w:history="1">
-        <w:r>
-          <w:rPr>
-            <w:rStyle w:val="Hyperlink"/>
-          </w:rPr>
-          <w:t>ClearScript source code</w:t>
-        </w:r>
-      </w:hyperlink>
-      <w:r>
-        <w:t xml:space="preserve"> into a convenient directory. </w:t>
-      </w:r>
-      <w:r>
-        <w:rPr>
-          <w:b/>
-          <w:color w:val="FF0000"/>
-        </w:rPr>
-        <w:t>Important:</w:t>
-      </w:r>
-      <w:r>
-        <w:t xml:space="preserve"> Ensure that the path to your ClearScript root directory does not contain any non-ASCII characters.</w:t>
-      </w:r>
-    </w:p>
-    <w:p>
-      <w:pPr>
-        <w:pStyle w:val="ListParagraph"/>
-        <w:numPr>
-          <w:ilvl w:val="0"/>
-          <w:numId w:val="4"/>
-        </w:numPr>
-        <w:contextualSpacing w:val="0"/>
-      </w:pPr>
-      <w:r>
-        <w:t>Ensure that your Visual Studio installation includes C++ support.</w:t>
-      </w:r>
-    </w:p>
-    <w:p>
-      <w:pPr>
-        <w:pStyle w:val="ListParagraph"/>
-        <w:numPr>
-          <w:ilvl w:val="0"/>
-          <w:numId w:val="4"/>
-        </w:numPr>
-        <w:contextualSpacing w:val="0"/>
-      </w:pPr>
-      <w:r>
-        <w:t xml:space="preserve">Open a Visual Studio developer command prompt and run the </w:t>
-      </w:r>
-      <w:r>
-        <w:rPr>
-          <w:rFonts w:ascii="Consolas" w:hAnsi="Consolas"/>
-          <w:b/>
-          <w:sz w:val="20"/>
-          <w:szCs w:val="20"/>
-        </w:rPr>
-        <w:t>V8Update</w:t>
-      </w:r>
-      <w:r>
-        <w:t xml:space="preserve"> script from your ClearScript root directory:</w:t>
-      </w:r>
-    </w:p>
-    <w:p>
-      <w:pPr>
-        <w:shd w:val="clear" w:color="auto" w:fill="F2F2F2" w:themeFill="background1" w:themeFillShade="F2"/>
-        <w:spacing w:before="200" w:after="280"/>
-        <w:ind w:left="1440" w:right="734"/>
-        <w:rPr>
-          <w:rFonts w:ascii="Consolas" w:hAnsi="Consolas"/>
-          <w:b/>
-          <w:noProof/>
-          <w:sz w:val="20"/>
-          <w:szCs w:val="20"/>
-        </w:rPr>
-      </w:pPr>
-      <w:r>
-        <w:rPr>
-          <w:rFonts w:ascii="Consolas" w:hAnsi="Consolas"/>
-          <w:b/>
-          <w:noProof/>
-          <w:sz w:val="20"/>
-          <w:szCs w:val="20"/>
-        </w:rPr>
-        <w:t>C:\ClearScript&gt; V8Update [/N] [Debug|Release] [Latest|Tested|&lt;Revision&gt;]</w:t>
-      </w:r>
-    </w:p>
-    <w:p>
-      <w:pPr>
-        <w:ind w:left="1080"/>
-      </w:pPr>
-      <w:r>
-        <w:t>This script downloads the V8 source code and its prerequisites, builds 32-bit and 64-bit V8 shared libraries, and imports the results into ClearScript. It requires approximately 3GB of additional disk space and does not perform any permanent software installation on your machine.</w:t>
-      </w:r>
-    </w:p>
-    <w:p>
-      <w:pPr>
-        <w:ind w:left="1080"/>
-      </w:pPr>
-      <w:r>
-        <w:t xml:space="preserve">The optional </w:t>
-      </w:r>
-      <w:r>
-        <w:rPr>
-          <w:rFonts w:ascii="Consolas" w:hAnsi="Consolas"/>
-          <w:b/>
-          <w:noProof/>
-          <w:sz w:val="20"/>
-          <w:szCs w:val="20"/>
-        </w:rPr>
-        <w:t>/N</w:t>
-      </w:r>
-      <w:r>
-        <w:t xml:space="preserve"> flag causes V8Update to reuse previously downloaded files if possible. It's useful for switching between Debug and Release versions of V8 and for testing local V8 modifications.</w:t>
-      </w:r>
-    </w:p>
-    <w:p>
-      <w:pPr>
-        <w:ind w:left="1080"/>
-      </w:pPr>
-      <w:r>
-        <w:t xml:space="preserve">Specifying </w:t>
-      </w:r>
-      <w:r>
-        <w:rPr>
-          <w:rFonts w:ascii="Consolas" w:hAnsi="Consolas"/>
-          <w:b/>
-          <w:sz w:val="20"/>
-          <w:szCs w:val="20"/>
-        </w:rPr>
-        <w:t>Debug</w:t>
-      </w:r>
-      <w:r>
-        <w:t xml:space="preserve"> or </w:t>
-      </w:r>
-      <w:r>
-        <w:rPr>
-          <w:rFonts w:ascii="Consolas" w:hAnsi="Consolas"/>
-          <w:b/>
-          <w:sz w:val="20"/>
-          <w:szCs w:val="20"/>
-        </w:rPr>
-        <w:t>Release</w:t>
-      </w:r>
-      <w:r>
-        <w:t xml:space="preserve"> is optional; the default is </w:t>
-      </w:r>
-      <w:r>
-        <w:rPr>
-          <w:rFonts w:ascii="Consolas" w:hAnsi="Consolas"/>
-          <w:b/>
-          <w:sz w:val="20"/>
-          <w:szCs w:val="20"/>
-        </w:rPr>
-        <w:t>Release</w:t>
-      </w:r>
-      <w:r>
-        <w:t>. The selected V8 variant will then be used for all ClearScript configurations.</w:t>
-      </w:r>
-    </w:p>
-    <w:p>
-      <w:pPr>
-        <w:ind w:left="1080"/>
-      </w:pPr>
-      <w:r>
-        <w:t xml:space="preserve">By default, </w:t>
-      </w:r>
-      <w:bookmarkStart w:id="0" w:name="_Hlk482371988"/>
-      <w:r>
-        <w:rPr>
-          <w:rFonts w:ascii="Consolas" w:hAnsi="Consolas"/>
-          <w:b/>
-          <w:sz w:val="20"/>
-          <w:szCs w:val="20"/>
-        </w:rPr>
-        <w:t>V8Update</w:t>
-      </w:r>
-      <w:bookmarkEnd w:id="0"/>
-      <w:r>
-        <w:t xml:space="preserve"> builds a V8 revision that has been tested with the current version of ClearScript. If you'd like to use a specific revision instead, place the desired branch name, commit ID, or tag on the </w:t>
-      </w:r>
-      <w:r>
-        <w:rPr>
-          <w:rFonts w:ascii="Consolas" w:hAnsi="Consolas"/>
-          <w:b/>
-          <w:sz w:val="20"/>
-          <w:szCs w:val="20"/>
-        </w:rPr>
-        <w:t>V8Update</w:t>
-      </w:r>
-      <w:r>
-        <w:t xml:space="preserve"> command line. Browse </w:t>
       </w:r>
       <w:hyperlink r:id="rId14" w:history="1">
         <w:r>
@@ -479,6 +351,240 @@
         </w:r>
       </w:hyperlink>
       <w:r>
+        <w:t xml:space="preserve"> and add it to your executable path. V8's build process requires at least Python 2.7 and does not support Python 3.x.</w:t>
+      </w:r>
+    </w:p>
+    <w:p>
+      <w:pPr>
+        <w:pStyle w:val="ListParagraph"/>
+        <w:numPr>
+          <w:ilvl w:val="0"/>
+          <w:numId w:val="4"/>
+        </w:numPr>
+        <w:contextualSpacing w:val="0"/>
+      </w:pPr>
+      <w:r>
+        <w:t xml:space="preserve">Unzip or clone the </w:t>
+      </w:r>
+      <w:hyperlink r:id="rId15" w:history="1">
+        <w:r>
+          <w:rPr>
+            <w:rStyle w:val="Hyperlink"/>
+          </w:rPr>
+          <w:t>ClearScript source code</w:t>
+        </w:r>
+      </w:hyperlink>
+      <w:r>
+        <w:t xml:space="preserve"> into a convenient directory. </w:t>
+      </w:r>
+      <w:r>
+        <w:rPr>
+          <w:b/>
+          <w:color w:val="FF0000"/>
+        </w:rPr>
+        <w:t>Important:</w:t>
+      </w:r>
+      <w:r>
+        <w:t xml:space="preserve"> Ensure that the path to your ClearScript root directory does not contain any non-ASCII characters.</w:t>
+      </w:r>
+    </w:p>
+    <w:p>
+      <w:pPr>
+        <w:pStyle w:val="ListParagraph"/>
+        <w:numPr>
+          <w:ilvl w:val="0"/>
+          <w:numId w:val="4"/>
+        </w:numPr>
+        <w:contextualSpacing w:val="0"/>
+      </w:pPr>
+      <w:r>
+        <w:t>Ensure that your Visual Studio installation includes C++ support.</w:t>
+      </w:r>
+    </w:p>
+    <w:p>
+      <w:pPr>
+        <w:pStyle w:val="ListParagraph"/>
+        <w:numPr>
+          <w:ilvl w:val="0"/>
+          <w:numId w:val="4"/>
+        </w:numPr>
+        <w:contextualSpacing w:val="0"/>
+      </w:pPr>
+      <w:r>
+        <w:t xml:space="preserve">Open a </w:t>
+      </w:r>
+      <w:hyperlink r:id="rId16" w:history="1">
+        <w:r>
+          <w:rPr>
+            <w:rStyle w:val="Hyperlink"/>
+          </w:rPr>
+          <w:t xml:space="preserve">Visual Studio </w:t>
+        </w:r>
+        <w:r>
+          <w:rPr>
+            <w:rStyle w:val="Hyperlink"/>
+          </w:rPr>
+          <w:t>2015</w:t>
+        </w:r>
+      </w:hyperlink>
+      <w:r>
+        <w:t xml:space="preserve"> </w:t>
+      </w:r>
+      <w:r>
+        <w:t xml:space="preserve">developer command prompt and run the </w:t>
+      </w:r>
+      <w:r>
+        <w:rPr>
+          <w:rFonts w:ascii="Consolas" w:hAnsi="Consolas"/>
+          <w:b/>
+          <w:sz w:val="20"/>
+          <w:szCs w:val="20"/>
+        </w:rPr>
+        <w:t>V8Update</w:t>
+      </w:r>
+      <w:r>
+        <w:t xml:space="preserve"> script from your ClearScript root directory:</w:t>
+      </w:r>
+    </w:p>
+    <w:p>
+      <w:pPr>
+        <w:shd w:val="clear" w:color="auto" w:fill="F2F2F2" w:themeFill="background1" w:themeFillShade="F2"/>
+        <w:spacing w:before="200" w:after="280"/>
+        <w:ind w:left="1440" w:right="734"/>
+        <w:rPr>
+          <w:rFonts w:ascii="Consolas" w:hAnsi="Consolas"/>
+          <w:b/>
+          <w:noProof/>
+          <w:sz w:val="20"/>
+          <w:szCs w:val="20"/>
+        </w:rPr>
+      </w:pPr>
+      <w:r>
+        <w:rPr>
+          <w:rFonts w:ascii="Consolas" w:hAnsi="Consolas"/>
+          <w:b/>
+          <w:noProof/>
+          <w:sz w:val="20"/>
+          <w:szCs w:val="20"/>
+        </w:rPr>
+        <w:t>C:\ClearScript&gt; V8Update [/N] [Debug|Release] [Latest|Tested|&lt;Revision&gt;]</w:t>
+      </w:r>
+    </w:p>
+    <w:p>
+      <w:pPr>
+        <w:ind w:left="1080"/>
+      </w:pPr>
+      <w:r>
+        <w:t>This script downloads the V8 source code and its prerequisites, builds 32-bit and 64-bit V8 shared libraries, and imports the results into ClearScript. It requires approximately 3GB of additional disk space and does not perform any permanent software installation on your machine.</w:t>
+      </w:r>
+    </w:p>
+    <w:p>
+      <w:pPr>
+        <w:ind w:left="1080"/>
+      </w:pPr>
+      <w:r>
+        <w:t xml:space="preserve">The optional </w:t>
+      </w:r>
+      <w:r>
+        <w:rPr>
+          <w:rFonts w:ascii="Consolas" w:hAnsi="Consolas"/>
+          <w:b/>
+          <w:noProof/>
+          <w:sz w:val="20"/>
+          <w:szCs w:val="20"/>
+        </w:rPr>
+        <w:t>/N</w:t>
+      </w:r>
+      <w:r>
+        <w:t xml:space="preserve"> flag causes V8Update to reuse previously downloaded files if possible. It's useful for switching between Debug and Release versions of V8 and for testing local V8 modifications.</w:t>
+      </w:r>
+    </w:p>
+    <w:p>
+      <w:pPr>
+        <w:ind w:left="1080"/>
+      </w:pPr>
+      <w:r>
+        <w:t xml:space="preserve">Specifying </w:t>
+      </w:r>
+      <w:r>
+        <w:rPr>
+          <w:rFonts w:ascii="Consolas" w:hAnsi="Consolas"/>
+          <w:b/>
+          <w:sz w:val="20"/>
+          <w:szCs w:val="20"/>
+        </w:rPr>
+        <w:t>Debug</w:t>
+      </w:r>
+      <w:r>
+        <w:t xml:space="preserve"> or </w:t>
+      </w:r>
+      <w:r>
+        <w:rPr>
+          <w:rFonts w:ascii="Consolas" w:hAnsi="Consolas"/>
+          <w:b/>
+          <w:sz w:val="20"/>
+          <w:szCs w:val="20"/>
+        </w:rPr>
+        <w:t>Release</w:t>
+      </w:r>
+      <w:r>
+        <w:t xml:space="preserve"> is optional; the default is </w:t>
+      </w:r>
+      <w:r>
+        <w:rPr>
+          <w:rFonts w:ascii="Consolas" w:hAnsi="Consolas"/>
+          <w:b/>
+          <w:sz w:val="20"/>
+          <w:szCs w:val="20"/>
+        </w:rPr>
+        <w:t>Release</w:t>
+      </w:r>
+      <w:r>
+        <w:t>. The selected V8 variant will then be used for all ClearScript configurations.</w:t>
+      </w:r>
+    </w:p>
+    <w:p>
+      <w:pPr>
+        <w:ind w:left="1080"/>
+      </w:pPr>
+      <w:r>
+        <w:t xml:space="preserve">By default, </w:t>
+      </w:r>
+      <w:bookmarkStart w:id="1" w:name="_Hlk482371988"/>
+      <w:r>
+        <w:rPr>
+          <w:rFonts w:ascii="Consolas" w:hAnsi="Consolas"/>
+          <w:b/>
+          <w:sz w:val="20"/>
+          <w:szCs w:val="20"/>
+        </w:rPr>
+        <w:t>V8Update</w:t>
+      </w:r>
+      <w:bookmarkEnd w:id="1"/>
+      <w:r>
+        <w:t xml:space="preserve"> builds a V8 revision that has been tested with the current version of ClearScript. If you'd like to use a specific revision instead, place the desired branch name, commit ID, or tag on the </w:t>
+      </w:r>
+      <w:r>
+        <w:rPr>
+          <w:rFonts w:ascii="Consolas" w:hAnsi="Consolas"/>
+          <w:b/>
+          <w:sz w:val="20"/>
+          <w:szCs w:val="20"/>
+        </w:rPr>
+        <w:t>V8Update</w:t>
+      </w:r>
+      <w:r>
+        <w:t xml:space="preserve"> command line. Browse </w:t>
+      </w:r>
+      <w:hyperlink r:id="rId17" w:history="1">
+        <w:r>
+          <w:rPr>
+            <w:rStyle w:val="Hyperlink"/>
+          </w:rPr>
+          <w:t>here</w:t>
+        </w:r>
+      </w:hyperlink>
+      <w:r>
         <w:t xml:space="preserve"> to view V8's revision history.</w:t>
       </w:r>
     </w:p>
@@ -505,7 +611,13 @@
         <w:t xml:space="preserve"> solution</w:t>
       </w:r>
       <w:r>
-        <w:t xml:space="preserve"> using Visual Studio.</w:t>
+        <w:t xml:space="preserve"> using Visual Studio</w:t>
+      </w:r>
+      <w:r>
+        <w:t xml:space="preserve"> 2015 or 2017</w:t>
+      </w:r>
+      <w:r>
+        <w:t>.</w:t>
       </w:r>
     </w:p>
     <w:p>
@@ -555,7 +667,7 @@
       <w:r>
         <w:t xml:space="preserve"> The ClearScript repository includes the </w:t>
       </w:r>
-      <w:hyperlink r:id="rId15" w:history="1">
+      <w:hyperlink r:id="rId18" w:history="1">
         <w:r>
           <w:rPr>
             <w:rStyle w:val="Hyperlink"/>
@@ -566,7 +678,7 @@
       <w:r>
         <w:t xml:space="preserve"> in HTML and Compiled HTML (.CHM) formats. If you'd like to rebuild these files, use </w:t>
       </w:r>
-      <w:hyperlink r:id="rId16" w:history="1">
+      <w:hyperlink r:id="rId19" w:history="1">
         <w:r>
           <w:rPr>
             <w:rStyle w:val="Hyperlink"/>
@@ -661,6 +773,7 @@
           <w:szCs w:val="20"/>
         </w:rPr>
       </w:pPr>
+      <w:bookmarkStart w:id="2" w:name="OLE_LINK5"/>
       <w:r>
         <w:rPr>
           <w:rFonts w:ascii="Consolas" w:hAnsi="Consolas"/>
@@ -682,6 +795,7 @@
         <w:t>sn -k ClearScript.snk</w:t>
       </w:r>
     </w:p>
+    <w:bookmarkEnd w:id="2"/>
     <w:p>
       <w:pPr>
         <w:pStyle w:val="ListParagraph"/>
@@ -940,6 +1054,94 @@
           <w:sz w:val="20"/>
           <w:szCs w:val="20"/>
         </w:rPr>
+        <w:t>v8-</w:t>
+      </w:r>
+      <w:r>
+        <w:rPr>
+          <w:rFonts w:ascii="Consolas" w:hAnsi="Consolas"/>
+          <w:b/>
+          <w:noProof/>
+          <w:sz w:val="20"/>
+          <w:szCs w:val="20"/>
+        </w:rPr>
+        <w:t>base-</w:t>
+      </w:r>
+      <w:r>
+        <w:rPr>
+          <w:rFonts w:ascii="Consolas" w:hAnsi="Consolas"/>
+          <w:b/>
+          <w:noProof/>
+          <w:sz w:val="20"/>
+          <w:szCs w:val="20"/>
+        </w:rPr>
+        <w:t>ia32.dll</w:t>
+      </w:r>
+    </w:p>
+    <w:p>
+      <w:pPr>
+        <w:shd w:val="clear" w:color="auto" w:fill="F2F2F2" w:themeFill="background1" w:themeFillShade="F2"/>
+        <w:spacing w:before="0"/>
+        <w:ind w:left="1440" w:right="734"/>
+        <w:rPr>
+          <w:rFonts w:ascii="Consolas" w:hAnsi="Consolas"/>
+          <w:b/>
+          <w:noProof/>
+          <w:sz w:val="20"/>
+          <w:szCs w:val="20"/>
+        </w:rPr>
+      </w:pPr>
+      <w:r>
+        <w:rPr>
+          <w:rFonts w:ascii="Consolas" w:hAnsi="Consolas"/>
+          <w:b/>
+          <w:noProof/>
+          <w:sz w:val="20"/>
+          <w:szCs w:val="20"/>
+        </w:rPr>
+        <w:t>v8-</w:t>
+      </w:r>
+      <w:r>
+        <w:rPr>
+          <w:rFonts w:ascii="Consolas" w:hAnsi="Consolas"/>
+          <w:b/>
+          <w:noProof/>
+          <w:sz w:val="20"/>
+          <w:szCs w:val="20"/>
+        </w:rPr>
+        <w:t>base-x64</w:t>
+      </w:r>
+      <w:r>
+        <w:rPr>
+          <w:rFonts w:ascii="Consolas" w:hAnsi="Consolas"/>
+          <w:b/>
+          <w:noProof/>
+          <w:sz w:val="20"/>
+          <w:szCs w:val="20"/>
+        </w:rPr>
+        <w:t>.dll</w:t>
+      </w:r>
+    </w:p>
+    <w:p>
+      <w:pPr>
+        <w:shd w:val="clear" w:color="auto" w:fill="F2F2F2" w:themeFill="background1" w:themeFillShade="F2"/>
+        <w:spacing w:before="0"/>
+        <w:ind w:left="1440" w:right="734"/>
+        <w:rPr>
+          <w:rFonts w:ascii="Consolas" w:hAnsi="Consolas"/>
+          <w:b/>
+          <w:noProof/>
+          <w:sz w:val="20"/>
+          <w:szCs w:val="20"/>
+        </w:rPr>
+      </w:pPr>
+      <w:r>
+        <w:rPr>
+          <w:rFonts w:ascii="Consolas" w:hAnsi="Consolas"/>
+          <w:b/>
+          <w:noProof/>
+          <w:sz w:val="20"/>
+          <w:szCs w:val="20"/>
+        </w:rPr>
         <w:t>v8-ia32.dll</w:t>
       </w:r>
     </w:p>
@@ -1002,6 +1204,8 @@
         </w:numPr>
         <w:contextualSpacing w:val="0"/>
       </w:pPr>
+      <w:bookmarkStart w:id="3" w:name="OLE_LINK3"/>
+      <w:bookmarkStart w:id="4" w:name="OLE_LINK4"/>
       <w:r>
         <w:rPr>
           <w:b/>
@@ -1010,7 +1214,12 @@
         <w:t>Important:</w:t>
       </w:r>
       <w:r>
-        <w:t xml:space="preserve"> If Visual Studio is not installed on your deployment machine, you must install 32-bit and 64-bit Visu</w:t>
+        <w:t xml:space="preserve"> </w:t>
+      </w:r>
+      <w:bookmarkEnd w:id="3"/>
+      <w:bookmarkEnd w:id="4"/>
+      <w:r>
+        <w:t>If Visual Studio is not installed on your deployment machine, you must install 32-bit and 64-bit Visu</w:t>
       </w:r>
       <w:r>
         <w:t>al C++ Redistributable packages:</w:t>
@@ -1022,22 +1231,7 @@
         <w:ind w:left="1440"/>
         <w:contextualSpacing w:val="0"/>
       </w:pPr>
-      <w:hyperlink r:id="rId17" w:history="1">
-        <w:r>
-          <w:rPr>
-            <w:rStyle w:val="Hyperlink"/>
-          </w:rPr>
-          <w:t>Visual C++ Redistributable for Visual Studio 2013</w:t>
-        </w:r>
-      </w:hyperlink>
-    </w:p>
-    <w:p>
-      <w:pPr>
-        <w:pStyle w:val="ListParagraph"/>
-        <w:ind w:left="1440"/>
-        <w:contextualSpacing w:val="0"/>
-      </w:pPr>
-      <w:hyperlink r:id="rId18" w:history="1">
+      <w:hyperlink r:id="rId20" w:history="1">
         <w:r>
           <w:rPr>
             <w:rStyle w:val="Hyperlink"/>
@@ -1048,6 +1242,71 @@
     </w:p>
     <w:p>
       <w:pPr>
+        <w:pStyle w:val="ListParagraph"/>
+        <w:ind w:left="1440"/>
+        <w:contextualSpacing w:val="0"/>
+      </w:pPr>
+      <w:r>
+        <w:t>Visual C++ Redistributable for Visual Studio 201</w:t>
+      </w:r>
+      <w:r>
+        <w:t xml:space="preserve">7 </w:t>
+      </w:r>
+      <w:hyperlink r:id="rId21" w:history="1">
+        <w:r>
+          <w:rPr>
+            <w:rStyle w:val="Hyperlink"/>
+            <w:rFonts w:cstheme="minorHAnsi"/>
+          </w:rPr>
+          <w:t>[x</w:t>
+        </w:r>
+        <w:r>
+          <w:rPr>
+            <w:rStyle w:val="Hyperlink"/>
+            <w:rFonts w:cstheme="minorHAnsi"/>
+          </w:rPr>
+          <w:t>6</w:t>
+        </w:r>
+        <w:r>
+          <w:rPr>
+            <w:rStyle w:val="Hyperlink"/>
+            <w:rFonts w:cstheme="minorHAnsi"/>
+          </w:rPr>
+          <w:t>4]</w:t>
+        </w:r>
+      </w:hyperlink>
+      <w:r>
+        <w:rPr>
+          <w:rFonts w:cstheme="minorHAnsi"/>
+        </w:rPr>
+        <w:t xml:space="preserve"> </w:t>
+      </w:r>
+      <w:hyperlink r:id="rId22" w:history="1">
+        <w:r>
+          <w:rPr>
+            <w:rStyle w:val="Hyperlink"/>
+            <w:rFonts w:cstheme="minorHAnsi"/>
+          </w:rPr>
+          <w:t>[x</w:t>
+        </w:r>
+        <w:r>
+          <w:rPr>
+            <w:rStyle w:val="Hyperlink"/>
+            <w:rFonts w:cstheme="minorHAnsi"/>
+          </w:rPr>
+          <w:t>8</w:t>
+        </w:r>
+        <w:r>
+          <w:rPr>
+            <w:rStyle w:val="Hyperlink"/>
+            <w:rFonts w:cstheme="minorHAnsi"/>
+          </w:rPr>
+          <w:t>6]</w:t>
+        </w:r>
+      </w:hyperlink>
+    </w:p>
+    <w:p>
+      <w:pPr>
         <w:pStyle w:val="Heading1"/>
         <w:numPr>
           <w:ilvl w:val="0"/>
@@ -1064,7 +1323,13 @@
         <w:ind w:left="360"/>
       </w:pPr>
       <w:r>
-        <w:t xml:space="preserve">V8 does not support standard Windows script debugging. Instead, it implements its own TCP/IP-based debugging protocol. A convenient way to debug JavaScript code running in V8 is to use the </w:t>
+        <w:t xml:space="preserve">V8 does not support standard Windows script debugging. Instead, it implements its own </w:t>
+      </w:r>
+      <w:r>
+        <w:t>WebSocket</w:t>
+      </w:r>
+      <w:r>
+        <w:t xml:space="preserve">-based debugging protocol. A convenient way to debug JavaScript code running in V8 is to use the </w:t>
       </w:r>
       <w:r>
         <w:t>Visual Studio Code IDE</w:t>
@@ -1086,9 +1351,12 @@
         <w:t>Install</w:t>
       </w:r>
       <w:r>
+        <w:t xml:space="preserve"> and launch</w:t>
+      </w:r>
+      <w:r>
         <w:t xml:space="preserve"> </w:t>
       </w:r>
-      <w:hyperlink r:id="rId19" w:history="1">
+      <w:hyperlink r:id="rId23" w:history="1">
         <w:r>
           <w:rPr>
             <w:rStyle w:val="Hyperlink"/>
@@ -1127,8 +1395,6 @@
       <w:r>
         <w:t>s</w:t>
       </w:r>
-      <w:bookmarkStart w:id="1" w:name="_GoBack"/>
-      <w:bookmarkEnd w:id="1"/>
       <w:r>
         <w:t>:</w:t>
       </w:r>
@@ -1637,7 +1903,131 @@
           <w:sz w:val="20"/>
           <w:szCs w:val="20"/>
         </w:rPr>
-        <w:t>"legacy"</w:t>
+        <w:t>"</w:t>
+      </w:r>
+      <w:r>
+        <w:rPr>
+          <w:rFonts w:ascii="Consolas" w:eastAsia="Times New Roman" w:hAnsi="Consolas" w:cs="Times New Roman"/>
+          <w:b/>
+          <w:color w:val="CE9178"/>
+          <w:sz w:val="20"/>
+          <w:szCs w:val="20"/>
+        </w:rPr>
+        <w:t>inspector</w:t>
+      </w:r>
+      <w:r>
+        <w:rPr>
+          <w:rFonts w:ascii="Consolas" w:eastAsia="Times New Roman" w:hAnsi="Consolas" w:cs="Times New Roman"/>
+          <w:b/>
+          <w:color w:val="CE9178"/>
+          <w:sz w:val="20"/>
+          <w:szCs w:val="20"/>
+        </w:rPr>
+        <w:t>"</w:t>
+      </w:r>
+      <w:r>
+        <w:rPr>
+          <w:rFonts w:ascii="Consolas" w:eastAsia="Times New Roman" w:hAnsi="Consolas" w:cs="Times New Roman"/>
+          <w:b/>
+          <w:color w:val="D4D4D4"/>
+          <w:sz w:val="20"/>
+          <w:szCs w:val="20"/>
+        </w:rPr>
+        <w:t>,</w:t>
+      </w:r>
+    </w:p>
+    <w:p>
+      <w:pPr>
+        <w:shd w:val="clear" w:color="auto" w:fill="1E1E1E"/>
+        <w:spacing w:before="0"/>
+        <w:ind w:left="2160" w:right="734"/>
+        <w:rPr>
+          <w:rFonts w:ascii="Consolas" w:eastAsia="Times New Roman" w:hAnsi="Consolas" w:cs="Times New Roman"/>
+          <w:b/>
+          <w:color w:val="D4D4D4"/>
+          <w:sz w:val="20"/>
+          <w:szCs w:val="20"/>
+        </w:rPr>
+      </w:pPr>
+      <w:r>
+        <w:rPr>
+          <w:rFonts w:ascii="Consolas" w:eastAsia="Times New Roman" w:hAnsi="Consolas" w:cs="Times New Roman"/>
+          <w:b/>
+          <w:color w:val="D4D4D4"/>
+          <w:sz w:val="20"/>
+          <w:szCs w:val="20"/>
+        </w:rPr>
+        <w:t xml:space="preserve">            </w:t>
+      </w:r>
+      <w:r>
+        <w:rPr>
+          <w:rFonts w:ascii="Consolas" w:eastAsia="Times New Roman" w:hAnsi="Consolas" w:cs="Times New Roman"/>
+          <w:b/>
+          <w:color w:val="9CDCFE"/>
+          <w:sz w:val="20"/>
+          <w:szCs w:val="20"/>
+        </w:rPr>
+        <w:t>"</w:t>
+      </w:r>
+      <w:r>
+        <w:rPr>
+          <w:rFonts w:ascii="Consolas" w:eastAsia="Times New Roman" w:hAnsi="Consolas" w:cs="Times New Roman"/>
+          <w:b/>
+          <w:color w:val="9CDCFE"/>
+          <w:sz w:val="20"/>
+          <w:szCs w:val="20"/>
+        </w:rPr>
+        <w:t>address</w:t>
+      </w:r>
+      <w:r>
+        <w:rPr>
+          <w:rFonts w:ascii="Consolas" w:eastAsia="Times New Roman" w:hAnsi="Consolas" w:cs="Times New Roman"/>
+          <w:b/>
+          <w:color w:val="9CDCFE"/>
+          <w:sz w:val="20"/>
+          <w:szCs w:val="20"/>
+        </w:rPr>
+        <w:t>"</w:t>
+      </w:r>
+      <w:r>
+        <w:rPr>
+          <w:rFonts w:ascii="Consolas" w:eastAsia="Times New Roman" w:hAnsi="Consolas" w:cs="Times New Roman"/>
+          <w:b/>
+          <w:color w:val="D4D4D4"/>
+          <w:sz w:val="20"/>
+          <w:szCs w:val="20"/>
+        </w:rPr>
+        <w:t xml:space="preserve">: </w:t>
+      </w:r>
+      <w:r>
+        <w:rPr>
+          <w:rFonts w:ascii="Consolas" w:eastAsia="Times New Roman" w:hAnsi="Consolas" w:cs="Times New Roman"/>
+          <w:b/>
+          <w:color w:val="CE9178"/>
+          <w:sz w:val="20"/>
+          <w:szCs w:val="20"/>
+        </w:rPr>
+        <w:t>"</w:t>
+      </w:r>
+      <w:r>
+        <w:rPr>
+          <w:rFonts w:ascii="Consolas" w:eastAsia="Times New Roman" w:hAnsi="Consolas" w:cs="Times New Roman"/>
+          <w:b/>
+          <w:color w:val="CE9178"/>
+          <w:sz w:val="20"/>
+          <w:szCs w:val="20"/>
+        </w:rPr>
+        <w:t>localhost</w:t>
+      </w:r>
+      <w:r>
+        <w:rPr>
+          <w:rFonts w:ascii="Consolas" w:eastAsia="Times New Roman" w:hAnsi="Consolas" w:cs="Times New Roman"/>
+          <w:b/>
+          <w:color w:val="CE9178"/>
+          <w:sz w:val="20"/>
+          <w:szCs w:val="20"/>
+        </w:rPr>
+        <w:t>"</w:t>
       </w:r>
       <w:r>
         <w:rPr>
@@ -1792,13 +2182,27 @@
         <w:t>specify</w:t>
       </w:r>
       <w:r>
-        <w:t xml:space="preserve"> additional configurations for differen</w:t>
-      </w:r>
-      <w:r>
-        <w:t>t TCP/IP port numbers</w:t>
+        <w:t xml:space="preserve"> additional configurations</w:t>
+      </w:r>
+      <w:r>
+        <w:t xml:space="preserve"> for different hosts, port numbers, and other options</w:t>
       </w:r>
       <w:r>
         <w:t>.</w:t>
+      </w:r>
+      <w:r>
+        <w:t xml:space="preserve"> See </w:t>
+      </w:r>
+      <w:hyperlink r:id="rId24" w:history="1">
+        <w:r>
+          <w:rPr>
+            <w:rStyle w:val="Hyperlink"/>
+          </w:rPr>
+          <w:t>here</w:t>
+        </w:r>
+      </w:hyperlink>
+      <w:r>
+        <w:t xml:space="preserve"> for more information.</w:t>
       </w:r>
     </w:p>
     <w:p>
@@ -1853,7 +2257,7 @@
       <w:r>
         <w:t xml:space="preserve">Enable script debugging in your application by invoking the </w:t>
       </w:r>
-      <w:hyperlink r:id="rId20" w:history="1">
+      <w:hyperlink r:id="rId25" w:history="1">
         <w:r>
           <w:rPr>
             <w:rStyle w:val="Hyperlink"/>
@@ -1868,7 +2272,88 @@
       <w:r>
         <w:t xml:space="preserve"> constructor with </w:t>
       </w:r>
-      <w:hyperlink r:id="rId21" w:history="1">
+      <w:bookmarkStart w:id="5" w:name="OLE_LINK2"/>
+      <w:r>
+        <w:fldChar w:fldCharType="begin"/>
+      </w:r>
+      <w:r>
+        <w:instrText xml:space="preserve"> HYPERLINK "https://microsoft.github.io/ClearScript/Reference/html/T_Microsoft_ClearScript_V8_V8ScriptEngineFlags.htm" </w:instrText>
+      </w:r>
+      <w:r>
+        <w:fldChar w:fldCharType="separate"/>
+      </w:r>
+      <w:r>
+        <w:rPr>
+          <w:rStyle w:val="Hyperlink"/>
+          <w:rFonts w:ascii="Consolas" w:hAnsi="Consolas"/>
+          <w:b/>
+          <w:sz w:val="20"/>
+          <w:szCs w:val="20"/>
+        </w:rPr>
+        <w:t>V8ScriptEngineFlags.EnableDebugging</w:t>
+      </w:r>
+      <w:r>
+        <w:rPr>
+          <w:rStyle w:val="Hyperlink"/>
+          <w:rFonts w:ascii="Consolas" w:hAnsi="Consolas"/>
+          <w:b/>
+          <w:sz w:val="20"/>
+          <w:szCs w:val="20"/>
+        </w:rPr>
+        <w:fldChar w:fldCharType="end"/>
+      </w:r>
+      <w:bookmarkEnd w:id="5"/>
+      <w:r>
+        <w:t xml:space="preserve"> and </w:t>
+      </w:r>
+      <w:r>
+        <w:t>a</w:t>
+      </w:r>
+      <w:r>
+        <w:t xml:space="preserve"> TCP</w:t>
+      </w:r>
+      <w:r>
+        <w:t xml:space="preserve"> port number</w:t>
+      </w:r>
+      <w:r>
+        <w:t xml:space="preserve"> that matches one of your debug configurations</w:t>
+      </w:r>
+      <w:r>
+        <w:t>. The default port number is 9222.</w:t>
+      </w:r>
+    </w:p>
+    <w:p>
+      <w:pPr>
+        <w:pStyle w:val="ListParagraph"/>
+        <w:numPr>
+          <w:ilvl w:val="0"/>
+          <w:numId w:val="8"/>
+        </w:numPr>
+        <w:contextualSpacing w:val="0"/>
+      </w:pPr>
+      <w:r>
+        <w:t xml:space="preserve">If you’d like to debug your application remotely, </w:t>
+      </w:r>
+      <w:r>
+        <w:t>you must also do the following</w:t>
+      </w:r>
+      <w:r>
+        <w:t>:</w:t>
+      </w:r>
+    </w:p>
+    <w:p>
+      <w:pPr>
+        <w:pStyle w:val="ListParagraph"/>
+        <w:numPr>
+          <w:ilvl w:val="1"/>
+          <w:numId w:val="8"/>
+        </w:numPr>
+        <w:contextualSpacing w:val="0"/>
+      </w:pPr>
+      <w:r>
+        <w:t xml:space="preserve">Construct your script engine with the additional flag </w:t>
+      </w:r>
+      <w:hyperlink r:id="rId26" w:history="1">
         <w:r>
           <w:rPr>
             <w:rStyle w:val="Hyperlink"/>
@@ -1877,23 +2362,139 @@
             <w:sz w:val="20"/>
             <w:szCs w:val="20"/>
           </w:rPr>
-          <w:t>V8ScriptEngineFlags.EnableDebugging</w:t>
+          <w:t>V8ScriptEngineFlags.Enable</w:t>
+        </w:r>
+        <w:r>
+          <w:rPr>
+            <w:rStyle w:val="Hyperlink"/>
+            <w:rFonts w:ascii="Consolas" w:hAnsi="Consolas"/>
+            <w:b/>
+            <w:sz w:val="20"/>
+            <w:szCs w:val="20"/>
+          </w:rPr>
+          <w:t>Remote</w:t>
+        </w:r>
+        <w:r>
+          <w:rPr>
+            <w:rStyle w:val="Hyperlink"/>
+            <w:rFonts w:ascii="Consolas" w:hAnsi="Consolas"/>
+            <w:b/>
+            <w:sz w:val="20"/>
+            <w:szCs w:val="20"/>
+          </w:rPr>
+          <w:t>Debugging</w:t>
         </w:r>
       </w:hyperlink>
       <w:r>
-        <w:t xml:space="preserve"> and </w:t>
-      </w:r>
-      <w:r>
-        <w:t>a</w:t>
-      </w:r>
-      <w:r>
-        <w:t xml:space="preserve"> TCP/IP port number</w:t>
-      </w:r>
-      <w:r>
-        <w:t xml:space="preserve"> that matches one of your debug configurations</w:t>
-      </w:r>
-      <w:r>
-        <w:t>. The default port number is 9222.</w:t>
+        <w:t>.</w:t>
+      </w:r>
+    </w:p>
+    <w:p>
+      <w:pPr>
+        <w:pStyle w:val="ListParagraph"/>
+        <w:numPr>
+          <w:ilvl w:val="1"/>
+          <w:numId w:val="8"/>
+        </w:numPr>
+        <w:contextualSpacing w:val="0"/>
+      </w:pPr>
+      <w:bookmarkStart w:id="6" w:name="OLE_LINK6"/>
+      <w:r>
+        <w:rPr>
+          <w:b/>
+          <w:color w:val="FF0000"/>
+        </w:rPr>
+        <w:t>Important:</w:t>
+      </w:r>
+      <w:r>
+        <w:t xml:space="preserve"> Add HTTP listening permissions by running the following command as an administrator:</w:t>
+      </w:r>
+    </w:p>
+    <w:bookmarkEnd w:id="6"/>
+    <w:p>
+      <w:pPr>
+        <w:shd w:val="clear" w:color="auto" w:fill="F2F2F2" w:themeFill="background1" w:themeFillShade="F2"/>
+        <w:spacing w:before="200" w:after="280"/>
+        <w:ind w:left="2160" w:right="734"/>
+        <w:rPr>
+          <w:rFonts w:ascii="Consolas" w:hAnsi="Consolas"/>
+          <w:b/>
+          <w:noProof/>
+          <w:sz w:val="20"/>
+          <w:szCs w:val="20"/>
+        </w:rPr>
+      </w:pPr>
+      <w:r>
+        <w:rPr>
+          <w:rFonts w:ascii="Consolas" w:hAnsi="Consolas"/>
+          <w:b/>
+          <w:noProof/>
+          <w:sz w:val="20"/>
+          <w:szCs w:val="20"/>
+        </w:rPr>
+        <w:t>C:\ClearScript&gt; netsh http add urlacl url=http://+:</w:t>
+      </w:r>
+      <w:r>
+        <w:rPr>
+          <w:rFonts w:ascii="Consolas" w:hAnsi="Consolas"/>
+          <w:b/>
+          <w:noProof/>
+          <w:sz w:val="20"/>
+          <w:szCs w:val="20"/>
+        </w:rPr>
+        <w:t>&lt;Port&gt;</w:t>
+      </w:r>
+      <w:r>
+        <w:rPr>
+          <w:rFonts w:ascii="Consolas" w:hAnsi="Consolas"/>
+          <w:b/>
+          <w:noProof/>
+          <w:sz w:val="20"/>
+          <w:szCs w:val="20"/>
+        </w:rPr>
+        <w:t>/ listen=yes user=</w:t>
+      </w:r>
+      <w:r>
+        <w:rPr>
+          <w:rFonts w:ascii="Consolas" w:hAnsi="Consolas"/>
+          <w:b/>
+          <w:noProof/>
+          <w:sz w:val="20"/>
+          <w:szCs w:val="20"/>
+        </w:rPr>
+        <w:t>&lt;User&gt;</w:t>
+      </w:r>
+    </w:p>
+    <w:p>
+      <w:pPr>
+        <w:pStyle w:val="ListParagraph"/>
+        <w:numPr>
+          <w:ilvl w:val="1"/>
+          <w:numId w:val="8"/>
+        </w:numPr>
+        <w:contextualSpacing w:val="0"/>
+      </w:pPr>
+      <w:r>
+        <w:rPr>
+          <w:b/>
+          <w:color w:val="FF0000"/>
+        </w:rPr>
+        <w:t>Important:</w:t>
+      </w:r>
+      <w:r>
+        <w:t xml:space="preserve"> If necessary, configure your firewall to allow incoming connections </w:t>
+      </w:r>
+      <w:r>
+        <w:t>to</w:t>
+      </w:r>
+      <w:r>
+        <w:t xml:space="preserve"> </w:t>
+      </w:r>
+      <w:r>
+        <w:t>your TCP port</w:t>
+      </w:r>
+      <w:r>
+        <w:t>.</w:t>
       </w:r>
     </w:p>
     <w:p>
@@ -1924,6 +2525,7 @@
         </w:numPr>
         <w:contextualSpacing w:val="0"/>
       </w:pPr>
+      <w:bookmarkStart w:id="7" w:name="OLE_LINK1"/>
       <w:r>
         <w:t xml:space="preserve">Click </w:t>
       </w:r>
@@ -1980,6 +2582,7 @@
         <w:t xml:space="preserve"> at the top of the Debug Side Bar.</w:t>
       </w:r>
     </w:p>
+    <w:bookmarkEnd w:id="7"/>
     <w:p>
       <w:pPr>
         <w:pStyle w:val="ListParagraph"/>
@@ -2022,7 +2625,7 @@
     </w:p>
     <w:p>
       <w:pPr>
-        <w:ind w:left="360"/>
+        <w:ind w:left="720"/>
       </w:pPr>
       <w:r>
         <w:rPr>
@@ -2068,7 +2671,7 @@
         </w:numPr>
         <w:contextualSpacing w:val="0"/>
       </w:pPr>
-      <w:hyperlink r:id="rId22" w:history="1">
+      <w:hyperlink r:id="rId27" w:history="1">
         <w:r>
           <w:rPr>
             <w:rStyle w:val="Hyperlink"/>
@@ -2089,7 +2692,7 @@
         </w:numPr>
         <w:contextualSpacing w:val="0"/>
       </w:pPr>
-      <w:hyperlink r:id="rId23" w:history="1">
+      <w:hyperlink r:id="rId28" w:history="1">
         <w:r>
           <w:rPr>
             <w:rStyle w:val="Hyperlink"/>
@@ -2100,7 +2703,7 @@
       <w:r>
         <w:t xml:space="preserve"> for generously providing the </w:t>
       </w:r>
-      <w:hyperlink r:id="rId24" w:history="1">
+      <w:hyperlink r:id="rId29" w:history="1">
         <w:r>
           <w:rPr>
             <w:rStyle w:val="Hyperlink"/>
@@ -3388,7 +3991,7 @@
   <w:style w:type="paragraph" w:default="1" w:styleId="Normal">
     <w:name w:val="Normal"/>
     <w:qFormat/>
-    <w:rsid w:val="00E13B44"/>
+    <w:rsid w:val="00B24785"/>
     <w:pPr>
       <w:spacing w:before="120" w:after="0"/>
     </w:pPr>

</xml_diff>

<commit_message>
Version 5.5.1: Switched to custom WebSocket implementation for V8 Inspector; added V8ScriptEngineFlags.AwaitDebuggerAndPauseOnStart (GitHub Issue #22); added ToString() overrides to exception classes (GitHub Issue #16); updated debugging and API documentation. Tested with V8 6.3.292.48 + infinite loop fix (GitHub Issue #33).
</commit_message>
<xml_diff>
--- a/ClearScript/doc/Build.docx
+++ b/ClearScript/doc/Build.docx
@@ -122,8 +122,6 @@
           <w:t>2015</w:t>
         </w:r>
       </w:hyperlink>
-      <w:bookmarkStart w:id="0" w:name="_GoBack"/>
-      <w:bookmarkEnd w:id="0"/>
       <w:r>
         <w:t xml:space="preserve"> and </w:t>
       </w:r>
@@ -550,7 +548,7 @@
       <w:r>
         <w:t xml:space="preserve">By default, </w:t>
       </w:r>
-      <w:bookmarkStart w:id="1" w:name="_Hlk482371988"/>
+      <w:bookmarkStart w:id="0" w:name="_Hlk482371988"/>
       <w:r>
         <w:rPr>
           <w:rFonts w:ascii="Consolas" w:hAnsi="Consolas"/>
@@ -560,7 +558,7 @@
         </w:rPr>
         <w:t>V8Update</w:t>
       </w:r>
-      <w:bookmarkEnd w:id="1"/>
+      <w:bookmarkEnd w:id="0"/>
       <w:r>
         <w:t xml:space="preserve"> builds a V8 revision that has been tested with the current version of ClearScript. If you'd like to use a specific revision instead, place the desired branch name, commit ID, or tag on the </w:t>
       </w:r>
@@ -773,7 +771,7 @@
           <w:szCs w:val="20"/>
         </w:rPr>
       </w:pPr>
-      <w:bookmarkStart w:id="2" w:name="OLE_LINK5"/>
+      <w:bookmarkStart w:id="1" w:name="OLE_LINK5"/>
       <w:r>
         <w:rPr>
           <w:rFonts w:ascii="Consolas" w:hAnsi="Consolas"/>
@@ -795,7 +793,7 @@
         <w:t>sn -k ClearScript.snk</w:t>
       </w:r>
     </w:p>
-    <w:bookmarkEnd w:id="2"/>
+    <w:bookmarkEnd w:id="1"/>
     <w:p>
       <w:pPr>
         <w:pStyle w:val="ListParagraph"/>
@@ -1204,8 +1202,8 @@
         </w:numPr>
         <w:contextualSpacing w:val="0"/>
       </w:pPr>
-      <w:bookmarkStart w:id="3" w:name="OLE_LINK3"/>
-      <w:bookmarkStart w:id="4" w:name="OLE_LINK4"/>
+      <w:bookmarkStart w:id="2" w:name="OLE_LINK3"/>
+      <w:bookmarkStart w:id="3" w:name="OLE_LINK4"/>
       <w:r>
         <w:rPr>
           <w:b/>
@@ -1216,8 +1214,8 @@
       <w:r>
         <w:t xml:space="preserve"> </w:t>
       </w:r>
+      <w:bookmarkEnd w:id="2"/>
       <w:bookmarkEnd w:id="3"/>
-      <w:bookmarkEnd w:id="4"/>
       <w:r>
         <w:t>If Visual Studio is not installed on your deployment machine, you must install 32-bit and 64-bit Visu</w:t>
       </w:r>
@@ -2272,7 +2270,7 @@
       <w:r>
         <w:t xml:space="preserve"> constructor with </w:t>
       </w:r>
-      <w:bookmarkStart w:id="5" w:name="OLE_LINK2"/>
+      <w:bookmarkStart w:id="4" w:name="OLE_LINK2"/>
       <w:r>
         <w:fldChar w:fldCharType="begin"/>
       </w:r>
@@ -2302,7 +2300,7 @@
         </w:rPr>
         <w:fldChar w:fldCharType="end"/>
       </w:r>
-      <w:bookmarkEnd w:id="5"/>
+      <w:bookmarkEnd w:id="4"/>
       <w:r>
         <w:t xml:space="preserve"> and </w:t>
       </w:r>
@@ -2398,7 +2396,8 @@
         </w:numPr>
         <w:contextualSpacing w:val="0"/>
       </w:pPr>
-      <w:bookmarkStart w:id="6" w:name="OLE_LINK6"/>
+      <w:bookmarkStart w:id="5" w:name="_GoBack"/>
+      <w:bookmarkEnd w:id="5"/>
       <w:r>
         <w:rPr>
           <w:b/>
@@ -2407,62 +2406,38 @@
         <w:t>Important:</w:t>
       </w:r>
       <w:r>
-        <w:t xml:space="preserve"> Add HTTP listening permissions by running the following command as an administrator:</w:t>
-      </w:r>
-    </w:p>
-    <w:bookmarkEnd w:id="6"/>
-    <w:p>
-      <w:pPr>
-        <w:shd w:val="clear" w:color="auto" w:fill="F2F2F2" w:themeFill="background1" w:themeFillShade="F2"/>
-        <w:spacing w:before="200" w:after="280"/>
-        <w:ind w:left="2160" w:right="734"/>
-        <w:rPr>
-          <w:rFonts w:ascii="Consolas" w:hAnsi="Consolas"/>
-          <w:b/>
-          <w:noProof/>
-          <w:sz w:val="20"/>
-          <w:szCs w:val="20"/>
-        </w:rPr>
-      </w:pPr>
-      <w:r>
-        <w:rPr>
-          <w:rFonts w:ascii="Consolas" w:hAnsi="Consolas"/>
-          <w:b/>
-          <w:noProof/>
-          <w:sz w:val="20"/>
-          <w:szCs w:val="20"/>
-        </w:rPr>
-        <w:t>C:\ClearScript&gt; netsh http add urlacl url=http://+:</w:t>
-      </w:r>
-      <w:r>
-        <w:rPr>
-          <w:rFonts w:ascii="Consolas" w:hAnsi="Consolas"/>
-          <w:b/>
-          <w:noProof/>
-          <w:sz w:val="20"/>
-          <w:szCs w:val="20"/>
-        </w:rPr>
-        <w:t>&lt;Port&gt;</w:t>
-      </w:r>
-      <w:r>
-        <w:rPr>
-          <w:rFonts w:ascii="Consolas" w:hAnsi="Consolas"/>
-          <w:b/>
-          <w:noProof/>
-          <w:sz w:val="20"/>
-          <w:szCs w:val="20"/>
-        </w:rPr>
-        <w:t>/ listen=yes user=</w:t>
-      </w:r>
-      <w:r>
-        <w:rPr>
-          <w:rFonts w:ascii="Consolas" w:hAnsi="Consolas"/>
-          <w:b/>
-          <w:noProof/>
-          <w:sz w:val="20"/>
-          <w:szCs w:val="20"/>
-        </w:rPr>
-        <w:t>&lt;User&gt;</w:t>
+        <w:t xml:space="preserve"> If necessary, configure your firewall to allow incoming connections </w:t>
+      </w:r>
+      <w:r>
+        <w:t>to</w:t>
+      </w:r>
+      <w:r>
+        <w:t xml:space="preserve"> </w:t>
+      </w:r>
+      <w:r>
+        <w:t>your TCP port</w:t>
+      </w:r>
+      <w:r>
+        <w:t>.</w:t>
+      </w:r>
+    </w:p>
+    <w:p>
+      <w:pPr>
+        <w:pStyle w:val="ListParagraph"/>
+        <w:numPr>
+          <w:ilvl w:val="0"/>
+          <w:numId w:val="8"/>
+        </w:numPr>
+        <w:contextualSpacing w:val="0"/>
+      </w:pPr>
+      <w:r>
+        <w:t xml:space="preserve">Attach the </w:t>
+      </w:r>
+      <w:r>
+        <w:t>Visual Studio Code</w:t>
+      </w:r>
+      <w:r>
+        <w:t xml:space="preserve"> debugger to your application:</w:t>
       </w:r>
     </w:p>
     <w:p>
@@ -2474,46 +2449,36 @@
         </w:numPr>
         <w:contextualSpacing w:val="0"/>
       </w:pPr>
-      <w:r>
-        <w:rPr>
-          <w:b/>
-          <w:color w:val="FF0000"/>
-        </w:rPr>
-        <w:t>Important:</w:t>
-      </w:r>
-      <w:r>
-        <w:t xml:space="preserve"> If necessary, configure your firewall to allow incoming connections </w:t>
-      </w:r>
-      <w:r>
-        <w:t>to</w:t>
+      <w:bookmarkStart w:id="6" w:name="OLE_LINK1"/>
+      <w:r>
+        <w:t xml:space="preserve">Click </w:t>
+      </w:r>
+      <w:r>
+        <w:rPr>
+          <w:b/>
+        </w:rPr>
+        <w:t>View</w:t>
       </w:r>
       <w:r>
         <w:t xml:space="preserve"> </w:t>
       </w:r>
       <w:r>
-        <w:t>your TCP port</w:t>
-      </w:r>
-      <w:r>
-        <w:t>.</w:t>
-      </w:r>
-    </w:p>
-    <w:p>
-      <w:pPr>
-        <w:pStyle w:val="ListParagraph"/>
-        <w:numPr>
-          <w:ilvl w:val="0"/>
-          <w:numId w:val="8"/>
-        </w:numPr>
-        <w:contextualSpacing w:val="0"/>
-      </w:pPr>
-      <w:r>
-        <w:t xml:space="preserve">Attach the </w:t>
-      </w:r>
-      <w:r>
-        <w:t>Visual Studio Code</w:t>
-      </w:r>
-      <w:r>
-        <w:t xml:space="preserve"> debugger to your application:</w:t>
+        <w:rPr>
+          <w:rFonts w:cstheme="minorHAnsi"/>
+        </w:rPr>
+        <w:t>→</w:t>
+      </w:r>
+      <w:r>
+        <w:t xml:space="preserve"> </w:t>
+      </w:r>
+      <w:r>
+        <w:rPr>
+          <w:b/>
+        </w:rPr>
+        <w:t>Debug</w:t>
+      </w:r>
+      <w:r>
+        <w:t xml:space="preserve"> to bring up the Debug view.</w:t>
       </w:r>
     </w:p>
     <w:p>
@@ -2525,47 +2490,6 @@
         </w:numPr>
         <w:contextualSpacing w:val="0"/>
       </w:pPr>
-      <w:bookmarkStart w:id="7" w:name="OLE_LINK1"/>
-      <w:r>
-        <w:t xml:space="preserve">Click </w:t>
-      </w:r>
-      <w:r>
-        <w:rPr>
-          <w:b/>
-        </w:rPr>
-        <w:t>View</w:t>
-      </w:r>
-      <w:r>
-        <w:t xml:space="preserve"> </w:t>
-      </w:r>
-      <w:r>
-        <w:rPr>
-          <w:rFonts w:cstheme="minorHAnsi"/>
-        </w:rPr>
-        <w:t>→</w:t>
-      </w:r>
-      <w:r>
-        <w:t xml:space="preserve"> </w:t>
-      </w:r>
-      <w:r>
-        <w:rPr>
-          <w:b/>
-        </w:rPr>
-        <w:t>Debug</w:t>
-      </w:r>
-      <w:r>
-        <w:t xml:space="preserve"> to bring up the Debug view.</w:t>
-      </w:r>
-    </w:p>
-    <w:p>
-      <w:pPr>
-        <w:pStyle w:val="ListParagraph"/>
-        <w:numPr>
-          <w:ilvl w:val="1"/>
-          <w:numId w:val="8"/>
-        </w:numPr>
-        <w:contextualSpacing w:val="0"/>
-      </w:pPr>
       <w:r>
         <w:t>S</w:t>
       </w:r>
@@ -2582,7 +2506,7 @@
         <w:t xml:space="preserve"> at the top of the Debug Side Bar.</w:t>
       </w:r>
     </w:p>
-    <w:bookmarkEnd w:id="7"/>
+    <w:bookmarkEnd w:id="6"/>
     <w:p>
       <w:pPr>
         <w:pStyle w:val="ListParagraph"/>

</xml_diff>

<commit_message>
Version 5.5.2: Added V8ScriptEngineFlags.EnableDateTimeConversion, resolving GitHub Issue #37; added IScriptEngineException.ScriptException, resolving GitHub Issue #39; fixed VB.NET access to non-enumerable JavaScript properties (GitHub Issue #47); updated deployment and API documentation. Tested with V8 6.5.254.41.
</commit_message>
<xml_diff>
--- a/ClearScript/doc/Build.docx
+++ b/ClearScript/doc/Build.docx
@@ -268,13 +268,19 @@
         <w:t xml:space="preserve">Although ClearScript </w:t>
       </w:r>
       <w:r>
-        <w:t xml:space="preserve">now </w:t>
+        <w:t>still</w:t>
+      </w:r>
+      <w:r>
+        <w:t xml:space="preserve"> </w:t>
       </w:r>
       <w:r>
         <w:t xml:space="preserve">supports </w:t>
       </w:r>
       <w:r>
-        <w:t>Visual Studio 2017</w:t>
+        <w:t xml:space="preserve">Visual Studio </w:t>
+      </w:r>
+      <w:r>
+        <w:t>2015</w:t>
       </w:r>
       <w:r>
         <w:t xml:space="preserve">, </w:t>
@@ -286,10 +292,19 @@
         <w:t xml:space="preserve"> </w:t>
       </w:r>
       <w:r>
-        <w:t xml:space="preserve">still </w:t>
-      </w:r>
-      <w:r>
-        <w:t>require Visual Studio 2015.</w:t>
+        <w:t>now</w:t>
+      </w:r>
+      <w:r>
+        <w:t xml:space="preserve"> </w:t>
+      </w:r>
+      <w:r>
+        <w:t xml:space="preserve">require Visual Studio </w:t>
+      </w:r>
+      <w:r>
+        <w:t>2017</w:t>
+      </w:r>
+      <w:r>
+        <w:t>.</w:t>
       </w:r>
     </w:p>
     <w:p>
@@ -422,8 +437,16 @@
           <w:rPr>
             <w:rStyle w:val="Hyperlink"/>
           </w:rPr>
-          <w:t>2015</w:t>
+          <w:t>201</w:t>
         </w:r>
+        <w:r>
+          <w:rPr>
+            <w:rStyle w:val="Hyperlink"/>
+          </w:rPr>
+          <w:t>7</w:t>
+        </w:r>
+        <w:bookmarkStart w:id="0" w:name="_GoBack"/>
+        <w:bookmarkEnd w:id="0"/>
       </w:hyperlink>
       <w:r>
         <w:t xml:space="preserve"> </w:t>
@@ -548,7 +571,7 @@
       <w:r>
         <w:t xml:space="preserve">By default, </w:t>
       </w:r>
-      <w:bookmarkStart w:id="0" w:name="_Hlk482371988"/>
+      <w:bookmarkStart w:id="1" w:name="_Hlk482371988"/>
       <w:r>
         <w:rPr>
           <w:rFonts w:ascii="Consolas" w:hAnsi="Consolas"/>
@@ -558,7 +581,7 @@
         </w:rPr>
         <w:t>V8Update</w:t>
       </w:r>
-      <w:bookmarkEnd w:id="0"/>
+      <w:bookmarkEnd w:id="1"/>
       <w:r>
         <w:t xml:space="preserve"> builds a V8 revision that has been tested with the current version of ClearScript. If you'd like to use a specific revision instead, place the desired branch name, commit ID, or tag on the </w:t>
       </w:r>
@@ -771,7 +794,7 @@
           <w:szCs w:val="20"/>
         </w:rPr>
       </w:pPr>
-      <w:bookmarkStart w:id="1" w:name="OLE_LINK5"/>
+      <w:bookmarkStart w:id="2" w:name="OLE_LINK5"/>
       <w:r>
         <w:rPr>
           <w:rFonts w:ascii="Consolas" w:hAnsi="Consolas"/>
@@ -793,7 +816,7 @@
         <w:t>sn -k ClearScript.snk</w:t>
       </w:r>
     </w:p>
-    <w:bookmarkEnd w:id="1"/>
+    <w:bookmarkEnd w:id="2"/>
     <w:p>
       <w:pPr>
         <w:pStyle w:val="ListParagraph"/>
@@ -1202,8 +1225,8 @@
         </w:numPr>
         <w:contextualSpacing w:val="0"/>
       </w:pPr>
-      <w:bookmarkStart w:id="2" w:name="OLE_LINK3"/>
-      <w:bookmarkStart w:id="3" w:name="OLE_LINK4"/>
+      <w:bookmarkStart w:id="3" w:name="OLE_LINK3"/>
+      <w:bookmarkStart w:id="4" w:name="OLE_LINK4"/>
       <w:r>
         <w:rPr>
           <w:b/>
@@ -1214,8 +1237,8 @@
       <w:r>
         <w:t xml:space="preserve"> </w:t>
       </w:r>
-      <w:bookmarkEnd w:id="2"/>
       <w:bookmarkEnd w:id="3"/>
+      <w:bookmarkEnd w:id="4"/>
       <w:r>
         <w:t>If Visual Studio is not installed on your deployment machine, you must install 32-bit and 64-bit Visu</w:t>
       </w:r>
@@ -2270,7 +2293,7 @@
       <w:r>
         <w:t xml:space="preserve"> constructor with </w:t>
       </w:r>
-      <w:bookmarkStart w:id="4" w:name="OLE_LINK2"/>
+      <w:bookmarkStart w:id="5" w:name="OLE_LINK2"/>
       <w:r>
         <w:fldChar w:fldCharType="begin"/>
       </w:r>
@@ -2300,7 +2323,7 @@
         </w:rPr>
         <w:fldChar w:fldCharType="end"/>
       </w:r>
-      <w:bookmarkEnd w:id="4"/>
+      <w:bookmarkEnd w:id="5"/>
       <w:r>
         <w:t xml:space="preserve"> and </w:t>
       </w:r>
@@ -2396,8 +2419,6 @@
         </w:numPr>
         <w:contextualSpacing w:val="0"/>
       </w:pPr>
-      <w:bookmarkStart w:id="5" w:name="_GoBack"/>
-      <w:bookmarkEnd w:id="5"/>
       <w:r>
         <w:rPr>
           <w:b/>

</xml_diff>

<commit_message>
Version 5.5.3: Changed V8Update to use V8's GN-based build system; fixed VB.NET access to nonexistent JavaScript properties (GitHub Issue #47, Take 2); fixed script object serialization via Json.NET (GitHub Issue #60); added host item invocability assessment and patched V8's typeof implementation to return "object" for all non-delegate host objects (GitHub Issue #62); added DocumentInfo and related APIs to address GitHub Issue #46; fixed property bag invocation; updated deployment and API documentation. Tested with V8 6.8.275.28.
</commit_message>
<xml_diff>
--- a/ClearScript/doc/Build.docx
+++ b/ClearScript/doc/Build.docx
@@ -7,9 +7,11 @@
         <w:pStyle w:val="Title"/>
         <w:spacing w:before="0"/>
       </w:pPr>
+      <w:bookmarkStart w:id="0" w:name="OLE_LINK9"/>
       <w:r>
         <w:t>Building, Integrating, and Deploying ClearScript</w:t>
       </w:r>
+      <w:bookmarkEnd w:id="0"/>
     </w:p>
     <w:p>
       <w:pPr>
@@ -108,13 +110,219 @@
       <w:pPr>
         <w:ind w:left="360"/>
       </w:pPr>
+      <w:bookmarkStart w:id="1" w:name="OLE_LINK19"/>
+      <w:bookmarkStart w:id="2" w:name="OLE_LINK15"/>
+      <w:bookmarkStart w:id="3" w:name="OLE_LINK20"/>
+      <w:bookmarkStart w:id="4" w:name="OLE_LINK13"/>
+      <w:r>
+        <w:t xml:space="preserve">The </w:t>
+      </w:r>
+      <w:r>
+        <w:t>ClearScript</w:t>
+      </w:r>
+      <w:r>
+        <w:t xml:space="preserve"> source code</w:t>
+      </w:r>
+      <w:r>
+        <w:t xml:space="preserve"> </w:t>
+      </w:r>
+      <w:bookmarkStart w:id="5" w:name="OLE_LINK25"/>
+      <w:r>
+        <w:t>is hosted</w:t>
+      </w:r>
+      <w:r>
+        <w:t xml:space="preserve"> </w:t>
+      </w:r>
+      <w:bookmarkEnd w:id="5"/>
+      <w:r>
+        <w:t>in a</w:t>
+      </w:r>
+      <w:r>
+        <w:t xml:space="preserve"> </w:t>
+      </w:r>
+      <w:hyperlink r:id="rId11" w:history="1">
+        <w:r>
+          <w:rPr>
+            <w:rStyle w:val="Hyperlink"/>
+          </w:rPr>
+          <w:t>Git</w:t>
+        </w:r>
+      </w:hyperlink>
+      <w:r>
+        <w:t xml:space="preserve"> </w:t>
+      </w:r>
+      <w:r>
+        <w:t>repository</w:t>
+      </w:r>
+      <w:r>
+        <w:t xml:space="preserve">. If you’re </w:t>
+      </w:r>
+      <w:r>
+        <w:t>installing Git</w:t>
+      </w:r>
+      <w:r>
+        <w:t xml:space="preserve"> for the first time, select the options </w:t>
+      </w:r>
+      <w:r>
+        <w:rPr>
+          <w:b/>
+        </w:rPr>
+        <w:t>Use Git from the Windows Command Prompt</w:t>
+      </w:r>
+      <w:r>
+        <w:t xml:space="preserve"> </w:t>
+      </w:r>
+      <w:r>
+        <w:t xml:space="preserve">and </w:t>
+      </w:r>
+      <w:r>
+        <w:rPr>
+          <w:b/>
+        </w:rPr>
+        <w:t>Checkout Windows-style, commit Unix-style line endings</w:t>
+      </w:r>
+      <w:r>
+        <w:t xml:space="preserve">. If you already have Git installed, use </w:t>
+      </w:r>
+      <w:hyperlink r:id="rId12" w:history="1">
+        <w:r>
+          <w:rPr>
+            <w:rStyle w:val="Hyperlink"/>
+            <w:rFonts w:ascii="Consolas" w:hAnsi="Consolas"/>
+            <w:sz w:val="20"/>
+            <w:szCs w:val="20"/>
+          </w:rPr>
+          <w:t>git-config</w:t>
+        </w:r>
+      </w:hyperlink>
+      <w:r>
+        <w:t xml:space="preserve"> to ensure that the </w:t>
+      </w:r>
+      <w:r>
+        <w:rPr>
+          <w:rFonts w:ascii="Consolas" w:hAnsi="Consolas"/>
+          <w:b/>
+          <w:noProof/>
+          <w:sz w:val="20"/>
+          <w:szCs w:val="20"/>
+        </w:rPr>
+        <w:t>core.autocrlf</w:t>
+      </w:r>
+      <w:r>
+        <w:rPr>
+          <w:b/>
+        </w:rPr>
+        <w:t xml:space="preserve"> </w:t>
+      </w:r>
+      <w:r>
+        <w:t xml:space="preserve">variable is set to </w:t>
+      </w:r>
+      <w:r>
+        <w:rPr>
+          <w:rFonts w:ascii="Consolas" w:hAnsi="Consolas"/>
+          <w:b/>
+          <w:sz w:val="20"/>
+          <w:szCs w:val="20"/>
+        </w:rPr>
+        <w:t>true</w:t>
+      </w:r>
+      <w:r>
+        <w:t>.</w:t>
+      </w:r>
+    </w:p>
+    <w:p>
+      <w:pPr>
+        <w:ind w:left="360"/>
+      </w:pPr>
+      <w:r>
+        <w:t xml:space="preserve">Use </w:t>
+      </w:r>
+      <w:bookmarkEnd w:id="1"/>
+      <w:bookmarkEnd w:id="2"/>
+      <w:bookmarkEnd w:id="3"/>
+      <w:r>
+        <w:fldChar w:fldCharType="begin"/>
+      </w:r>
+      <w:r>
+        <w:rPr>
+          <w:rFonts w:ascii="Consolas" w:hAnsi="Consolas"/>
+          <w:sz w:val="20"/>
+          <w:szCs w:val="20"/>
+        </w:rPr>
+        <w:instrText xml:space="preserve"> HYPERLINK "https://git-scm.com/docs/git-clone" </w:instrText>
+      </w:r>
+      <w:r>
+        <w:fldChar w:fldCharType="separate"/>
+      </w:r>
+      <w:r>
+        <w:rPr>
+          <w:rStyle w:val="Hyperlink"/>
+          <w:rFonts w:ascii="Consolas" w:hAnsi="Consolas"/>
+          <w:sz w:val="20"/>
+          <w:szCs w:val="20"/>
+        </w:rPr>
+        <w:t>git-c</w:t>
+      </w:r>
+      <w:r>
+        <w:rPr>
+          <w:rStyle w:val="Hyperlink"/>
+          <w:rFonts w:ascii="Consolas" w:hAnsi="Consolas"/>
+          <w:sz w:val="20"/>
+          <w:szCs w:val="20"/>
+        </w:rPr>
+        <w:t>lone</w:t>
+      </w:r>
+      <w:r>
+        <w:rPr>
+          <w:rStyle w:val="Hyperlink"/>
+          <w:rFonts w:ascii="Consolas" w:hAnsi="Consolas"/>
+          <w:sz w:val="20"/>
+          <w:szCs w:val="20"/>
+        </w:rPr>
+        <w:fldChar w:fldCharType="end"/>
+      </w:r>
+      <w:r>
+        <w:t xml:space="preserve"> </w:t>
+      </w:r>
+      <w:r>
+        <w:t xml:space="preserve">to </w:t>
+      </w:r>
+      <w:r>
+        <w:t>download</w:t>
+      </w:r>
+      <w:r>
+        <w:t xml:space="preserve"> </w:t>
+      </w:r>
+      <w:r>
+        <w:t xml:space="preserve">the </w:t>
+      </w:r>
+      <w:hyperlink r:id="rId13" w:history="1">
+        <w:r>
+          <w:rPr>
+            <w:rStyle w:val="Hyperlink"/>
+          </w:rPr>
+          <w:t>ClearScript source code</w:t>
+        </w:r>
+      </w:hyperlink>
+      <w:r>
+        <w:t xml:space="preserve"> into a convenient directory</w:t>
+      </w:r>
+      <w:bookmarkEnd w:id="4"/>
+      <w:r>
+        <w:t>.</w:t>
+      </w:r>
+    </w:p>
+    <w:p>
+      <w:pPr>
+        <w:ind w:left="360"/>
+      </w:pPr>
       <w:r>
         <w:t>The provided project and solution files support Vi</w:t>
       </w:r>
       <w:r>
         <w:t xml:space="preserve">sual Studio </w:t>
       </w:r>
-      <w:hyperlink r:id="rId11" w:history="1">
+      <w:hyperlink r:id="rId14" w:history="1">
         <w:r>
           <w:rPr>
             <w:rStyle w:val="Hyperlink"/>
@@ -125,7 +333,7 @@
       <w:r>
         <w:t xml:space="preserve"> and </w:t>
       </w:r>
-      <w:hyperlink r:id="rId12" w:history="1">
+      <w:hyperlink r:id="rId15" w:history="1">
         <w:r>
           <w:rPr>
             <w:rStyle w:val="Hyperlink"/>
@@ -222,7 +430,19 @@
         <w:t>Note:</w:t>
       </w:r>
       <w:r>
-        <w:t xml:space="preserve"> This procedure and the V8Update script are provided for your convenience. ClearScript does not include V8 source code, nor does it come with any third-party software required to download and build V8. Rights to V8 and its prerequisites are provided by their rights holders.</w:t>
+        <w:t xml:space="preserve"> This procedure and the V8Update script are provided for your convenience. ClearScript does not include V8 source code, nor does it come with any third-party software required to download and build V8. Rights to V8 and its </w:t>
+      </w:r>
+      <w:r>
+        <w:t>dependencies</w:t>
+      </w:r>
+      <w:r>
+        <w:t xml:space="preserve"> are provided by their </w:t>
+      </w:r>
+      <w:r>
+        <w:t xml:space="preserve">respective </w:t>
+      </w:r>
+      <w:r>
+        <w:t>rights holders.</w:t>
       </w:r>
     </w:p>
     <w:p>
@@ -242,7 +462,7 @@
         <w:t>Important:</w:t>
       </w:r>
       <w:r>
-        <w:t xml:space="preserve"> Because of changes in V8 5.4, this procedure and the V8Update script now require a 64-bit operating system. Once built, ClearScript can still be deployed in a 32-bit environment.</w:t>
+        <w:t xml:space="preserve"> Ensure that the path to your ClearScript root directory does not contain spaces or non-ASCII characters.</w:t>
       </w:r>
     </w:p>
     <w:p>
@@ -265,46 +485,73 @@
         <w:t xml:space="preserve"> </w:t>
       </w:r>
       <w:r>
-        <w:t xml:space="preserve">Although ClearScript </w:t>
-      </w:r>
-      <w:r>
-        <w:t>still</w:t>
+        <w:t xml:space="preserve">The </w:t>
+      </w:r>
+      <w:r>
+        <w:t>V8 build</w:t>
+      </w:r>
+      <w:r>
+        <w:t xml:space="preserve"> now </w:t>
+      </w:r>
+      <w:r>
+        <w:t>require</w:t>
+      </w:r>
+      <w:r>
+        <w:t>s</w:t>
+      </w:r>
+      <w:r>
+        <w:t xml:space="preserve"> Visual Studio </w:t>
+      </w:r>
+      <w:r>
+        <w:t>2017</w:t>
+      </w:r>
+      <w:r>
+        <w:t xml:space="preserve"> and a 64-bit operating system</w:t>
+      </w:r>
+      <w:r>
+        <w:t>.</w:t>
+      </w:r>
+      <w:r>
+        <w:t xml:space="preserve"> Your Visual Studio</w:t>
       </w:r>
       <w:r>
         <w:t xml:space="preserve"> </w:t>
       </w:r>
       <w:r>
-        <w:t xml:space="preserve">supports </w:t>
-      </w:r>
-      <w:r>
-        <w:t xml:space="preserve">Visual Studio </w:t>
-      </w:r>
-      <w:r>
-        <w:t>2015</w:t>
-      </w:r>
-      <w:r>
-        <w:t xml:space="preserve">, </w:t>
-      </w:r>
-      <w:r>
-        <w:t>V8 and the V8Update script</w:t>
+        <w:t xml:space="preserve">installation must include </w:t>
+      </w:r>
+      <w:r>
+        <w:t>the</w:t>
       </w:r>
       <w:r>
         <w:t xml:space="preserve"> </w:t>
       </w:r>
       <w:r>
-        <w:t>now</w:t>
-      </w:r>
-      <w:r>
-        <w:t xml:space="preserve"> </w:t>
-      </w:r>
-      <w:r>
-        <w:t xml:space="preserve">require Visual Studio </w:t>
-      </w:r>
-      <w:r>
-        <w:t>2017</w:t>
-      </w:r>
-      <w:r>
-        <w:t>.</w:t>
+        <w:rPr>
+          <w:b/>
+        </w:rPr>
+        <w:t>.NET desktop development</w:t>
+      </w:r>
+      <w:r>
+        <w:t xml:space="preserve"> and </w:t>
+      </w:r>
+      <w:r>
+        <w:rPr>
+          <w:b/>
+        </w:rPr>
+        <w:t>Desktop development with C++</w:t>
+      </w:r>
+      <w:r>
+        <w:t xml:space="preserve"> workloads.</w:t>
+      </w:r>
+      <w:r>
+        <w:t xml:space="preserve"> Once built, ClearScript can still be deployed in </w:t>
+      </w:r>
+      <w:r>
+        <w:t xml:space="preserve">a </w:t>
+      </w:r>
+      <w:r>
+        <w:t>32-bit environment.</w:t>
       </w:r>
     </w:p>
     <w:p>
@@ -317,30 +564,40 @@
         <w:contextualSpacing w:val="0"/>
       </w:pPr>
       <w:r>
-        <w:t xml:space="preserve">Install </w:t>
-      </w:r>
-      <w:hyperlink r:id="rId13" w:history="1">
+        <w:rPr>
+          <w:b/>
+          <w:color w:val="00B050"/>
+        </w:rPr>
+        <w:t>Recommended:</w:t>
+      </w:r>
+      <w:r>
+        <w:t xml:space="preserve"> </w:t>
+      </w:r>
+      <w:r>
+        <w:t xml:space="preserve">To avoid V8 build issues, we recommend that you install the latest version of the </w:t>
+      </w:r>
+      <w:hyperlink r:id="rId16" w:history="1">
         <w:r>
           <w:rPr>
             <w:rStyle w:val="Hyperlink"/>
           </w:rPr>
-          <w:t>Git</w:t>
+          <w:t>Windows</w:t>
+        </w:r>
+        <w:r>
+          <w:rPr>
+            <w:rStyle w:val="Hyperlink"/>
+          </w:rPr>
+          <w:t xml:space="preserve"> 10</w:t>
+        </w:r>
+        <w:r>
+          <w:rPr>
+            <w:rStyle w:val="Hyperlink"/>
+          </w:rPr>
+          <w:t xml:space="preserve"> SDK</w:t>
         </w:r>
       </w:hyperlink>
       <w:r>
-        <w:t>. Ensure that Git is added to your executabl</w:t>
-      </w:r>
-      <w:r>
-        <w:t xml:space="preserve">e path by selecting the option </w:t>
-      </w:r>
-      <w:r>
-        <w:rPr>
-          <w:b/>
-        </w:rPr>
-        <w:t>Use Git from the Windows Command Prompt</w:t>
-      </w:r>
-      <w:r>
-        <w:t>.</w:t>
+        <w:t xml:space="preserve"> and uninstall all earlier versions.</w:t>
       </w:r>
     </w:p>
     <w:p>
@@ -353,18 +610,179 @@
         <w:contextualSpacing w:val="0"/>
       </w:pPr>
       <w:r>
-        <w:t xml:space="preserve">Install the latest Python 2.x from </w:t>
-      </w:r>
-      <w:hyperlink r:id="rId14" w:history="1">
-        <w:r>
-          <w:rPr>
-            <w:rStyle w:val="Hyperlink"/>
-          </w:rPr>
-          <w:t>here</w:t>
-        </w:r>
-      </w:hyperlink>
-      <w:r>
-        <w:t xml:space="preserve"> and add it to your executable path. V8's build process requires at least Python 2.7 and does not support Python 3.x.</w:t>
+        <w:rPr>
+          <w:b/>
+          <w:color w:val="FF0000"/>
+        </w:rPr>
+        <w:t>Important:</w:t>
+      </w:r>
+      <w:r>
+        <w:t xml:space="preserve"> Your Windows </w:t>
+      </w:r>
+      <w:r>
+        <w:t>SDK</w:t>
+      </w:r>
+      <w:r>
+        <w:t xml:space="preserve"> installation must include </w:t>
+      </w:r>
+      <w:r>
+        <w:t xml:space="preserve">the </w:t>
+      </w:r>
+      <w:r>
+        <w:rPr>
+          <w:b/>
+        </w:rPr>
+        <w:t>Debugging Tools for Windows</w:t>
+      </w:r>
+      <w:r>
+        <w:t xml:space="preserve"> feature.</w:t>
+      </w:r>
+      <w:r>
+        <w:rPr>
+          <w:rFonts w:cstheme="minorHAnsi"/>
+        </w:rPr>
+        <w:t xml:space="preserve"> </w:t>
+      </w:r>
+      <w:r>
+        <w:rPr>
+          <w:rFonts w:cstheme="minorHAnsi"/>
+        </w:rPr>
+        <w:t>Here’s how to add it to your installation:</w:t>
+      </w:r>
+    </w:p>
+    <w:p>
+      <w:pPr>
+        <w:pStyle w:val="ListParagraph"/>
+        <w:numPr>
+          <w:ilvl w:val="1"/>
+          <w:numId w:val="4"/>
+        </w:numPr>
+        <w:contextualSpacing w:val="0"/>
+      </w:pPr>
+      <w:r>
+        <w:t xml:space="preserve">Launch </w:t>
+      </w:r>
+      <w:r>
+        <w:t>Control Panel</w:t>
+      </w:r>
+      <w:r>
+        <w:t xml:space="preserve"> and click </w:t>
+      </w:r>
+      <w:r>
+        <w:rPr>
+          <w:b/>
+        </w:rPr>
+        <w:t>Programs</w:t>
+      </w:r>
+      <w:r>
+        <w:t xml:space="preserve"> </w:t>
+      </w:r>
+      <w:r>
+        <w:rPr>
+          <w:rFonts w:cstheme="minorHAnsi"/>
+        </w:rPr>
+        <w:t>→</w:t>
+      </w:r>
+      <w:r>
+        <w:t xml:space="preserve"> </w:t>
+      </w:r>
+      <w:r>
+        <w:rPr>
+          <w:b/>
+        </w:rPr>
+        <w:t>Programs and Features</w:t>
+      </w:r>
+      <w:r>
+        <w:t>.</w:t>
+      </w:r>
+    </w:p>
+    <w:p>
+      <w:pPr>
+        <w:pStyle w:val="ListParagraph"/>
+        <w:numPr>
+          <w:ilvl w:val="1"/>
+          <w:numId w:val="4"/>
+        </w:numPr>
+        <w:contextualSpacing w:val="0"/>
+      </w:pPr>
+      <w:r>
+        <w:t xml:space="preserve">Right-click your Windows SDK version and select </w:t>
+      </w:r>
+      <w:r>
+        <w:rPr>
+          <w:b/>
+        </w:rPr>
+        <w:t>Change</w:t>
+      </w:r>
+      <w:r>
+        <w:t>.</w:t>
+      </w:r>
+    </w:p>
+    <w:p>
+      <w:pPr>
+        <w:pStyle w:val="ListParagraph"/>
+        <w:numPr>
+          <w:ilvl w:val="1"/>
+          <w:numId w:val="4"/>
+        </w:numPr>
+        <w:contextualSpacing w:val="0"/>
+      </w:pPr>
+      <w:r>
+        <w:t xml:space="preserve">Click </w:t>
+      </w:r>
+      <w:r>
+        <w:rPr>
+          <w:b/>
+        </w:rPr>
+        <w:t>Next</w:t>
+      </w:r>
+      <w:r>
+        <w:t xml:space="preserve">, check </w:t>
+      </w:r>
+      <w:r>
+        <w:rPr>
+          <w:b/>
+        </w:rPr>
+        <w:t>Debugging</w:t>
+      </w:r>
+      <w:r>
+        <w:t xml:space="preserve"> </w:t>
+      </w:r>
+      <w:r>
+        <w:rPr>
+          <w:b/>
+        </w:rPr>
+        <w:t>Tools</w:t>
+      </w:r>
+      <w:r>
+        <w:t xml:space="preserve"> </w:t>
+      </w:r>
+      <w:r>
+        <w:rPr>
+          <w:b/>
+        </w:rPr>
+        <w:t>for</w:t>
+      </w:r>
+      <w:r>
+        <w:t xml:space="preserve"> </w:t>
+      </w:r>
+      <w:r>
+        <w:rPr>
+          <w:b/>
+        </w:rPr>
+        <w:t>Windows</w:t>
+      </w:r>
+      <w:r>
+        <w:t xml:space="preserve">, and click </w:t>
+      </w:r>
+      <w:r>
+        <w:rPr>
+          <w:b/>
+        </w:rPr>
+        <w:t>Change</w:t>
+      </w:r>
+      <w:r>
+        <w:t>.</w:t>
       </w:r>
     </w:p>
     <w:p>
@@ -377,20 +795,6 @@
         <w:contextualSpacing w:val="0"/>
       </w:pPr>
       <w:r>
-        <w:t xml:space="preserve">Unzip or clone the </w:t>
-      </w:r>
-      <w:hyperlink r:id="rId15" w:history="1">
-        <w:r>
-          <w:rPr>
-            <w:rStyle w:val="Hyperlink"/>
-          </w:rPr>
-          <w:t>ClearScript source code</w:t>
-        </w:r>
-      </w:hyperlink>
-      <w:r>
-        <w:t xml:space="preserve"> into a convenient directory. </w:t>
-      </w:r>
-      <w:r>
         <w:rPr>
           <w:b/>
           <w:color w:val="FF0000"/>
@@ -398,7 +802,91 @@
         <w:t>Important:</w:t>
       </w:r>
       <w:r>
-        <w:t xml:space="preserve"> Ensure that the path to your ClearScript root directory does not contain any non-ASCII characters.</w:t>
+        <w:t xml:space="preserve"> The V8Update script downloads executables that Windows Defender may incorrectly identify as containers of malware. To prevent this from interfering with your build, ensure that real-time</w:t>
+      </w:r>
+      <w:r>
+        <w:t xml:space="preserve"> malware</w:t>
+      </w:r>
+      <w:r>
+        <w:t xml:space="preserve"> protection is turned off </w:t>
+      </w:r>
+      <w:r>
+        <w:t>while the script is running:</w:t>
+      </w:r>
+    </w:p>
+    <w:p>
+      <w:pPr>
+        <w:pStyle w:val="ListParagraph"/>
+        <w:numPr>
+          <w:ilvl w:val="1"/>
+          <w:numId w:val="4"/>
+        </w:numPr>
+        <w:contextualSpacing w:val="0"/>
+      </w:pPr>
+      <w:r>
+        <w:t>Launch</w:t>
+      </w:r>
+      <w:r>
+        <w:t xml:space="preserve"> Windows Defender Security Center.</w:t>
+      </w:r>
+    </w:p>
+    <w:p>
+      <w:pPr>
+        <w:pStyle w:val="ListParagraph"/>
+        <w:numPr>
+          <w:ilvl w:val="1"/>
+          <w:numId w:val="4"/>
+        </w:numPr>
+        <w:contextualSpacing w:val="0"/>
+      </w:pPr>
+      <w:r>
+        <w:t xml:space="preserve">Navigate to </w:t>
+      </w:r>
+      <w:r>
+        <w:rPr>
+          <w:b/>
+        </w:rPr>
+        <w:t>Virus &amp; threat protection</w:t>
+      </w:r>
+      <w:r>
+        <w:t xml:space="preserve"> </w:t>
+      </w:r>
+      <w:r>
+        <w:rPr>
+          <w:rFonts w:cstheme="minorHAnsi"/>
+        </w:rPr>
+        <w:t xml:space="preserve">→ </w:t>
+      </w:r>
+      <w:r>
+        <w:rPr>
+          <w:b/>
+        </w:rPr>
+        <w:t>Virus &amp; threat protection settings</w:t>
+      </w:r>
+      <w:r>
+        <w:t>.</w:t>
+      </w:r>
+    </w:p>
+    <w:p>
+      <w:pPr>
+        <w:pStyle w:val="ListParagraph"/>
+        <w:numPr>
+          <w:ilvl w:val="1"/>
+          <w:numId w:val="4"/>
+        </w:numPr>
+        <w:contextualSpacing w:val="0"/>
+      </w:pPr>
+      <w:r>
+        <w:t xml:space="preserve">Switch </w:t>
+      </w:r>
+      <w:r>
+        <w:rPr>
+          <w:b/>
+        </w:rPr>
+        <w:t>Real-time protection</w:t>
+      </w:r>
+      <w:r>
+        <w:t xml:space="preserve"> off.</w:t>
       </w:r>
     </w:p>
     <w:p>
@@ -411,22 +899,9 @@
         <w:contextualSpacing w:val="0"/>
       </w:pPr>
       <w:r>
-        <w:t>Ensure that your Visual Studio installation includes C++ support.</w:t>
-      </w:r>
-    </w:p>
-    <w:p>
-      <w:pPr>
-        <w:pStyle w:val="ListParagraph"/>
-        <w:numPr>
-          <w:ilvl w:val="0"/>
-          <w:numId w:val="4"/>
-        </w:numPr>
-        <w:contextualSpacing w:val="0"/>
-      </w:pPr>
-      <w:r>
         <w:t xml:space="preserve">Open a </w:t>
       </w:r>
-      <w:hyperlink r:id="rId16" w:history="1">
+      <w:hyperlink r:id="rId17" w:history="1">
         <w:r>
           <w:rPr>
             <w:rStyle w:val="Hyperlink"/>
@@ -445,8 +920,6 @@
           </w:rPr>
           <w:t>7</w:t>
         </w:r>
-        <w:bookmarkStart w:id="0" w:name="_GoBack"/>
-        <w:bookmarkEnd w:id="0"/>
       </w:hyperlink>
       <w:r>
         <w:t xml:space="preserve"> </w:t>
@@ -488,7 +961,29 @@
           <w:sz w:val="20"/>
           <w:szCs w:val="20"/>
         </w:rPr>
-        <w:t>C:\ClearScript&gt; V8Update [/N] [Debug|Release] [Latest|Tested|&lt;Revision&gt;]</w:t>
+        <w:t>C:\ClearScript&gt; V8Update [/N] [Debug|</w:t>
+      </w:r>
+      <w:bookmarkStart w:id="6" w:name="OLE_LINK16"/>
+      <w:r>
+        <w:rPr>
+          <w:rFonts w:ascii="Consolas" w:hAnsi="Consolas"/>
+          <w:b/>
+          <w:noProof/>
+          <w:sz w:val="20"/>
+          <w:szCs w:val="20"/>
+        </w:rPr>
+        <w:t>Release</w:t>
+      </w:r>
+      <w:bookmarkEnd w:id="6"/>
+      <w:r>
+        <w:rPr>
+          <w:rFonts w:ascii="Consolas" w:hAnsi="Consolas"/>
+          <w:b/>
+          <w:noProof/>
+          <w:sz w:val="20"/>
+          <w:szCs w:val="20"/>
+        </w:rPr>
+        <w:t>] [Latest|Tested|&lt;Revision&gt;]</w:t>
       </w:r>
     </w:p>
     <w:p>
@@ -496,7 +991,19 @@
         <w:ind w:left="1080"/>
       </w:pPr>
       <w:r>
-        <w:t>This script downloads the V8 source code and its prerequisites, builds 32-bit and 64-bit V8 shared libraries, and imports the results into ClearScript. It requires approximately 3GB of additional disk space and does not perform any permanent software installation on your machine.</w:t>
+        <w:t xml:space="preserve">This script downloads the V8 source code and its </w:t>
+      </w:r>
+      <w:r>
+        <w:t>dependencies</w:t>
+      </w:r>
+      <w:r>
+        <w:t xml:space="preserve">, builds 32-bit and 64-bit V8 shared libraries, and imports the results into ClearScript. It requires approximately </w:t>
+      </w:r>
+      <w:r>
+        <w:t>6</w:t>
+      </w:r>
+      <w:r>
+        <w:t>GB of additional disk space and does not perform any permanent software installation on your machine.</w:t>
       </w:r>
     </w:p>
     <w:p>
@@ -571,7 +1078,7 @@
       <w:r>
         <w:t xml:space="preserve">By default, </w:t>
       </w:r>
-      <w:bookmarkStart w:id="1" w:name="_Hlk482371988"/>
+      <w:bookmarkStart w:id="7" w:name="_Hlk482371988"/>
       <w:r>
         <w:rPr>
           <w:rFonts w:ascii="Consolas" w:hAnsi="Consolas"/>
@@ -581,7 +1088,7 @@
         </w:rPr>
         <w:t>V8Update</w:t>
       </w:r>
-      <w:bookmarkEnd w:id="1"/>
+      <w:bookmarkEnd w:id="7"/>
       <w:r>
         <w:t xml:space="preserve"> builds a V8 revision that has been tested with the current version of ClearScript. If you'd like to use a specific revision instead, place the desired branch name, commit ID, or tag on the </w:t>
       </w:r>
@@ -597,7 +1104,7 @@
       <w:r>
         <w:t xml:space="preserve"> command line. Browse </w:t>
       </w:r>
-      <w:hyperlink r:id="rId17" w:history="1">
+      <w:hyperlink r:id="rId18" w:history="1">
         <w:r>
           <w:rPr>
             <w:rStyle w:val="Hyperlink"/>
@@ -673,6 +1180,53 @@
       <w:r>
         <w:t>.</w:t>
       </w:r>
+      <w:r>
+        <w:t xml:space="preserve"> If you encounter issues building ClearScript’s unmanaged projects (</w:t>
+      </w:r>
+      <w:r>
+        <w:rPr>
+          <w:rFonts w:ascii="Consolas" w:hAnsi="Consolas"/>
+          <w:b/>
+          <w:sz w:val="20"/>
+          <w:szCs w:val="20"/>
+        </w:rPr>
+        <w:t>ClearScriptV8-32</w:t>
+      </w:r>
+      <w:r>
+        <w:t xml:space="preserve"> and </w:t>
+      </w:r>
+      <w:r>
+        <w:rPr>
+          <w:rFonts w:ascii="Consolas" w:hAnsi="Consolas"/>
+          <w:b/>
+          <w:sz w:val="20"/>
+          <w:szCs w:val="20"/>
+        </w:rPr>
+        <w:t>ClearScriptV8-64</w:t>
+      </w:r>
+      <w:r>
+        <w:t xml:space="preserve">), </w:t>
+      </w:r>
+      <w:r>
+        <w:t>ensure that</w:t>
+      </w:r>
+      <w:bookmarkStart w:id="8" w:name="_GoBack"/>
+      <w:bookmarkEnd w:id="8"/>
+      <w:r>
+        <w:t xml:space="preserve"> their </w:t>
+      </w:r>
+      <w:r>
+        <w:rPr>
+          <w:b/>
+        </w:rPr>
+        <w:t>Windows SDK Version</w:t>
+      </w:r>
+      <w:r>
+        <w:t xml:space="preserve"> properties are set to </w:t>
+      </w:r>
+      <w:r>
+        <w:t>an installed version of the Windows SDK.</w:t>
+      </w:r>
     </w:p>
     <w:p>
       <w:pPr>
@@ -688,7 +1242,7 @@
       <w:r>
         <w:t xml:space="preserve"> The ClearScript repository includes the </w:t>
       </w:r>
-      <w:hyperlink r:id="rId18" w:history="1">
+      <w:hyperlink r:id="rId19" w:history="1">
         <w:r>
           <w:rPr>
             <w:rStyle w:val="Hyperlink"/>
@@ -699,7 +1253,7 @@
       <w:r>
         <w:t xml:space="preserve"> in HTML and Compiled HTML (.CHM) formats. If you'd like to rebuild these files, use </w:t>
       </w:r>
-      <w:hyperlink r:id="rId19" w:history="1">
+      <w:hyperlink r:id="rId20" w:history="1">
         <w:r>
           <w:rPr>
             <w:rStyle w:val="Hyperlink"/>
@@ -794,7 +1348,7 @@
           <w:szCs w:val="20"/>
         </w:rPr>
       </w:pPr>
-      <w:bookmarkStart w:id="2" w:name="OLE_LINK5"/>
+      <w:bookmarkStart w:id="9" w:name="OLE_LINK5"/>
       <w:r>
         <w:rPr>
           <w:rFonts w:ascii="Consolas" w:hAnsi="Consolas"/>
@@ -816,7 +1370,7 @@
         <w:t>sn -k ClearScript.snk</w:t>
       </w:r>
     </w:p>
-    <w:bookmarkEnd w:id="2"/>
+    <w:bookmarkEnd w:id="9"/>
     <w:p>
       <w:pPr>
         <w:pStyle w:val="ListParagraph"/>
@@ -842,6 +1396,7 @@
       <w:r>
         <w:t xml:space="preserve">Click </w:t>
       </w:r>
+      <w:bookmarkStart w:id="10" w:name="OLE_LINK12"/>
       <w:r>
         <w:rPr>
           <w:b/>
@@ -857,6 +1412,7 @@
         </w:rPr>
         <w:t>→</w:t>
       </w:r>
+      <w:bookmarkEnd w:id="10"/>
       <w:r>
         <w:t xml:space="preserve"> </w:t>
       </w:r>
@@ -1225,8 +1781,8 @@
         </w:numPr>
         <w:contextualSpacing w:val="0"/>
       </w:pPr>
-      <w:bookmarkStart w:id="3" w:name="OLE_LINK3"/>
-      <w:bookmarkStart w:id="4" w:name="OLE_LINK4"/>
+      <w:bookmarkStart w:id="11" w:name="OLE_LINK3"/>
+      <w:bookmarkStart w:id="12" w:name="OLE_LINK4"/>
       <w:r>
         <w:rPr>
           <w:b/>
@@ -1237,8 +1793,8 @@
       <w:r>
         <w:t xml:space="preserve"> </w:t>
       </w:r>
-      <w:bookmarkEnd w:id="3"/>
-      <w:bookmarkEnd w:id="4"/>
+      <w:bookmarkEnd w:id="11"/>
+      <w:bookmarkEnd w:id="12"/>
       <w:r>
         <w:t>If Visual Studio is not installed on your deployment machine, you must install 32-bit and 64-bit Visu</w:t>
       </w:r>
@@ -1252,7 +1808,7 @@
         <w:ind w:left="1440"/>
         <w:contextualSpacing w:val="0"/>
       </w:pPr>
-      <w:hyperlink r:id="rId20" w:history="1">
+      <w:hyperlink r:id="rId21" w:history="1">
         <w:r>
           <w:rPr>
             <w:rStyle w:val="Hyperlink"/>
@@ -1273,7 +1829,7 @@
       <w:r>
         <w:t xml:space="preserve">7 </w:t>
       </w:r>
-      <w:hyperlink r:id="rId21" w:history="1">
+      <w:hyperlink r:id="rId22" w:history="1">
         <w:r>
           <w:rPr>
             <w:rStyle w:val="Hyperlink"/>
@@ -1302,7 +1858,7 @@
         </w:rPr>
         <w:t xml:space="preserve"> </w:t>
       </w:r>
-      <w:hyperlink r:id="rId22" w:history="1">
+      <w:hyperlink r:id="rId23" w:history="1">
         <w:r>
           <w:rPr>
             <w:rStyle w:val="Hyperlink"/>
@@ -1377,7 +1933,7 @@
       <w:r>
         <w:t xml:space="preserve"> </w:t>
       </w:r>
-      <w:hyperlink r:id="rId23" w:history="1">
+      <w:hyperlink r:id="rId24" w:history="1">
         <w:r>
           <w:rPr>
             <w:rStyle w:val="Hyperlink"/>
@@ -1429,14 +1985,12 @@
         </w:numPr>
         <w:contextualSpacing w:val="0"/>
       </w:pPr>
-      <w:r>
-        <w:t xml:space="preserve">Launch </w:t>
-      </w:r>
-      <w:r>
-        <w:t>Visual Studio Code</w:t>
-      </w:r>
-      <w:r>
-        <w:t xml:space="preserve"> and click </w:t>
+      <w:bookmarkStart w:id="13" w:name="OLE_LINK18"/>
+      <w:r>
+        <w:t>C</w:t>
+      </w:r>
+      <w:r>
+        <w:t xml:space="preserve">lick </w:t>
       </w:r>
       <w:r>
         <w:rPr>
@@ -1515,6 +2069,7 @@
         <w:t>:</w:t>
       </w:r>
     </w:p>
+    <w:bookmarkEnd w:id="13"/>
     <w:p>
       <w:pPr>
         <w:shd w:val="clear" w:color="auto" w:fill="1E1E1E"/>
@@ -2214,7 +2769,7 @@
       <w:r>
         <w:t xml:space="preserve"> See </w:t>
       </w:r>
-      <w:hyperlink r:id="rId24" w:history="1">
+      <w:hyperlink r:id="rId25" w:history="1">
         <w:r>
           <w:rPr>
             <w:rStyle w:val="Hyperlink"/>
@@ -2278,7 +2833,7 @@
       <w:r>
         <w:t xml:space="preserve">Enable script debugging in your application by invoking the </w:t>
       </w:r>
-      <w:hyperlink r:id="rId25" w:history="1">
+      <w:hyperlink r:id="rId26" w:history="1">
         <w:r>
           <w:rPr>
             <w:rStyle w:val="Hyperlink"/>
@@ -2293,7 +2848,7 @@
       <w:r>
         <w:t xml:space="preserve"> constructor with </w:t>
       </w:r>
-      <w:bookmarkStart w:id="5" w:name="OLE_LINK2"/>
+      <w:bookmarkStart w:id="14" w:name="OLE_LINK2"/>
       <w:r>
         <w:fldChar w:fldCharType="begin"/>
       </w:r>
@@ -2323,7 +2878,7 @@
         </w:rPr>
         <w:fldChar w:fldCharType="end"/>
       </w:r>
-      <w:bookmarkEnd w:id="5"/>
+      <w:bookmarkEnd w:id="14"/>
       <w:r>
         <w:t xml:space="preserve"> and </w:t>
       </w:r>
@@ -2374,7 +2929,7 @@
       <w:r>
         <w:t xml:space="preserve">Construct your script engine with the additional flag </w:t>
       </w:r>
-      <w:hyperlink r:id="rId26" w:history="1">
+      <w:hyperlink r:id="rId27" w:history="1">
         <w:r>
           <w:rPr>
             <w:rStyle w:val="Hyperlink"/>
@@ -2470,7 +3025,7 @@
         </w:numPr>
         <w:contextualSpacing w:val="0"/>
       </w:pPr>
-      <w:bookmarkStart w:id="6" w:name="OLE_LINK1"/>
+      <w:bookmarkStart w:id="15" w:name="OLE_LINK1"/>
       <w:r>
         <w:t xml:space="preserve">Click </w:t>
       </w:r>
@@ -2527,7 +3082,7 @@
         <w:t xml:space="preserve"> at the top of the Debug Side Bar.</w:t>
       </w:r>
     </w:p>
-    <w:bookmarkEnd w:id="6"/>
+    <w:bookmarkEnd w:id="15"/>
     <w:p>
       <w:pPr>
         <w:pStyle w:val="ListParagraph"/>
@@ -2616,7 +3171,7 @@
         </w:numPr>
         <w:contextualSpacing w:val="0"/>
       </w:pPr>
-      <w:hyperlink r:id="rId27" w:history="1">
+      <w:hyperlink r:id="rId28" w:history="1">
         <w:r>
           <w:rPr>
             <w:rStyle w:val="Hyperlink"/>
@@ -2637,7 +3192,7 @@
         </w:numPr>
         <w:contextualSpacing w:val="0"/>
       </w:pPr>
-      <w:hyperlink r:id="rId28" w:history="1">
+      <w:hyperlink r:id="rId29" w:history="1">
         <w:r>
           <w:rPr>
             <w:rStyle w:val="Hyperlink"/>
@@ -2648,7 +3203,7 @@
       <w:r>
         <w:t xml:space="preserve"> for generously providing the </w:t>
       </w:r>
-      <w:hyperlink r:id="rId29" w:history="1">
+      <w:hyperlink r:id="rId30" w:history="1">
         <w:r>
           <w:rPr>
             <w:rStyle w:val="Hyperlink"/>

</xml_diff>

<commit_message>
Version 5.5.4: Overhauled ScriptEngine.AccessContext support to fix GitHub Issue #68; added ScriptEngine.EnforceAnonymousTypeAccess; fixed Microsoft.ClearScript.targets for VS 2015 compatibility (GitHub Issue #74); added support for building delay-signed assemblies; updated deployment and API documentation. Tested with V8 7.0.276.42.
</commit_message>
<xml_diff>
--- a/ClearScript/doc/Build.docx
+++ b/ClearScript/doc/Build.docx
@@ -103,6 +103,775 @@
         <w:spacing w:before="280"/>
       </w:pPr>
       <w:r>
+        <w:t>ClearScript NuGet package</w:t>
+      </w:r>
+    </w:p>
+    <w:p>
+      <w:pPr>
+        <w:ind w:left="360"/>
+      </w:pPr>
+      <w:r>
+        <w:t xml:space="preserve">Now that an </w:t>
+      </w:r>
+      <w:hyperlink r:id="rId11" w:history="1">
+        <w:r>
+          <w:rPr>
+            <w:rStyle w:val="Hyperlink"/>
+          </w:rPr>
+          <w:t>official C</w:t>
+        </w:r>
+        <w:bookmarkStart w:id="1" w:name="_GoBack"/>
+        <w:bookmarkEnd w:id="1"/>
+        <w:r>
+          <w:rPr>
+            <w:rStyle w:val="Hyperlink"/>
+          </w:rPr>
+          <w:t>l</w:t>
+        </w:r>
+        <w:r>
+          <w:rPr>
+            <w:rStyle w:val="Hyperlink"/>
+          </w:rPr>
+          <w:t>earScript NuGet package</w:t>
+        </w:r>
+      </w:hyperlink>
+      <w:r>
+        <w:t xml:space="preserve"> is available, you can simply add it to your project and skip to Section </w:t>
+      </w:r>
+      <w:r>
+        <w:fldChar w:fldCharType="begin"/>
+      </w:r>
+      <w:r>
+        <w:instrText xml:space="preserve"> HYPERLINK  \l "_Debugging_with_ClearScript" </w:instrText>
+      </w:r>
+      <w:r>
+        <w:fldChar w:fldCharType="separate"/>
+      </w:r>
+      <w:r>
+        <w:rPr>
+          <w:rStyle w:val="Hyperlink"/>
+        </w:rPr>
+        <w:t>VI</w:t>
+      </w:r>
+      <w:r>
+        <w:fldChar w:fldCharType="end"/>
+      </w:r>
+      <w:r>
+        <w:t xml:space="preserve"> below.</w:t>
+      </w:r>
+    </w:p>
+    <w:p>
+      <w:pPr>
+        <w:ind w:left="360"/>
+      </w:pPr>
+      <w:r>
+        <w:rPr>
+          <w:b/>
+          <w:color w:val="FF0000"/>
+        </w:rPr>
+        <w:t>Important:</w:t>
+      </w:r>
+      <w:r>
+        <w:t xml:space="preserve"> </w:t>
+      </w:r>
+      <w:r>
+        <w:t xml:space="preserve">If you’re adding the ClearScript NuGet package to an ASP.NET project, you must </w:t>
+      </w:r>
+      <w:r>
+        <w:t>exclude</w:t>
+      </w:r>
+      <w:r>
+        <w:t xml:space="preserve"> </w:t>
+      </w:r>
+      <w:r>
+        <w:t xml:space="preserve">ClearScript’s mixed-mode assemblies from ASP.NET compilation. To do so, </w:t>
+      </w:r>
+      <w:r>
+        <w:t>merge</w:t>
+      </w:r>
+      <w:r>
+        <w:t xml:space="preserve"> the following </w:t>
+      </w:r>
+      <w:r>
+        <w:t>into</w:t>
+      </w:r>
+      <w:r>
+        <w:t xml:space="preserve"> your </w:t>
+      </w:r>
+      <w:r>
+        <w:rPr>
+          <w:b/>
+          <w:noProof/>
+        </w:rPr>
+        <w:t>W</w:t>
+      </w:r>
+      <w:r>
+        <w:rPr>
+          <w:b/>
+          <w:noProof/>
+        </w:rPr>
+        <w:t>eb.config</w:t>
+      </w:r>
+      <w:r>
+        <w:t xml:space="preserve"> files:</w:t>
+      </w:r>
+    </w:p>
+    <w:p>
+      <w:pPr>
+        <w:shd w:val="clear" w:color="auto" w:fill="F6F8FA"/>
+        <w:tabs>
+          <w:tab w:val="left" w:pos="916"/>
+          <w:tab w:val="left" w:pos="1832"/>
+          <w:tab w:val="left" w:pos="2748"/>
+          <w:tab w:val="left" w:pos="3664"/>
+          <w:tab w:val="left" w:pos="4580"/>
+          <w:tab w:val="left" w:pos="5496"/>
+          <w:tab w:val="left" w:pos="6412"/>
+          <w:tab w:val="left" w:pos="7328"/>
+          <w:tab w:val="left" w:pos="8244"/>
+          <w:tab w:val="left" w:pos="9160"/>
+          <w:tab w:val="left" w:pos="10076"/>
+          <w:tab w:val="left" w:pos="10992"/>
+          <w:tab w:val="left" w:pos="11908"/>
+          <w:tab w:val="left" w:pos="12824"/>
+          <w:tab w:val="left" w:pos="13740"/>
+          <w:tab w:val="left" w:pos="14656"/>
+        </w:tabs>
+        <w:spacing w:before="200" w:line="240" w:lineRule="auto"/>
+        <w:ind w:left="720"/>
+        <w:rPr>
+          <w:rFonts w:ascii="Consolas" w:eastAsia="Times New Roman" w:hAnsi="Consolas" w:cs="Courier New"/>
+          <w:noProof/>
+          <w:color w:val="24292E"/>
+          <w:sz w:val="20"/>
+          <w:szCs w:val="20"/>
+        </w:rPr>
+      </w:pPr>
+      <w:r>
+        <w:rPr>
+          <w:rFonts w:ascii="Consolas" w:eastAsia="Times New Roman" w:hAnsi="Consolas" w:cs="Courier New"/>
+          <w:noProof/>
+          <w:color w:val="24292E"/>
+          <w:sz w:val="20"/>
+          <w:szCs w:val="20"/>
+        </w:rPr>
+        <w:t>&lt;</w:t>
+      </w:r>
+      <w:r>
+        <w:rPr>
+          <w:rFonts w:ascii="Consolas" w:eastAsia="Times New Roman" w:hAnsi="Consolas" w:cs="Courier New"/>
+          <w:noProof/>
+          <w:color w:val="22863A"/>
+          <w:sz w:val="20"/>
+          <w:szCs w:val="20"/>
+        </w:rPr>
+        <w:t>system.web</w:t>
+      </w:r>
+      <w:r>
+        <w:rPr>
+          <w:rFonts w:ascii="Consolas" w:eastAsia="Times New Roman" w:hAnsi="Consolas" w:cs="Courier New"/>
+          <w:noProof/>
+          <w:color w:val="24292E"/>
+          <w:sz w:val="20"/>
+          <w:szCs w:val="20"/>
+        </w:rPr>
+        <w:t>&gt;</w:t>
+      </w:r>
+    </w:p>
+    <w:p>
+      <w:pPr>
+        <w:shd w:val="clear" w:color="auto" w:fill="F6F8FA"/>
+        <w:tabs>
+          <w:tab w:val="left" w:pos="916"/>
+          <w:tab w:val="left" w:pos="1832"/>
+          <w:tab w:val="left" w:pos="2748"/>
+          <w:tab w:val="left" w:pos="3664"/>
+          <w:tab w:val="left" w:pos="4580"/>
+          <w:tab w:val="left" w:pos="5496"/>
+          <w:tab w:val="left" w:pos="6412"/>
+          <w:tab w:val="left" w:pos="7328"/>
+          <w:tab w:val="left" w:pos="8244"/>
+          <w:tab w:val="left" w:pos="9160"/>
+          <w:tab w:val="left" w:pos="10076"/>
+          <w:tab w:val="left" w:pos="10992"/>
+          <w:tab w:val="left" w:pos="11908"/>
+          <w:tab w:val="left" w:pos="12824"/>
+          <w:tab w:val="left" w:pos="13740"/>
+          <w:tab w:val="left" w:pos="14656"/>
+        </w:tabs>
+        <w:spacing w:before="0" w:line="240" w:lineRule="auto"/>
+        <w:ind w:left="720"/>
+        <w:rPr>
+          <w:rFonts w:ascii="Consolas" w:eastAsia="Times New Roman" w:hAnsi="Consolas" w:cs="Courier New"/>
+          <w:noProof/>
+          <w:color w:val="24292E"/>
+          <w:sz w:val="20"/>
+          <w:szCs w:val="20"/>
+        </w:rPr>
+      </w:pPr>
+      <w:r>
+        <w:rPr>
+          <w:rFonts w:ascii="Consolas" w:eastAsia="Times New Roman" w:hAnsi="Consolas" w:cs="Courier New"/>
+          <w:noProof/>
+          <w:color w:val="24292E"/>
+          <w:sz w:val="20"/>
+          <w:szCs w:val="20"/>
+        </w:rPr>
+        <w:t xml:space="preserve">  &lt;</w:t>
+      </w:r>
+      <w:r>
+        <w:rPr>
+          <w:rFonts w:ascii="Consolas" w:eastAsia="Times New Roman" w:hAnsi="Consolas" w:cs="Courier New"/>
+          <w:noProof/>
+          <w:color w:val="22863A"/>
+          <w:sz w:val="20"/>
+          <w:szCs w:val="20"/>
+        </w:rPr>
+        <w:t>compilation</w:t>
+      </w:r>
+      <w:r>
+        <w:rPr>
+          <w:rFonts w:ascii="Consolas" w:eastAsia="Times New Roman" w:hAnsi="Consolas" w:cs="Courier New"/>
+          <w:noProof/>
+          <w:color w:val="24292E"/>
+          <w:sz w:val="20"/>
+          <w:szCs w:val="20"/>
+        </w:rPr>
+        <w:t>&gt;</w:t>
+      </w:r>
+    </w:p>
+    <w:p>
+      <w:pPr>
+        <w:shd w:val="clear" w:color="auto" w:fill="F6F8FA"/>
+        <w:tabs>
+          <w:tab w:val="left" w:pos="916"/>
+          <w:tab w:val="left" w:pos="1832"/>
+          <w:tab w:val="left" w:pos="2748"/>
+          <w:tab w:val="left" w:pos="3664"/>
+          <w:tab w:val="left" w:pos="4580"/>
+          <w:tab w:val="left" w:pos="5496"/>
+          <w:tab w:val="left" w:pos="6412"/>
+          <w:tab w:val="left" w:pos="7328"/>
+          <w:tab w:val="left" w:pos="8244"/>
+          <w:tab w:val="left" w:pos="9160"/>
+          <w:tab w:val="left" w:pos="10076"/>
+          <w:tab w:val="left" w:pos="10992"/>
+          <w:tab w:val="left" w:pos="11908"/>
+          <w:tab w:val="left" w:pos="12824"/>
+          <w:tab w:val="left" w:pos="13740"/>
+          <w:tab w:val="left" w:pos="14656"/>
+        </w:tabs>
+        <w:spacing w:before="0" w:line="240" w:lineRule="auto"/>
+        <w:ind w:left="720"/>
+        <w:rPr>
+          <w:rFonts w:ascii="Consolas" w:eastAsia="Times New Roman" w:hAnsi="Consolas" w:cs="Courier New"/>
+          <w:noProof/>
+          <w:color w:val="24292E"/>
+          <w:sz w:val="20"/>
+          <w:szCs w:val="20"/>
+        </w:rPr>
+      </w:pPr>
+      <w:r>
+        <w:rPr>
+          <w:rFonts w:ascii="Consolas" w:eastAsia="Times New Roman" w:hAnsi="Consolas" w:cs="Courier New"/>
+          <w:noProof/>
+          <w:color w:val="24292E"/>
+          <w:sz w:val="20"/>
+          <w:szCs w:val="20"/>
+        </w:rPr>
+        <w:t xml:space="preserve">  </w:t>
+      </w:r>
+      <w:r>
+        <w:rPr>
+          <w:rFonts w:ascii="Consolas" w:eastAsia="Times New Roman" w:hAnsi="Consolas" w:cs="Courier New"/>
+          <w:noProof/>
+          <w:color w:val="24292E"/>
+          <w:sz w:val="20"/>
+          <w:szCs w:val="20"/>
+        </w:rPr>
+        <w:t xml:space="preserve">  </w:t>
+      </w:r>
+      <w:r>
+        <w:rPr>
+          <w:rFonts w:ascii="Consolas" w:eastAsia="Times New Roman" w:hAnsi="Consolas" w:cs="Courier New"/>
+          <w:noProof/>
+          <w:color w:val="24292E"/>
+          <w:sz w:val="20"/>
+          <w:szCs w:val="20"/>
+        </w:rPr>
+        <w:t>&lt;</w:t>
+      </w:r>
+      <w:r>
+        <w:rPr>
+          <w:rFonts w:ascii="Consolas" w:eastAsia="Times New Roman" w:hAnsi="Consolas" w:cs="Courier New"/>
+          <w:noProof/>
+          <w:color w:val="22863A"/>
+          <w:sz w:val="20"/>
+          <w:szCs w:val="20"/>
+        </w:rPr>
+        <w:t>assemblies</w:t>
+      </w:r>
+      <w:r>
+        <w:rPr>
+          <w:rFonts w:ascii="Consolas" w:eastAsia="Times New Roman" w:hAnsi="Consolas" w:cs="Courier New"/>
+          <w:noProof/>
+          <w:color w:val="24292E"/>
+          <w:sz w:val="20"/>
+          <w:szCs w:val="20"/>
+        </w:rPr>
+        <w:t>&gt;</w:t>
+      </w:r>
+    </w:p>
+    <w:p>
+      <w:pPr>
+        <w:shd w:val="clear" w:color="auto" w:fill="F6F8FA"/>
+        <w:tabs>
+          <w:tab w:val="left" w:pos="916"/>
+          <w:tab w:val="left" w:pos="1832"/>
+          <w:tab w:val="left" w:pos="2748"/>
+          <w:tab w:val="left" w:pos="3664"/>
+          <w:tab w:val="left" w:pos="4580"/>
+          <w:tab w:val="left" w:pos="5496"/>
+          <w:tab w:val="left" w:pos="6412"/>
+          <w:tab w:val="left" w:pos="7328"/>
+          <w:tab w:val="left" w:pos="8244"/>
+          <w:tab w:val="left" w:pos="9160"/>
+          <w:tab w:val="left" w:pos="10076"/>
+          <w:tab w:val="left" w:pos="10992"/>
+          <w:tab w:val="left" w:pos="11908"/>
+          <w:tab w:val="left" w:pos="12824"/>
+          <w:tab w:val="left" w:pos="13740"/>
+          <w:tab w:val="left" w:pos="14656"/>
+        </w:tabs>
+        <w:spacing w:before="0" w:line="240" w:lineRule="auto"/>
+        <w:ind w:left="720"/>
+        <w:rPr>
+          <w:rFonts w:ascii="Consolas" w:eastAsia="Times New Roman" w:hAnsi="Consolas" w:cs="Courier New"/>
+          <w:noProof/>
+          <w:color w:val="24292E"/>
+          <w:sz w:val="20"/>
+          <w:szCs w:val="20"/>
+        </w:rPr>
+      </w:pPr>
+      <w:r>
+        <w:rPr>
+          <w:rFonts w:ascii="Consolas" w:eastAsia="Times New Roman" w:hAnsi="Consolas" w:cs="Courier New"/>
+          <w:noProof/>
+          <w:color w:val="24292E"/>
+          <w:sz w:val="20"/>
+          <w:szCs w:val="20"/>
+        </w:rPr>
+        <w:t xml:space="preserve">    </w:t>
+      </w:r>
+      <w:r>
+        <w:rPr>
+          <w:rFonts w:ascii="Consolas" w:eastAsia="Times New Roman" w:hAnsi="Consolas" w:cs="Courier New"/>
+          <w:noProof/>
+          <w:color w:val="24292E"/>
+          <w:sz w:val="20"/>
+          <w:szCs w:val="20"/>
+        </w:rPr>
+        <w:t xml:space="preserve">  </w:t>
+      </w:r>
+      <w:r>
+        <w:rPr>
+          <w:rFonts w:ascii="Consolas" w:eastAsia="Times New Roman" w:hAnsi="Consolas" w:cs="Courier New"/>
+          <w:noProof/>
+          <w:color w:val="24292E"/>
+          <w:sz w:val="20"/>
+          <w:szCs w:val="20"/>
+        </w:rPr>
+        <w:t>&lt;</w:t>
+      </w:r>
+      <w:r>
+        <w:rPr>
+          <w:rFonts w:ascii="Consolas" w:eastAsia="Times New Roman" w:hAnsi="Consolas" w:cs="Courier New"/>
+          <w:noProof/>
+          <w:color w:val="22863A"/>
+          <w:sz w:val="20"/>
+          <w:szCs w:val="20"/>
+        </w:rPr>
+        <w:t>remove</w:t>
+      </w:r>
+      <w:r>
+        <w:rPr>
+          <w:rFonts w:ascii="Consolas" w:eastAsia="Times New Roman" w:hAnsi="Consolas" w:cs="Courier New"/>
+          <w:noProof/>
+          <w:color w:val="24292E"/>
+          <w:sz w:val="20"/>
+          <w:szCs w:val="20"/>
+        </w:rPr>
+        <w:t xml:space="preserve"> </w:t>
+      </w:r>
+      <w:r>
+        <w:rPr>
+          <w:rFonts w:ascii="Consolas" w:eastAsia="Times New Roman" w:hAnsi="Consolas" w:cs="Courier New"/>
+          <w:noProof/>
+          <w:color w:val="6F42C1"/>
+          <w:sz w:val="20"/>
+          <w:szCs w:val="20"/>
+        </w:rPr>
+        <w:t>assembly</w:t>
+      </w:r>
+      <w:r>
+        <w:rPr>
+          <w:rFonts w:ascii="Consolas" w:eastAsia="Times New Roman" w:hAnsi="Consolas" w:cs="Courier New"/>
+          <w:noProof/>
+          <w:color w:val="24292E"/>
+          <w:sz w:val="20"/>
+          <w:szCs w:val="20"/>
+        </w:rPr>
+        <w:t>=</w:t>
+      </w:r>
+      <w:r>
+        <w:rPr>
+          <w:rFonts w:ascii="Consolas" w:eastAsia="Times New Roman" w:hAnsi="Consolas" w:cs="Courier New"/>
+          <w:noProof/>
+          <w:color w:val="032F62"/>
+          <w:sz w:val="20"/>
+          <w:szCs w:val="20"/>
+        </w:rPr>
+        <w:t>"ClearScriptV8-64"</w:t>
+      </w:r>
+      <w:r>
+        <w:rPr>
+          <w:rFonts w:ascii="Consolas" w:eastAsia="Times New Roman" w:hAnsi="Consolas" w:cs="Courier New"/>
+          <w:noProof/>
+          <w:color w:val="24292E"/>
+          <w:sz w:val="20"/>
+          <w:szCs w:val="20"/>
+        </w:rPr>
+        <w:t xml:space="preserve"> /&gt;</w:t>
+      </w:r>
+    </w:p>
+    <w:p>
+      <w:pPr>
+        <w:shd w:val="clear" w:color="auto" w:fill="F6F8FA"/>
+        <w:tabs>
+          <w:tab w:val="left" w:pos="916"/>
+          <w:tab w:val="left" w:pos="1832"/>
+          <w:tab w:val="left" w:pos="2748"/>
+          <w:tab w:val="left" w:pos="3664"/>
+          <w:tab w:val="left" w:pos="4580"/>
+          <w:tab w:val="left" w:pos="5496"/>
+          <w:tab w:val="left" w:pos="6412"/>
+          <w:tab w:val="left" w:pos="7328"/>
+          <w:tab w:val="left" w:pos="8244"/>
+          <w:tab w:val="left" w:pos="9160"/>
+          <w:tab w:val="left" w:pos="10076"/>
+          <w:tab w:val="left" w:pos="10992"/>
+          <w:tab w:val="left" w:pos="11908"/>
+          <w:tab w:val="left" w:pos="12824"/>
+          <w:tab w:val="left" w:pos="13740"/>
+          <w:tab w:val="left" w:pos="14656"/>
+        </w:tabs>
+        <w:spacing w:before="0" w:line="240" w:lineRule="auto"/>
+        <w:ind w:left="720"/>
+        <w:rPr>
+          <w:rFonts w:ascii="Consolas" w:eastAsia="Times New Roman" w:hAnsi="Consolas" w:cs="Courier New"/>
+          <w:noProof/>
+          <w:color w:val="24292E"/>
+          <w:sz w:val="20"/>
+          <w:szCs w:val="20"/>
+        </w:rPr>
+      </w:pPr>
+      <w:r>
+        <w:rPr>
+          <w:rFonts w:ascii="Consolas" w:eastAsia="Times New Roman" w:hAnsi="Consolas" w:cs="Courier New"/>
+          <w:noProof/>
+          <w:color w:val="24292E"/>
+          <w:sz w:val="20"/>
+          <w:szCs w:val="20"/>
+        </w:rPr>
+        <w:t xml:space="preserve">  </w:t>
+      </w:r>
+      <w:r>
+        <w:rPr>
+          <w:rFonts w:ascii="Consolas" w:eastAsia="Times New Roman" w:hAnsi="Consolas" w:cs="Courier New"/>
+          <w:noProof/>
+          <w:color w:val="24292E"/>
+          <w:sz w:val="20"/>
+          <w:szCs w:val="20"/>
+        </w:rPr>
+        <w:t xml:space="preserve">    &lt;</w:t>
+      </w:r>
+      <w:r>
+        <w:rPr>
+          <w:rFonts w:ascii="Consolas" w:eastAsia="Times New Roman" w:hAnsi="Consolas" w:cs="Courier New"/>
+          <w:noProof/>
+          <w:color w:val="22863A"/>
+          <w:sz w:val="20"/>
+          <w:szCs w:val="20"/>
+        </w:rPr>
+        <w:t>remove</w:t>
+      </w:r>
+      <w:r>
+        <w:rPr>
+          <w:rFonts w:ascii="Consolas" w:eastAsia="Times New Roman" w:hAnsi="Consolas" w:cs="Courier New"/>
+          <w:noProof/>
+          <w:color w:val="24292E"/>
+          <w:sz w:val="20"/>
+          <w:szCs w:val="20"/>
+        </w:rPr>
+        <w:t xml:space="preserve"> </w:t>
+      </w:r>
+      <w:r>
+        <w:rPr>
+          <w:rFonts w:ascii="Consolas" w:eastAsia="Times New Roman" w:hAnsi="Consolas" w:cs="Courier New"/>
+          <w:noProof/>
+          <w:color w:val="6F42C1"/>
+          <w:sz w:val="20"/>
+          <w:szCs w:val="20"/>
+        </w:rPr>
+        <w:t>assembly</w:t>
+      </w:r>
+      <w:r>
+        <w:rPr>
+          <w:rFonts w:ascii="Consolas" w:eastAsia="Times New Roman" w:hAnsi="Consolas" w:cs="Courier New"/>
+          <w:noProof/>
+          <w:color w:val="24292E"/>
+          <w:sz w:val="20"/>
+          <w:szCs w:val="20"/>
+        </w:rPr>
+        <w:t>=</w:t>
+      </w:r>
+      <w:r>
+        <w:rPr>
+          <w:rFonts w:ascii="Consolas" w:eastAsia="Times New Roman" w:hAnsi="Consolas" w:cs="Courier New"/>
+          <w:noProof/>
+          <w:color w:val="032F62"/>
+          <w:sz w:val="20"/>
+          <w:szCs w:val="20"/>
+        </w:rPr>
+        <w:t>"ClearScriptV8-32"</w:t>
+      </w:r>
+      <w:r>
+        <w:rPr>
+          <w:rFonts w:ascii="Consolas" w:eastAsia="Times New Roman" w:hAnsi="Consolas" w:cs="Courier New"/>
+          <w:noProof/>
+          <w:color w:val="24292E"/>
+          <w:sz w:val="20"/>
+          <w:szCs w:val="20"/>
+        </w:rPr>
+        <w:t xml:space="preserve"> /&gt;</w:t>
+      </w:r>
+    </w:p>
+    <w:p>
+      <w:pPr>
+        <w:shd w:val="clear" w:color="auto" w:fill="F6F8FA"/>
+        <w:tabs>
+          <w:tab w:val="left" w:pos="916"/>
+          <w:tab w:val="left" w:pos="1832"/>
+          <w:tab w:val="left" w:pos="2748"/>
+          <w:tab w:val="left" w:pos="3664"/>
+          <w:tab w:val="left" w:pos="4580"/>
+          <w:tab w:val="left" w:pos="5496"/>
+          <w:tab w:val="left" w:pos="6412"/>
+          <w:tab w:val="left" w:pos="7328"/>
+          <w:tab w:val="left" w:pos="8244"/>
+          <w:tab w:val="left" w:pos="9160"/>
+          <w:tab w:val="left" w:pos="10076"/>
+          <w:tab w:val="left" w:pos="10992"/>
+          <w:tab w:val="left" w:pos="11908"/>
+          <w:tab w:val="left" w:pos="12824"/>
+          <w:tab w:val="left" w:pos="13740"/>
+          <w:tab w:val="left" w:pos="14656"/>
+        </w:tabs>
+        <w:spacing w:before="0" w:line="240" w:lineRule="auto"/>
+        <w:ind w:left="720"/>
+        <w:rPr>
+          <w:rFonts w:ascii="Consolas" w:eastAsia="Times New Roman" w:hAnsi="Consolas" w:cs="Courier New"/>
+          <w:noProof/>
+          <w:color w:val="24292E"/>
+          <w:sz w:val="20"/>
+          <w:szCs w:val="20"/>
+        </w:rPr>
+      </w:pPr>
+      <w:r>
+        <w:rPr>
+          <w:rFonts w:ascii="Consolas" w:eastAsia="Times New Roman" w:hAnsi="Consolas" w:cs="Courier New"/>
+          <w:noProof/>
+          <w:color w:val="24292E"/>
+          <w:sz w:val="20"/>
+          <w:szCs w:val="20"/>
+        </w:rPr>
+        <w:t xml:space="preserve">  </w:t>
+      </w:r>
+      <w:r>
+        <w:rPr>
+          <w:rFonts w:ascii="Consolas" w:eastAsia="Times New Roman" w:hAnsi="Consolas" w:cs="Courier New"/>
+          <w:noProof/>
+          <w:color w:val="24292E"/>
+          <w:sz w:val="20"/>
+          <w:szCs w:val="20"/>
+        </w:rPr>
+        <w:t xml:space="preserve">  </w:t>
+      </w:r>
+      <w:r>
+        <w:rPr>
+          <w:rFonts w:ascii="Consolas" w:eastAsia="Times New Roman" w:hAnsi="Consolas" w:cs="Courier New"/>
+          <w:noProof/>
+          <w:color w:val="24292E"/>
+          <w:sz w:val="20"/>
+          <w:szCs w:val="20"/>
+        </w:rPr>
+        <w:t>&lt;/</w:t>
+      </w:r>
+      <w:r>
+        <w:rPr>
+          <w:rFonts w:ascii="Consolas" w:eastAsia="Times New Roman" w:hAnsi="Consolas" w:cs="Courier New"/>
+          <w:noProof/>
+          <w:color w:val="22863A"/>
+          <w:sz w:val="20"/>
+          <w:szCs w:val="20"/>
+        </w:rPr>
+        <w:t>assemblies</w:t>
+      </w:r>
+      <w:r>
+        <w:rPr>
+          <w:rFonts w:ascii="Consolas" w:eastAsia="Times New Roman" w:hAnsi="Consolas" w:cs="Courier New"/>
+          <w:noProof/>
+          <w:color w:val="24292E"/>
+          <w:sz w:val="20"/>
+          <w:szCs w:val="20"/>
+        </w:rPr>
+        <w:t>&gt;</w:t>
+      </w:r>
+    </w:p>
+    <w:p>
+      <w:pPr>
+        <w:shd w:val="clear" w:color="auto" w:fill="F6F8FA"/>
+        <w:tabs>
+          <w:tab w:val="left" w:pos="916"/>
+          <w:tab w:val="left" w:pos="1832"/>
+          <w:tab w:val="left" w:pos="2748"/>
+          <w:tab w:val="left" w:pos="3664"/>
+          <w:tab w:val="left" w:pos="4580"/>
+          <w:tab w:val="left" w:pos="5496"/>
+          <w:tab w:val="left" w:pos="6412"/>
+          <w:tab w:val="left" w:pos="7328"/>
+          <w:tab w:val="left" w:pos="8244"/>
+          <w:tab w:val="left" w:pos="9160"/>
+          <w:tab w:val="left" w:pos="10076"/>
+          <w:tab w:val="left" w:pos="10992"/>
+          <w:tab w:val="left" w:pos="11908"/>
+          <w:tab w:val="left" w:pos="12824"/>
+          <w:tab w:val="left" w:pos="13740"/>
+          <w:tab w:val="left" w:pos="14656"/>
+        </w:tabs>
+        <w:spacing w:before="0" w:line="240" w:lineRule="auto"/>
+        <w:ind w:left="720"/>
+        <w:rPr>
+          <w:rFonts w:ascii="Consolas" w:eastAsia="Times New Roman" w:hAnsi="Consolas" w:cs="Courier New"/>
+          <w:noProof/>
+          <w:color w:val="24292E"/>
+          <w:sz w:val="20"/>
+          <w:szCs w:val="20"/>
+        </w:rPr>
+      </w:pPr>
+      <w:r>
+        <w:rPr>
+          <w:rFonts w:ascii="Consolas" w:eastAsia="Times New Roman" w:hAnsi="Consolas" w:cs="Courier New"/>
+          <w:noProof/>
+          <w:color w:val="24292E"/>
+          <w:sz w:val="20"/>
+          <w:szCs w:val="20"/>
+        </w:rPr>
+        <w:t xml:space="preserve">  &lt;/</w:t>
+      </w:r>
+      <w:r>
+        <w:rPr>
+          <w:rFonts w:ascii="Consolas" w:eastAsia="Times New Roman" w:hAnsi="Consolas" w:cs="Courier New"/>
+          <w:noProof/>
+          <w:color w:val="22863A"/>
+          <w:sz w:val="20"/>
+          <w:szCs w:val="20"/>
+        </w:rPr>
+        <w:t>compilation</w:t>
+      </w:r>
+      <w:r>
+        <w:rPr>
+          <w:rFonts w:ascii="Consolas" w:eastAsia="Times New Roman" w:hAnsi="Consolas" w:cs="Courier New"/>
+          <w:noProof/>
+          <w:color w:val="24292E"/>
+          <w:sz w:val="20"/>
+          <w:szCs w:val="20"/>
+        </w:rPr>
+        <w:t>&gt;</w:t>
+      </w:r>
+    </w:p>
+    <w:p>
+      <w:pPr>
+        <w:shd w:val="clear" w:color="auto" w:fill="F6F8FA"/>
+        <w:tabs>
+          <w:tab w:val="left" w:pos="916"/>
+          <w:tab w:val="left" w:pos="1832"/>
+          <w:tab w:val="left" w:pos="2748"/>
+          <w:tab w:val="left" w:pos="3664"/>
+          <w:tab w:val="left" w:pos="4580"/>
+          <w:tab w:val="left" w:pos="5496"/>
+          <w:tab w:val="left" w:pos="6412"/>
+          <w:tab w:val="left" w:pos="7328"/>
+          <w:tab w:val="left" w:pos="8244"/>
+          <w:tab w:val="left" w:pos="9160"/>
+          <w:tab w:val="left" w:pos="10076"/>
+          <w:tab w:val="left" w:pos="10992"/>
+          <w:tab w:val="left" w:pos="11908"/>
+          <w:tab w:val="left" w:pos="12824"/>
+          <w:tab w:val="left" w:pos="13740"/>
+          <w:tab w:val="left" w:pos="14656"/>
+        </w:tabs>
+        <w:spacing w:before="0" w:after="280" w:line="240" w:lineRule="auto"/>
+        <w:ind w:left="720"/>
+        <w:rPr>
+          <w:rFonts w:ascii="Consolas" w:eastAsia="Times New Roman" w:hAnsi="Consolas" w:cs="Courier New"/>
+          <w:noProof/>
+          <w:color w:val="24292E"/>
+          <w:sz w:val="20"/>
+          <w:szCs w:val="20"/>
+        </w:rPr>
+      </w:pPr>
+      <w:r>
+        <w:rPr>
+          <w:rFonts w:ascii="Consolas" w:eastAsia="Times New Roman" w:hAnsi="Consolas" w:cs="Courier New"/>
+          <w:noProof/>
+          <w:color w:val="24292E"/>
+          <w:sz w:val="20"/>
+          <w:szCs w:val="20"/>
+        </w:rPr>
+        <w:t>&lt;/</w:t>
+      </w:r>
+      <w:r>
+        <w:rPr>
+          <w:rFonts w:ascii="Consolas" w:eastAsia="Times New Roman" w:hAnsi="Consolas" w:cs="Courier New"/>
+          <w:noProof/>
+          <w:color w:val="22863A"/>
+          <w:sz w:val="20"/>
+          <w:szCs w:val="20"/>
+        </w:rPr>
+        <w:t>system.web</w:t>
+      </w:r>
+      <w:r>
+        <w:rPr>
+          <w:rFonts w:ascii="Consolas" w:eastAsia="Times New Roman" w:hAnsi="Consolas" w:cs="Courier New"/>
+          <w:noProof/>
+          <w:color w:val="24292E"/>
+          <w:sz w:val="20"/>
+          <w:szCs w:val="20"/>
+        </w:rPr>
+        <w:t>&gt;</w:t>
+      </w:r>
+    </w:p>
+    <w:p>
+      <w:pPr>
+        <w:pStyle w:val="Heading1"/>
+        <w:numPr>
+          <w:ilvl w:val="0"/>
+          <w:numId w:val="6"/>
+        </w:numPr>
+        <w:spacing w:before="280"/>
+      </w:pPr>
+      <w:r>
         <w:t>Building ClearScript</w:t>
       </w:r>
     </w:p>
@@ -110,10 +879,10 @@
       <w:pPr>
         <w:ind w:left="360"/>
       </w:pPr>
-      <w:bookmarkStart w:id="1" w:name="OLE_LINK19"/>
-      <w:bookmarkStart w:id="2" w:name="OLE_LINK15"/>
-      <w:bookmarkStart w:id="3" w:name="OLE_LINK20"/>
-      <w:bookmarkStart w:id="4" w:name="OLE_LINK13"/>
+      <w:bookmarkStart w:id="2" w:name="OLE_LINK19"/>
+      <w:bookmarkStart w:id="3" w:name="OLE_LINK15"/>
+      <w:bookmarkStart w:id="4" w:name="OLE_LINK20"/>
+      <w:bookmarkStart w:id="5" w:name="OLE_LINK13"/>
       <w:r>
         <w:t xml:space="preserve">The </w:t>
       </w:r>
@@ -126,21 +895,21 @@
       <w:r>
         <w:t xml:space="preserve"> </w:t>
       </w:r>
-      <w:bookmarkStart w:id="5" w:name="OLE_LINK25"/>
+      <w:bookmarkStart w:id="6" w:name="OLE_LINK25"/>
       <w:r>
         <w:t>is hosted</w:t>
       </w:r>
       <w:r>
         <w:t xml:space="preserve"> </w:t>
       </w:r>
-      <w:bookmarkEnd w:id="5"/>
+      <w:bookmarkEnd w:id="6"/>
       <w:r>
         <w:t>in a</w:t>
       </w:r>
       <w:r>
         <w:t xml:space="preserve"> </w:t>
       </w:r>
-      <w:hyperlink r:id="rId11" w:history="1">
+      <w:hyperlink r:id="rId12" w:history="1">
         <w:r>
           <w:rPr>
             <w:rStyle w:val="Hyperlink"/>
@@ -184,7 +953,7 @@
       <w:r>
         <w:t xml:space="preserve">. If you already have Git installed, use </w:t>
       </w:r>
-      <w:hyperlink r:id="rId12" w:history="1">
+      <w:hyperlink r:id="rId13" w:history="1">
         <w:r>
           <w:rPr>
             <w:rStyle w:val="Hyperlink"/>
@@ -237,9 +1006,9 @@
       <w:r>
         <w:t xml:space="preserve">Use </w:t>
       </w:r>
-      <w:bookmarkEnd w:id="1"/>
       <w:bookmarkEnd w:id="2"/>
       <w:bookmarkEnd w:id="3"/>
+      <w:bookmarkEnd w:id="4"/>
       <w:r>
         <w:fldChar w:fldCharType="begin"/>
       </w:r>
@@ -296,7 +1065,7 @@
       <w:r>
         <w:t xml:space="preserve">the </w:t>
       </w:r>
-      <w:hyperlink r:id="rId13" w:history="1">
+      <w:hyperlink r:id="rId14" w:history="1">
         <w:r>
           <w:rPr>
             <w:rStyle w:val="Hyperlink"/>
@@ -307,7 +1076,7 @@
       <w:r>
         <w:t xml:space="preserve"> into a convenient directory</w:t>
       </w:r>
-      <w:bookmarkEnd w:id="4"/>
+      <w:bookmarkEnd w:id="5"/>
       <w:r>
         <w:t>.</w:t>
       </w:r>
@@ -322,7 +1091,7 @@
       <w:r>
         <w:t xml:space="preserve">sual Studio </w:t>
       </w:r>
-      <w:hyperlink r:id="rId14" w:history="1">
+      <w:hyperlink r:id="rId15" w:history="1">
         <w:r>
           <w:rPr>
             <w:rStyle w:val="Hyperlink"/>
@@ -333,7 +1102,7 @@
       <w:r>
         <w:t xml:space="preserve"> and </w:t>
       </w:r>
-      <w:hyperlink r:id="rId15" w:history="1">
+      <w:hyperlink r:id="rId16" w:history="1">
         <w:r>
           <w:rPr>
             <w:rStyle w:val="Hyperlink"/>
@@ -576,7 +1345,7 @@
       <w:r>
         <w:t xml:space="preserve">To avoid V8 build issues, we recommend that you install the latest version of the </w:t>
       </w:r>
-      <w:hyperlink r:id="rId16" w:history="1">
+      <w:hyperlink r:id="rId17" w:history="1">
         <w:r>
           <w:rPr>
             <w:rStyle w:val="Hyperlink"/>
@@ -901,7 +1670,7 @@
       <w:r>
         <w:t xml:space="preserve">Open a </w:t>
       </w:r>
-      <w:hyperlink r:id="rId17" w:history="1">
+      <w:hyperlink r:id="rId18" w:history="1">
         <w:r>
           <w:rPr>
             <w:rStyle w:val="Hyperlink"/>
@@ -963,7 +1732,7 @@
         </w:rPr>
         <w:t>C:\ClearScript&gt; V8Update [/N] [Debug|</w:t>
       </w:r>
-      <w:bookmarkStart w:id="6" w:name="OLE_LINK16"/>
+      <w:bookmarkStart w:id="7" w:name="OLE_LINK16"/>
       <w:r>
         <w:rPr>
           <w:rFonts w:ascii="Consolas" w:hAnsi="Consolas"/>
@@ -974,7 +1743,7 @@
         </w:rPr>
         <w:t>Release</w:t>
       </w:r>
-      <w:bookmarkEnd w:id="6"/>
+      <w:bookmarkEnd w:id="7"/>
       <w:r>
         <w:rPr>
           <w:rFonts w:ascii="Consolas" w:hAnsi="Consolas"/>
@@ -1078,7 +1847,7 @@
       <w:r>
         <w:t xml:space="preserve">By default, </w:t>
       </w:r>
-      <w:bookmarkStart w:id="7" w:name="_Hlk482371988"/>
+      <w:bookmarkStart w:id="8" w:name="_Hlk482371988"/>
       <w:r>
         <w:rPr>
           <w:rFonts w:ascii="Consolas" w:hAnsi="Consolas"/>
@@ -1088,7 +1857,7 @@
         </w:rPr>
         <w:t>V8Update</w:t>
       </w:r>
-      <w:bookmarkEnd w:id="7"/>
+      <w:bookmarkEnd w:id="8"/>
       <w:r>
         <w:t xml:space="preserve"> builds a V8 revision that has been tested with the current version of ClearScript. If you'd like to use a specific revision instead, place the desired branch name, commit ID, or tag on the </w:t>
       </w:r>
@@ -1104,7 +1873,7 @@
       <w:r>
         <w:t xml:space="preserve"> command line. Browse </w:t>
       </w:r>
-      <w:hyperlink r:id="rId18" w:history="1">
+      <w:hyperlink r:id="rId19" w:history="1">
         <w:r>
           <w:rPr>
             <w:rStyle w:val="Hyperlink"/>
@@ -1210,8 +1979,6 @@
       <w:r>
         <w:t>ensure that</w:t>
       </w:r>
-      <w:bookmarkStart w:id="8" w:name="_GoBack"/>
-      <w:bookmarkEnd w:id="8"/>
       <w:r>
         <w:t xml:space="preserve"> their </w:t>
       </w:r>
@@ -1242,7 +2009,7 @@
       <w:r>
         <w:t xml:space="preserve"> The ClearScript repository includes the </w:t>
       </w:r>
-      <w:hyperlink r:id="rId19" w:history="1">
+      <w:hyperlink r:id="rId20" w:history="1">
         <w:r>
           <w:rPr>
             <w:rStyle w:val="Hyperlink"/>
@@ -1253,7 +2020,7 @@
       <w:r>
         <w:t xml:space="preserve"> in HTML and Compiled HTML (.CHM) formats. If you'd like to rebuild these files, use </w:t>
       </w:r>
-      <w:hyperlink r:id="rId20" w:history="1">
+      <w:hyperlink r:id="rId21" w:history="1">
         <w:r>
           <w:rPr>
             <w:rStyle w:val="Hyperlink"/>
@@ -1808,7 +2575,7 @@
         <w:ind w:left="1440"/>
         <w:contextualSpacing w:val="0"/>
       </w:pPr>
-      <w:hyperlink r:id="rId21" w:history="1">
+      <w:hyperlink r:id="rId22" w:history="1">
         <w:r>
           <w:rPr>
             <w:rStyle w:val="Hyperlink"/>
@@ -1829,7 +2596,7 @@
       <w:r>
         <w:t xml:space="preserve">7 </w:t>
       </w:r>
-      <w:hyperlink r:id="rId22" w:history="1">
+      <w:hyperlink r:id="rId23" w:history="1">
         <w:r>
           <w:rPr>
             <w:rStyle w:val="Hyperlink"/>
@@ -1858,7 +2625,7 @@
         </w:rPr>
         <w:t xml:space="preserve"> </w:t>
       </w:r>
-      <w:hyperlink r:id="rId23" w:history="1">
+      <w:hyperlink r:id="rId24" w:history="1">
         <w:r>
           <w:rPr>
             <w:rStyle w:val="Hyperlink"/>
@@ -1891,6 +2658,8 @@
         </w:numPr>
         <w:spacing w:before="280"/>
       </w:pPr>
+      <w:bookmarkStart w:id="13" w:name="_Debugging_with_ClearScript"/>
+      <w:bookmarkEnd w:id="13"/>
       <w:r>
         <w:t>Debugging with ClearScript and V8</w:t>
       </w:r>
@@ -1933,7 +2702,7 @@
       <w:r>
         <w:t xml:space="preserve"> </w:t>
       </w:r>
-      <w:hyperlink r:id="rId24" w:history="1">
+      <w:hyperlink r:id="rId25" w:history="1">
         <w:r>
           <w:rPr>
             <w:rStyle w:val="Hyperlink"/>
@@ -1985,7 +2754,7 @@
         </w:numPr>
         <w:contextualSpacing w:val="0"/>
       </w:pPr>
-      <w:bookmarkStart w:id="13" w:name="OLE_LINK18"/>
+      <w:bookmarkStart w:id="14" w:name="OLE_LINK18"/>
       <w:r>
         <w:t>C</w:t>
       </w:r>
@@ -2069,7 +2838,7 @@
         <w:t>:</w:t>
       </w:r>
     </w:p>
-    <w:bookmarkEnd w:id="13"/>
+    <w:bookmarkEnd w:id="14"/>
     <w:p>
       <w:pPr>
         <w:shd w:val="clear" w:color="auto" w:fill="1E1E1E"/>
@@ -2769,7 +3538,7 @@
       <w:r>
         <w:t xml:space="preserve"> See </w:t>
       </w:r>
-      <w:hyperlink r:id="rId25" w:history="1">
+      <w:hyperlink r:id="rId26" w:history="1">
         <w:r>
           <w:rPr>
             <w:rStyle w:val="Hyperlink"/>
@@ -2833,7 +3602,7 @@
       <w:r>
         <w:t xml:space="preserve">Enable script debugging in your application by invoking the </w:t>
       </w:r>
-      <w:hyperlink r:id="rId26" w:history="1">
+      <w:hyperlink r:id="rId27" w:history="1">
         <w:r>
           <w:rPr>
             <w:rStyle w:val="Hyperlink"/>
@@ -2848,7 +3617,7 @@
       <w:r>
         <w:t xml:space="preserve"> constructor with </w:t>
       </w:r>
-      <w:bookmarkStart w:id="14" w:name="OLE_LINK2"/>
+      <w:bookmarkStart w:id="15" w:name="OLE_LINK2"/>
       <w:r>
         <w:fldChar w:fldCharType="begin"/>
       </w:r>
@@ -2878,7 +3647,7 @@
         </w:rPr>
         <w:fldChar w:fldCharType="end"/>
       </w:r>
-      <w:bookmarkEnd w:id="14"/>
+      <w:bookmarkEnd w:id="15"/>
       <w:r>
         <w:t xml:space="preserve"> and </w:t>
       </w:r>
@@ -2929,7 +3698,7 @@
       <w:r>
         <w:t xml:space="preserve">Construct your script engine with the additional flag </w:t>
       </w:r>
-      <w:hyperlink r:id="rId27" w:history="1">
+      <w:hyperlink r:id="rId28" w:history="1">
         <w:r>
           <w:rPr>
             <w:rStyle w:val="Hyperlink"/>
@@ -3025,7 +3794,7 @@
         </w:numPr>
         <w:contextualSpacing w:val="0"/>
       </w:pPr>
-      <w:bookmarkStart w:id="15" w:name="OLE_LINK1"/>
+      <w:bookmarkStart w:id="16" w:name="OLE_LINK1"/>
       <w:r>
         <w:t xml:space="preserve">Click </w:t>
       </w:r>
@@ -3082,7 +3851,7 @@
         <w:t xml:space="preserve"> at the top of the Debug Side Bar.</w:t>
       </w:r>
     </w:p>
-    <w:bookmarkEnd w:id="15"/>
+    <w:bookmarkEnd w:id="16"/>
     <w:p>
       <w:pPr>
         <w:pStyle w:val="ListParagraph"/>
@@ -3171,7 +3940,7 @@
         </w:numPr>
         <w:contextualSpacing w:val="0"/>
       </w:pPr>
-      <w:hyperlink r:id="rId28" w:history="1">
+      <w:hyperlink r:id="rId29" w:history="1">
         <w:r>
           <w:rPr>
             <w:rStyle w:val="Hyperlink"/>
@@ -3192,7 +3961,7 @@
         </w:numPr>
         <w:contextualSpacing w:val="0"/>
       </w:pPr>
-      <w:hyperlink r:id="rId29" w:history="1">
+      <w:hyperlink r:id="rId30" w:history="1">
         <w:r>
           <w:rPr>
             <w:rStyle w:val="Hyperlink"/>
@@ -3203,7 +3972,7 @@
       <w:r>
         <w:t xml:space="preserve"> for generously providing the </w:t>
       </w:r>
-      <w:hyperlink r:id="rId30" w:history="1">
+      <w:hyperlink r:id="rId31" w:history="1">
         <w:r>
           <w:rPr>
             <w:rStyle w:val="Hyperlink"/>
@@ -4845,6 +5614,74 @@
       <w:shd w:val="clear" w:color="auto" w:fill="E6E6E6"/>
     </w:rPr>
   </w:style>
+  <w:style w:type="paragraph" w:styleId="HTMLPreformatted">
+    <w:name w:val="HTML Preformatted"/>
+    <w:basedOn w:val="Normal"/>
+    <w:link w:val="HTMLPreformattedChar"/>
+    <w:uiPriority w:val="99"/>
+    <w:semiHidden/>
+    <w:unhideWhenUsed/>
+    <w:rsid w:val="0065397B"/>
+    <w:pPr>
+      <w:tabs>
+        <w:tab w:val="left" w:pos="916"/>
+        <w:tab w:val="left" w:pos="1832"/>
+        <w:tab w:val="left" w:pos="2748"/>
+        <w:tab w:val="left" w:pos="3664"/>
+        <w:tab w:val="left" w:pos="4580"/>
+        <w:tab w:val="left" w:pos="5496"/>
+        <w:tab w:val="left" w:pos="6412"/>
+        <w:tab w:val="left" w:pos="7328"/>
+        <w:tab w:val="left" w:pos="8244"/>
+        <w:tab w:val="left" w:pos="9160"/>
+        <w:tab w:val="left" w:pos="10076"/>
+        <w:tab w:val="left" w:pos="10992"/>
+        <w:tab w:val="left" w:pos="11908"/>
+        <w:tab w:val="left" w:pos="12824"/>
+        <w:tab w:val="left" w:pos="13740"/>
+        <w:tab w:val="left" w:pos="14656"/>
+      </w:tabs>
+      <w:spacing w:before="0" w:line="240" w:lineRule="auto"/>
+    </w:pPr>
+    <w:rPr>
+      <w:rFonts w:ascii="Courier New" w:eastAsia="Times New Roman" w:hAnsi="Courier New" w:cs="Courier New"/>
+      <w:sz w:val="20"/>
+      <w:szCs w:val="20"/>
+    </w:rPr>
+  </w:style>
+  <w:style w:type="character" w:customStyle="1" w:styleId="HTMLPreformattedChar">
+    <w:name w:val="HTML Preformatted Char"/>
+    <w:basedOn w:val="DefaultParagraphFont"/>
+    <w:link w:val="HTMLPreformatted"/>
+    <w:uiPriority w:val="99"/>
+    <w:semiHidden/>
+    <w:rsid w:val="0065397B"/>
+    <w:rPr>
+      <w:rFonts w:ascii="Courier New" w:eastAsia="Times New Roman" w:hAnsi="Courier New" w:cs="Courier New"/>
+      <w:sz w:val="20"/>
+      <w:szCs w:val="20"/>
+    </w:rPr>
+  </w:style>
+  <w:style w:type="character" w:customStyle="1" w:styleId="pl-ent">
+    <w:name w:val="pl-ent"/>
+    <w:basedOn w:val="DefaultParagraphFont"/>
+    <w:rsid w:val="0065397B"/>
+  </w:style>
+  <w:style w:type="character" w:customStyle="1" w:styleId="pl-e">
+    <w:name w:val="pl-e"/>
+    <w:basedOn w:val="DefaultParagraphFont"/>
+    <w:rsid w:val="0065397B"/>
+  </w:style>
+  <w:style w:type="character" w:customStyle="1" w:styleId="pl-s">
+    <w:name w:val="pl-s"/>
+    <w:basedOn w:val="DefaultParagraphFont"/>
+    <w:rsid w:val="0065397B"/>
+  </w:style>
+  <w:style w:type="character" w:customStyle="1" w:styleId="pl-pds">
+    <w:name w:val="pl-pds"/>
+    <w:basedOn w:val="DefaultParagraphFont"/>
+    <w:rsid w:val="0065397B"/>
+  </w:style>
 </w:styles>
 </file>
 

</xml_diff>

<commit_message>
ClearScript 6.0: Added preliminary support for .NET Core 3.1 on Windows (GitHub Issue #9); added support for system documents (GitHub Issue #143); added IList implementation to V8 arrays; added ExtendedHostFunctions.typeLibEnums (GitHub Issue #147); added WindowsScriptEngineFlags.MarshalDateTimeAsDate (GitHub Issue #141); fixed generic type inference for COM interfaces; fixed enumeration of COM collections that don't provide class information (GitHub Issue #146); fixed memory leak impacting Windows Script object property assignment (GitHub Issue #135); updated build and API documentation. Tested with V8 7.9.317.32.
</commit_message>
<xml_diff>
--- a/ClearScript/doc/Build.docx
+++ b/ClearScript/doc/Build.docx
@@ -1,6 +1,6 @@
 
 <file path=word/document.xml><?xml version="1.0" encoding="utf-8"?>
-<w:document xmlns:wpc="http://schemas.microsoft.com/office/word/2010/wordprocessingCanvas" xmlns:cx="http://schemas.microsoft.com/office/drawing/2014/chartex" xmlns:cx1="http://schemas.microsoft.com/office/drawing/2015/9/8/chartex" xmlns:cx2="http://schemas.microsoft.com/office/drawing/2015/10/21/chartex" xmlns:cx3="http://schemas.microsoft.com/office/drawing/2016/5/9/chartex" xmlns:cx4="http://schemas.microsoft.com/office/drawing/2016/5/10/chartex" xmlns:cx5="http://schemas.microsoft.com/office/drawing/2016/5/11/chartex" xmlns:cx6="http://schemas.microsoft.com/office/drawing/2016/5/12/chartex" xmlns:cx7="http://schemas.microsoft.com/office/drawing/2016/5/13/chartex" xmlns:cx8="http://schemas.microsoft.com/office/drawing/2016/5/14/chartex" xmlns:mc="http://schemas.openxmlformats.org/markup-compatibility/2006" xmlns:aink="http://schemas.microsoft.com/office/drawing/2016/ink" xmlns:am3d="http://schemas.microsoft.com/office/drawing/2017/model3d" xmlns:o="urn:schemas-microsoft-com:office:office" xmlns:r="http://schemas.openxmlformats.org/officeDocument/2006/relationships" xmlns:m="http://schemas.openxmlformats.org/officeDocument/2006/math" xmlns:v="urn:schemas-microsoft-com:vml" xmlns:wp14="http://schemas.microsoft.com/office/word/2010/wordprocessingDrawing" xmlns:wp="http://schemas.openxmlformats.org/drawingml/2006/wordprocessingDrawing" xmlns:w10="urn:schemas-microsoft-com:office:word" xmlns:w="http://schemas.openxmlformats.org/wordprocessingml/2006/main" xmlns:w14="http://schemas.microsoft.com/office/word/2010/wordml" xmlns:w15="http://schemas.microsoft.com/office/word/2012/wordml" xmlns:w16cid="http://schemas.microsoft.com/office/word/2016/wordml/cid" xmlns:w16se="http://schemas.microsoft.com/office/word/2015/wordml/symex" xmlns:wpg="http://schemas.microsoft.com/office/word/2010/wordprocessingGroup" xmlns:wpi="http://schemas.microsoft.com/office/word/2010/wordprocessingInk" xmlns:wne="http://schemas.microsoft.com/office/word/2006/wordml" xmlns:wps="http://schemas.microsoft.com/office/word/2010/wordprocessingShape" mc:Ignorable="w14 w15 w16se w16cid wp14">
+<w:document xmlns:wpc="http://schemas.microsoft.com/office/word/2010/wordprocessingCanvas" xmlns:cx="http://schemas.microsoft.com/office/drawing/2014/chartex" xmlns:cx1="http://schemas.microsoft.com/office/drawing/2015/9/8/chartex" xmlns:cx2="http://schemas.microsoft.com/office/drawing/2015/10/21/chartex" xmlns:cx3="http://schemas.microsoft.com/office/drawing/2016/5/9/chartex" xmlns:cx4="http://schemas.microsoft.com/office/drawing/2016/5/10/chartex" xmlns:cx5="http://schemas.microsoft.com/office/drawing/2016/5/11/chartex" xmlns:cx6="http://schemas.microsoft.com/office/drawing/2016/5/12/chartex" xmlns:cx7="http://schemas.microsoft.com/office/drawing/2016/5/13/chartex" xmlns:cx8="http://schemas.microsoft.com/office/drawing/2016/5/14/chartex" xmlns:mc="http://schemas.openxmlformats.org/markup-compatibility/2006" xmlns:aink="http://schemas.microsoft.com/office/drawing/2016/ink" xmlns:am3d="http://schemas.microsoft.com/office/drawing/2017/model3d" xmlns:o="urn:schemas-microsoft-com:office:office" xmlns:r="http://schemas.openxmlformats.org/officeDocument/2006/relationships" xmlns:m="http://schemas.openxmlformats.org/officeDocument/2006/math" xmlns:v="urn:schemas-microsoft-com:vml" xmlns:wp14="http://schemas.microsoft.com/office/word/2010/wordprocessingDrawing" xmlns:wp="http://schemas.openxmlformats.org/drawingml/2006/wordprocessingDrawing" xmlns:w10="urn:schemas-microsoft-com:office:word" xmlns:w="http://schemas.openxmlformats.org/wordprocessingml/2006/main" xmlns:w14="http://schemas.microsoft.com/office/word/2010/wordml" xmlns:w15="http://schemas.microsoft.com/office/word/2012/wordml" xmlns:w16cex="http://schemas.microsoft.com/office/word/2018/wordml/cex" xmlns:w16cid="http://schemas.microsoft.com/office/word/2016/wordml/cid" xmlns:w16="http://schemas.microsoft.com/office/word/2018/wordml" xmlns:w16se="http://schemas.microsoft.com/office/word/2015/wordml/symex" xmlns:wpg="http://schemas.microsoft.com/office/word/2010/wordprocessingGroup" xmlns:wpi="http://schemas.microsoft.com/office/word/2010/wordprocessingInk" xmlns:wne="http://schemas.microsoft.com/office/word/2006/wordml" xmlns:wps="http://schemas.microsoft.com/office/word/2010/wordprocessingShape" mc:Ignorable="w14 w15 w16se w16cid w16 w16cex wp14">
   <w:body>
     <w:p>
       <w:pPr>
@@ -129,31 +129,7 @@
           <w:rPr>
             <w:rStyle w:val="Hyperlink"/>
           </w:rPr>
-          <w:t>Sec</w:t>
-        </w:r>
-        <w:r>
-          <w:rPr>
-            <w:rStyle w:val="Hyperlink"/>
-          </w:rPr>
-          <w:t>t</w:t>
-        </w:r>
-        <w:r>
-          <w:rPr>
-            <w:rStyle w:val="Hyperlink"/>
-          </w:rPr>
-          <w:t>i</w:t>
-        </w:r>
-        <w:r>
-          <w:rPr>
-            <w:rStyle w:val="Hyperlink"/>
-          </w:rPr>
-          <w:t>o</w:t>
-        </w:r>
-        <w:r>
-          <w:rPr>
-            <w:rStyle w:val="Hyperlink"/>
-          </w:rPr>
-          <w:t>n V</w:t>
+          <w:t>Section V</w:t>
         </w:r>
         <w:r>
           <w:rPr>
@@ -1168,34 +1144,32 @@
         <w:ind w:left="360"/>
       </w:pPr>
       <w:r>
-        <w:t>The provided project and solution files support Vi</w:t>
-      </w:r>
-      <w:r>
-        <w:t xml:space="preserve">sual Studio </w:t>
+        <w:t xml:space="preserve">The provided project and solution files support </w:t>
       </w:r>
       <w:hyperlink r:id="rId17" w:history="1">
         <w:r>
           <w:rPr>
             <w:rStyle w:val="Hyperlink"/>
           </w:rPr>
-          <w:t>201</w:t>
+          <w:t>Vi</w:t>
         </w:r>
         <w:r>
           <w:rPr>
             <w:rStyle w:val="Hyperlink"/>
           </w:rPr>
-          <w:t>7</w:t>
+          <w:t xml:space="preserve">sual Studio </w:t>
         </w:r>
-      </w:hyperlink>
-      <w:r>
-        <w:t xml:space="preserve"> and </w:t>
-      </w:r>
-      <w:hyperlink r:id="rId18" w:history="1">
         <w:r>
           <w:rPr>
             <w:rStyle w:val="Hyperlink"/>
           </w:rPr>
-          <w:t>201</w:t>
+          <w:t>20</w:t>
+        </w:r>
+        <w:r>
+          <w:rPr>
+            <w:rStyle w:val="Hyperlink"/>
+          </w:rPr>
+          <w:t>1</w:t>
         </w:r>
         <w:r>
           <w:rPr>
@@ -1205,13 +1179,34 @@
         </w:r>
       </w:hyperlink>
       <w:r>
+        <w:t xml:space="preserve"> </w:t>
+      </w:r>
+      <w:r>
+        <w:t>Version 16.4 or later</w:t>
+      </w:r>
+      <w:r>
         <w:t>. They produce architecture-neutral managed libraries that target .NET Framework 4.</w:t>
       </w:r>
       <w:r>
         <w:t>5</w:t>
       </w:r>
       <w:r>
-        <w:t xml:space="preserve">. ClearScript does not support older environments. The output directory is </w:t>
+        <w:t xml:space="preserve"> and .NET Core 3.1</w:t>
+      </w:r>
+      <w:r>
+        <w:t>. ClearScript does not support older environments. The output director</w:t>
+      </w:r>
+      <w:r>
+        <w:t>ies</w:t>
+      </w:r>
+      <w:r>
+        <w:t xml:space="preserve"> </w:t>
+      </w:r>
+      <w:r>
+        <w:t>are</w:t>
+      </w:r>
+      <w:r>
+        <w:t xml:space="preserve"> </w:t>
       </w:r>
       <w:r>
         <w:rPr>
@@ -1222,6 +1217,32 @@
           <w:szCs w:val="20"/>
         </w:rPr>
         <w:t>bin\[Debug|Release]</w:t>
+      </w:r>
+      <w:r>
+        <w:t xml:space="preserve"> </w:t>
+      </w:r>
+      <w:r>
+        <w:t xml:space="preserve">and </w:t>
+      </w:r>
+      <w:r>
+        <w:rPr>
+          <w:rFonts w:ascii="Consolas" w:hAnsi="Consolas"/>
+          <w:b/>
+          <w:noProof/>
+          <w:sz w:val="20"/>
+          <w:szCs w:val="20"/>
+        </w:rPr>
+        <w:t>bin\[Debug|Release]</w:t>
+      </w:r>
+      <w:r>
+        <w:rPr>
+          <w:rFonts w:ascii="Consolas" w:hAnsi="Consolas"/>
+          <w:b/>
+          <w:noProof/>
+          <w:sz w:val="20"/>
+          <w:szCs w:val="20"/>
+        </w:rPr>
+        <w:t>\netcoreapp3.1</w:t>
       </w:r>
       <w:r>
         <w:t>.</w:t>
@@ -1366,16 +1387,7 @@
         <w:t xml:space="preserve"> </w:t>
       </w:r>
       <w:r>
-        <w:t xml:space="preserve">Visual Studio </w:t>
-      </w:r>
-      <w:r>
-        <w:t>2017</w:t>
-      </w:r>
-      <w:r>
-        <w:t xml:space="preserve"> or later</w:t>
-      </w:r>
-      <w:r>
-        <w:t xml:space="preserve"> and a 64-bit operating system</w:t>
+        <w:t>a 64-bit operating system</w:t>
       </w:r>
       <w:r>
         <w:t>.</w:t>
@@ -1620,233 +1632,260 @@
       <w:r>
         <w:t xml:space="preserve">Open a </w:t>
       </w:r>
-      <w:r>
-        <w:t xml:space="preserve">Visual Studio </w:t>
+      <w:hyperlink r:id="rId18" w:history="1">
+        <w:r>
+          <w:rPr>
+            <w:rStyle w:val="Hyperlink"/>
+          </w:rPr>
+          <w:t>Visual Studio 2019</w:t>
+        </w:r>
+      </w:hyperlink>
+      <w:r>
+        <w:t xml:space="preserve"> </w:t>
+      </w:r>
+      <w:r>
+        <w:t xml:space="preserve">developer command prompt and run the </w:t>
+      </w:r>
+      <w:r>
+        <w:rPr>
+          <w:rFonts w:ascii="Consolas" w:hAnsi="Consolas"/>
+          <w:b/>
+          <w:sz w:val="20"/>
+          <w:szCs w:val="20"/>
+        </w:rPr>
+        <w:t>V8Update</w:t>
+      </w:r>
+      <w:r>
+        <w:t xml:space="preserve"> script from your ClearScript root directory:</w:t>
+      </w:r>
+    </w:p>
+    <w:p>
+      <w:pPr>
+        <w:shd w:val="clear" w:color="auto" w:fill="F2F2F2" w:themeFill="background1" w:themeFillShade="F2"/>
+        <w:spacing w:before="200" w:after="280"/>
+        <w:ind w:left="1440" w:right="734"/>
+        <w:rPr>
+          <w:rFonts w:ascii="Consolas" w:hAnsi="Consolas"/>
+          <w:b/>
+          <w:noProof/>
+          <w:sz w:val="20"/>
+          <w:szCs w:val="20"/>
+        </w:rPr>
+      </w:pPr>
+      <w:r>
+        <w:rPr>
+          <w:rFonts w:ascii="Consolas" w:hAnsi="Consolas"/>
+          <w:b/>
+          <w:noProof/>
+          <w:sz w:val="20"/>
+          <w:szCs w:val="20"/>
+        </w:rPr>
+        <w:t>C:\ClearScript&gt; V8Update [/N] [Debug|</w:t>
+      </w:r>
+      <w:bookmarkStart w:id="6" w:name="OLE_LINK16"/>
+      <w:r>
+        <w:rPr>
+          <w:rFonts w:ascii="Consolas" w:hAnsi="Consolas"/>
+          <w:b/>
+          <w:noProof/>
+          <w:sz w:val="20"/>
+          <w:szCs w:val="20"/>
+        </w:rPr>
+        <w:t>Release</w:t>
+      </w:r>
+      <w:bookmarkEnd w:id="6"/>
+      <w:r>
+        <w:rPr>
+          <w:rFonts w:ascii="Consolas" w:hAnsi="Consolas"/>
+          <w:b/>
+          <w:noProof/>
+          <w:sz w:val="20"/>
+          <w:szCs w:val="20"/>
+        </w:rPr>
+        <w:t>] [Latest|Tested|&lt;Revision&gt;]</w:t>
+      </w:r>
+    </w:p>
+    <w:p>
+      <w:pPr>
+        <w:ind w:left="1080"/>
+      </w:pPr>
+      <w:r>
+        <w:t xml:space="preserve">This script downloads the V8 source code and its </w:t>
+      </w:r>
+      <w:r>
+        <w:t>dependencies</w:t>
+      </w:r>
+      <w:r>
+        <w:t xml:space="preserve">, builds 32-bit and 64-bit V8 shared libraries, and imports the results into ClearScript. It requires approximately </w:t>
+      </w:r>
+      <w:r>
+        <w:t>8</w:t>
+      </w:r>
+      <w:r>
+        <w:t>GB of additional disk space and does not perform any permanent software installation on your machine.</w:t>
+      </w:r>
+    </w:p>
+    <w:p>
+      <w:pPr>
+        <w:ind w:left="1080"/>
+      </w:pPr>
+      <w:r>
+        <w:t xml:space="preserve">The optional </w:t>
+      </w:r>
+      <w:r>
+        <w:rPr>
+          <w:rFonts w:ascii="Consolas" w:hAnsi="Consolas"/>
+          <w:b/>
+          <w:noProof/>
+          <w:sz w:val="20"/>
+          <w:szCs w:val="20"/>
+        </w:rPr>
+        <w:t>/N</w:t>
+      </w:r>
+      <w:r>
+        <w:t xml:space="preserve"> flag causes V8Update to reuse previously downloaded files if possible. It's useful for switching between Debug and Release versions of V8 and for testing local V8 modifications.</w:t>
+      </w:r>
+    </w:p>
+    <w:p>
+      <w:pPr>
+        <w:ind w:left="1080"/>
+      </w:pPr>
+      <w:r>
+        <w:t xml:space="preserve">Specifying </w:t>
+      </w:r>
+      <w:r>
+        <w:rPr>
+          <w:rFonts w:ascii="Consolas" w:hAnsi="Consolas"/>
+          <w:b/>
+          <w:sz w:val="20"/>
+          <w:szCs w:val="20"/>
+        </w:rPr>
+        <w:t>Debug</w:t>
+      </w:r>
+      <w:r>
+        <w:t xml:space="preserve"> or </w:t>
+      </w:r>
+      <w:r>
+        <w:rPr>
+          <w:rFonts w:ascii="Consolas" w:hAnsi="Consolas"/>
+          <w:b/>
+          <w:sz w:val="20"/>
+          <w:szCs w:val="20"/>
+        </w:rPr>
+        <w:t>Release</w:t>
+      </w:r>
+      <w:r>
+        <w:t xml:space="preserve"> is optional; the default is </w:t>
+      </w:r>
+      <w:r>
+        <w:rPr>
+          <w:rFonts w:ascii="Consolas" w:hAnsi="Consolas"/>
+          <w:b/>
+          <w:sz w:val="20"/>
+          <w:szCs w:val="20"/>
+        </w:rPr>
+        <w:t>Release</w:t>
+      </w:r>
+      <w:r>
+        <w:t>. The selected V8 variant will then be used for all ClearScript configurations.</w:t>
+      </w:r>
+    </w:p>
+    <w:p>
+      <w:pPr>
+        <w:ind w:left="1080"/>
+      </w:pPr>
+      <w:r>
+        <w:t xml:space="preserve">By default, </w:t>
+      </w:r>
+      <w:bookmarkStart w:id="7" w:name="_Hlk482371988"/>
+      <w:r>
+        <w:rPr>
+          <w:rFonts w:ascii="Consolas" w:hAnsi="Consolas"/>
+          <w:b/>
+          <w:sz w:val="20"/>
+          <w:szCs w:val="20"/>
+        </w:rPr>
+        <w:t>V8Update</w:t>
+      </w:r>
+      <w:bookmarkEnd w:id="7"/>
+      <w:r>
+        <w:t xml:space="preserve"> builds a V8 revision that has been tested with the current version of ClearScript. If you'd like to use a specific revision instead, place the desired branch name, commit ID, or tag on the </w:t>
+      </w:r>
+      <w:r>
+        <w:rPr>
+          <w:rFonts w:ascii="Consolas" w:hAnsi="Consolas"/>
+          <w:b/>
+          <w:sz w:val="20"/>
+          <w:szCs w:val="20"/>
+        </w:rPr>
+        <w:t>V8Update</w:t>
+      </w:r>
+      <w:r>
+        <w:t xml:space="preserve"> command line. Browse </w:t>
       </w:r>
       <w:hyperlink r:id="rId19" w:history="1">
         <w:r>
           <w:rPr>
             <w:rStyle w:val="Hyperlink"/>
           </w:rPr>
-          <w:t>201</w:t>
+          <w:t>h</w:t>
         </w:r>
         <w:r>
           <w:rPr>
             <w:rStyle w:val="Hyperlink"/>
           </w:rPr>
-          <w:t>7</w:t>
-        </w:r>
-      </w:hyperlink>
-      <w:r>
-        <w:t xml:space="preserve"> or </w:t>
-      </w:r>
-      <w:hyperlink r:id="rId20" w:history="1">
-        <w:r>
-          <w:rPr>
-            <w:rStyle w:val="Hyperlink"/>
-          </w:rPr>
-          <w:t>201</w:t>
+          <w:t>e</w:t>
         </w:r>
         <w:r>
           <w:rPr>
             <w:rStyle w:val="Hyperlink"/>
           </w:rPr>
-          <w:t>9</w:t>
+          <w:t>re</w:t>
         </w:r>
       </w:hyperlink>
       <w:r>
+        <w:t xml:space="preserve"> to view V8's revision history.</w:t>
+      </w:r>
+    </w:p>
+    <w:p>
+      <w:pPr>
+        <w:ind w:left="360"/>
+      </w:pPr>
+      <w:r>
+        <w:t xml:space="preserve">You are now ready to build the </w:t>
+      </w:r>
+      <w:r>
+        <w:t xml:space="preserve">full </w:t>
+      </w:r>
+      <w:r>
+        <w:rPr>
+          <w:rFonts w:ascii="Consolas" w:hAnsi="Consolas"/>
+          <w:b/>
+          <w:sz w:val="20"/>
+          <w:szCs w:val="20"/>
+        </w:rPr>
+        <w:t>ClearScript</w:t>
+      </w:r>
+      <w:r>
+        <w:t xml:space="preserve"> solution</w:t>
+      </w:r>
+      <w:r>
+        <w:t xml:space="preserve"> using Visual Studio</w:t>
+      </w:r>
+      <w:r>
         <w:t xml:space="preserve"> </w:t>
       </w:r>
       <w:r>
-        <w:t xml:space="preserve">developer command prompt and run the </w:t>
-      </w:r>
-      <w:r>
-        <w:rPr>
-          <w:rFonts w:ascii="Consolas" w:hAnsi="Consolas"/>
-          <w:b/>
-          <w:sz w:val="20"/>
-          <w:szCs w:val="20"/>
-        </w:rPr>
-        <w:t>V8Update</w:t>
-      </w:r>
-      <w:r>
-        <w:t xml:space="preserve"> script from your ClearScript root directory:</w:t>
-      </w:r>
-    </w:p>
-    <w:p>
-      <w:pPr>
-        <w:shd w:val="clear" w:color="auto" w:fill="F2F2F2" w:themeFill="background1" w:themeFillShade="F2"/>
-        <w:spacing w:before="200" w:after="280"/>
-        <w:ind w:left="1440" w:right="734"/>
-        <w:rPr>
-          <w:rFonts w:ascii="Consolas" w:hAnsi="Consolas"/>
-          <w:b/>
-          <w:noProof/>
-          <w:sz w:val="20"/>
-          <w:szCs w:val="20"/>
-        </w:rPr>
-      </w:pPr>
-      <w:r>
-        <w:rPr>
-          <w:rFonts w:ascii="Consolas" w:hAnsi="Consolas"/>
-          <w:b/>
-          <w:noProof/>
-          <w:sz w:val="20"/>
-          <w:szCs w:val="20"/>
-        </w:rPr>
-        <w:t>C:\ClearScript&gt; V8Update [/N] [Debug|</w:t>
-      </w:r>
-      <w:bookmarkStart w:id="6" w:name="OLE_LINK16"/>
-      <w:r>
-        <w:rPr>
-          <w:rFonts w:ascii="Consolas" w:hAnsi="Consolas"/>
-          <w:b/>
-          <w:noProof/>
-          <w:sz w:val="20"/>
-          <w:szCs w:val="20"/>
-        </w:rPr>
-        <w:t>Release</w:t>
-      </w:r>
-      <w:bookmarkEnd w:id="6"/>
-      <w:r>
-        <w:rPr>
-          <w:rFonts w:ascii="Consolas" w:hAnsi="Consolas"/>
-          <w:b/>
-          <w:noProof/>
-          <w:sz w:val="20"/>
-          <w:szCs w:val="20"/>
-        </w:rPr>
-        <w:t>] [Latest|Tested|&lt;Revision&gt;]</w:t>
-      </w:r>
-    </w:p>
-    <w:p>
-      <w:pPr>
-        <w:ind w:left="1080"/>
-      </w:pPr>
-      <w:r>
-        <w:t xml:space="preserve">This script downloads the V8 source code and its </w:t>
-      </w:r>
-      <w:r>
-        <w:t>dependencies</w:t>
-      </w:r>
-      <w:r>
-        <w:t xml:space="preserve">, builds 32-bit and 64-bit V8 shared libraries, and imports the results into ClearScript. It requires approximately </w:t>
-      </w:r>
-      <w:r>
-        <w:t>8</w:t>
-      </w:r>
-      <w:r>
-        <w:t>GB of additional disk space and does not perform any permanent software installation on your machine.</w:t>
-      </w:r>
-    </w:p>
-    <w:p>
-      <w:pPr>
-        <w:ind w:left="1080"/>
-      </w:pPr>
-      <w:r>
-        <w:t xml:space="preserve">The optional </w:t>
-      </w:r>
-      <w:r>
-        <w:rPr>
-          <w:rFonts w:ascii="Consolas" w:hAnsi="Consolas"/>
-          <w:b/>
-          <w:noProof/>
-          <w:sz w:val="20"/>
-          <w:szCs w:val="20"/>
-        </w:rPr>
-        <w:t>/N</w:t>
-      </w:r>
-      <w:r>
-        <w:t xml:space="preserve"> flag causes V8Update to reuse previously downloaded files if possible. It's useful for switching between Debug and Release versions of V8 and for testing local V8 modifications.</w:t>
-      </w:r>
-    </w:p>
-    <w:p>
-      <w:pPr>
-        <w:ind w:left="1080"/>
-      </w:pPr>
-      <w:r>
-        <w:t xml:space="preserve">Specifying </w:t>
-      </w:r>
-      <w:r>
-        <w:rPr>
-          <w:rFonts w:ascii="Consolas" w:hAnsi="Consolas"/>
-          <w:b/>
-          <w:sz w:val="20"/>
-          <w:szCs w:val="20"/>
-        </w:rPr>
-        <w:t>Debug</w:t>
+        <w:t>2017</w:t>
       </w:r>
       <w:r>
         <w:t xml:space="preserve"> or </w:t>
       </w:r>
       <w:r>
-        <w:rPr>
-          <w:rFonts w:ascii="Consolas" w:hAnsi="Consolas"/>
-          <w:b/>
-          <w:sz w:val="20"/>
-          <w:szCs w:val="20"/>
-        </w:rPr>
-        <w:t>Release</w:t>
-      </w:r>
-      <w:r>
-        <w:t xml:space="preserve"> is optional; the default is </w:t>
-      </w:r>
-      <w:r>
-        <w:rPr>
-          <w:rFonts w:ascii="Consolas" w:hAnsi="Consolas"/>
-          <w:b/>
-          <w:sz w:val="20"/>
-          <w:szCs w:val="20"/>
-        </w:rPr>
-        <w:t>Release</w:t>
-      </w:r>
-      <w:r>
-        <w:t>. The selected V8 variant will then be used for all ClearScript configurations.</w:t>
-      </w:r>
-    </w:p>
-    <w:p>
-      <w:pPr>
-        <w:ind w:left="1080"/>
-      </w:pPr>
-      <w:r>
-        <w:t xml:space="preserve">By default, </w:t>
-      </w:r>
-      <w:bookmarkStart w:id="7" w:name="_Hlk482371988"/>
-      <w:r>
-        <w:rPr>
-          <w:rFonts w:ascii="Consolas" w:hAnsi="Consolas"/>
-          <w:b/>
-          <w:sz w:val="20"/>
-          <w:szCs w:val="20"/>
-        </w:rPr>
-        <w:t>V8Update</w:t>
-      </w:r>
-      <w:bookmarkEnd w:id="7"/>
-      <w:r>
-        <w:t xml:space="preserve"> builds a V8 revision that has been tested with the current version of ClearScript. If you'd like to use a specific revision instead, place the desired branch name, commit ID, or tag on the </w:t>
-      </w:r>
-      <w:r>
-        <w:rPr>
-          <w:rFonts w:ascii="Consolas" w:hAnsi="Consolas"/>
-          <w:b/>
-          <w:sz w:val="20"/>
-          <w:szCs w:val="20"/>
-        </w:rPr>
-        <w:t>V8Update</w:t>
-      </w:r>
-      <w:r>
-        <w:t xml:space="preserve"> command line. Browse </w:t>
-      </w:r>
-      <w:hyperlink r:id="rId21" w:history="1">
-        <w:r>
-          <w:rPr>
-            <w:rStyle w:val="Hyperlink"/>
-          </w:rPr>
-          <w:t>here</w:t>
-        </w:r>
-      </w:hyperlink>
-      <w:r>
-        <w:t xml:space="preserve"> to view V8's revision history.</w:t>
+        <w:t>2019</w:t>
+      </w:r>
+      <w:r>
+        <w:t>.</w:t>
       </w:r>
     </w:p>
     <w:p>
@@ -1854,41 +1893,78 @@
         <w:ind w:left="360"/>
       </w:pPr>
       <w:r>
-        <w:t xml:space="preserve">You are now ready to build the </w:t>
-      </w:r>
-      <w:r>
-        <w:t xml:space="preserve">full </w:t>
-      </w:r>
-      <w:r>
-        <w:rPr>
-          <w:rFonts w:ascii="Consolas" w:hAnsi="Consolas"/>
-          <w:b/>
-          <w:sz w:val="20"/>
-          <w:szCs w:val="20"/>
-        </w:rPr>
-        <w:t>ClearScript</w:t>
-      </w:r>
-      <w:r>
-        <w:t xml:space="preserve"> solution</w:t>
-      </w:r>
-      <w:r>
-        <w:t xml:space="preserve"> using Visual Studio</w:t>
-      </w:r>
-      <w:r>
-        <w:t xml:space="preserve"> </w:t>
-      </w:r>
-      <w:r>
-        <w:t>2017</w:t>
+        <w:rPr>
+          <w:b/>
+          <w:color w:val="00B050"/>
+        </w:rPr>
+        <w:t>Note:</w:t>
+      </w:r>
+      <w:r>
+        <w:t xml:space="preserve"> The first time you open the solution, Visual Studio may prompt you to upgrade one or more projects to the latest platform toolset or .NET Framework. We recommend that you select </w:t>
+      </w:r>
+      <w:r>
+        <w:rPr>
+          <w:b/>
+        </w:rPr>
+        <w:t>Cancel</w:t>
       </w:r>
       <w:r>
         <w:t xml:space="preserve"> or </w:t>
       </w:r>
       <w:r>
-        <w:t>2019</w:t>
+        <w:rPr>
+          <w:b/>
+        </w:rPr>
+        <w:t>Don't Upgrade</w:t>
       </w:r>
       <w:r>
         <w:t>.</w:t>
       </w:r>
+      <w:r>
+        <w:t xml:space="preserve"> If you encounter issues building ClearScript’s unmanaged projects (</w:t>
+      </w:r>
+      <w:r>
+        <w:rPr>
+          <w:rFonts w:ascii="Consolas" w:hAnsi="Consolas"/>
+          <w:b/>
+          <w:sz w:val="20"/>
+          <w:szCs w:val="20"/>
+        </w:rPr>
+        <w:t>ClearScriptV8-32</w:t>
+      </w:r>
+      <w:r>
+        <w:t xml:space="preserve"> and </w:t>
+      </w:r>
+      <w:r>
+        <w:rPr>
+          <w:rFonts w:ascii="Consolas" w:hAnsi="Consolas"/>
+          <w:b/>
+          <w:sz w:val="20"/>
+          <w:szCs w:val="20"/>
+        </w:rPr>
+        <w:t>ClearScriptV8-64</w:t>
+      </w:r>
+      <w:r>
+        <w:t xml:space="preserve">), </w:t>
+      </w:r>
+      <w:r>
+        <w:t>ensure that</w:t>
+      </w:r>
+      <w:r>
+        <w:t xml:space="preserve"> their </w:t>
+      </w:r>
+      <w:r>
+        <w:rPr>
+          <w:b/>
+        </w:rPr>
+        <w:t>Windows SDK Version</w:t>
+      </w:r>
+      <w:r>
+        <w:t xml:space="preserve"> properties are set to </w:t>
+      </w:r>
+      <w:r>
+        <w:t>an installed version of the Windows SDK.</w:t>
+      </w:r>
     </w:p>
     <w:p>
       <w:pPr>
@@ -1899,90 +1975,12 @@
           <w:b/>
           <w:color w:val="00B050"/>
         </w:rPr>
-        <w:t>Note:</w:t>
-      </w:r>
-      <w:r>
-        <w:t xml:space="preserve"> The first time you open the solution, Visual Studio may prompt you to upgrade one or more projects to the latest platform toolset or .NET Framework. We recommend that you select </w:t>
-      </w:r>
-      <w:r>
-        <w:rPr>
-          <w:b/>
-        </w:rPr>
-        <w:t>Cancel</w:t>
-      </w:r>
-      <w:r>
-        <w:t xml:space="preserve"> or </w:t>
-      </w:r>
-      <w:r>
-        <w:rPr>
-          <w:b/>
-        </w:rPr>
-        <w:t>Don't Upgrade</w:t>
-      </w:r>
-      <w:r>
-        <w:t>.</w:t>
-      </w:r>
-      <w:r>
-        <w:t xml:space="preserve"> If you encounter issues building ClearScript’s unmanaged projects (</w:t>
-      </w:r>
-      <w:r>
-        <w:rPr>
-          <w:rFonts w:ascii="Consolas" w:hAnsi="Consolas"/>
-          <w:b/>
-          <w:sz w:val="20"/>
-          <w:szCs w:val="20"/>
-        </w:rPr>
-        <w:t>ClearScriptV8-32</w:t>
-      </w:r>
-      <w:r>
-        <w:t xml:space="preserve"> and </w:t>
-      </w:r>
-      <w:r>
-        <w:rPr>
-          <w:rFonts w:ascii="Consolas" w:hAnsi="Consolas"/>
-          <w:b/>
-          <w:sz w:val="20"/>
-          <w:szCs w:val="20"/>
-        </w:rPr>
-        <w:t>ClearScriptV8-64</w:t>
-      </w:r>
-      <w:r>
-        <w:t xml:space="preserve">), </w:t>
-      </w:r>
-      <w:r>
-        <w:t>ensure that</w:t>
-      </w:r>
-      <w:r>
-        <w:t xml:space="preserve"> their </w:t>
-      </w:r>
-      <w:r>
-        <w:rPr>
-          <w:b/>
-        </w:rPr>
-        <w:t>Windows SDK Version</w:t>
-      </w:r>
-      <w:r>
-        <w:t xml:space="preserve"> properties are set to </w:t>
-      </w:r>
-      <w:r>
-        <w:t>an installed version of the Windows SDK.</w:t>
-      </w:r>
-    </w:p>
-    <w:p>
-      <w:pPr>
-        <w:ind w:left="360"/>
-      </w:pPr>
-      <w:r>
-        <w:rPr>
-          <w:b/>
-          <w:color w:val="00B050"/>
-        </w:rPr>
         <w:t>Optional:</w:t>
       </w:r>
       <w:r>
         <w:t xml:space="preserve"> The ClearScript repository includes the </w:t>
       </w:r>
-      <w:hyperlink r:id="rId22" w:history="1">
+      <w:hyperlink r:id="rId20" w:history="1">
         <w:r>
           <w:rPr>
             <w:rStyle w:val="Hyperlink"/>
@@ -1993,7 +1991,7 @@
       <w:r>
         <w:t xml:space="preserve"> in HTML and Compiled HTML (.CHM) formats. If you'd like to rebuild these files, use </w:t>
       </w:r>
-      <w:hyperlink r:id="rId23" w:history="1">
+      <w:hyperlink r:id="rId21" w:history="1">
         <w:r>
           <w:rPr>
             <w:rStyle w:val="Hyperlink"/>
@@ -2678,7 +2676,7 @@
         </w:rPr>
         <w:t xml:space="preserve"> </w:t>
       </w:r>
-      <w:hyperlink r:id="rId24" w:history="1">
+      <w:hyperlink r:id="rId22" w:history="1">
         <w:r>
           <w:rPr>
             <w:rStyle w:val="Hyperlink"/>
@@ -2704,7 +2702,7 @@
       <w:r>
         <w:t xml:space="preserve"> </w:t>
       </w:r>
-      <w:hyperlink r:id="rId25" w:history="1">
+      <w:hyperlink r:id="rId23" w:history="1">
         <w:r>
           <w:rPr>
             <w:rStyle w:val="Hyperlink"/>
@@ -2749,13 +2747,18 @@
       <w:r>
         <w:t>deployment</w:t>
       </w:r>
+      <w:r>
+        <w:t xml:space="preserve"> (.NET Framework only)</w:t>
+      </w:r>
+      <w:bookmarkStart w:id="14" w:name="_GoBack"/>
+      <w:bookmarkEnd w:id="14"/>
     </w:p>
     <w:p>
       <w:pPr>
         <w:ind w:left="360"/>
       </w:pPr>
-      <w:bookmarkStart w:id="14" w:name="_Debugging_with_ClearScript_1"/>
-      <w:bookmarkEnd w:id="14"/>
+      <w:bookmarkStart w:id="15" w:name="_Debugging_with_ClearScript_1"/>
+      <w:bookmarkEnd w:id="15"/>
       <w:r>
         <w:t xml:space="preserve">You can now deploy ClearScript at the machine level, making it available to all locally installed applications. For this to work, your ClearScript assemblies must </w:t>
       </w:r>
@@ -2767,25 +2770,13 @@
           <w:rPr>
             <w:rStyle w:val="Hyperlink"/>
           </w:rPr>
-          <w:t>Sectio</w:t>
-        </w:r>
-        <w:r>
-          <w:rPr>
-            <w:rStyle w:val="Hyperlink"/>
-          </w:rPr>
-          <w:t>n</w:t>
-        </w:r>
-        <w:r>
-          <w:rPr>
-            <w:rStyle w:val="Hyperlink"/>
-          </w:rPr>
-          <w:t xml:space="preserve"> IV</w:t>
+          <w:t>Section IV</w:t>
         </w:r>
       </w:hyperlink>
       <w:r>
         <w:t xml:space="preserve"> for more information. The </w:t>
       </w:r>
-      <w:hyperlink r:id="rId26" w:history="1">
+      <w:hyperlink r:id="rId24" w:history="1">
         <w:r>
           <w:rPr>
             <w:rStyle w:val="Hyperlink"/>
@@ -2810,7 +2801,7 @@
       <w:r>
         <w:t xml:space="preserve"> assemblies in the </w:t>
       </w:r>
-      <w:hyperlink r:id="rId27" w:history="1">
+      <w:hyperlink r:id="rId25" w:history="1">
         <w:r>
           <w:rPr>
             <w:rStyle w:val="Hyperlink"/>
@@ -2835,7 +2826,7 @@
           <w:szCs w:val="20"/>
         </w:rPr>
       </w:pPr>
-      <w:bookmarkStart w:id="15" w:name="_Hlk14466261"/>
+      <w:bookmarkStart w:id="16" w:name="_Hlk14466261"/>
       <w:r>
         <w:rPr>
           <w:rFonts w:ascii="Consolas" w:hAnsi="Consolas"/>
@@ -2866,7 +2857,7 @@
         </w:rPr>
         <w:t>&gt;</w:t>
       </w:r>
-      <w:bookmarkEnd w:id="15"/>
+      <w:bookmarkEnd w:id="16"/>
       <w:r>
         <w:rPr>
           <w:rFonts w:ascii="Consolas" w:hAnsi="Consolas"/>
@@ -3078,7 +3069,7 @@
           <w:szCs w:val="20"/>
         </w:rPr>
       </w:pPr>
-      <w:bookmarkStart w:id="16" w:name="_Hlk14466280"/>
+      <w:bookmarkStart w:id="17" w:name="_Hlk14466280"/>
       <w:r>
         <w:rPr>
           <w:rFonts w:ascii="Consolas" w:hAnsi="Consolas"/>
@@ -3089,7 +3080,7 @@
         </w:rPr>
         <w:t>C:\ClearScript\bin\Release&gt;</w:t>
       </w:r>
-      <w:bookmarkEnd w:id="16"/>
+      <w:bookmarkEnd w:id="17"/>
       <w:r>
         <w:rPr>
           <w:rFonts w:ascii="Consolas" w:hAnsi="Consolas"/>
@@ -3100,7 +3091,7 @@
         </w:rPr>
         <w:t xml:space="preserve"> </w:t>
       </w:r>
-      <w:bookmarkStart w:id="17" w:name="_Hlk14466717"/>
+      <w:bookmarkStart w:id="18" w:name="_Hlk14466717"/>
       <w:r>
         <w:rPr>
           <w:rFonts w:ascii="Consolas" w:hAnsi="Consolas"/>
@@ -3131,7 +3122,7 @@
         </w:rPr>
         <w:t>%\System32</w:t>
       </w:r>
-      <w:bookmarkEnd w:id="17"/>
+      <w:bookmarkEnd w:id="18"/>
     </w:p>
     <w:p>
       <w:pPr>
@@ -3223,8 +3214,8 @@
       <w:pPr>
         <w:ind w:left="360"/>
       </w:pPr>
-      <w:bookmarkStart w:id="18" w:name="_Debugging_with_ClearScript"/>
-      <w:bookmarkEnd w:id="18"/>
+      <w:bookmarkStart w:id="19" w:name="_Debugging_with_ClearScript"/>
+      <w:bookmarkEnd w:id="19"/>
       <w:r>
         <w:rPr>
           <w:b/>
@@ -3241,8 +3232,6 @@
       <w:r>
         <w:t>.</w:t>
       </w:r>
-      <w:bookmarkStart w:id="19" w:name="_GoBack"/>
-      <w:bookmarkEnd w:id="19"/>
     </w:p>
     <w:p>
       <w:pPr>
@@ -3297,7 +3286,7 @@
       <w:r>
         <w:t xml:space="preserve"> </w:t>
       </w:r>
-      <w:hyperlink r:id="rId28" w:history="1">
+      <w:hyperlink r:id="rId26" w:history="1">
         <w:r>
           <w:rPr>
             <w:rStyle w:val="Hyperlink"/>
@@ -4183,7 +4172,7 @@
       <w:r>
         <w:t xml:space="preserve"> See </w:t>
       </w:r>
-      <w:hyperlink r:id="rId29" w:history="1">
+      <w:hyperlink r:id="rId27" w:history="1">
         <w:r>
           <w:rPr>
             <w:rStyle w:val="Hyperlink"/>
@@ -4247,7 +4236,7 @@
       <w:r>
         <w:t xml:space="preserve">Enable script debugging in your application by invoking the </w:t>
       </w:r>
-      <w:hyperlink r:id="rId30" w:history="1">
+      <w:hyperlink r:id="rId28" w:history="1">
         <w:r>
           <w:rPr>
             <w:rStyle w:val="Hyperlink"/>
@@ -4343,7 +4332,7 @@
       <w:r>
         <w:t xml:space="preserve">Construct your script engine with the additional flag </w:t>
       </w:r>
-      <w:hyperlink r:id="rId31" w:history="1">
+      <w:hyperlink r:id="rId29" w:history="1">
         <w:r>
           <w:rPr>
             <w:rStyle w:val="Hyperlink"/>
@@ -4585,7 +4574,7 @@
         </w:numPr>
         <w:contextualSpacing w:val="0"/>
       </w:pPr>
-      <w:hyperlink r:id="rId32" w:history="1">
+      <w:hyperlink r:id="rId30" w:history="1">
         <w:r>
           <w:rPr>
             <w:rStyle w:val="Hyperlink"/>
@@ -4606,7 +4595,7 @@
         </w:numPr>
         <w:contextualSpacing w:val="0"/>
       </w:pPr>
-      <w:hyperlink r:id="rId33" w:history="1">
+      <w:hyperlink r:id="rId31" w:history="1">
         <w:r>
           <w:rPr>
             <w:rStyle w:val="Hyperlink"/>
@@ -4617,7 +4606,7 @@
       <w:r>
         <w:t xml:space="preserve"> for generously providing the </w:t>
       </w:r>
-      <w:hyperlink r:id="rId34" w:history="1">
+      <w:hyperlink r:id="rId32" w:history="1">
         <w:r>
           <w:rPr>
             <w:rStyle w:val="Hyperlink"/>
@@ -4645,7 +4634,7 @@
 </file>
 
 <file path=word/endnotes.xml><?xml version="1.0" encoding="utf-8"?>
-<w:endnotes xmlns:wpc="http://schemas.microsoft.com/office/word/2010/wordprocessingCanvas" xmlns:cx="http://schemas.microsoft.com/office/drawing/2014/chartex" xmlns:cx1="http://schemas.microsoft.com/office/drawing/2015/9/8/chartex" xmlns:cx2="http://schemas.microsoft.com/office/drawing/2015/10/21/chartex" xmlns:cx3="http://schemas.microsoft.com/office/drawing/2016/5/9/chartex" xmlns:cx4="http://schemas.microsoft.com/office/drawing/2016/5/10/chartex" xmlns:cx5="http://schemas.microsoft.com/office/drawing/2016/5/11/chartex" xmlns:cx6="http://schemas.microsoft.com/office/drawing/2016/5/12/chartex" xmlns:cx7="http://schemas.microsoft.com/office/drawing/2016/5/13/chartex" xmlns:cx8="http://schemas.microsoft.com/office/drawing/2016/5/14/chartex" xmlns:mc="http://schemas.openxmlformats.org/markup-compatibility/2006" xmlns:aink="http://schemas.microsoft.com/office/drawing/2016/ink" xmlns:am3d="http://schemas.microsoft.com/office/drawing/2017/model3d" xmlns:o="urn:schemas-microsoft-com:office:office" xmlns:r="http://schemas.openxmlformats.org/officeDocument/2006/relationships" xmlns:m="http://schemas.openxmlformats.org/officeDocument/2006/math" xmlns:v="urn:schemas-microsoft-com:vml" xmlns:wp14="http://schemas.microsoft.com/office/word/2010/wordprocessingDrawing" xmlns:wp="http://schemas.openxmlformats.org/drawingml/2006/wordprocessingDrawing" xmlns:w10="urn:schemas-microsoft-com:office:word" xmlns:w="http://schemas.openxmlformats.org/wordprocessingml/2006/main" xmlns:w14="http://schemas.microsoft.com/office/word/2010/wordml" xmlns:w15="http://schemas.microsoft.com/office/word/2012/wordml" xmlns:w16cid="http://schemas.microsoft.com/office/word/2016/wordml/cid" xmlns:w16se="http://schemas.microsoft.com/office/word/2015/wordml/symex" xmlns:wpg="http://schemas.microsoft.com/office/word/2010/wordprocessingGroup" xmlns:wpi="http://schemas.microsoft.com/office/word/2010/wordprocessingInk" xmlns:wne="http://schemas.microsoft.com/office/word/2006/wordml" xmlns:wps="http://schemas.microsoft.com/office/word/2010/wordprocessingShape" mc:Ignorable="w14 w15 w16se w16cid wp14">
+<w:endnotes xmlns:wpc="http://schemas.microsoft.com/office/word/2010/wordprocessingCanvas" xmlns:cx="http://schemas.microsoft.com/office/drawing/2014/chartex" xmlns:cx1="http://schemas.microsoft.com/office/drawing/2015/9/8/chartex" xmlns:cx2="http://schemas.microsoft.com/office/drawing/2015/10/21/chartex" xmlns:cx3="http://schemas.microsoft.com/office/drawing/2016/5/9/chartex" xmlns:cx4="http://schemas.microsoft.com/office/drawing/2016/5/10/chartex" xmlns:cx5="http://schemas.microsoft.com/office/drawing/2016/5/11/chartex" xmlns:cx6="http://schemas.microsoft.com/office/drawing/2016/5/12/chartex" xmlns:cx7="http://schemas.microsoft.com/office/drawing/2016/5/13/chartex" xmlns:cx8="http://schemas.microsoft.com/office/drawing/2016/5/14/chartex" xmlns:mc="http://schemas.openxmlformats.org/markup-compatibility/2006" xmlns:aink="http://schemas.microsoft.com/office/drawing/2016/ink" xmlns:am3d="http://schemas.microsoft.com/office/drawing/2017/model3d" xmlns:o="urn:schemas-microsoft-com:office:office" xmlns:r="http://schemas.openxmlformats.org/officeDocument/2006/relationships" xmlns:m="http://schemas.openxmlformats.org/officeDocument/2006/math" xmlns:v="urn:schemas-microsoft-com:vml" xmlns:wp14="http://schemas.microsoft.com/office/word/2010/wordprocessingDrawing" xmlns:wp="http://schemas.openxmlformats.org/drawingml/2006/wordprocessingDrawing" xmlns:w10="urn:schemas-microsoft-com:office:word" xmlns:w="http://schemas.openxmlformats.org/wordprocessingml/2006/main" xmlns:w14="http://schemas.microsoft.com/office/word/2010/wordml" xmlns:w15="http://schemas.microsoft.com/office/word/2012/wordml" xmlns:w16cex="http://schemas.microsoft.com/office/word/2018/wordml/cex" xmlns:w16cid="http://schemas.microsoft.com/office/word/2016/wordml/cid" xmlns:w16="http://schemas.microsoft.com/office/word/2018/wordml" xmlns:w16se="http://schemas.microsoft.com/office/word/2015/wordml/symex" xmlns:wpg="http://schemas.microsoft.com/office/word/2010/wordprocessingGroup" xmlns:wpi="http://schemas.microsoft.com/office/word/2010/wordprocessingInk" xmlns:wne="http://schemas.microsoft.com/office/word/2006/wordml" xmlns:wps="http://schemas.microsoft.com/office/word/2010/wordprocessingShape" mc:Ignorable="w14 w15 w16se w16cid w16 w16cex wp14">
   <w:endnote w:type="separator" w:id="-1">
     <w:p>
       <w:pPr>
@@ -4670,7 +4659,7 @@
 </file>
 
 <file path=word/footnotes.xml><?xml version="1.0" encoding="utf-8"?>
-<w:footnotes xmlns:wpc="http://schemas.microsoft.com/office/word/2010/wordprocessingCanvas" xmlns:cx="http://schemas.microsoft.com/office/drawing/2014/chartex" xmlns:cx1="http://schemas.microsoft.com/office/drawing/2015/9/8/chartex" xmlns:cx2="http://schemas.microsoft.com/office/drawing/2015/10/21/chartex" xmlns:cx3="http://schemas.microsoft.com/office/drawing/2016/5/9/chartex" xmlns:cx4="http://schemas.microsoft.com/office/drawing/2016/5/10/chartex" xmlns:cx5="http://schemas.microsoft.com/office/drawing/2016/5/11/chartex" xmlns:cx6="http://schemas.microsoft.com/office/drawing/2016/5/12/chartex" xmlns:cx7="http://schemas.microsoft.com/office/drawing/2016/5/13/chartex" xmlns:cx8="http://schemas.microsoft.com/office/drawing/2016/5/14/chartex" xmlns:mc="http://schemas.openxmlformats.org/markup-compatibility/2006" xmlns:aink="http://schemas.microsoft.com/office/drawing/2016/ink" xmlns:am3d="http://schemas.microsoft.com/office/drawing/2017/model3d" xmlns:o="urn:schemas-microsoft-com:office:office" xmlns:r="http://schemas.openxmlformats.org/officeDocument/2006/relationships" xmlns:m="http://schemas.openxmlformats.org/officeDocument/2006/math" xmlns:v="urn:schemas-microsoft-com:vml" xmlns:wp14="http://schemas.microsoft.com/office/word/2010/wordprocessingDrawing" xmlns:wp="http://schemas.openxmlformats.org/drawingml/2006/wordprocessingDrawing" xmlns:w10="urn:schemas-microsoft-com:office:word" xmlns:w="http://schemas.openxmlformats.org/wordprocessingml/2006/main" xmlns:w14="http://schemas.microsoft.com/office/word/2010/wordml" xmlns:w15="http://schemas.microsoft.com/office/word/2012/wordml" xmlns:w16cid="http://schemas.microsoft.com/office/word/2016/wordml/cid" xmlns:w16se="http://schemas.microsoft.com/office/word/2015/wordml/symex" xmlns:wpg="http://schemas.microsoft.com/office/word/2010/wordprocessingGroup" xmlns:wpi="http://schemas.microsoft.com/office/word/2010/wordprocessingInk" xmlns:wne="http://schemas.microsoft.com/office/word/2006/wordml" xmlns:wps="http://schemas.microsoft.com/office/word/2010/wordprocessingShape" mc:Ignorable="w14 w15 w16se w16cid wp14">
+<w:footnotes xmlns:wpc="http://schemas.microsoft.com/office/word/2010/wordprocessingCanvas" xmlns:cx="http://schemas.microsoft.com/office/drawing/2014/chartex" xmlns:cx1="http://schemas.microsoft.com/office/drawing/2015/9/8/chartex" xmlns:cx2="http://schemas.microsoft.com/office/drawing/2015/10/21/chartex" xmlns:cx3="http://schemas.microsoft.com/office/drawing/2016/5/9/chartex" xmlns:cx4="http://schemas.microsoft.com/office/drawing/2016/5/10/chartex" xmlns:cx5="http://schemas.microsoft.com/office/drawing/2016/5/11/chartex" xmlns:cx6="http://schemas.microsoft.com/office/drawing/2016/5/12/chartex" xmlns:cx7="http://schemas.microsoft.com/office/drawing/2016/5/13/chartex" xmlns:cx8="http://schemas.microsoft.com/office/drawing/2016/5/14/chartex" xmlns:mc="http://schemas.openxmlformats.org/markup-compatibility/2006" xmlns:aink="http://schemas.microsoft.com/office/drawing/2016/ink" xmlns:am3d="http://schemas.microsoft.com/office/drawing/2017/model3d" xmlns:o="urn:schemas-microsoft-com:office:office" xmlns:r="http://schemas.openxmlformats.org/officeDocument/2006/relationships" xmlns:m="http://schemas.openxmlformats.org/officeDocument/2006/math" xmlns:v="urn:schemas-microsoft-com:vml" xmlns:wp14="http://schemas.microsoft.com/office/word/2010/wordprocessingDrawing" xmlns:wp="http://schemas.openxmlformats.org/drawingml/2006/wordprocessingDrawing" xmlns:w10="urn:schemas-microsoft-com:office:word" xmlns:w="http://schemas.openxmlformats.org/wordprocessingml/2006/main" xmlns:w14="http://schemas.microsoft.com/office/word/2010/wordml" xmlns:w15="http://schemas.microsoft.com/office/word/2012/wordml" xmlns:w16cex="http://schemas.microsoft.com/office/word/2018/wordml/cex" xmlns:w16cid="http://schemas.microsoft.com/office/word/2016/wordml/cid" xmlns:w16="http://schemas.microsoft.com/office/word/2018/wordml" xmlns:w16se="http://schemas.microsoft.com/office/word/2015/wordml/symex" xmlns:wpg="http://schemas.microsoft.com/office/word/2010/wordprocessingGroup" xmlns:wpi="http://schemas.microsoft.com/office/word/2010/wordprocessingInk" xmlns:wne="http://schemas.microsoft.com/office/word/2006/wordml" xmlns:wps="http://schemas.microsoft.com/office/word/2010/wordprocessingShape" mc:Ignorable="w14 w15 w16se w16cid w16 w16cex wp14">
   <w:footnote w:type="separator" w:id="-1">
     <w:p>
       <w:pPr>
@@ -4695,7 +4684,7 @@
 </file>
 
 <file path=word/numbering.xml><?xml version="1.0" encoding="utf-8"?>
-<w:numbering xmlns:wpc="http://schemas.microsoft.com/office/word/2010/wordprocessingCanvas" xmlns:cx="http://schemas.microsoft.com/office/drawing/2014/chartex" xmlns:cx1="http://schemas.microsoft.com/office/drawing/2015/9/8/chartex" xmlns:cx2="http://schemas.microsoft.com/office/drawing/2015/10/21/chartex" xmlns:cx3="http://schemas.microsoft.com/office/drawing/2016/5/9/chartex" xmlns:cx4="http://schemas.microsoft.com/office/drawing/2016/5/10/chartex" xmlns:cx5="http://schemas.microsoft.com/office/drawing/2016/5/11/chartex" xmlns:cx6="http://schemas.microsoft.com/office/drawing/2016/5/12/chartex" xmlns:cx7="http://schemas.microsoft.com/office/drawing/2016/5/13/chartex" xmlns:cx8="http://schemas.microsoft.com/office/drawing/2016/5/14/chartex" xmlns:mc="http://schemas.openxmlformats.org/markup-compatibility/2006" xmlns:aink="http://schemas.microsoft.com/office/drawing/2016/ink" xmlns:am3d="http://schemas.microsoft.com/office/drawing/2017/model3d" xmlns:o="urn:schemas-microsoft-com:office:office" xmlns:r="http://schemas.openxmlformats.org/officeDocument/2006/relationships" xmlns:m="http://schemas.openxmlformats.org/officeDocument/2006/math" xmlns:v="urn:schemas-microsoft-com:vml" xmlns:wp14="http://schemas.microsoft.com/office/word/2010/wordprocessingDrawing" xmlns:wp="http://schemas.openxmlformats.org/drawingml/2006/wordprocessingDrawing" xmlns:w10="urn:schemas-microsoft-com:office:word" xmlns:w="http://schemas.openxmlformats.org/wordprocessingml/2006/main" xmlns:w14="http://schemas.microsoft.com/office/word/2010/wordml" xmlns:w15="http://schemas.microsoft.com/office/word/2012/wordml" xmlns:w16cid="http://schemas.microsoft.com/office/word/2016/wordml/cid" xmlns:w16se="http://schemas.microsoft.com/office/word/2015/wordml/symex" xmlns:wpg="http://schemas.microsoft.com/office/word/2010/wordprocessingGroup" xmlns:wpi="http://schemas.microsoft.com/office/word/2010/wordprocessingInk" xmlns:wne="http://schemas.microsoft.com/office/word/2006/wordml" xmlns:wps="http://schemas.microsoft.com/office/word/2010/wordprocessingShape" mc:Ignorable="w14 w15 w16se w16cid wp14">
+<w:numbering xmlns:wpc="http://schemas.microsoft.com/office/word/2010/wordprocessingCanvas" xmlns:cx="http://schemas.microsoft.com/office/drawing/2014/chartex" xmlns:cx1="http://schemas.microsoft.com/office/drawing/2015/9/8/chartex" xmlns:cx2="http://schemas.microsoft.com/office/drawing/2015/10/21/chartex" xmlns:cx3="http://schemas.microsoft.com/office/drawing/2016/5/9/chartex" xmlns:cx4="http://schemas.microsoft.com/office/drawing/2016/5/10/chartex" xmlns:cx5="http://schemas.microsoft.com/office/drawing/2016/5/11/chartex" xmlns:cx6="http://schemas.microsoft.com/office/drawing/2016/5/12/chartex" xmlns:cx7="http://schemas.microsoft.com/office/drawing/2016/5/13/chartex" xmlns:cx8="http://schemas.microsoft.com/office/drawing/2016/5/14/chartex" xmlns:mc="http://schemas.openxmlformats.org/markup-compatibility/2006" xmlns:aink="http://schemas.microsoft.com/office/drawing/2016/ink" xmlns:am3d="http://schemas.microsoft.com/office/drawing/2017/model3d" xmlns:o="urn:schemas-microsoft-com:office:office" xmlns:r="http://schemas.openxmlformats.org/officeDocument/2006/relationships" xmlns:m="http://schemas.openxmlformats.org/officeDocument/2006/math" xmlns:v="urn:schemas-microsoft-com:vml" xmlns:wp14="http://schemas.microsoft.com/office/word/2010/wordprocessingDrawing" xmlns:wp="http://schemas.openxmlformats.org/drawingml/2006/wordprocessingDrawing" xmlns:w10="urn:schemas-microsoft-com:office:word" xmlns:w="http://schemas.openxmlformats.org/wordprocessingml/2006/main" xmlns:w14="http://schemas.microsoft.com/office/word/2010/wordml" xmlns:w15="http://schemas.microsoft.com/office/word/2012/wordml" xmlns:w16cex="http://schemas.microsoft.com/office/word/2018/wordml/cex" xmlns:w16cid="http://schemas.microsoft.com/office/word/2016/wordml/cid" xmlns:w16="http://schemas.microsoft.com/office/word/2018/wordml" xmlns:w16se="http://schemas.microsoft.com/office/word/2015/wordml/symex" xmlns:wpg="http://schemas.microsoft.com/office/word/2010/wordprocessingGroup" xmlns:wpi="http://schemas.microsoft.com/office/word/2010/wordprocessingInk" xmlns:wne="http://schemas.microsoft.com/office/word/2006/wordml" xmlns:wps="http://schemas.microsoft.com/office/word/2010/wordprocessingShape" mc:Ignorable="w14 w15 w16se w16cid w16 w16cex wp14">
   <w:abstractNum w:abstractNumId="0" w15:restartNumberingAfterBreak="0">
     <w:nsid w:val="05762E98"/>
     <w:multiLevelType w:val="hybridMultilevel"/>
@@ -5509,7 +5498,7 @@
 </file>
 
 <file path=word/styles.xml><?xml version="1.0" encoding="utf-8"?>
-<w:styles xmlns:mc="http://schemas.openxmlformats.org/markup-compatibility/2006" xmlns:r="http://schemas.openxmlformats.org/officeDocument/2006/relationships" xmlns:w="http://schemas.openxmlformats.org/wordprocessingml/2006/main" xmlns:w14="http://schemas.microsoft.com/office/word/2010/wordml" xmlns:w15="http://schemas.microsoft.com/office/word/2012/wordml" xmlns:w16cid="http://schemas.microsoft.com/office/word/2016/wordml/cid" xmlns:w16se="http://schemas.microsoft.com/office/word/2015/wordml/symex" mc:Ignorable="w14 w15 w16se w16cid">
+<w:styles xmlns:mc="http://schemas.openxmlformats.org/markup-compatibility/2006" xmlns:r="http://schemas.openxmlformats.org/officeDocument/2006/relationships" xmlns:w="http://schemas.openxmlformats.org/wordprocessingml/2006/main" xmlns:w14="http://schemas.microsoft.com/office/word/2010/wordml" xmlns:w15="http://schemas.microsoft.com/office/word/2012/wordml" xmlns:w16cex="http://schemas.microsoft.com/office/word/2018/wordml/cex" xmlns:w16cid="http://schemas.microsoft.com/office/word/2016/wordml/cid" xmlns:w16="http://schemas.microsoft.com/office/word/2018/wordml" xmlns:w16se="http://schemas.microsoft.com/office/word/2015/wordml/symex" mc:Ignorable="w14 w15 w16se w16cid w16 w16cex">
   <w:docDefaults>
     <w:rPrDefault>
       <w:rPr>

</xml_diff>

<commit_message>
Version 6.0.1: Improved support for IIS least-privilege accounts (GitHub Issue #160); fixed 64-bit V8 initialization on Azure App Service (GitHub Issue #166); enabled DirectAccess for ComVisible .NET objects (GitHub Issue #161); added ScriptEngine.ExposeHostObjectStaticMembers (GitHub Issue #152); added ScriptEngine.UndefinedImportValue and made Undefined.Value public (GitHub Issue #154); enhanced ExtendedHostFunctions.typeLibEnums to pull in external enumerations; added thread affinity enforcement in WindowsScriptEngine.Dispose; eliminated KeyNotFoundException when checking for system documents (GitHub Issue #169); enabled the use of the application's root folder as a backup for its local data folder (GitHub Issue #171); reduced minimum CPU profile and heap size sampling intervals to 125 ms; updated deployment and API documentation, resolving GitHub Issues #158 and #159. Tested with V8 8.1.307.28.
</commit_message>
<xml_diff>
--- a/ClearScript/doc/Build.docx
+++ b/ClearScript/doc/Build.docx
@@ -1163,13 +1163,7 @@
           <w:rPr>
             <w:rStyle w:val="Hyperlink"/>
           </w:rPr>
-          <w:t>20</w:t>
-        </w:r>
-        <w:r>
-          <w:rPr>
-            <w:rStyle w:val="Hyperlink"/>
-          </w:rPr>
-          <w:t>1</w:t>
+          <w:t>201</w:t>
         </w:r>
         <w:r>
           <w:rPr>
@@ -1828,19 +1822,7 @@
           <w:rPr>
             <w:rStyle w:val="Hyperlink"/>
           </w:rPr>
-          <w:t>h</w:t>
-        </w:r>
-        <w:r>
-          <w:rPr>
-            <w:rStyle w:val="Hyperlink"/>
-          </w:rPr>
-          <w:t>e</w:t>
-        </w:r>
-        <w:r>
-          <w:rPr>
-            <w:rStyle w:val="Hyperlink"/>
-          </w:rPr>
-          <w:t>re</w:t>
+          <w:t>here</w:t>
         </w:r>
       </w:hyperlink>
       <w:r>
@@ -2537,7 +2519,17 @@
           <w:sz w:val="20"/>
           <w:szCs w:val="20"/>
         </w:rPr>
-        <w:t>libcpp-</w:t>
+        <w:t>zlib</w:t>
+      </w:r>
+      <w:r>
+        <w:rPr>
+          <w:rFonts w:ascii="Consolas" w:hAnsi="Consolas"/>
+          <w:b/>
+          <w:noProof/>
+          <w:sz w:val="20"/>
+          <w:szCs w:val="20"/>
+        </w:rPr>
+        <w:t>-</w:t>
       </w:r>
       <w:r>
         <w:rPr>
@@ -2581,7 +2573,17 @@
           <w:sz w:val="20"/>
           <w:szCs w:val="20"/>
         </w:rPr>
-        <w:t>libcpp-</w:t>
+        <w:t>zlib</w:t>
+      </w:r>
+      <w:r>
+        <w:rPr>
+          <w:rFonts w:ascii="Consolas" w:hAnsi="Consolas"/>
+          <w:b/>
+          <w:noProof/>
+          <w:sz w:val="20"/>
+          <w:szCs w:val="20"/>
+        </w:rPr>
+        <w:t>-</w:t>
       </w:r>
       <w:r>
         <w:rPr>
@@ -2750,15 +2752,13 @@
       <w:r>
         <w:t xml:space="preserve"> (.NET Framework only)</w:t>
       </w:r>
-      <w:bookmarkStart w:id="14" w:name="_GoBack"/>
+    </w:p>
+    <w:p>
+      <w:pPr>
+        <w:ind w:left="360"/>
+      </w:pPr>
+      <w:bookmarkStart w:id="14" w:name="_Debugging_with_ClearScript_1"/>
       <w:bookmarkEnd w:id="14"/>
-    </w:p>
-    <w:p>
-      <w:pPr>
-        <w:ind w:left="360"/>
-      </w:pPr>
-      <w:bookmarkStart w:id="15" w:name="_Debugging_with_ClearScript_1"/>
-      <w:bookmarkEnd w:id="15"/>
       <w:r>
         <w:t xml:space="preserve">You can now deploy ClearScript at the machine level, making it available to all locally installed applications. For this to work, your ClearScript assemblies must </w:t>
       </w:r>
@@ -2826,7 +2826,7 @@
           <w:szCs w:val="20"/>
         </w:rPr>
       </w:pPr>
-      <w:bookmarkStart w:id="16" w:name="_Hlk14466261"/>
+      <w:bookmarkStart w:id="15" w:name="_Hlk14466261"/>
       <w:r>
         <w:rPr>
           <w:rFonts w:ascii="Consolas" w:hAnsi="Consolas"/>
@@ -2857,7 +2857,7 @@
         </w:rPr>
         <w:t>&gt;</w:t>
       </w:r>
-      <w:bookmarkEnd w:id="16"/>
+      <w:bookmarkEnd w:id="15"/>
       <w:r>
         <w:rPr>
           <w:rFonts w:ascii="Consolas" w:hAnsi="Consolas"/>
@@ -3069,7 +3069,7 @@
           <w:szCs w:val="20"/>
         </w:rPr>
       </w:pPr>
-      <w:bookmarkStart w:id="17" w:name="_Hlk14466280"/>
+      <w:bookmarkStart w:id="16" w:name="_Hlk14466280"/>
       <w:r>
         <w:rPr>
           <w:rFonts w:ascii="Consolas" w:hAnsi="Consolas"/>
@@ -3080,49 +3080,49 @@
         </w:rPr>
         <w:t>C:\ClearScript\bin\Release&gt;</w:t>
       </w:r>
+      <w:bookmarkEnd w:id="16"/>
+      <w:r>
+        <w:rPr>
+          <w:rFonts w:ascii="Consolas" w:hAnsi="Consolas"/>
+          <w:b/>
+          <w:noProof/>
+          <w:sz w:val="20"/>
+          <w:szCs w:val="20"/>
+        </w:rPr>
+        <w:t xml:space="preserve"> </w:t>
+      </w:r>
+      <w:bookmarkStart w:id="17" w:name="_Hlk14466717"/>
+      <w:r>
+        <w:rPr>
+          <w:rFonts w:ascii="Consolas" w:hAnsi="Consolas"/>
+          <w:b/>
+          <w:noProof/>
+          <w:sz w:val="20"/>
+          <w:szCs w:val="20"/>
+        </w:rPr>
+        <w:t>copy v8*-ia32.dll %</w:t>
+      </w:r>
+      <w:r>
+        <w:rPr>
+          <w:rFonts w:ascii="Consolas" w:hAnsi="Consolas"/>
+          <w:b/>
+          <w:noProof/>
+          <w:sz w:val="20"/>
+          <w:szCs w:val="20"/>
+        </w:rPr>
+        <w:t>SystemRoot</w:t>
+      </w:r>
+      <w:r>
+        <w:rPr>
+          <w:rFonts w:ascii="Consolas" w:hAnsi="Consolas"/>
+          <w:b/>
+          <w:noProof/>
+          <w:sz w:val="20"/>
+          <w:szCs w:val="20"/>
+        </w:rPr>
+        <w:t>%\System32</w:t>
+      </w:r>
       <w:bookmarkEnd w:id="17"/>
-      <w:r>
-        <w:rPr>
-          <w:rFonts w:ascii="Consolas" w:hAnsi="Consolas"/>
-          <w:b/>
-          <w:noProof/>
-          <w:sz w:val="20"/>
-          <w:szCs w:val="20"/>
-        </w:rPr>
-        <w:t xml:space="preserve"> </w:t>
-      </w:r>
-      <w:bookmarkStart w:id="18" w:name="_Hlk14466717"/>
-      <w:r>
-        <w:rPr>
-          <w:rFonts w:ascii="Consolas" w:hAnsi="Consolas"/>
-          <w:b/>
-          <w:noProof/>
-          <w:sz w:val="20"/>
-          <w:szCs w:val="20"/>
-        </w:rPr>
-        <w:t>copy v8*-ia32.dll %</w:t>
-      </w:r>
-      <w:r>
-        <w:rPr>
-          <w:rFonts w:ascii="Consolas" w:hAnsi="Consolas"/>
-          <w:b/>
-          <w:noProof/>
-          <w:sz w:val="20"/>
-          <w:szCs w:val="20"/>
-        </w:rPr>
-        <w:t>SystemRoot</w:t>
-      </w:r>
-      <w:r>
-        <w:rPr>
-          <w:rFonts w:ascii="Consolas" w:hAnsi="Consolas"/>
-          <w:b/>
-          <w:noProof/>
-          <w:sz w:val="20"/>
-          <w:szCs w:val="20"/>
-        </w:rPr>
-        <w:t>%\System32</w:t>
-      </w:r>
-      <w:bookmarkEnd w:id="18"/>
     </w:p>
     <w:p>
       <w:pPr>
@@ -3214,8 +3214,8 @@
       <w:pPr>
         <w:ind w:left="360"/>
       </w:pPr>
-      <w:bookmarkStart w:id="19" w:name="_Debugging_with_ClearScript"/>
-      <w:bookmarkEnd w:id="19"/>
+      <w:bookmarkStart w:id="18" w:name="_Debugging_with_ClearScript"/>
+      <w:bookmarkEnd w:id="18"/>
       <w:r>
         <w:rPr>
           <w:b/>
@@ -3242,8 +3242,8 @@
         </w:numPr>
         <w:spacing w:before="280"/>
       </w:pPr>
-      <w:bookmarkStart w:id="20" w:name="_Debugging_with_ClearScript_2"/>
-      <w:bookmarkEnd w:id="20"/>
+      <w:bookmarkStart w:id="19" w:name="_Debugging_with_ClearScript_2"/>
+      <w:bookmarkEnd w:id="19"/>
       <w:r>
         <w:t>Debugging with ClearScript and V8</w:t>
       </w:r>
@@ -3338,7 +3338,7 @@
         </w:numPr>
         <w:contextualSpacing w:val="0"/>
       </w:pPr>
-      <w:bookmarkStart w:id="21" w:name="OLE_LINK18"/>
+      <w:bookmarkStart w:id="20" w:name="OLE_LINK18"/>
       <w:r>
         <w:t>C</w:t>
       </w:r>
@@ -3472,7 +3472,7 @@
         <w:t>:</w:t>
       </w:r>
     </w:p>
-    <w:bookmarkEnd w:id="21"/>
+    <w:bookmarkEnd w:id="20"/>
     <w:p>
       <w:pPr>
         <w:shd w:val="clear" w:color="auto" w:fill="1E1E1E"/>
@@ -4251,7 +4251,7 @@
       <w:r>
         <w:t xml:space="preserve"> constructor with </w:t>
       </w:r>
-      <w:bookmarkStart w:id="22" w:name="OLE_LINK2"/>
+      <w:bookmarkStart w:id="21" w:name="OLE_LINK2"/>
       <w:r>
         <w:fldChar w:fldCharType="begin"/>
       </w:r>
@@ -4269,7 +4269,7 @@
           <w:sz w:val="20"/>
           <w:szCs w:val="20"/>
         </w:rPr>
-        <w:t>V8ScriptEngineFlags.EnableDebugging</w:t>
+        <w:t>V8ScriptEngineFlags.EnableD</w:t>
       </w:r>
       <w:r>
         <w:rPr>
@@ -4279,9 +4279,29 @@
           <w:sz w:val="20"/>
           <w:szCs w:val="20"/>
         </w:rPr>
+        <w:t>e</w:t>
+      </w:r>
+      <w:r>
+        <w:rPr>
+          <w:rStyle w:val="Hyperlink"/>
+          <w:rFonts w:ascii="Consolas" w:hAnsi="Consolas"/>
+          <w:b/>
+          <w:sz w:val="20"/>
+          <w:szCs w:val="20"/>
+        </w:rPr>
+        <w:t>bugging</w:t>
+      </w:r>
+      <w:r>
+        <w:rPr>
+          <w:rStyle w:val="Hyperlink"/>
+          <w:rFonts w:ascii="Consolas" w:hAnsi="Consolas"/>
+          <w:b/>
+          <w:sz w:val="20"/>
+          <w:szCs w:val="20"/>
+        </w:rPr>
         <w:fldChar w:fldCharType="end"/>
       </w:r>
-      <w:bookmarkEnd w:id="22"/>
+      <w:bookmarkEnd w:id="21"/>
       <w:r>
         <w:t xml:space="preserve"> and </w:t>
       </w:r>
@@ -4311,6 +4331,46 @@
         <w:contextualSpacing w:val="0"/>
       </w:pPr>
       <w:r>
+        <w:t xml:space="preserve">You can add the flag </w:t>
+      </w:r>
+      <w:hyperlink r:id="rId29" w:history="1">
+        <w:r>
+          <w:rPr>
+            <w:rStyle w:val="Hyperlink"/>
+            <w:rFonts w:ascii="Consolas" w:hAnsi="Consolas"/>
+            <w:b/>
+            <w:sz w:val="20"/>
+            <w:szCs w:val="20"/>
+          </w:rPr>
+          <w:t>V8ScriptEngineFlags.</w:t>
+        </w:r>
+        <w:r>
+          <w:rPr>
+            <w:rStyle w:val="Hyperlink"/>
+            <w:rFonts w:ascii="Consolas" w:hAnsi="Consolas"/>
+            <w:b/>
+            <w:sz w:val="20"/>
+            <w:szCs w:val="20"/>
+          </w:rPr>
+          <w:t>AwaitDebuggerAndPauseOnStart</w:t>
+        </w:r>
+      </w:hyperlink>
+      <w:r>
+        <w:t xml:space="preserve"> to have the script engine stop and wait for a debugger connection before executing script code. Once attached, the debugger will be in a breakpoint state.</w:t>
+      </w:r>
+      <w:bookmarkStart w:id="22" w:name="_GoBack"/>
+      <w:bookmarkEnd w:id="22"/>
+    </w:p>
+    <w:p>
+      <w:pPr>
+        <w:pStyle w:val="ListParagraph"/>
+        <w:numPr>
+          <w:ilvl w:val="0"/>
+          <w:numId w:val="8"/>
+        </w:numPr>
+        <w:contextualSpacing w:val="0"/>
+      </w:pPr>
+      <w:r>
         <w:t xml:space="preserve">If you’d like to debug your application remotely, </w:t>
       </w:r>
       <w:r>
@@ -4332,7 +4392,7 @@
       <w:r>
         <w:t xml:space="preserve">Construct your script engine with the additional flag </w:t>
       </w:r>
-      <w:hyperlink r:id="rId29" w:history="1">
+      <w:hyperlink r:id="rId30" w:history="1">
         <w:r>
           <w:rPr>
             <w:rStyle w:val="Hyperlink"/>
@@ -4574,7 +4634,7 @@
         </w:numPr>
         <w:contextualSpacing w:val="0"/>
       </w:pPr>
-      <w:hyperlink r:id="rId30" w:history="1">
+      <w:hyperlink r:id="rId31" w:history="1">
         <w:r>
           <w:rPr>
             <w:rStyle w:val="Hyperlink"/>
@@ -4595,7 +4655,7 @@
         </w:numPr>
         <w:contextualSpacing w:val="0"/>
       </w:pPr>
-      <w:hyperlink r:id="rId31" w:history="1">
+      <w:hyperlink r:id="rId32" w:history="1">
         <w:r>
           <w:rPr>
             <w:rStyle w:val="Hyperlink"/>
@@ -4606,7 +4666,7 @@
       <w:r>
         <w:t xml:space="preserve"> for generously providing the </w:t>
       </w:r>
-      <w:hyperlink r:id="rId32" w:history="1">
+      <w:hyperlink r:id="rId33" w:history="1">
         <w:r>
           <w:rPr>
             <w:rStyle w:val="Hyperlink"/>

</xml_diff>

<commit_message>
Added Linux NuGet package info in Build.docx and Build.html.
</commit_message>
<xml_diff>
--- a/ClearScript/doc/Build.docx
+++ b/ClearScript/doc/Build.docx
@@ -158,6 +158,8 @@
           <w:rPr>
             <w:rStyle w:val="Hyperlink"/>
             <w:rFonts w:ascii="Consolas" w:hAnsi="Consolas"/>
+            <w:b/>
+            <w:bCs/>
             <w:sz w:val="20"/>
             <w:szCs w:val="20"/>
           </w:rPr>
@@ -179,6 +181,35 @@
       <w:r>
         <w:t xml:space="preserve"> package to your project.</w:t>
       </w:r>
+      <w:r>
+        <w:t xml:space="preserve"> Remember to use the </w:t>
+      </w:r>
+      <w:r>
+        <w:rPr>
+          <w:rFonts w:ascii="Consolas" w:hAnsi="Consolas"/>
+          <w:b/>
+          <w:bCs/>
+          <w:sz w:val="20"/>
+          <w:szCs w:val="20"/>
+        </w:rPr>
+        <w:t>-v</w:t>
+      </w:r>
+      <w:r>
+        <w:t xml:space="preserve"> option on the </w:t>
+      </w:r>
+      <w:r>
+        <w:rPr>
+          <w:rFonts w:ascii="Consolas" w:hAnsi="Consolas"/>
+          <w:b/>
+          <w:bCs/>
+          <w:sz w:val="20"/>
+          <w:szCs w:val="20"/>
+        </w:rPr>
+        <w:t>dotnet</w:t>
+      </w:r>
+      <w:r>
+        <w:t xml:space="preserve"> command line to add pre-release packages.</w:t>
+      </w:r>
     </w:p>
     <w:p>
       <w:pPr>
@@ -195,7 +226,82 @@
         <w:ind w:left="360"/>
       </w:pPr>
       <w:r>
-        <w:t>[TBA]</w:t>
+        <w:t xml:space="preserve">Use </w:t>
+      </w:r>
+      <w:hyperlink r:id="rId13" w:history="1">
+        <w:r>
+          <w:rPr>
+            <w:rStyle w:val="Hyperlink"/>
+            <w:rFonts w:ascii="Consolas" w:hAnsi="Consolas"/>
+            <w:b/>
+            <w:bCs/>
+            <w:sz w:val="20"/>
+            <w:szCs w:val="20"/>
+          </w:rPr>
+          <w:t>dotnet add package</w:t>
+        </w:r>
+      </w:hyperlink>
+      <w:r>
+        <w:t xml:space="preserve"> to add the </w:t>
+      </w:r>
+      <w:hyperlink r:id="rId14" w:history="1">
+        <w:r>
+          <w:rPr>
+            <w:rStyle w:val="Hyperlink"/>
+            <w:noProof/>
+          </w:rPr>
+          <w:t>Microsoft.ClearScript</w:t>
+        </w:r>
+        <w:r>
+          <w:rPr>
+            <w:rStyle w:val="Hyperlink"/>
+            <w:noProof/>
+          </w:rPr>
+          <w:t>.linu</w:t>
+        </w:r>
+        <w:r>
+          <w:rPr>
+            <w:rStyle w:val="Hyperlink"/>
+            <w:noProof/>
+          </w:rPr>
+          <w:t>x</w:t>
+        </w:r>
+        <w:r>
+          <w:rPr>
+            <w:rStyle w:val="Hyperlink"/>
+            <w:noProof/>
+          </w:rPr>
+          <w:t>-x64</w:t>
+        </w:r>
+      </w:hyperlink>
+      <w:r>
+        <w:t xml:space="preserve"> package to your project. Remember to use the </w:t>
+      </w:r>
+      <w:r>
+        <w:rPr>
+          <w:rFonts w:ascii="Consolas" w:hAnsi="Consolas"/>
+          <w:b/>
+          <w:bCs/>
+          <w:sz w:val="20"/>
+          <w:szCs w:val="20"/>
+        </w:rPr>
+        <w:t>-v</w:t>
+      </w:r>
+      <w:r>
+        <w:t xml:space="preserve"> option on the </w:t>
+      </w:r>
+      <w:r>
+        <w:rPr>
+          <w:rFonts w:ascii="Consolas" w:hAnsi="Consolas"/>
+          <w:b/>
+          <w:bCs/>
+          <w:sz w:val="20"/>
+          <w:szCs w:val="20"/>
+        </w:rPr>
+        <w:t>dotnet</w:t>
+      </w:r>
+      <w:r>
+        <w:t xml:space="preserve"> command line to add pre-release packages.</w:t>
       </w:r>
     </w:p>
     <w:p>
@@ -273,7 +379,7 @@
       <w:r>
         <w:t xml:space="preserve"> </w:t>
       </w:r>
-      <w:hyperlink r:id="rId13" w:history="1">
+      <w:hyperlink r:id="rId15" w:history="1">
         <w:r>
           <w:rPr>
             <w:rStyle w:val="Hyperlink"/>
@@ -317,11 +423,13 @@
       <w:r>
         <w:t xml:space="preserve">. If you already have Git installed, use </w:t>
       </w:r>
-      <w:hyperlink r:id="rId14" w:history="1">
+      <w:hyperlink r:id="rId16" w:history="1">
         <w:r>
           <w:rPr>
             <w:rStyle w:val="Hyperlink"/>
             <w:rFonts w:ascii="Consolas" w:hAnsi="Consolas"/>
+            <w:b/>
+            <w:bCs/>
             <w:sz w:val="20"/>
             <w:szCs w:val="20"/>
           </w:rPr>
@@ -374,23 +482,35 @@
       <w:bookmarkEnd w:id="2"/>
       <w:bookmarkEnd w:id="3"/>
       <w:r>
+        <w:rPr>
+          <w:b/>
+          <w:bCs/>
+        </w:rPr>
         <w:fldChar w:fldCharType="begin"/>
       </w:r>
       <w:r>
         <w:rPr>
           <w:rFonts w:ascii="Consolas" w:hAnsi="Consolas"/>
+          <w:b/>
+          <w:bCs/>
           <w:sz w:val="20"/>
           <w:szCs w:val="20"/>
         </w:rPr>
         <w:instrText xml:space="preserve"> HYPERLINK "https://git-scm.com/docs/git-clone" </w:instrText>
       </w:r>
       <w:r>
+        <w:rPr>
+          <w:b/>
+          <w:bCs/>
+        </w:rPr>
         <w:fldChar w:fldCharType="separate"/>
       </w:r>
       <w:r>
         <w:rPr>
           <w:rStyle w:val="Hyperlink"/>
           <w:rFonts w:ascii="Consolas" w:hAnsi="Consolas"/>
+          <w:b/>
+          <w:bCs/>
           <w:sz w:val="20"/>
           <w:szCs w:val="20"/>
         </w:rPr>
@@ -400,6 +520,8 @@
         <w:rPr>
           <w:rStyle w:val="Hyperlink"/>
           <w:rFonts w:ascii="Consolas" w:hAnsi="Consolas"/>
+          <w:b/>
+          <w:bCs/>
           <w:sz w:val="20"/>
           <w:szCs w:val="20"/>
         </w:rPr>
@@ -409,6 +531,8 @@
         <w:rPr>
           <w:rStyle w:val="Hyperlink"/>
           <w:rFonts w:ascii="Consolas" w:hAnsi="Consolas"/>
+          <w:b/>
+          <w:bCs/>
           <w:sz w:val="20"/>
           <w:szCs w:val="20"/>
         </w:rPr>
@@ -429,7 +553,7 @@
       <w:r>
         <w:t xml:space="preserve">the </w:t>
       </w:r>
-      <w:hyperlink r:id="rId15" w:history="1">
+      <w:hyperlink r:id="rId17" w:history="1">
         <w:r>
           <w:rPr>
             <w:rStyle w:val="Hyperlink"/>
@@ -455,7 +579,7 @@
       <w:r>
         <w:t xml:space="preserve">The provided project and solution files support </w:t>
       </w:r>
-      <w:hyperlink r:id="rId16" w:history="1">
+      <w:hyperlink r:id="rId18" w:history="1">
         <w:r>
           <w:rPr>
             <w:rStyle w:val="Hyperlink"/>
@@ -737,7 +861,7 @@
       <w:r>
         <w:t xml:space="preserve">requires </w:t>
       </w:r>
-      <w:hyperlink r:id="rId17" w:history="1">
+      <w:hyperlink r:id="rId19" w:history="1">
         <w:r>
           <w:rPr>
             <w:rStyle w:val="Hyperlink"/>
@@ -794,7 +918,7 @@
       <w:r>
         <w:t xml:space="preserve">Open a </w:t>
       </w:r>
-      <w:hyperlink r:id="rId18" w:history="1">
+      <w:hyperlink r:id="rId20" w:history="1">
         <w:r>
           <w:rPr>
             <w:rStyle w:val="Hyperlink"/>
@@ -1166,7 +1290,7 @@
       <w:r>
         <w:t xml:space="preserve"> command line. Browse </w:t>
       </w:r>
-      <w:hyperlink r:id="rId19" w:history="1">
+      <w:hyperlink r:id="rId21" w:history="1">
         <w:r>
           <w:rPr>
             <w:rStyle w:val="Hyperlink"/>
@@ -1305,7 +1429,7 @@
       <w:r>
         <w:t xml:space="preserve"> The ClearScript repository includes the </w:t>
       </w:r>
-      <w:hyperlink r:id="rId20" w:history="1">
+      <w:hyperlink r:id="rId22" w:history="1">
         <w:r>
           <w:rPr>
             <w:rStyle w:val="Hyperlink"/>
@@ -1316,7 +1440,7 @@
       <w:r>
         <w:t xml:space="preserve"> in HTML and Compiled HTML (.CHM) formats. If you'd like to rebuild these files, use </w:t>
       </w:r>
-      <w:hyperlink r:id="rId21" w:history="1">
+      <w:hyperlink r:id="rId23" w:history="1">
         <w:r>
           <w:rPr>
             <w:rStyle w:val="Hyperlink"/>
@@ -1393,7 +1517,7 @@
       <w:r>
         <w:t xml:space="preserve">Install the following packages: </w:t>
       </w:r>
-      <w:hyperlink r:id="rId22" w:history="1">
+      <w:hyperlink r:id="rId24" w:history="1">
         <w:r>
           <w:rPr>
             <w:rStyle w:val="Hyperlink"/>
@@ -1404,7 +1528,7 @@
       <w:r>
         <w:t xml:space="preserve">, </w:t>
       </w:r>
-      <w:hyperlink r:id="rId23" w:history="1">
+      <w:hyperlink r:id="rId25" w:history="1">
         <w:r>
           <w:rPr>
             <w:rStyle w:val="Hyperlink"/>
@@ -1415,7 +1539,7 @@
       <w:r>
         <w:t xml:space="preserve">, </w:t>
       </w:r>
-      <w:hyperlink r:id="rId24" w:history="1">
+      <w:hyperlink r:id="rId26" w:history="1">
         <w:r>
           <w:rPr>
             <w:rStyle w:val="Hyperlink"/>
@@ -1426,7 +1550,7 @@
       <w:r>
         <w:t xml:space="preserve">, </w:t>
       </w:r>
-      <w:hyperlink r:id="rId25" w:history="1">
+      <w:hyperlink r:id="rId27" w:history="1">
         <w:r>
           <w:rPr>
             <w:rStyle w:val="Hyperlink"/>
@@ -1437,7 +1561,7 @@
       <w:r>
         <w:t xml:space="preserve">, </w:t>
       </w:r>
-      <w:hyperlink r:id="rId26" w:history="1">
+      <w:hyperlink r:id="rId28" w:history="1">
         <w:r>
           <w:rPr>
             <w:rStyle w:val="Hyperlink"/>
@@ -1448,7 +1572,7 @@
       <w:r>
         <w:t xml:space="preserve">, and </w:t>
       </w:r>
-      <w:hyperlink r:id="rId27" w:history="1">
+      <w:hyperlink r:id="rId29" w:history="1">
         <w:r>
           <w:rPr>
             <w:rStyle w:val="Hyperlink"/>
@@ -1503,11 +1627,13 @@
       <w:r>
         <w:t xml:space="preserve">Use </w:t>
       </w:r>
-      <w:hyperlink r:id="rId28" w:history="1">
+      <w:hyperlink r:id="rId30" w:history="1">
         <w:r>
           <w:rPr>
             <w:rStyle w:val="Hyperlink"/>
             <w:rFonts w:ascii="Consolas" w:hAnsi="Consolas"/>
+            <w:b/>
+            <w:bCs/>
             <w:sz w:val="20"/>
             <w:szCs w:val="20"/>
           </w:rPr>
@@ -1517,7 +1643,7 @@
       <w:r>
         <w:t xml:space="preserve"> to download the </w:t>
       </w:r>
-      <w:hyperlink r:id="rId29" w:history="1">
+      <w:hyperlink r:id="rId31" w:history="1">
         <w:r>
           <w:rPr>
             <w:rStyle w:val="Hyperlink"/>
@@ -1750,7 +1876,7 @@
       <w:r>
         <w:t xml:space="preserve">Install </w:t>
       </w:r>
-      <w:hyperlink r:id="rId30" w:history="1">
+      <w:hyperlink r:id="rId32" w:history="1">
         <w:r>
           <w:rPr>
             <w:rStyle w:val="Hyperlink"/>
@@ -1762,7 +1888,7 @@
       <w:r>
         <w:t xml:space="preserve"> and </w:t>
       </w:r>
-      <w:hyperlink r:id="rId31" w:history="1">
+      <w:hyperlink r:id="rId33" w:history="1">
         <w:r>
           <w:rPr>
             <w:rStyle w:val="Hyperlink"/>
@@ -1816,11 +1942,13 @@
       <w:r>
         <w:t xml:space="preserve">Use </w:t>
       </w:r>
-      <w:hyperlink r:id="rId32" w:history="1">
+      <w:hyperlink r:id="rId34" w:history="1">
         <w:r>
           <w:rPr>
             <w:rStyle w:val="Hyperlink"/>
             <w:rFonts w:ascii="Consolas" w:hAnsi="Consolas"/>
+            <w:b/>
+            <w:bCs/>
             <w:sz w:val="20"/>
             <w:szCs w:val="20"/>
           </w:rPr>
@@ -1830,7 +1958,7 @@
       <w:r>
         <w:t xml:space="preserve"> to download the </w:t>
       </w:r>
-      <w:hyperlink r:id="rId33" w:history="1">
+      <w:hyperlink r:id="rId35" w:history="1">
         <w:r>
           <w:rPr>
             <w:rStyle w:val="Hyperlink"/>
@@ -2849,7 +2977,7 @@
       <w:r>
         <w:t xml:space="preserve"> for more information. The </w:t>
       </w:r>
-      <w:hyperlink r:id="rId34" w:history="1">
+      <w:hyperlink r:id="rId36" w:history="1">
         <w:r>
           <w:rPr>
             <w:rStyle w:val="Hyperlink"/>
@@ -2880,7 +3008,7 @@
       <w:r>
         <w:t xml:space="preserve"> in the </w:t>
       </w:r>
-      <w:hyperlink r:id="rId35" w:history="1">
+      <w:hyperlink r:id="rId37" w:history="1">
         <w:r>
           <w:rPr>
             <w:rStyle w:val="Hyperlink"/>
@@ -3373,7 +3501,7 @@
       <w:r>
         <w:t xml:space="preserve"> </w:t>
       </w:r>
-      <w:hyperlink r:id="rId36" w:history="1">
+      <w:hyperlink r:id="rId38" w:history="1">
         <w:r>
           <w:rPr>
             <w:rStyle w:val="Hyperlink"/>
@@ -4265,7 +4393,7 @@
       <w:r>
         <w:t xml:space="preserve"> See </w:t>
       </w:r>
-      <w:hyperlink r:id="rId37" w:history="1">
+      <w:hyperlink r:id="rId39" w:history="1">
         <w:r>
           <w:rPr>
             <w:rStyle w:val="Hyperlink"/>
@@ -4329,7 +4457,7 @@
       <w:r>
         <w:t xml:space="preserve">Enable script debugging in your application by invoking the </w:t>
       </w:r>
-      <w:hyperlink r:id="rId38" w:history="1">
+      <w:hyperlink r:id="rId40" w:history="1">
         <w:r>
           <w:rPr>
             <w:rStyle w:val="Hyperlink"/>
@@ -4406,7 +4534,7 @@
       <w:r>
         <w:t xml:space="preserve">You can add the flag </w:t>
       </w:r>
-      <w:hyperlink r:id="rId39" w:history="1">
+      <w:hyperlink r:id="rId41" w:history="1">
         <w:r>
           <w:rPr>
             <w:rStyle w:val="Hyperlink"/>
@@ -4463,7 +4591,7 @@
       <w:r>
         <w:t xml:space="preserve">Construct your script engine with the additional flag </w:t>
       </w:r>
-      <w:hyperlink r:id="rId40" w:history="1">
+      <w:hyperlink r:id="rId42" w:history="1">
         <w:r>
           <w:rPr>
             <w:rStyle w:val="Hyperlink"/>
@@ -4718,7 +4846,7 @@
         </w:numPr>
         <w:contextualSpacing w:val="0"/>
       </w:pPr>
-      <w:hyperlink r:id="rId41" w:history="1">
+      <w:hyperlink r:id="rId43" w:history="1">
         <w:r>
           <w:rPr>
             <w:rStyle w:val="Hyperlink"/>
@@ -4739,7 +4867,7 @@
         </w:numPr>
         <w:contextualSpacing w:val="0"/>
       </w:pPr>
-      <w:hyperlink r:id="rId42" w:history="1">
+      <w:hyperlink r:id="rId44" w:history="1">
         <w:r>
           <w:rPr>
             <w:rStyle w:val="Hyperlink"/>
@@ -4750,7 +4878,7 @@
       <w:r>
         <w:t xml:space="preserve"> for generously providing the </w:t>
       </w:r>
-      <w:hyperlink r:id="rId43" w:history="1">
+      <w:hyperlink r:id="rId45" w:history="1">
         <w:r>
           <w:rPr>
             <w:rStyle w:val="Hyperlink"/>

</xml_diff>

<commit_message>
Updated ReadMe.md; added macOS NuGet info in Build.docx and Build.html.
</commit_message>
<xml_diff>
--- a/ClearScript/doc/Build.docx
+++ b/ClearScript/doc/Build.docx
@@ -250,21 +250,100 @@
             <w:rStyle w:val="Hyperlink"/>
             <w:noProof/>
           </w:rPr>
-          <w:t>Microsoft.ClearScript</w:t>
+          <w:t>Microsoft.ClearScript.linux-x64</w:t>
+        </w:r>
+      </w:hyperlink>
+      <w:r>
+        <w:t xml:space="preserve"> package to your project. Remember to use the </w:t>
+      </w:r>
+      <w:r>
+        <w:rPr>
+          <w:rFonts w:ascii="Consolas" w:hAnsi="Consolas"/>
+          <w:b/>
+          <w:bCs/>
+          <w:sz w:val="20"/>
+          <w:szCs w:val="20"/>
+        </w:rPr>
+        <w:t>-v</w:t>
+      </w:r>
+      <w:r>
+        <w:t xml:space="preserve"> option on the </w:t>
+      </w:r>
+      <w:r>
+        <w:rPr>
+          <w:rFonts w:ascii="Consolas" w:hAnsi="Consolas"/>
+          <w:b/>
+          <w:bCs/>
+          <w:sz w:val="20"/>
+          <w:szCs w:val="20"/>
+        </w:rPr>
+        <w:t>dotnet</w:t>
+      </w:r>
+      <w:r>
+        <w:t xml:space="preserve"> command line to add pre-release packages.</w:t>
+      </w:r>
+    </w:p>
+    <w:p>
+      <w:pPr>
+        <w:pStyle w:val="Heading2"/>
+        <w:spacing w:before="120"/>
+        <w:ind w:left="187"/>
+      </w:pPr>
+      <w:r>
+        <w:t>macOS</w:t>
+      </w:r>
+    </w:p>
+    <w:p>
+      <w:pPr>
+        <w:ind w:left="360"/>
+      </w:pPr>
+      <w:r>
+        <w:t xml:space="preserve">Use </w:t>
+      </w:r>
+      <w:hyperlink r:id="rId15" w:history="1">
+        <w:r>
+          <w:rPr>
+            <w:rStyle w:val="Hyperlink"/>
+            <w:rFonts w:ascii="Consolas" w:hAnsi="Consolas"/>
+            <w:b/>
+            <w:bCs/>
+            <w:sz w:val="20"/>
+            <w:szCs w:val="20"/>
+          </w:rPr>
+          <w:t>dotnet add package</w:t>
+        </w:r>
+      </w:hyperlink>
+      <w:r>
+        <w:t xml:space="preserve"> to add the </w:t>
+      </w:r>
+      <w:hyperlink r:id="rId16" w:history="1">
+        <w:r>
+          <w:rPr>
+            <w:rStyle w:val="Hyperlink"/>
+            <w:noProof/>
+          </w:rPr>
+          <w:t>Microsof</w:t>
         </w:r>
         <w:r>
           <w:rPr>
             <w:rStyle w:val="Hyperlink"/>
             <w:noProof/>
           </w:rPr>
-          <w:t>.linu</w:t>
+          <w:t>t</w:t>
         </w:r>
         <w:r>
           <w:rPr>
             <w:rStyle w:val="Hyperlink"/>
             <w:noProof/>
           </w:rPr>
-          <w:t>x</w:t>
+          <w:t>.ClearScript.</w:t>
+        </w:r>
+        <w:r>
+          <w:rPr>
+            <w:rStyle w:val="Hyperlink"/>
+            <w:noProof/>
+          </w:rPr>
+          <w:t>osx</w:t>
         </w:r>
         <w:r>
           <w:rPr>
@@ -306,24 +385,6 @@
     </w:p>
     <w:p>
       <w:pPr>
-        <w:pStyle w:val="Heading2"/>
-        <w:spacing w:before="120"/>
-        <w:ind w:left="187"/>
-      </w:pPr>
-      <w:r>
-        <w:t>macOS</w:t>
-      </w:r>
-    </w:p>
-    <w:p>
-      <w:pPr>
-        <w:ind w:left="360"/>
-      </w:pPr>
-      <w:r>
-        <w:t>[TBA]</w:t>
-      </w:r>
-    </w:p>
-    <w:p>
-      <w:pPr>
         <w:pStyle w:val="Heading1"/>
         <w:numPr>
           <w:ilvl w:val="0"/>
@@ -331,8 +392,13 @@
         </w:numPr>
         <w:spacing w:before="280"/>
       </w:pPr>
-      <w:r>
-        <w:t>Building ClearScript</w:t>
+      <w:proofErr w:type="spellStart"/>
+      <w:r>
+        <w:t>Building</w:t>
+      </w:r>
+      <w:proofErr w:type="spellEnd"/>
+      <w:r>
+        <w:t xml:space="preserve"> ClearScript</w:t>
       </w:r>
     </w:p>
     <w:p>
@@ -379,7 +445,7 @@
       <w:r>
         <w:t xml:space="preserve"> </w:t>
       </w:r>
-      <w:hyperlink r:id="rId15" w:history="1">
+      <w:hyperlink r:id="rId17" w:history="1">
         <w:r>
           <w:rPr>
             <w:rStyle w:val="Hyperlink"/>
@@ -423,7 +489,7 @@
       <w:r>
         <w:t xml:space="preserve">. If you already have Git installed, use </w:t>
       </w:r>
-      <w:hyperlink r:id="rId16" w:history="1">
+      <w:hyperlink r:id="rId18" w:history="1">
         <w:r>
           <w:rPr>
             <w:rStyle w:val="Hyperlink"/>
@@ -482,28 +548,42 @@
       <w:bookmarkEnd w:id="2"/>
       <w:bookmarkEnd w:id="3"/>
       <w:r>
-        <w:rPr>
+        <w:fldChar w:fldCharType="begin"/>
+      </w:r>
+      <w:r>
+        <w:rPr>
+          <w:rFonts w:ascii="Consolas" w:hAnsi="Consolas"/>
           <w:b/>
           <w:bCs/>
-        </w:rPr>
-        <w:fldChar w:fldCharType="begin"/>
-      </w:r>
-      <w:r>
-        <w:rPr>
+          <w:sz w:val="20"/>
+          <w:szCs w:val="20"/>
+        </w:rPr>
+        <w:instrText xml:space="preserve"> HYPERLINK "https://git-scm.com/docs/git-clone" </w:instrText>
+      </w:r>
+      <w:r>
+        <w:fldChar w:fldCharType="separate"/>
+      </w:r>
+      <w:r>
+        <w:rPr>
+          <w:rStyle w:val="Hyperlink"/>
           <w:rFonts w:ascii="Consolas" w:hAnsi="Consolas"/>
           <w:b/>
           <w:bCs/>
           <w:sz w:val="20"/>
           <w:szCs w:val="20"/>
         </w:rPr>
-        <w:instrText xml:space="preserve"> HYPERLINK "https://git-scm.com/docs/git-clone" </w:instrText>
-      </w:r>
-      <w:r>
-        <w:rPr>
+        <w:t>git-c</w:t>
+      </w:r>
+      <w:r>
+        <w:rPr>
+          <w:rStyle w:val="Hyperlink"/>
+          <w:rFonts w:ascii="Consolas" w:hAnsi="Consolas"/>
           <w:b/>
           <w:bCs/>
-        </w:rPr>
-        <w:fldChar w:fldCharType="separate"/>
+          <w:sz w:val="20"/>
+          <w:szCs w:val="20"/>
+        </w:rPr>
+        <w:t>lone</w:t>
       </w:r>
       <w:r>
         <w:rPr>
@@ -514,28 +594,6 @@
           <w:sz w:val="20"/>
           <w:szCs w:val="20"/>
         </w:rPr>
-        <w:t>git-c</w:t>
-      </w:r>
-      <w:r>
-        <w:rPr>
-          <w:rStyle w:val="Hyperlink"/>
-          <w:rFonts w:ascii="Consolas" w:hAnsi="Consolas"/>
-          <w:b/>
-          <w:bCs/>
-          <w:sz w:val="20"/>
-          <w:szCs w:val="20"/>
-        </w:rPr>
-        <w:t>lone</w:t>
-      </w:r>
-      <w:r>
-        <w:rPr>
-          <w:rStyle w:val="Hyperlink"/>
-          <w:rFonts w:ascii="Consolas" w:hAnsi="Consolas"/>
-          <w:b/>
-          <w:bCs/>
-          <w:sz w:val="20"/>
-          <w:szCs w:val="20"/>
-        </w:rPr>
         <w:fldChar w:fldCharType="end"/>
       </w:r>
       <w:r>
@@ -553,7 +611,7 @@
       <w:r>
         <w:t xml:space="preserve">the </w:t>
       </w:r>
-      <w:hyperlink r:id="rId17" w:history="1">
+      <w:hyperlink r:id="rId19" w:history="1">
         <w:r>
           <w:rPr>
             <w:rStyle w:val="Hyperlink"/>
@@ -579,7 +637,7 @@
       <w:r>
         <w:t xml:space="preserve">The provided project and solution files support </w:t>
       </w:r>
-      <w:hyperlink r:id="rId18" w:history="1">
+      <w:hyperlink r:id="rId20" w:history="1">
         <w:r>
           <w:rPr>
             <w:rStyle w:val="Hyperlink"/>
@@ -861,7 +919,7 @@
       <w:r>
         <w:t xml:space="preserve">requires </w:t>
       </w:r>
-      <w:hyperlink r:id="rId19" w:history="1">
+      <w:hyperlink r:id="rId21" w:history="1">
         <w:r>
           <w:rPr>
             <w:rStyle w:val="Hyperlink"/>
@@ -918,7 +976,7 @@
       <w:r>
         <w:t xml:space="preserve">Open a </w:t>
       </w:r>
-      <w:hyperlink r:id="rId20" w:history="1">
+      <w:hyperlink r:id="rId22" w:history="1">
         <w:r>
           <w:rPr>
             <w:rStyle w:val="Hyperlink"/>
@@ -1290,7 +1348,7 @@
       <w:r>
         <w:t xml:space="preserve"> command line. Browse </w:t>
       </w:r>
-      <w:hyperlink r:id="rId21" w:history="1">
+      <w:hyperlink r:id="rId23" w:history="1">
         <w:r>
           <w:rPr>
             <w:rStyle w:val="Hyperlink"/>
@@ -1429,7 +1487,7 @@
       <w:r>
         <w:t xml:space="preserve"> The ClearScript repository includes the </w:t>
       </w:r>
-      <w:hyperlink r:id="rId22" w:history="1">
+      <w:hyperlink r:id="rId24" w:history="1">
         <w:r>
           <w:rPr>
             <w:rStyle w:val="Hyperlink"/>
@@ -1440,7 +1498,7 @@
       <w:r>
         <w:t xml:space="preserve"> in HTML and Compiled HTML (.CHM) formats. If you'd like to rebuild these files, use </w:t>
       </w:r>
-      <w:hyperlink r:id="rId23" w:history="1">
+      <w:hyperlink r:id="rId25" w:history="1">
         <w:r>
           <w:rPr>
             <w:rStyle w:val="Hyperlink"/>
@@ -1517,7 +1575,7 @@
       <w:r>
         <w:t xml:space="preserve">Install the following packages: </w:t>
       </w:r>
-      <w:hyperlink r:id="rId24" w:history="1">
+      <w:hyperlink r:id="rId26" w:history="1">
         <w:r>
           <w:rPr>
             <w:rStyle w:val="Hyperlink"/>
@@ -1528,7 +1586,7 @@
       <w:r>
         <w:t xml:space="preserve">, </w:t>
       </w:r>
-      <w:hyperlink r:id="rId25" w:history="1">
+      <w:hyperlink r:id="rId27" w:history="1">
         <w:r>
           <w:rPr>
             <w:rStyle w:val="Hyperlink"/>
@@ -1539,7 +1597,7 @@
       <w:r>
         <w:t xml:space="preserve">, </w:t>
       </w:r>
-      <w:hyperlink r:id="rId26" w:history="1">
+      <w:hyperlink r:id="rId28" w:history="1">
         <w:r>
           <w:rPr>
             <w:rStyle w:val="Hyperlink"/>
@@ -1550,7 +1608,7 @@
       <w:r>
         <w:t xml:space="preserve">, </w:t>
       </w:r>
-      <w:hyperlink r:id="rId27" w:history="1">
+      <w:hyperlink r:id="rId29" w:history="1">
         <w:r>
           <w:rPr>
             <w:rStyle w:val="Hyperlink"/>
@@ -1561,7 +1619,7 @@
       <w:r>
         <w:t xml:space="preserve">, </w:t>
       </w:r>
-      <w:hyperlink r:id="rId28" w:history="1">
+      <w:hyperlink r:id="rId30" w:history="1">
         <w:r>
           <w:rPr>
             <w:rStyle w:val="Hyperlink"/>
@@ -1572,7 +1630,7 @@
       <w:r>
         <w:t xml:space="preserve">, and </w:t>
       </w:r>
-      <w:hyperlink r:id="rId29" w:history="1">
+      <w:hyperlink r:id="rId31" w:history="1">
         <w:r>
           <w:rPr>
             <w:rStyle w:val="Hyperlink"/>
@@ -1627,7 +1685,7 @@
       <w:r>
         <w:t xml:space="preserve">Use </w:t>
       </w:r>
-      <w:hyperlink r:id="rId30" w:history="1">
+      <w:hyperlink r:id="rId32" w:history="1">
         <w:r>
           <w:rPr>
             <w:rStyle w:val="Hyperlink"/>
@@ -1643,7 +1701,7 @@
       <w:r>
         <w:t xml:space="preserve"> to download the </w:t>
       </w:r>
-      <w:hyperlink r:id="rId31" w:history="1">
+      <w:hyperlink r:id="rId33" w:history="1">
         <w:r>
           <w:rPr>
             <w:rStyle w:val="Hyperlink"/>
@@ -1876,7 +1934,7 @@
       <w:r>
         <w:t xml:space="preserve">Install </w:t>
       </w:r>
-      <w:hyperlink r:id="rId32" w:history="1">
+      <w:hyperlink r:id="rId34" w:history="1">
         <w:r>
           <w:rPr>
             <w:rStyle w:val="Hyperlink"/>
@@ -1888,7 +1946,7 @@
       <w:r>
         <w:t xml:space="preserve"> and </w:t>
       </w:r>
-      <w:hyperlink r:id="rId33" w:history="1">
+      <w:hyperlink r:id="rId35" w:history="1">
         <w:r>
           <w:rPr>
             <w:rStyle w:val="Hyperlink"/>
@@ -1942,7 +2000,7 @@
       <w:r>
         <w:t xml:space="preserve">Use </w:t>
       </w:r>
-      <w:hyperlink r:id="rId34" w:history="1">
+      <w:hyperlink r:id="rId36" w:history="1">
         <w:r>
           <w:rPr>
             <w:rStyle w:val="Hyperlink"/>
@@ -1958,7 +2016,7 @@
       <w:r>
         <w:t xml:space="preserve"> to download the </w:t>
       </w:r>
-      <w:hyperlink r:id="rId35" w:history="1">
+      <w:hyperlink r:id="rId37" w:history="1">
         <w:r>
           <w:rPr>
             <w:rStyle w:val="Hyperlink"/>
@@ -2977,7 +3035,7 @@
       <w:r>
         <w:t xml:space="preserve"> for more information. The </w:t>
       </w:r>
-      <w:hyperlink r:id="rId36" w:history="1">
+      <w:hyperlink r:id="rId38" w:history="1">
         <w:r>
           <w:rPr>
             <w:rStyle w:val="Hyperlink"/>
@@ -3008,7 +3066,7 @@
       <w:r>
         <w:t xml:space="preserve"> in the </w:t>
       </w:r>
-      <w:hyperlink r:id="rId37" w:history="1">
+      <w:hyperlink r:id="rId39" w:history="1">
         <w:r>
           <w:rPr>
             <w:rStyle w:val="Hyperlink"/>
@@ -3501,7 +3559,7 @@
       <w:r>
         <w:t xml:space="preserve"> </w:t>
       </w:r>
-      <w:hyperlink r:id="rId38" w:history="1">
+      <w:hyperlink r:id="rId40" w:history="1">
         <w:r>
           <w:rPr>
             <w:rStyle w:val="Hyperlink"/>
@@ -4393,7 +4451,7 @@
       <w:r>
         <w:t xml:space="preserve"> See </w:t>
       </w:r>
-      <w:hyperlink r:id="rId39" w:history="1">
+      <w:hyperlink r:id="rId41" w:history="1">
         <w:r>
           <w:rPr>
             <w:rStyle w:val="Hyperlink"/>
@@ -4457,7 +4515,7 @@
       <w:r>
         <w:t xml:space="preserve">Enable script debugging in your application by invoking the </w:t>
       </w:r>
-      <w:hyperlink r:id="rId40" w:history="1">
+      <w:hyperlink r:id="rId42" w:history="1">
         <w:r>
           <w:rPr>
             <w:rStyle w:val="Hyperlink"/>
@@ -4534,7 +4592,7 @@
       <w:r>
         <w:t xml:space="preserve">You can add the flag </w:t>
       </w:r>
-      <w:hyperlink r:id="rId41" w:history="1">
+      <w:hyperlink r:id="rId43" w:history="1">
         <w:r>
           <w:rPr>
             <w:rStyle w:val="Hyperlink"/>
@@ -4591,7 +4649,7 @@
       <w:r>
         <w:t xml:space="preserve">Construct your script engine with the additional flag </w:t>
       </w:r>
-      <w:hyperlink r:id="rId42" w:history="1">
+      <w:hyperlink r:id="rId44" w:history="1">
         <w:r>
           <w:rPr>
             <w:rStyle w:val="Hyperlink"/>
@@ -4846,7 +4904,7 @@
         </w:numPr>
         <w:contextualSpacing w:val="0"/>
       </w:pPr>
-      <w:hyperlink r:id="rId43" w:history="1">
+      <w:hyperlink r:id="rId45" w:history="1">
         <w:r>
           <w:rPr>
             <w:rStyle w:val="Hyperlink"/>
@@ -4867,7 +4925,7 @@
         </w:numPr>
         <w:contextualSpacing w:val="0"/>
       </w:pPr>
-      <w:hyperlink r:id="rId44" w:history="1">
+      <w:hyperlink r:id="rId46" w:history="1">
         <w:r>
           <w:rPr>
             <w:rStyle w:val="Hyperlink"/>
@@ -4878,7 +4936,7 @@
       <w:r>
         <w:t xml:space="preserve"> for generously providing the </w:t>
       </w:r>
-      <w:hyperlink r:id="rId45" w:history="1">
+      <w:hyperlink r:id="rId47" w:history="1">
         <w:r>
           <w:rPr>
             <w:rStyle w:val="Hyperlink"/>

</xml_diff>

<commit_message>
ClearScript 7.0: Added .NET 5.0 targets; unified target-specific code via system packages; converted .NET Framework projects to SDK-style; added support for future runtimes; cleaned up project files; updated build and deployment documentation. Tested with V8 8.7.220.25.
</commit_message>
<xml_diff>
--- a/ClearScript/doc/Build.docx
+++ b/ClearScript/doc/Build.docx
@@ -220,6 +220,9 @@
       <w:r>
         <w:t>Linux</w:t>
       </w:r>
+      <w:r>
+        <w:t xml:space="preserve"> (x64)</w:t>
+      </w:r>
     </w:p>
     <w:p>
       <w:pPr>
@@ -292,6 +295,9 @@
       <w:r>
         <w:t>macOS</w:t>
       </w:r>
+      <w:r>
+        <w:t xml:space="preserve"> (x64)</w:t>
+      </w:r>
     </w:p>
     <w:p>
       <w:pPr>
@@ -322,21 +328,7 @@
             <w:rStyle w:val="Hyperlink"/>
             <w:noProof/>
           </w:rPr>
-          <w:t>Microsof</w:t>
-        </w:r>
-        <w:r>
-          <w:rPr>
-            <w:rStyle w:val="Hyperlink"/>
-            <w:noProof/>
-          </w:rPr>
-          <w:t>t</w:t>
-        </w:r>
-        <w:r>
-          <w:rPr>
-            <w:rStyle w:val="Hyperlink"/>
-            <w:noProof/>
-          </w:rPr>
-          <w:t>.ClearScript.</w:t>
+          <w:t>Microsoft.ClearScript.</w:t>
         </w:r>
         <w:r>
           <w:rPr>
@@ -392,13 +384,8 @@
         </w:numPr>
         <w:spacing w:before="280"/>
       </w:pPr>
-      <w:proofErr w:type="spellStart"/>
-      <w:r>
-        <w:t>Building</w:t>
-      </w:r>
-      <w:proofErr w:type="spellEnd"/>
-      <w:r>
-        <w:t xml:space="preserve"> ClearScript</w:t>
+      <w:r>
+        <w:t>Building ClearScript</w:t>
       </w:r>
     </w:p>
     <w:p>
@@ -676,19 +663,25 @@
         <w:t>5</w:t>
       </w:r>
       <w:r>
-        <w:t xml:space="preserve"> and .NET Core 3.1</w:t>
-      </w:r>
-      <w:r>
-        <w:t>. ClearScript does not support older environments. The output director</w:t>
-      </w:r>
-      <w:r>
-        <w:t>ies</w:t>
+        <w:t xml:space="preserve">, .NET Framework 4.7.1, </w:t>
+      </w:r>
+      <w:r>
+        <w:t>.NET Core 3.1</w:t>
+      </w:r>
+      <w:r>
+        <w:t>, and .NET 5.0</w:t>
+      </w:r>
+      <w:r>
+        <w:t xml:space="preserve">. ClearScript does not support older environments. The output </w:t>
+      </w:r>
+      <w:r>
+        <w:t>directory</w:t>
       </w:r>
       <w:r>
         <w:t xml:space="preserve"> </w:t>
       </w:r>
       <w:r>
-        <w:t>are</w:t>
+        <w:t>is</w:t>
       </w:r>
       <w:r>
         <w:t xml:space="preserve"> </w:t>
@@ -704,30 +697,43 @@
         <w:t>bin\[Debug|Release]</w:t>
       </w:r>
       <w:r>
+        <w:t>.</w:t>
+      </w:r>
+    </w:p>
+    <w:p>
+      <w:pPr>
+        <w:ind w:left="360"/>
+      </w:pPr>
+      <w:r>
+        <w:rPr>
+          <w:b/>
+          <w:color w:val="FF0000"/>
+        </w:rPr>
+        <w:t>Important:</w:t>
+      </w:r>
+      <w:r>
+        <w:rPr>
+          <w:b/>
+          <w:color w:val="FF0000"/>
+        </w:rPr>
         <w:t xml:space="preserve"> </w:t>
       </w:r>
       <w:r>
-        <w:t xml:space="preserve">and </w:t>
-      </w:r>
-      <w:r>
-        <w:rPr>
-          <w:rFonts w:ascii="Consolas" w:hAnsi="Consolas"/>
-          <w:b/>
-          <w:noProof/>
-          <w:sz w:val="20"/>
-          <w:szCs w:val="20"/>
-        </w:rPr>
-        <w:t>bin\[Debug|Release]</w:t>
-      </w:r>
-      <w:r>
-        <w:rPr>
-          <w:rFonts w:ascii="Consolas" w:hAnsi="Consolas"/>
-          <w:b/>
-          <w:noProof/>
-          <w:sz w:val="20"/>
-          <w:szCs w:val="20"/>
-        </w:rPr>
-        <w:t>\netcoreapp3.1</w:t>
+        <w:t xml:space="preserve">Ensure that </w:t>
+      </w:r>
+      <w:hyperlink r:id="rId21" w:history="1">
+        <w:r>
+          <w:rPr>
+            <w:rStyle w:val="Hyperlink"/>
+          </w:rPr>
+          <w:t>.NET 5.0 SDK</w:t>
+        </w:r>
+      </w:hyperlink>
+      <w:r>
+        <w:t xml:space="preserve"> is installed before building </w:t>
+      </w:r>
+      <w:r>
+        <w:t>ClearScript</w:t>
       </w:r>
       <w:r>
         <w:t>.</w:t>
@@ -919,7 +925,7 @@
       <w:r>
         <w:t xml:space="preserve">requires </w:t>
       </w:r>
-      <w:hyperlink r:id="rId21" w:history="1">
+      <w:hyperlink r:id="rId22" w:history="1">
         <w:r>
           <w:rPr>
             <w:rStyle w:val="Hyperlink"/>
@@ -976,7 +982,7 @@
       <w:r>
         <w:t xml:space="preserve">Open a </w:t>
       </w:r>
-      <w:hyperlink r:id="rId22" w:history="1">
+      <w:hyperlink r:id="rId23" w:history="1">
         <w:r>
           <w:rPr>
             <w:rStyle w:val="Hyperlink"/>
@@ -1348,7 +1354,7 @@
       <w:r>
         <w:t xml:space="preserve"> command line. Browse </w:t>
       </w:r>
-      <w:hyperlink r:id="rId23" w:history="1">
+      <w:hyperlink r:id="rId24" w:history="1">
         <w:r>
           <w:rPr>
             <w:rStyle w:val="Hyperlink"/>
@@ -1487,7 +1493,7 @@
       <w:r>
         <w:t xml:space="preserve"> The ClearScript repository includes the </w:t>
       </w:r>
-      <w:hyperlink r:id="rId24" w:history="1">
+      <w:hyperlink r:id="rId25" w:history="1">
         <w:r>
           <w:rPr>
             <w:rStyle w:val="Hyperlink"/>
@@ -1498,7 +1504,7 @@
       <w:r>
         <w:t xml:space="preserve"> in HTML and Compiled HTML (.CHM) formats. If you'd like to rebuild these files, use </w:t>
       </w:r>
-      <w:hyperlink r:id="rId25" w:history="1">
+      <w:hyperlink r:id="rId26" w:history="1">
         <w:r>
           <w:rPr>
             <w:rStyle w:val="Hyperlink"/>
@@ -1517,18 +1523,7 @@
           <w:sz w:val="20"/>
           <w:szCs w:val="20"/>
         </w:rPr>
-        <w:t>ClearScript\doc\[Web]</w:t>
-      </w:r>
-      <w:proofErr w:type="spellStart"/>
-      <w:r>
-        <w:rPr>
-          <w:rFonts w:ascii="Consolas" w:hAnsi="Consolas"/>
-          <w:b/>
-          <w:noProof/>
-          <w:sz w:val="20"/>
-          <w:szCs w:val="20"/>
-        </w:rPr>
-        <w:t>Reference</w:t>
+        <w:t>ClearScript\doc\[Web]Reference</w:t>
       </w:r>
       <w:r>
         <w:rPr>
@@ -1540,7 +1535,6 @@
         </w:rPr>
         <w:t>.shfbproj</w:t>
       </w:r>
-      <w:proofErr w:type="spellEnd"/>
       <w:r>
         <w:t>).</w:t>
       </w:r>
@@ -1575,7 +1569,7 @@
       <w:r>
         <w:t xml:space="preserve">Install the following packages: </w:t>
       </w:r>
-      <w:hyperlink r:id="rId26" w:history="1">
+      <w:hyperlink r:id="rId27" w:history="1">
         <w:r>
           <w:rPr>
             <w:rStyle w:val="Hyperlink"/>
@@ -1586,18 +1580,30 @@
       <w:r>
         <w:t xml:space="preserve">, </w:t>
       </w:r>
-      <w:hyperlink r:id="rId27" w:history="1">
+      <w:hyperlink r:id="rId28" w:history="1">
         <w:r>
           <w:rPr>
             <w:rStyle w:val="Hyperlink"/>
           </w:rPr>
-          <w:t>.NET Core SDK</w:t>
+          <w:t xml:space="preserve">.NET </w:t>
+        </w:r>
+        <w:r>
+          <w:rPr>
+            <w:rStyle w:val="Hyperlink"/>
+          </w:rPr>
+          <w:t>5.0</w:t>
+        </w:r>
+        <w:r>
+          <w:rPr>
+            <w:rStyle w:val="Hyperlink"/>
+          </w:rPr>
+          <w:t xml:space="preserve"> SDK</w:t>
         </w:r>
       </w:hyperlink>
       <w:r>
         <w:t xml:space="preserve">, </w:t>
       </w:r>
-      <w:hyperlink r:id="rId28" w:history="1">
+      <w:hyperlink r:id="rId29" w:history="1">
         <w:r>
           <w:rPr>
             <w:rStyle w:val="Hyperlink"/>
@@ -1608,7 +1614,7 @@
       <w:r>
         <w:t xml:space="preserve">, </w:t>
       </w:r>
-      <w:hyperlink r:id="rId29" w:history="1">
+      <w:hyperlink r:id="rId30" w:history="1">
         <w:r>
           <w:rPr>
             <w:rStyle w:val="Hyperlink"/>
@@ -1619,7 +1625,7 @@
       <w:r>
         <w:t xml:space="preserve">, </w:t>
       </w:r>
-      <w:hyperlink r:id="rId30" w:history="1">
+      <w:hyperlink r:id="rId31" w:history="1">
         <w:r>
           <w:rPr>
             <w:rStyle w:val="Hyperlink"/>
@@ -1630,7 +1636,7 @@
       <w:r>
         <w:t xml:space="preserve">, and </w:t>
       </w:r>
-      <w:hyperlink r:id="rId31" w:history="1">
+      <w:hyperlink r:id="rId32" w:history="1">
         <w:r>
           <w:rPr>
             <w:rStyle w:val="Hyperlink"/>
@@ -1685,7 +1691,7 @@
       <w:r>
         <w:t xml:space="preserve">Use </w:t>
       </w:r>
-      <w:hyperlink r:id="rId32" w:history="1">
+      <w:hyperlink r:id="rId33" w:history="1">
         <w:r>
           <w:rPr>
             <w:rStyle w:val="Hyperlink"/>
@@ -1701,7 +1707,7 @@
       <w:r>
         <w:t xml:space="preserve"> to download the </w:t>
       </w:r>
-      <w:hyperlink r:id="rId33" w:history="1">
+      <w:hyperlink r:id="rId34" w:history="1">
         <w:r>
           <w:rPr>
             <w:rStyle w:val="Hyperlink"/>
@@ -1891,16 +1897,6 @@
         <w:t>[Debug|Release]</w:t>
       </w:r>
       <w:r>
-        <w:rPr>
-          <w:rFonts w:ascii="Consolas" w:hAnsi="Consolas"/>
-          <w:b/>
-          <w:noProof/>
-          <w:sz w:val="20"/>
-          <w:szCs w:val="20"/>
-        </w:rPr>
-        <w:t>/Unix/netcoreapp3.1</w:t>
-      </w:r>
-      <w:r>
         <w:t>.</w:t>
       </w:r>
     </w:p>
@@ -1934,7 +1930,7 @@
       <w:r>
         <w:t xml:space="preserve">Install </w:t>
       </w:r>
-      <w:hyperlink r:id="rId34" w:history="1">
+      <w:hyperlink r:id="rId35" w:history="1">
         <w:r>
           <w:rPr>
             <w:rStyle w:val="Hyperlink"/>
@@ -1946,12 +1942,42 @@
       <w:r>
         <w:t xml:space="preserve"> and </w:t>
       </w:r>
-      <w:hyperlink r:id="rId35" w:history="1">
+      <w:hyperlink r:id="rId36" w:history="1">
         <w:r>
           <w:rPr>
             <w:rStyle w:val="Hyperlink"/>
           </w:rPr>
-          <w:t>.NET Core SDK</w:t>
+          <w:t xml:space="preserve">.NET </w:t>
+        </w:r>
+        <w:r>
+          <w:rPr>
+            <w:rStyle w:val="Hyperlink"/>
+          </w:rPr>
+          <w:t>5.</w:t>
+        </w:r>
+        <w:r>
+          <w:rPr>
+            <w:rStyle w:val="Hyperlink"/>
+          </w:rPr>
+          <w:t>0</w:t>
+        </w:r>
+        <w:r>
+          <w:rPr>
+            <w:rStyle w:val="Hyperlink"/>
+          </w:rPr>
+          <w:t xml:space="preserve"> </w:t>
+        </w:r>
+        <w:r>
+          <w:rPr>
+            <w:rStyle w:val="Hyperlink"/>
+          </w:rPr>
+          <w:t>S</w:t>
+        </w:r>
+        <w:r>
+          <w:rPr>
+            <w:rStyle w:val="Hyperlink"/>
+          </w:rPr>
+          <w:t>DK</w:t>
         </w:r>
       </w:hyperlink>
       <w:r>
@@ -2000,7 +2026,7 @@
       <w:r>
         <w:t xml:space="preserve">Use </w:t>
       </w:r>
-      <w:hyperlink r:id="rId36" w:history="1">
+      <w:hyperlink r:id="rId37" w:history="1">
         <w:r>
           <w:rPr>
             <w:rStyle w:val="Hyperlink"/>
@@ -2016,7 +2042,7 @@
       <w:r>
         <w:t xml:space="preserve"> to download the </w:t>
       </w:r>
-      <w:hyperlink r:id="rId37" w:history="1">
+      <w:hyperlink r:id="rId38" w:history="1">
         <w:r>
           <w:rPr>
             <w:rStyle w:val="Hyperlink"/>
@@ -2209,16 +2235,6 @@
         <w:t>[Debug|Release]</w:t>
       </w:r>
       <w:r>
-        <w:rPr>
-          <w:rFonts w:ascii="Consolas" w:hAnsi="Consolas"/>
-          <w:b/>
-          <w:noProof/>
-          <w:sz w:val="20"/>
-          <w:szCs w:val="20"/>
-        </w:rPr>
-        <w:t>/Unix/netcoreapp3.1</w:t>
-      </w:r>
-      <w:r>
         <w:t>.</w:t>
       </w:r>
     </w:p>
@@ -2502,7 +2518,79 @@
         <w:rPr>
           <w:b/>
         </w:rPr>
-        <w:t>ClearScript.dll</w:t>
+        <w:t>ClearScript.</w:t>
+      </w:r>
+      <w:r>
+        <w:rPr>
+          <w:b/>
+        </w:rPr>
+        <w:t>Core</w:t>
+      </w:r>
+      <w:r>
+        <w:rPr>
+          <w:b/>
+        </w:rPr>
+        <w:t>.</w:t>
+      </w:r>
+      <w:r>
+        <w:rPr>
+          <w:b/>
+        </w:rPr>
+        <w:t>dll</w:t>
+      </w:r>
+      <w:r>
+        <w:rPr>
+          <w:bCs/>
+        </w:rPr>
+        <w:t>,</w:t>
+      </w:r>
+      <w:r>
+        <w:rPr>
+          <w:bCs/>
+        </w:rPr>
+        <w:t xml:space="preserve"> </w:t>
+      </w:r>
+      <w:r>
+        <w:rPr>
+          <w:b/>
+        </w:rPr>
+        <w:t>ClearScript.</w:t>
+      </w:r>
+      <w:r>
+        <w:rPr>
+          <w:b/>
+        </w:rPr>
+        <w:t>Windows.</w:t>
+      </w:r>
+      <w:r>
+        <w:rPr>
+          <w:b/>
+        </w:rPr>
+        <w:t>dll</w:t>
+      </w:r>
+      <w:r>
+        <w:rPr>
+          <w:bCs/>
+        </w:rPr>
+        <w:t>,</w:t>
+      </w:r>
+      <w:r>
+        <w:rPr>
+          <w:bCs/>
+        </w:rPr>
+        <w:t xml:space="preserve"> </w:t>
+      </w:r>
+      <w:r>
+        <w:rPr>
+          <w:bCs/>
+        </w:rPr>
+        <w:t xml:space="preserve">and </w:t>
+      </w:r>
+      <w:r>
+        <w:rPr>
+          <w:b/>
+        </w:rPr>
+        <w:t>ClearScript.V8.dll</w:t>
       </w:r>
       <w:r>
         <w:t xml:space="preserve">, click </w:t>
@@ -2567,7 +2655,27 @@
           <w:sz w:val="20"/>
           <w:szCs w:val="20"/>
         </w:rPr>
-        <w:t>ClearScriptV8-32.dll</w:t>
+        <w:t>ClearScriptV8</w:t>
+      </w:r>
+      <w:r>
+        <w:rPr>
+          <w:rFonts w:ascii="Consolas" w:hAnsi="Consolas"/>
+          <w:b/>
+          <w:noProof/>
+          <w:sz w:val="20"/>
+          <w:szCs w:val="20"/>
+        </w:rPr>
+        <w:t>.win-x86</w:t>
+      </w:r>
+      <w:r>
+        <w:rPr>
+          <w:rFonts w:ascii="Consolas" w:hAnsi="Consolas"/>
+          <w:b/>
+          <w:noProof/>
+          <w:sz w:val="20"/>
+          <w:szCs w:val="20"/>
+        </w:rPr>
+        <w:t>.dll</w:t>
       </w:r>
     </w:p>
     <w:p>
@@ -2591,7 +2699,27 @@
           <w:sz w:val="20"/>
           <w:szCs w:val="20"/>
         </w:rPr>
-        <w:t>ClearScriptV8-64.dll</w:t>
+        <w:t>ClearScriptV8</w:t>
+      </w:r>
+      <w:r>
+        <w:rPr>
+          <w:rFonts w:ascii="Consolas" w:hAnsi="Consolas"/>
+          <w:b/>
+          <w:noProof/>
+          <w:sz w:val="20"/>
+          <w:szCs w:val="20"/>
+        </w:rPr>
+        <w:t>.win-x64</w:t>
+      </w:r>
+      <w:r>
+        <w:rPr>
+          <w:rFonts w:ascii="Consolas" w:hAnsi="Consolas"/>
+          <w:b/>
+          <w:noProof/>
+          <w:sz w:val="20"/>
+          <w:szCs w:val="20"/>
+        </w:rPr>
+        <w:t>.dll</w:t>
       </w:r>
     </w:p>
     <w:p>
@@ -2603,6 +2731,9 @@
       <w:r>
         <w:t>Linux</w:t>
       </w:r>
+      <w:r>
+        <w:t xml:space="preserve"> (x64)</w:t>
+      </w:r>
     </w:p>
     <w:p>
       <w:pPr>
@@ -2725,7 +2856,37 @@
           <w:sz w:val="20"/>
           <w:szCs w:val="20"/>
         </w:rPr>
-        <w:t>reference /path/to/ClearScript/Unix/ClearScript</w:t>
+        <w:t>reference /path/to/ClearScript/</w:t>
+      </w:r>
+      <w:r>
+        <w:rPr>
+          <w:rFonts w:ascii="Consolas" w:hAnsi="Consolas"/>
+          <w:b/>
+          <w:noProof/>
+          <w:sz w:val="20"/>
+          <w:szCs w:val="20"/>
+        </w:rPr>
+        <w:t>NetCore</w:t>
+      </w:r>
+      <w:r>
+        <w:rPr>
+          <w:rFonts w:ascii="Consolas" w:hAnsi="Consolas"/>
+          <w:b/>
+          <w:noProof/>
+          <w:sz w:val="20"/>
+          <w:szCs w:val="20"/>
+        </w:rPr>
+        <w:t>/ClearScript</w:t>
+      </w:r>
+      <w:r>
+        <w:rPr>
+          <w:rFonts w:ascii="Consolas" w:hAnsi="Consolas"/>
+          <w:b/>
+          <w:noProof/>
+          <w:sz w:val="20"/>
+          <w:szCs w:val="20"/>
+        </w:rPr>
+        <w:t>.V8</w:t>
       </w:r>
     </w:p>
     <w:p>
@@ -2782,7 +2943,81 @@
           <w:sz w:val="20"/>
           <w:szCs w:val="20"/>
         </w:rPr>
-        <w:t>ClearScript.dll</w:t>
+        <w:t>ClearScript.</w:t>
+      </w:r>
+      <w:r>
+        <w:rPr>
+          <w:rFonts w:ascii="Consolas" w:hAnsi="Consolas"/>
+          <w:b/>
+          <w:noProof/>
+          <w:sz w:val="20"/>
+          <w:szCs w:val="20"/>
+        </w:rPr>
+        <w:t>Core.</w:t>
+      </w:r>
+      <w:r>
+        <w:rPr>
+          <w:rFonts w:ascii="Consolas" w:hAnsi="Consolas"/>
+          <w:b/>
+          <w:noProof/>
+          <w:sz w:val="20"/>
+          <w:szCs w:val="20"/>
+        </w:rPr>
+        <w:t>dll</w:t>
+      </w:r>
+    </w:p>
+    <w:p>
+      <w:pPr>
+        <w:shd w:val="clear" w:color="auto" w:fill="F2F2F2" w:themeFill="background1" w:themeFillShade="F2"/>
+        <w:spacing w:before="0"/>
+        <w:ind w:left="720" w:right="734"/>
+        <w:rPr>
+          <w:rFonts w:ascii="Consolas" w:hAnsi="Consolas"/>
+          <w:b/>
+          <w:noProof/>
+          <w:sz w:val="20"/>
+          <w:szCs w:val="20"/>
+        </w:rPr>
+      </w:pPr>
+      <w:r>
+        <w:rPr>
+          <w:rFonts w:ascii="Consolas" w:hAnsi="Consolas"/>
+          <w:b/>
+          <w:noProof/>
+          <w:sz w:val="20"/>
+          <w:szCs w:val="20"/>
+        </w:rPr>
+        <w:t>ClearScript.</w:t>
+      </w:r>
+      <w:r>
+        <w:rPr>
+          <w:rFonts w:ascii="Consolas" w:hAnsi="Consolas"/>
+          <w:b/>
+          <w:noProof/>
+          <w:sz w:val="20"/>
+          <w:szCs w:val="20"/>
+        </w:rPr>
+        <w:t>V8</w:t>
+      </w:r>
+      <w:r>
+        <w:rPr>
+          <w:rFonts w:ascii="Consolas" w:hAnsi="Consolas"/>
+          <w:b/>
+          <w:noProof/>
+          <w:sz w:val="20"/>
+          <w:szCs w:val="20"/>
+        </w:rPr>
+        <w:t>.</w:t>
+      </w:r>
+      <w:r>
+        <w:rPr>
+          <w:rFonts w:ascii="Consolas" w:hAnsi="Consolas"/>
+          <w:b/>
+          <w:noProof/>
+          <w:sz w:val="20"/>
+          <w:szCs w:val="20"/>
+        </w:rPr>
+        <w:t>dll</w:t>
       </w:r>
     </w:p>
     <w:p>
@@ -2816,7 +3051,27 @@
           <w:sz w:val="20"/>
           <w:szCs w:val="20"/>
         </w:rPr>
-        <w:t>.so</w:t>
+        <w:t>.</w:t>
+      </w:r>
+      <w:r>
+        <w:rPr>
+          <w:rFonts w:ascii="Consolas" w:hAnsi="Consolas"/>
+          <w:b/>
+          <w:noProof/>
+          <w:sz w:val="20"/>
+          <w:szCs w:val="20"/>
+        </w:rPr>
+        <w:t>linux-x64.</w:t>
+      </w:r>
+      <w:r>
+        <w:rPr>
+          <w:rFonts w:ascii="Consolas" w:hAnsi="Consolas"/>
+          <w:b/>
+          <w:noProof/>
+          <w:sz w:val="20"/>
+          <w:szCs w:val="20"/>
+        </w:rPr>
+        <w:t>so</w:t>
       </w:r>
     </w:p>
     <w:p>
@@ -2828,6 +3083,9 @@
       <w:r>
         <w:t>macOS</w:t>
       </w:r>
+      <w:r>
+        <w:t xml:space="preserve"> (x64)</w:t>
+      </w:r>
     </w:p>
     <w:p>
       <w:pPr>
@@ -2908,7 +3166,37 @@
           <w:sz w:val="20"/>
           <w:szCs w:val="20"/>
         </w:rPr>
-        <w:t>dotnet add reference /path/to/ClearScript/Unix/ClearScript</w:t>
+        <w:t>dotnet add reference /path/to/ClearScript/</w:t>
+      </w:r>
+      <w:r>
+        <w:rPr>
+          <w:rFonts w:ascii="Consolas" w:hAnsi="Consolas"/>
+          <w:b/>
+          <w:noProof/>
+          <w:sz w:val="20"/>
+          <w:szCs w:val="20"/>
+        </w:rPr>
+        <w:t>NetCore</w:t>
+      </w:r>
+      <w:r>
+        <w:rPr>
+          <w:rFonts w:ascii="Consolas" w:hAnsi="Consolas"/>
+          <w:b/>
+          <w:noProof/>
+          <w:sz w:val="20"/>
+          <w:szCs w:val="20"/>
+        </w:rPr>
+        <w:t>/ClearScript</w:t>
+      </w:r>
+      <w:r>
+        <w:rPr>
+          <w:rFonts w:ascii="Consolas" w:hAnsi="Consolas"/>
+          <w:b/>
+          <w:noProof/>
+          <w:sz w:val="20"/>
+          <w:szCs w:val="20"/>
+        </w:rPr>
+        <w:t>.V8</w:t>
       </w:r>
     </w:p>
     <w:p>
@@ -2953,7 +3241,27 @@
           <w:sz w:val="20"/>
           <w:szCs w:val="20"/>
         </w:rPr>
-        <w:t>ClearScript.dll</w:t>
+        <w:t>ClearScript.</w:t>
+      </w:r>
+      <w:r>
+        <w:rPr>
+          <w:rFonts w:ascii="Consolas" w:hAnsi="Consolas"/>
+          <w:b/>
+          <w:noProof/>
+          <w:sz w:val="20"/>
+          <w:szCs w:val="20"/>
+        </w:rPr>
+        <w:t>Core.</w:t>
+      </w:r>
+      <w:r>
+        <w:rPr>
+          <w:rFonts w:ascii="Consolas" w:hAnsi="Consolas"/>
+          <w:b/>
+          <w:noProof/>
+          <w:sz w:val="20"/>
+          <w:szCs w:val="20"/>
+        </w:rPr>
+        <w:t>dll</w:t>
       </w:r>
     </w:p>
     <w:p>
@@ -2977,7 +3285,61 @@
           <w:sz w:val="20"/>
           <w:szCs w:val="20"/>
         </w:rPr>
+        <w:t>ClearScript.</w:t>
+      </w:r>
+      <w:r>
+        <w:rPr>
+          <w:rFonts w:ascii="Consolas" w:hAnsi="Consolas"/>
+          <w:b/>
+          <w:noProof/>
+          <w:sz w:val="20"/>
+          <w:szCs w:val="20"/>
+        </w:rPr>
+        <w:t>V8.</w:t>
+      </w:r>
+      <w:r>
+        <w:rPr>
+          <w:rFonts w:ascii="Consolas" w:hAnsi="Consolas"/>
+          <w:b/>
+          <w:noProof/>
+          <w:sz w:val="20"/>
+          <w:szCs w:val="20"/>
+        </w:rPr>
+        <w:t>dll</w:t>
+      </w:r>
+    </w:p>
+    <w:p>
+      <w:pPr>
+        <w:shd w:val="clear" w:color="auto" w:fill="F2F2F2" w:themeFill="background1" w:themeFillShade="F2"/>
+        <w:spacing w:before="0"/>
+        <w:ind w:left="720" w:right="734"/>
+        <w:rPr>
+          <w:rFonts w:ascii="Consolas" w:hAnsi="Consolas"/>
+          <w:b/>
+          <w:noProof/>
+          <w:sz w:val="20"/>
+          <w:szCs w:val="20"/>
+        </w:rPr>
+      </w:pPr>
+      <w:r>
+        <w:rPr>
+          <w:rFonts w:ascii="Consolas" w:hAnsi="Consolas"/>
+          <w:b/>
+          <w:noProof/>
+          <w:sz w:val="20"/>
+          <w:szCs w:val="20"/>
+        </w:rPr>
         <w:t>ClearScriptV8.</w:t>
+      </w:r>
+      <w:r>
+        <w:rPr>
+          <w:rFonts w:ascii="Consolas" w:hAnsi="Consolas"/>
+          <w:b/>
+          <w:noProof/>
+          <w:sz w:val="20"/>
+          <w:szCs w:val="20"/>
+        </w:rPr>
+        <w:t>osx-x64.</w:t>
       </w:r>
       <w:r>
         <w:rPr>
@@ -3035,7 +3397,7 @@
       <w:r>
         <w:t xml:space="preserve"> for more information. The </w:t>
       </w:r>
-      <w:hyperlink r:id="rId38" w:history="1">
+      <w:hyperlink r:id="rId39" w:history="1">
         <w:r>
           <w:rPr>
             <w:rStyle w:val="Hyperlink"/>
@@ -3066,7 +3428,7 @@
       <w:r>
         <w:t xml:space="preserve"> in the </w:t>
       </w:r>
-      <w:hyperlink r:id="rId39" w:history="1">
+      <w:hyperlink r:id="rId40" w:history="1">
         <w:r>
           <w:rPr>
             <w:rStyle w:val="Hyperlink"/>
@@ -3255,7 +3617,17 @@
           <w:sz w:val="20"/>
           <w:szCs w:val="20"/>
         </w:rPr>
-        <w:t>ClearScriptV8-32</w:t>
+        <w:t>ClearScriptV8</w:t>
+      </w:r>
+      <w:r>
+        <w:rPr>
+          <w:rFonts w:ascii="Consolas" w:hAnsi="Consolas"/>
+          <w:b/>
+          <w:noProof/>
+          <w:sz w:val="20"/>
+          <w:szCs w:val="20"/>
+        </w:rPr>
+        <w:t>.win-x86</w:t>
       </w:r>
       <w:r>
         <w:rPr>
@@ -3372,7 +3744,17 @@
           <w:sz w:val="20"/>
           <w:szCs w:val="20"/>
         </w:rPr>
-        <w:t>ClearScriptV8-64</w:t>
+        <w:t>ClearScriptV8</w:t>
+      </w:r>
+      <w:r>
+        <w:rPr>
+          <w:rFonts w:ascii="Consolas" w:hAnsi="Consolas"/>
+          <w:b/>
+          <w:noProof/>
+          <w:sz w:val="20"/>
+          <w:szCs w:val="20"/>
+        </w:rPr>
+        <w:t>.win-x64</w:t>
       </w:r>
       <w:r>
         <w:rPr>
@@ -3460,7 +3842,17 @@
           <w:sz w:val="20"/>
           <w:szCs w:val="20"/>
         </w:rPr>
-        <w:t>ClearScriptV8-32</w:t>
+        <w:t>ClearScriptV8</w:t>
+      </w:r>
+      <w:r>
+        <w:rPr>
+          <w:rFonts w:ascii="Consolas" w:hAnsi="Consolas"/>
+          <w:b/>
+          <w:noProof/>
+          <w:sz w:val="20"/>
+          <w:szCs w:val="20"/>
+        </w:rPr>
+        <w:t>.win-x86</w:t>
       </w:r>
       <w:r>
         <w:rPr>
@@ -3559,7 +3951,7 @@
       <w:r>
         <w:t xml:space="preserve"> </w:t>
       </w:r>
-      <w:hyperlink r:id="rId40" w:history="1">
+      <w:hyperlink r:id="rId41" w:history="1">
         <w:r>
           <w:rPr>
             <w:rStyle w:val="Hyperlink"/>
@@ -4451,7 +4843,7 @@
       <w:r>
         <w:t xml:space="preserve"> See </w:t>
       </w:r>
-      <w:hyperlink r:id="rId41" w:history="1">
+      <w:hyperlink r:id="rId42" w:history="1">
         <w:r>
           <w:rPr>
             <w:rStyle w:val="Hyperlink"/>
@@ -4515,7 +4907,7 @@
       <w:r>
         <w:t xml:space="preserve">Enable script debugging in your application by invoking the </w:t>
       </w:r>
-      <w:hyperlink r:id="rId42" w:history="1">
+      <w:hyperlink r:id="rId43" w:history="1">
         <w:r>
           <w:rPr>
             <w:rStyle w:val="Hyperlink"/>
@@ -4592,7 +4984,7 @@
       <w:r>
         <w:t xml:space="preserve">You can add the flag </w:t>
       </w:r>
-      <w:hyperlink r:id="rId43" w:history="1">
+      <w:hyperlink r:id="rId44" w:history="1">
         <w:r>
           <w:rPr>
             <w:rStyle w:val="Hyperlink"/>
@@ -4649,7 +5041,7 @@
       <w:r>
         <w:t xml:space="preserve">Construct your script engine with the additional flag </w:t>
       </w:r>
-      <w:hyperlink r:id="rId44" w:history="1">
+      <w:hyperlink r:id="rId45" w:history="1">
         <w:r>
           <w:rPr>
             <w:rStyle w:val="Hyperlink"/>
@@ -4904,7 +5296,7 @@
         </w:numPr>
         <w:contextualSpacing w:val="0"/>
       </w:pPr>
-      <w:hyperlink r:id="rId45" w:history="1">
+      <w:hyperlink r:id="rId46" w:history="1">
         <w:r>
           <w:rPr>
             <w:rStyle w:val="Hyperlink"/>
@@ -4925,7 +5317,7 @@
         </w:numPr>
         <w:contextualSpacing w:val="0"/>
       </w:pPr>
-      <w:hyperlink r:id="rId46" w:history="1">
+      <w:hyperlink r:id="rId47" w:history="1">
         <w:r>
           <w:rPr>
             <w:rStyle w:val="Hyperlink"/>
@@ -4936,7 +5328,7 @@
       <w:r>
         <w:t xml:space="preserve"> for generously providing the </w:t>
       </w:r>
-      <w:hyperlink r:id="rId47" w:history="1">
+      <w:hyperlink r:id="rId48" w:history="1">
         <w:r>
           <w:rPr>
             <w:rStyle w:val="Hyperlink"/>

</xml_diff>

<commit_message>
ClearScript 7.1: Split out ClearScript.Windows.Core from ClearScript.Windows; added "core" Windows Script engine classes that don't require the Windows Desktop runtime; added support for Windows and Linux on arm64 hardware (GitHub Issue #206); enabled the JavaScript Internationalization API in V8ScriptEngine (GitHub Issue #150); added V8Runtime.WriteHeapSnapshot and V8ScriptEngine.WriteRuntimeHeapSnapshot (GitHub Issue #85); switched to static linking of C/C++ libraries to broaden Linux support (GitHub Issue #215); relaxed type comparison in HostTypeCollection (GitHub Issue #213); added experimental support for the Universal Windows Platform (V8 only); updated API and build documentation. Tested with V8 8.8.278.14.
</commit_message>
<xml_diff>
--- a/ClearScript/doc/Build.docx
+++ b/ClearScript/doc/Build.docx
@@ -90,13 +90,28 @@
         <w:ind w:left="360"/>
       </w:pPr>
       <w:r>
-        <w:t xml:space="preserve">Now that an </w:t>
+        <w:t xml:space="preserve">Now that </w:t>
       </w:r>
       <w:r>
         <w:t>official ClearScript NuGet package</w:t>
       </w:r>
       <w:r>
-        <w:t xml:space="preserve"> is available, you can simply add it to your project and skip to </w:t>
+        <w:t>s</w:t>
+      </w:r>
+      <w:r>
+        <w:t xml:space="preserve"> </w:t>
+      </w:r>
+      <w:r>
+        <w:t>are</w:t>
+      </w:r>
+      <w:r>
+        <w:t xml:space="preserve"> available, you can simply add </w:t>
+      </w:r>
+      <w:r>
+        <w:t>one</w:t>
+      </w:r>
+      <w:r>
+        <w:t xml:space="preserve"> to your project and skip to </w:t>
       </w:r>
       <w:hyperlink w:anchor="_Debugging_with_ClearScript_2" w:history="1">
         <w:r>
@@ -179,7 +194,39 @@
         </w:r>
       </w:hyperlink>
       <w:r>
-        <w:t xml:space="preserve"> package to your project.</w:t>
+        <w:t xml:space="preserve"> </w:t>
+      </w:r>
+      <w:r>
+        <w:t xml:space="preserve">(x86/x64) or </w:t>
+      </w:r>
+      <w:hyperlink r:id="rId13" w:history="1">
+        <w:r>
+          <w:rPr>
+            <w:rStyle w:val="Hyperlink"/>
+            <w:noProof/>
+          </w:rPr>
+          <w:t>Microsoft.ClearScript.</w:t>
+        </w:r>
+        <w:r>
+          <w:rPr>
+            <w:rStyle w:val="Hyperlink"/>
+            <w:noProof/>
+          </w:rPr>
+          <w:t>win-arm</w:t>
+        </w:r>
+        <w:r>
+          <w:rPr>
+            <w:rStyle w:val="Hyperlink"/>
+            <w:noProof/>
+          </w:rPr>
+          <w:t>64</w:t>
+        </w:r>
+      </w:hyperlink>
+      <w:r>
+        <w:t xml:space="preserve"> </w:t>
+      </w:r>
+      <w:r>
+        <w:t>package to your project.</w:t>
       </w:r>
       <w:r>
         <w:t xml:space="preserve"> Remember to use the </w:t>
@@ -220,9 +267,6 @@
       <w:r>
         <w:t>Linux</w:t>
       </w:r>
-      <w:r>
-        <w:t xml:space="preserve"> (x64)</w:t>
-      </w:r>
     </w:p>
     <w:p>
       <w:pPr>
@@ -231,7 +275,7 @@
       <w:r>
         <w:t xml:space="preserve">Use </w:t>
       </w:r>
-      <w:hyperlink r:id="rId13" w:history="1">
+      <w:hyperlink r:id="rId14" w:history="1">
         <w:r>
           <w:rPr>
             <w:rStyle w:val="Hyperlink"/>
@@ -247,7 +291,7 @@
       <w:r>
         <w:t xml:space="preserve"> to add the </w:t>
       </w:r>
-      <w:hyperlink r:id="rId14" w:history="1">
+      <w:hyperlink r:id="rId15" w:history="1">
         <w:r>
           <w:rPr>
             <w:rStyle w:val="Hyperlink"/>
@@ -257,7 +301,39 @@
         </w:r>
       </w:hyperlink>
       <w:r>
-        <w:t xml:space="preserve"> package to your project. Remember to use the </w:t>
+        <w:t xml:space="preserve"> </w:t>
+      </w:r>
+      <w:r>
+        <w:t xml:space="preserve">or </w:t>
+      </w:r>
+      <w:hyperlink r:id="rId16" w:history="1">
+        <w:r>
+          <w:rPr>
+            <w:rStyle w:val="Hyperlink"/>
+            <w:noProof/>
+          </w:rPr>
+          <w:t>Microsoft.ClearScript.linux-</w:t>
+        </w:r>
+        <w:r>
+          <w:rPr>
+            <w:rStyle w:val="Hyperlink"/>
+            <w:noProof/>
+          </w:rPr>
+          <w:t>arm</w:t>
+        </w:r>
+        <w:r>
+          <w:rPr>
+            <w:rStyle w:val="Hyperlink"/>
+            <w:noProof/>
+          </w:rPr>
+          <w:t>64</w:t>
+        </w:r>
+      </w:hyperlink>
+      <w:r>
+        <w:t xml:space="preserve"> </w:t>
+      </w:r>
+      <w:r>
+        <w:t xml:space="preserve">package to your project. Remember to use the </w:t>
       </w:r>
       <w:r>
         <w:rPr>
@@ -295,9 +371,6 @@
       <w:r>
         <w:t>macOS</w:t>
       </w:r>
-      <w:r>
-        <w:t xml:space="preserve"> (x64)</w:t>
-      </w:r>
     </w:p>
     <w:p>
       <w:pPr>
@@ -306,7 +379,7 @@
       <w:r>
         <w:t xml:space="preserve">Use </w:t>
       </w:r>
-      <w:hyperlink r:id="rId15" w:history="1">
+      <w:hyperlink r:id="rId17" w:history="1">
         <w:r>
           <w:rPr>
             <w:rStyle w:val="Hyperlink"/>
@@ -322,7 +395,7 @@
       <w:r>
         <w:t xml:space="preserve"> to add the </w:t>
       </w:r>
-      <w:hyperlink r:id="rId16" w:history="1">
+      <w:hyperlink r:id="rId18" w:history="1">
         <w:r>
           <w:rPr>
             <w:rStyle w:val="Hyperlink"/>
@@ -407,6 +480,28 @@
         <w:ind w:left="360"/>
       </w:pPr>
       <w:r>
+        <w:rPr>
+          <w:b/>
+          <w:color w:val="FF0000"/>
+        </w:rPr>
+        <w:t>Important:</w:t>
+      </w:r>
+      <w:r>
+        <w:rPr>
+          <w:b/>
+          <w:color w:val="FF0000"/>
+        </w:rPr>
+        <w:t xml:space="preserve"> </w:t>
+      </w:r>
+      <w:r>
+        <w:t>This procedure requires a 64-bit Windows operating system running on x64 hardware.</w:t>
+      </w:r>
+    </w:p>
+    <w:p>
+      <w:pPr>
+        <w:ind w:left="360"/>
+      </w:pPr>
+      <w:r>
         <w:t xml:space="preserve">The </w:t>
       </w:r>
       <w:r>
@@ -432,7 +527,7 @@
       <w:r>
         <w:t xml:space="preserve"> </w:t>
       </w:r>
-      <w:hyperlink r:id="rId17" w:history="1">
+      <w:hyperlink r:id="rId19" w:history="1">
         <w:r>
           <w:rPr>
             <w:rStyle w:val="Hyperlink"/>
@@ -476,7 +571,7 @@
       <w:r>
         <w:t xml:space="preserve">. If you already have Git installed, use </w:t>
       </w:r>
-      <w:hyperlink r:id="rId18" w:history="1">
+      <w:hyperlink r:id="rId20" w:history="1">
         <w:r>
           <w:rPr>
             <w:rStyle w:val="Hyperlink"/>
@@ -598,7 +693,7 @@
       <w:r>
         <w:t xml:space="preserve">the </w:t>
       </w:r>
-      <w:hyperlink r:id="rId19" w:history="1">
+      <w:hyperlink r:id="rId21" w:history="1">
         <w:r>
           <w:rPr>
             <w:rStyle w:val="Hyperlink"/>
@@ -624,7 +719,7 @@
       <w:r>
         <w:t xml:space="preserve">The provided project and solution files support </w:t>
       </w:r>
-      <w:hyperlink r:id="rId20" w:history="1">
+      <w:hyperlink r:id="rId22" w:history="1">
         <w:r>
           <w:rPr>
             <w:rStyle w:val="Hyperlink"/>
@@ -721,7 +816,7 @@
       <w:r>
         <w:t xml:space="preserve">Ensure that </w:t>
       </w:r>
-      <w:hyperlink r:id="rId21" w:history="1">
+      <w:hyperlink r:id="rId23" w:history="1">
         <w:r>
           <w:rPr>
             <w:rStyle w:val="Hyperlink"/>
@@ -730,13 +825,7 @@
         </w:r>
       </w:hyperlink>
       <w:r>
-        <w:t xml:space="preserve"> is installed before building </w:t>
-      </w:r>
-      <w:r>
-        <w:t>ClearScript</w:t>
-      </w:r>
-      <w:r>
-        <w:t>.</w:t>
+        <w:t xml:space="preserve"> is installed before building ClearScript.</w:t>
       </w:r>
     </w:p>
     <w:p>
@@ -831,70 +920,107 @@
         <w:t xml:space="preserve"> </w:t>
       </w:r>
       <w:r>
-        <w:t xml:space="preserve">The </w:t>
-      </w:r>
-      <w:r>
-        <w:t>V8 build</w:t>
+        <w:t>Your Visual Studio</w:t>
       </w:r>
       <w:r>
         <w:t xml:space="preserve"> </w:t>
       </w:r>
       <w:r>
-        <w:t>require</w:t>
-      </w:r>
-      <w:r>
-        <w:t>s</w:t>
+        <w:t xml:space="preserve">installation must include </w:t>
+      </w:r>
+      <w:r>
+        <w:t>the</w:t>
       </w:r>
       <w:r>
         <w:t xml:space="preserve"> </w:t>
       </w:r>
       <w:r>
-        <w:t>a 64-bit operating system</w:t>
+        <w:rPr>
+          <w:b/>
+        </w:rPr>
+        <w:t>.NET desktop development</w:t>
+      </w:r>
+      <w:r>
+        <w:t>,</w:t>
+      </w:r>
+      <w:r>
+        <w:t xml:space="preserve"> </w:t>
+      </w:r>
+      <w:r>
+        <w:rPr>
+          <w:b/>
+        </w:rPr>
+        <w:t>Desktop development with C++</w:t>
+      </w:r>
+      <w:r>
+        <w:t xml:space="preserve">, and </w:t>
+      </w:r>
+      <w:r>
+        <w:rPr>
+          <w:b/>
+          <w:bCs/>
+        </w:rPr>
+        <w:t>Universal Windows Platform Development</w:t>
+      </w:r>
+      <w:r>
+        <w:t xml:space="preserve"> workloads</w:t>
+      </w:r>
+      <w:r>
+        <w:t xml:space="preserve">, as well as the </w:t>
+      </w:r>
+      <w:r>
+        <w:rPr>
+          <w:b/>
+          <w:bCs/>
+        </w:rPr>
+        <w:t xml:space="preserve">C++ </w:t>
+      </w:r>
+      <w:r>
+        <w:rPr>
+          <w:b/>
+          <w:bCs/>
+        </w:rPr>
+        <w:t xml:space="preserve">ARM build tools </w:t>
+      </w:r>
+      <w:r>
+        <w:t>and</w:t>
+      </w:r>
+      <w:r>
+        <w:rPr>
+          <w:b/>
+          <w:bCs/>
+        </w:rPr>
+        <w:t xml:space="preserve"> C++ </w:t>
+      </w:r>
+      <w:r>
+        <w:rPr>
+          <w:b/>
+          <w:bCs/>
+        </w:rPr>
+        <w:t>ARM</w:t>
+      </w:r>
+      <w:r>
+        <w:rPr>
+          <w:b/>
+          <w:bCs/>
+        </w:rPr>
+        <w:t>64</w:t>
+      </w:r>
+      <w:r>
+        <w:t xml:space="preserve"> </w:t>
+      </w:r>
+      <w:r>
+        <w:rPr>
+          <w:b/>
+          <w:bCs/>
+        </w:rPr>
+        <w:t>build tools</w:t>
+      </w:r>
+      <w:r>
+        <w:t xml:space="preserve"> components</w:t>
       </w:r>
       <w:r>
         <w:t>.</w:t>
-      </w:r>
-      <w:r>
-        <w:t xml:space="preserve"> Your Visual Studio</w:t>
-      </w:r>
-      <w:r>
-        <w:t xml:space="preserve"> </w:t>
-      </w:r>
-      <w:r>
-        <w:t xml:space="preserve">installation must include </w:t>
-      </w:r>
-      <w:r>
-        <w:t>the</w:t>
-      </w:r>
-      <w:r>
-        <w:t xml:space="preserve"> </w:t>
-      </w:r>
-      <w:r>
-        <w:rPr>
-          <w:b/>
-        </w:rPr>
-        <w:t>.NET desktop development</w:t>
-      </w:r>
-      <w:r>
-        <w:t xml:space="preserve"> and </w:t>
-      </w:r>
-      <w:r>
-        <w:rPr>
-          <w:b/>
-        </w:rPr>
-        <w:t>Desktop development with C++</w:t>
-      </w:r>
-      <w:r>
-        <w:t xml:space="preserve"> workloads.</w:t>
-      </w:r>
-      <w:r>
-        <w:t xml:space="preserve"> Once built, ClearScript can still be deployed in </w:t>
-      </w:r>
-      <w:r>
-        <w:t xml:space="preserve">a </w:t>
-      </w:r>
-      <w:r>
-        <w:t>32-bit environment.</w:t>
       </w:r>
     </w:p>
     <w:p>
@@ -925,7 +1051,7 @@
       <w:r>
         <w:t xml:space="preserve">requires </w:t>
       </w:r>
-      <w:hyperlink r:id="rId22" w:history="1">
+      <w:hyperlink r:id="rId24" w:history="1">
         <w:r>
           <w:rPr>
             <w:rStyle w:val="Hyperlink"/>
@@ -982,7 +1108,7 @@
       <w:r>
         <w:t xml:space="preserve">Open a </w:t>
       </w:r>
-      <w:hyperlink r:id="rId23" w:history="1">
+      <w:hyperlink r:id="rId25" w:history="1">
         <w:r>
           <w:rPr>
             <w:rStyle w:val="Hyperlink"/>
@@ -1110,7 +1236,13 @@
         <w:t xml:space="preserve">dependencies and </w:t>
       </w:r>
       <w:r>
-        <w:t>builds 32-bit and 64-bit V8 libraries</w:t>
+        <w:t xml:space="preserve">builds </w:t>
+      </w:r>
+      <w:r>
+        <w:t>x86, x64, and arm64</w:t>
+      </w:r>
+      <w:r>
+        <w:t xml:space="preserve"> V8 libraries</w:t>
       </w:r>
       <w:r>
         <w:t xml:space="preserve"> in </w:t>
@@ -1122,7 +1254,7 @@
         <w:t xml:space="preserve">. It requires approximately </w:t>
       </w:r>
       <w:r>
-        <w:t>8</w:t>
+        <w:t>12</w:t>
       </w:r>
       <w:r>
         <w:t>GB of additional disk space and does not perform any permanent software installation on your machine.</w:t>
@@ -1354,7 +1486,7 @@
       <w:r>
         <w:t xml:space="preserve"> command line. Browse </w:t>
       </w:r>
-      <w:hyperlink r:id="rId24" w:history="1">
+      <w:hyperlink r:id="rId26" w:history="1">
         <w:r>
           <w:rPr>
             <w:rStyle w:val="Hyperlink"/>
@@ -1443,7 +1575,43 @@
           <w:sz w:val="20"/>
           <w:szCs w:val="20"/>
         </w:rPr>
-        <w:t>ClearScriptV8-32</w:t>
+        <w:t>ClearScriptV8</w:t>
+      </w:r>
+      <w:r>
+        <w:rPr>
+          <w:rFonts w:ascii="Consolas" w:hAnsi="Consolas"/>
+          <w:b/>
+          <w:sz w:val="20"/>
+          <w:szCs w:val="20"/>
+        </w:rPr>
+        <w:t>.win-x86</w:t>
+      </w:r>
+      <w:r>
+        <w:t>,</w:t>
+      </w:r>
+      <w:r>
+        <w:t xml:space="preserve"> </w:t>
+      </w:r>
+      <w:r>
+        <w:rPr>
+          <w:rFonts w:ascii="Consolas" w:hAnsi="Consolas"/>
+          <w:b/>
+          <w:sz w:val="20"/>
+          <w:szCs w:val="20"/>
+        </w:rPr>
+        <w:t>ClearScriptV8</w:t>
+      </w:r>
+      <w:r>
+        <w:rPr>
+          <w:rFonts w:ascii="Consolas" w:hAnsi="Consolas"/>
+          <w:b/>
+          <w:sz w:val="20"/>
+          <w:szCs w:val="20"/>
+        </w:rPr>
+        <w:t>.win-x64</w:t>
+      </w:r>
+      <w:r>
+        <w:t>,</w:t>
       </w:r>
       <w:r>
         <w:t xml:space="preserve"> and </w:t>
@@ -1455,7 +1623,34 @@
           <w:sz w:val="20"/>
           <w:szCs w:val="20"/>
         </w:rPr>
-        <w:t>ClearScriptV8-64</w:t>
+        <w:t>ClearScriptV8</w:t>
+      </w:r>
+      <w:r>
+        <w:rPr>
+          <w:rFonts w:ascii="Consolas" w:hAnsi="Consolas"/>
+          <w:b/>
+          <w:sz w:val="20"/>
+          <w:szCs w:val="20"/>
+        </w:rPr>
+        <w:t>.win-</w:t>
+      </w:r>
+      <w:r>
+        <w:rPr>
+          <w:rFonts w:ascii="Consolas" w:hAnsi="Consolas"/>
+          <w:b/>
+          <w:sz w:val="20"/>
+          <w:szCs w:val="20"/>
+        </w:rPr>
+        <w:t>arm</w:t>
+      </w:r>
+      <w:r>
+        <w:rPr>
+          <w:rFonts w:ascii="Consolas" w:hAnsi="Consolas"/>
+          <w:b/>
+          <w:sz w:val="20"/>
+          <w:szCs w:val="20"/>
+        </w:rPr>
+        <w:t>64</w:t>
       </w:r>
       <w:r>
         <w:t xml:space="preserve">), </w:t>
@@ -1493,7 +1688,7 @@
       <w:r>
         <w:t xml:space="preserve"> The ClearScript repository includes the </w:t>
       </w:r>
-      <w:hyperlink r:id="rId25" w:history="1">
+      <w:hyperlink r:id="rId27" w:history="1">
         <w:r>
           <w:rPr>
             <w:rStyle w:val="Hyperlink"/>
@@ -1504,7 +1699,7 @@
       <w:r>
         <w:t xml:space="preserve"> in HTML and Compiled HTML (.CHM) formats. If you'd like to rebuild these files, use </w:t>
       </w:r>
-      <w:hyperlink r:id="rId26" w:history="1">
+      <w:hyperlink r:id="rId28" w:history="1">
         <w:r>
           <w:rPr>
             <w:rStyle w:val="Hyperlink"/>
@@ -1554,6 +1749,28 @@
         <w:ind w:left="360"/>
       </w:pPr>
       <w:r>
+        <w:rPr>
+          <w:b/>
+          <w:color w:val="FF0000"/>
+        </w:rPr>
+        <w:t>Important:</w:t>
+      </w:r>
+      <w:r>
+        <w:rPr>
+          <w:b/>
+          <w:color w:val="FF0000"/>
+        </w:rPr>
+        <w:t xml:space="preserve"> </w:t>
+      </w:r>
+      <w:r>
+        <w:t>This procedure requires a 64-bit Linux operating system running on x64 hardware.</w:t>
+      </w:r>
+    </w:p>
+    <w:p>
+      <w:pPr>
+        <w:ind w:left="360"/>
+      </w:pPr>
+      <w:r>
         <w:t>Here’s how to acquire and build V8 and ClearScript on Linux:</w:t>
       </w:r>
     </w:p>
@@ -1569,7 +1786,7 @@
       <w:r>
         <w:t xml:space="preserve">Install the following packages: </w:t>
       </w:r>
-      <w:hyperlink r:id="rId27" w:history="1">
+      <w:hyperlink r:id="rId29" w:history="1">
         <w:r>
           <w:rPr>
             <w:rStyle w:val="Hyperlink"/>
@@ -1580,7 +1797,7 @@
       <w:r>
         <w:t xml:space="preserve">, </w:t>
       </w:r>
-      <w:hyperlink r:id="rId28" w:history="1">
+      <w:hyperlink r:id="rId30" w:history="1">
         <w:r>
           <w:rPr>
             <w:rStyle w:val="Hyperlink"/>
@@ -1603,7 +1820,7 @@
       <w:r>
         <w:t xml:space="preserve">, </w:t>
       </w:r>
-      <w:hyperlink r:id="rId29" w:history="1">
+      <w:hyperlink r:id="rId31" w:history="1">
         <w:r>
           <w:rPr>
             <w:rStyle w:val="Hyperlink"/>
@@ -1614,7 +1831,7 @@
       <w:r>
         <w:t xml:space="preserve">, </w:t>
       </w:r>
-      <w:hyperlink r:id="rId30" w:history="1">
+      <w:hyperlink r:id="rId32" w:history="1">
         <w:r>
           <w:rPr>
             <w:rStyle w:val="Hyperlink"/>
@@ -1625,7 +1842,7 @@
       <w:r>
         <w:t xml:space="preserve">, </w:t>
       </w:r>
-      <w:hyperlink r:id="rId31" w:history="1">
+      <w:hyperlink r:id="rId33" w:history="1">
         <w:r>
           <w:rPr>
             <w:rStyle w:val="Hyperlink"/>
@@ -1636,7 +1853,7 @@
       <w:r>
         <w:t xml:space="preserve">, and </w:t>
       </w:r>
-      <w:hyperlink r:id="rId32" w:history="1">
+      <w:hyperlink r:id="rId34" w:history="1">
         <w:r>
           <w:rPr>
             <w:rStyle w:val="Hyperlink"/>
@@ -1691,7 +1908,7 @@
       <w:r>
         <w:t xml:space="preserve">Use </w:t>
       </w:r>
-      <w:hyperlink r:id="rId33" w:history="1">
+      <w:hyperlink r:id="rId35" w:history="1">
         <w:r>
           <w:rPr>
             <w:rStyle w:val="Hyperlink"/>
@@ -1707,7 +1924,7 @@
       <w:r>
         <w:t xml:space="preserve"> to download the </w:t>
       </w:r>
-      <w:hyperlink r:id="rId34" w:history="1">
+      <w:hyperlink r:id="rId36" w:history="1">
         <w:r>
           <w:rPr>
             <w:rStyle w:val="Hyperlink"/>
@@ -1832,6 +2049,16 @@
         </w:rPr>
         <w:t xml:space="preserve"> [DEBUG=1]</w:t>
       </w:r>
+      <w:r>
+        <w:rPr>
+          <w:rFonts w:ascii="Consolas" w:hAnsi="Consolas"/>
+          <w:b/>
+          <w:noProof/>
+          <w:sz w:val="20"/>
+          <w:szCs w:val="20"/>
+        </w:rPr>
+        <w:t xml:space="preserve"> [CPU=arm64]</w:t>
+      </w:r>
     </w:p>
     <w:p>
       <w:pPr>
@@ -1898,6 +2125,47 @@
       </w:r>
       <w:r>
         <w:t>.</w:t>
+      </w:r>
+    </w:p>
+    <w:p>
+      <w:pPr>
+        <w:ind w:left="1080"/>
+      </w:pPr>
+      <w:r>
+        <w:t xml:space="preserve">Specify </w:t>
+      </w:r>
+      <w:r>
+        <w:rPr>
+          <w:rFonts w:ascii="Consolas" w:hAnsi="Consolas"/>
+          <w:b/>
+          <w:noProof/>
+          <w:sz w:val="20"/>
+          <w:szCs w:val="20"/>
+        </w:rPr>
+        <w:t>CPU=arm64</w:t>
+      </w:r>
+      <w:r>
+        <w:t xml:space="preserve"> to cross-build for the arm64 architecture. This requires arm64 </w:t>
+      </w:r>
+      <w:r>
+        <w:t xml:space="preserve">C++ </w:t>
+      </w:r>
+      <w:r>
+        <w:t xml:space="preserve">cross-build </w:t>
+      </w:r>
+      <w:r>
+        <w:t xml:space="preserve">tools, such as </w:t>
+      </w:r>
+      <w:hyperlink r:id="rId37" w:history="1">
+        <w:r>
+          <w:rPr>
+            <w:rStyle w:val="Hyperlink"/>
+          </w:rPr>
+          <w:t>g++-aarch64-linux-gnu</w:t>
+        </w:r>
+      </w:hyperlink>
+      <w:r>
+        <w:t xml:space="preserve"> on Ubuntu.</w:t>
       </w:r>
     </w:p>
     <w:p>
@@ -1908,6 +2176,28 @@
       </w:pPr>
       <w:r>
         <w:t>macOS</w:t>
+      </w:r>
+    </w:p>
+    <w:p>
+      <w:pPr>
+        <w:ind w:left="360"/>
+      </w:pPr>
+      <w:r>
+        <w:rPr>
+          <w:b/>
+          <w:color w:val="FF0000"/>
+        </w:rPr>
+        <w:t>Important:</w:t>
+      </w:r>
+      <w:r>
+        <w:rPr>
+          <w:b/>
+          <w:color w:val="FF0000"/>
+        </w:rPr>
+        <w:t xml:space="preserve"> </w:t>
+      </w:r>
+      <w:r>
+        <w:t>This procedure requires a recent macOS version running on x64 hardware.</w:t>
       </w:r>
     </w:p>
     <w:p>
@@ -1930,7 +2220,7 @@
       <w:r>
         <w:t xml:space="preserve">Install </w:t>
       </w:r>
-      <w:hyperlink r:id="rId35" w:history="1">
+      <w:hyperlink r:id="rId38" w:history="1">
         <w:r>
           <w:rPr>
             <w:rStyle w:val="Hyperlink"/>
@@ -1942,7 +2232,7 @@
       <w:r>
         <w:t xml:space="preserve"> and </w:t>
       </w:r>
-      <w:hyperlink r:id="rId36" w:history="1">
+      <w:hyperlink r:id="rId39" w:history="1">
         <w:r>
           <w:rPr>
             <w:rStyle w:val="Hyperlink"/>
@@ -1953,31 +2243,13 @@
           <w:rPr>
             <w:rStyle w:val="Hyperlink"/>
           </w:rPr>
-          <w:t>5.</w:t>
+          <w:t>5.0</w:t>
         </w:r>
         <w:r>
           <w:rPr>
             <w:rStyle w:val="Hyperlink"/>
           </w:rPr>
-          <w:t>0</w:t>
-        </w:r>
-        <w:r>
-          <w:rPr>
-            <w:rStyle w:val="Hyperlink"/>
-          </w:rPr>
-          <w:t xml:space="preserve"> </w:t>
-        </w:r>
-        <w:r>
-          <w:rPr>
-            <w:rStyle w:val="Hyperlink"/>
-          </w:rPr>
-          <w:t>S</w:t>
-        </w:r>
-        <w:r>
-          <w:rPr>
-            <w:rStyle w:val="Hyperlink"/>
-          </w:rPr>
-          <w:t>DK</w:t>
+          <w:t xml:space="preserve"> SDK</w:t>
         </w:r>
       </w:hyperlink>
       <w:r>
@@ -2026,7 +2298,7 @@
       <w:r>
         <w:t xml:space="preserve">Use </w:t>
       </w:r>
-      <w:hyperlink r:id="rId37" w:history="1">
+      <w:hyperlink r:id="rId40" w:history="1">
         <w:r>
           <w:rPr>
             <w:rStyle w:val="Hyperlink"/>
@@ -2042,7 +2314,7 @@
       <w:r>
         <w:t xml:space="preserve"> to download the </w:t>
       </w:r>
-      <w:hyperlink r:id="rId38" w:history="1">
+      <w:hyperlink r:id="rId41" w:history="1">
         <w:r>
           <w:rPr>
             <w:rStyle w:val="Hyperlink"/>
@@ -2262,7 +2534,7 @@
         <w:ind w:left="360"/>
       </w:pPr>
       <w:r>
-        <w:t>ClearScript now includes optional support for building strong-named assemblies. Use the following one-time procedure to enable this feature:</w:t>
+        <w:t>ClearScript includes optional support for building strong-named assemblies. Use the following one-time procedure to enable this feature:</w:t>
       </w:r>
     </w:p>
     <w:p>
@@ -2459,6 +2731,9 @@
       <w:r>
         <w:t>Windows</w:t>
       </w:r>
+      <w:r>
+        <w:t xml:space="preserve"> (x86/x64)</w:t>
+      </w:r>
     </w:p>
     <w:p>
       <w:pPr>
@@ -2582,6 +2857,36 @@
       </w:r>
       <w:r>
         <w:rPr>
+          <w:b/>
+        </w:rPr>
+        <w:t>ClearScript.</w:t>
+      </w:r>
+      <w:r>
+        <w:rPr>
+          <w:b/>
+        </w:rPr>
+        <w:t>Windows.Core.</w:t>
+      </w:r>
+      <w:r>
+        <w:rPr>
+          <w:b/>
+        </w:rPr>
+        <w:t>dll</w:t>
+      </w:r>
+      <w:r>
+        <w:rPr>
+          <w:bCs/>
+        </w:rPr>
+        <w:t>,</w:t>
+      </w:r>
+      <w:r>
+        <w:rPr>
+          <w:bCs/>
+        </w:rPr>
+        <w:t xml:space="preserve"> </w:t>
+      </w:r>
+      <w:r>
+        <w:rPr>
           <w:bCs/>
         </w:rPr>
         <w:t xml:space="preserve">and </w:t>
@@ -2729,10 +3034,7 @@
         <w:ind w:left="180"/>
       </w:pPr>
       <w:r>
-        <w:t>Linux</w:t>
-      </w:r>
-      <w:r>
-        <w:t xml:space="preserve"> (x64)</w:t>
+        <w:t>Windows (arm64)</w:t>
       </w:r>
     </w:p>
     <w:p>
@@ -2856,37 +3158,7 @@
           <w:sz w:val="20"/>
           <w:szCs w:val="20"/>
         </w:rPr>
-        <w:t>reference /path/to/ClearScript/</w:t>
-      </w:r>
-      <w:r>
-        <w:rPr>
-          <w:rFonts w:ascii="Consolas" w:hAnsi="Consolas"/>
-          <w:b/>
-          <w:noProof/>
-          <w:sz w:val="20"/>
-          <w:szCs w:val="20"/>
-        </w:rPr>
-        <w:t>NetCore</w:t>
-      </w:r>
-      <w:r>
-        <w:rPr>
-          <w:rFonts w:ascii="Consolas" w:hAnsi="Consolas"/>
-          <w:b/>
-          <w:noProof/>
-          <w:sz w:val="20"/>
-          <w:szCs w:val="20"/>
-        </w:rPr>
-        <w:t>/ClearScript</w:t>
-      </w:r>
-      <w:r>
-        <w:rPr>
-          <w:rFonts w:ascii="Consolas" w:hAnsi="Consolas"/>
-          <w:b/>
-          <w:noProof/>
-          <w:sz w:val="20"/>
-          <w:szCs w:val="20"/>
-        </w:rPr>
-        <w:t>.V8</w:t>
+        <w:t>reference /path/to/ClearScript/NetCore/ClearScript.V8</w:t>
       </w:r>
     </w:p>
     <w:p>
@@ -2901,25 +3173,7 @@
         <w:t>Important:</w:t>
       </w:r>
       <w:r>
-        <w:t xml:space="preserve"> </w:t>
-      </w:r>
-      <w:r>
-        <w:t xml:space="preserve">If your application fails to load ClearScript, ensure </w:t>
-      </w:r>
-      <w:r>
-        <w:t xml:space="preserve">that the following </w:t>
-      </w:r>
-      <w:r>
-        <w:t xml:space="preserve">ClearScript </w:t>
-      </w:r>
-      <w:r>
-        <w:t>output files</w:t>
-      </w:r>
-      <w:r>
-        <w:t xml:space="preserve"> are present in </w:t>
-      </w:r>
-      <w:r>
-        <w:t>your application’s output directory:</w:t>
+        <w:t xml:space="preserve"> If your application fails to load ClearScript, ensure that the following ClearScript output files are present in your application’s output directory:</w:t>
       </w:r>
     </w:p>
     <w:p>
@@ -2997,17 +3251,7 @@
           <w:sz w:val="20"/>
           <w:szCs w:val="20"/>
         </w:rPr>
-        <w:t>V8</w:t>
-      </w:r>
-      <w:r>
-        <w:rPr>
-          <w:rFonts w:ascii="Consolas" w:hAnsi="Consolas"/>
-          <w:b/>
-          <w:noProof/>
-          <w:sz w:val="20"/>
-          <w:szCs w:val="20"/>
-        </w:rPr>
-        <w:t>.</w:t>
+        <w:t>V8.</w:t>
       </w:r>
       <w:r>
         <w:rPr>
@@ -3051,27 +3295,7 @@
           <w:sz w:val="20"/>
           <w:szCs w:val="20"/>
         </w:rPr>
-        <w:t>.</w:t>
-      </w:r>
-      <w:r>
-        <w:rPr>
-          <w:rFonts w:ascii="Consolas" w:hAnsi="Consolas"/>
-          <w:b/>
-          <w:noProof/>
-          <w:sz w:val="20"/>
-          <w:szCs w:val="20"/>
-        </w:rPr>
-        <w:t>linux-x64.</w:t>
-      </w:r>
-      <w:r>
-        <w:rPr>
-          <w:rFonts w:ascii="Consolas" w:hAnsi="Consolas"/>
-          <w:b/>
-          <w:noProof/>
-          <w:sz w:val="20"/>
-          <w:szCs w:val="20"/>
-        </w:rPr>
-        <w:t>so</w:t>
+        <w:t>.win-arm64.so</w:t>
       </w:r>
     </w:p>
     <w:p>
@@ -3081,10 +3305,386 @@
         <w:ind w:left="180"/>
       </w:pPr>
       <w:r>
+        <w:t>Linux</w:t>
+      </w:r>
+    </w:p>
+    <w:p>
+      <w:pPr>
+        <w:ind w:left="360"/>
+      </w:pPr>
+      <w:r>
+        <w:t xml:space="preserve">Once you've built ClearScript, here's how to </w:t>
+      </w:r>
+      <w:r>
+        <w:t>reference it in your application</w:t>
+      </w:r>
+      <w:r>
+        <w:t>:</w:t>
+      </w:r>
+    </w:p>
+    <w:p>
+      <w:pPr>
+        <w:shd w:val="clear" w:color="auto" w:fill="F2F2F2" w:themeFill="background1" w:themeFillShade="F2"/>
+        <w:spacing w:before="200" w:after="280"/>
+        <w:ind w:left="720" w:right="734"/>
+        <w:rPr>
+          <w:rFonts w:ascii="Consolas" w:hAnsi="Consolas"/>
+          <w:b/>
+          <w:noProof/>
+          <w:sz w:val="20"/>
+          <w:szCs w:val="20"/>
+        </w:rPr>
+      </w:pPr>
+      <w:r>
+        <w:rPr>
+          <w:rFonts w:ascii="Consolas" w:hAnsi="Consolas"/>
+          <w:bCs/>
+          <w:noProof/>
+          <w:color w:val="808080" w:themeColor="background1" w:themeShade="80"/>
+          <w:sz w:val="20"/>
+          <w:szCs w:val="20"/>
+        </w:rPr>
+        <w:t>user@host:</w:t>
+      </w:r>
+      <w:r>
+        <w:rPr>
+          <w:rFonts w:ascii="Consolas" w:hAnsi="Consolas"/>
+          <w:bCs/>
+          <w:noProof/>
+          <w:color w:val="808080" w:themeColor="background1" w:themeShade="80"/>
+          <w:sz w:val="20"/>
+          <w:szCs w:val="20"/>
+        </w:rPr>
+        <w:t>/path/to</w:t>
+      </w:r>
+      <w:r>
+        <w:rPr>
+          <w:rFonts w:ascii="Consolas" w:hAnsi="Consolas"/>
+          <w:bCs/>
+          <w:noProof/>
+          <w:color w:val="808080" w:themeColor="background1" w:themeShade="80"/>
+          <w:sz w:val="20"/>
+          <w:szCs w:val="20"/>
+        </w:rPr>
+        <w:t>/</w:t>
+      </w:r>
+      <w:r>
+        <w:rPr>
+          <w:rFonts w:ascii="Consolas" w:hAnsi="Consolas"/>
+          <w:bCs/>
+          <w:noProof/>
+          <w:color w:val="808080" w:themeColor="background1" w:themeShade="80"/>
+          <w:sz w:val="20"/>
+          <w:szCs w:val="20"/>
+        </w:rPr>
+        <w:t>MyApp</w:t>
+      </w:r>
+      <w:r>
+        <w:rPr>
+          <w:rFonts w:ascii="Consolas" w:hAnsi="Consolas"/>
+          <w:bCs/>
+          <w:noProof/>
+          <w:color w:val="808080" w:themeColor="background1" w:themeShade="80"/>
+          <w:sz w:val="20"/>
+          <w:szCs w:val="20"/>
+        </w:rPr>
+        <w:t>$</w:t>
+      </w:r>
+      <w:r>
+        <w:rPr>
+          <w:rFonts w:ascii="Consolas" w:hAnsi="Consolas"/>
+          <w:b/>
+          <w:noProof/>
+          <w:color w:val="808080" w:themeColor="background1" w:themeShade="80"/>
+          <w:sz w:val="20"/>
+          <w:szCs w:val="20"/>
+        </w:rPr>
+        <w:t xml:space="preserve"> </w:t>
+      </w:r>
+      <w:r>
+        <w:rPr>
+          <w:rFonts w:ascii="Consolas" w:hAnsi="Consolas"/>
+          <w:b/>
+          <w:noProof/>
+          <w:sz w:val="20"/>
+          <w:szCs w:val="20"/>
+        </w:rPr>
+        <w:t>dotnet add</w:t>
+      </w:r>
+      <w:r>
+        <w:rPr>
+          <w:rFonts w:ascii="Consolas" w:hAnsi="Consolas"/>
+          <w:b/>
+          <w:noProof/>
+          <w:sz w:val="20"/>
+          <w:szCs w:val="20"/>
+        </w:rPr>
+        <w:t xml:space="preserve"> </w:t>
+      </w:r>
+      <w:r>
+        <w:rPr>
+          <w:rFonts w:ascii="Consolas" w:hAnsi="Consolas"/>
+          <w:b/>
+          <w:noProof/>
+          <w:sz w:val="20"/>
+          <w:szCs w:val="20"/>
+        </w:rPr>
+        <w:t>reference /path/to/ClearScript/</w:t>
+      </w:r>
+      <w:r>
+        <w:rPr>
+          <w:rFonts w:ascii="Consolas" w:hAnsi="Consolas"/>
+          <w:b/>
+          <w:noProof/>
+          <w:sz w:val="20"/>
+          <w:szCs w:val="20"/>
+        </w:rPr>
+        <w:t>NetCore</w:t>
+      </w:r>
+      <w:r>
+        <w:rPr>
+          <w:rFonts w:ascii="Consolas" w:hAnsi="Consolas"/>
+          <w:b/>
+          <w:noProof/>
+          <w:sz w:val="20"/>
+          <w:szCs w:val="20"/>
+        </w:rPr>
+        <w:t>/ClearScript</w:t>
+      </w:r>
+      <w:r>
+        <w:rPr>
+          <w:rFonts w:ascii="Consolas" w:hAnsi="Consolas"/>
+          <w:b/>
+          <w:noProof/>
+          <w:sz w:val="20"/>
+          <w:szCs w:val="20"/>
+        </w:rPr>
+        <w:t>.V8</w:t>
+      </w:r>
+    </w:p>
+    <w:p>
+      <w:pPr>
+        <w:ind w:left="360"/>
+      </w:pPr>
+      <w:r>
+        <w:rPr>
+          <w:b/>
+          <w:color w:val="FF0000"/>
+        </w:rPr>
+        <w:t>Important:</w:t>
+      </w:r>
+      <w:r>
+        <w:t xml:space="preserve"> </w:t>
+      </w:r>
+      <w:r>
+        <w:t xml:space="preserve">If your application fails to load ClearScript, ensure </w:t>
+      </w:r>
+      <w:r>
+        <w:t xml:space="preserve">that the following </w:t>
+      </w:r>
+      <w:r>
+        <w:t xml:space="preserve">ClearScript </w:t>
+      </w:r>
+      <w:r>
+        <w:t>output files</w:t>
+      </w:r>
+      <w:r>
+        <w:t xml:space="preserve"> are present in </w:t>
+      </w:r>
+      <w:r>
+        <w:t>your application’s output directory:</w:t>
+      </w:r>
+    </w:p>
+    <w:p>
+      <w:pPr>
+        <w:shd w:val="clear" w:color="auto" w:fill="F2F2F2" w:themeFill="background1" w:themeFillShade="F2"/>
+        <w:spacing w:before="200"/>
+        <w:ind w:left="720" w:right="734"/>
+        <w:rPr>
+          <w:rFonts w:ascii="Consolas" w:hAnsi="Consolas"/>
+          <w:b/>
+          <w:noProof/>
+          <w:sz w:val="20"/>
+          <w:szCs w:val="20"/>
+        </w:rPr>
+      </w:pPr>
+      <w:r>
+        <w:rPr>
+          <w:rFonts w:ascii="Consolas" w:hAnsi="Consolas"/>
+          <w:b/>
+          <w:noProof/>
+          <w:sz w:val="20"/>
+          <w:szCs w:val="20"/>
+        </w:rPr>
+        <w:t>ClearScript.</w:t>
+      </w:r>
+      <w:r>
+        <w:rPr>
+          <w:rFonts w:ascii="Consolas" w:hAnsi="Consolas"/>
+          <w:b/>
+          <w:noProof/>
+          <w:sz w:val="20"/>
+          <w:szCs w:val="20"/>
+        </w:rPr>
+        <w:t>Core.</w:t>
+      </w:r>
+      <w:r>
+        <w:rPr>
+          <w:rFonts w:ascii="Consolas" w:hAnsi="Consolas"/>
+          <w:b/>
+          <w:noProof/>
+          <w:sz w:val="20"/>
+          <w:szCs w:val="20"/>
+        </w:rPr>
+        <w:t>dll</w:t>
+      </w:r>
+    </w:p>
+    <w:p>
+      <w:pPr>
+        <w:shd w:val="clear" w:color="auto" w:fill="F2F2F2" w:themeFill="background1" w:themeFillShade="F2"/>
+        <w:spacing w:before="0"/>
+        <w:ind w:left="720" w:right="734"/>
+        <w:rPr>
+          <w:rFonts w:ascii="Consolas" w:hAnsi="Consolas"/>
+          <w:b/>
+          <w:noProof/>
+          <w:sz w:val="20"/>
+          <w:szCs w:val="20"/>
+        </w:rPr>
+      </w:pPr>
+      <w:r>
+        <w:rPr>
+          <w:rFonts w:ascii="Consolas" w:hAnsi="Consolas"/>
+          <w:b/>
+          <w:noProof/>
+          <w:sz w:val="20"/>
+          <w:szCs w:val="20"/>
+        </w:rPr>
+        <w:t>ClearScript.</w:t>
+      </w:r>
+      <w:r>
+        <w:rPr>
+          <w:rFonts w:ascii="Consolas" w:hAnsi="Consolas"/>
+          <w:b/>
+          <w:noProof/>
+          <w:sz w:val="20"/>
+          <w:szCs w:val="20"/>
+        </w:rPr>
+        <w:t>V8.</w:t>
+      </w:r>
+      <w:r>
+        <w:rPr>
+          <w:rFonts w:ascii="Consolas" w:hAnsi="Consolas"/>
+          <w:b/>
+          <w:noProof/>
+          <w:sz w:val="20"/>
+          <w:szCs w:val="20"/>
+        </w:rPr>
+        <w:t>dll</w:t>
+      </w:r>
+    </w:p>
+    <w:p>
+      <w:pPr>
+        <w:shd w:val="clear" w:color="auto" w:fill="F2F2F2" w:themeFill="background1" w:themeFillShade="F2"/>
+        <w:spacing w:before="0" w:after="280"/>
+        <w:ind w:left="720" w:right="734"/>
+        <w:rPr>
+          <w:rFonts w:ascii="Consolas" w:hAnsi="Consolas"/>
+          <w:b/>
+          <w:noProof/>
+          <w:sz w:val="20"/>
+          <w:szCs w:val="20"/>
+        </w:rPr>
+      </w:pPr>
+      <w:r>
+        <w:rPr>
+          <w:rFonts w:ascii="Consolas" w:hAnsi="Consolas"/>
+          <w:b/>
+          <w:noProof/>
+          <w:sz w:val="20"/>
+          <w:szCs w:val="20"/>
+        </w:rPr>
+        <w:t>ClearScriptV8</w:t>
+      </w:r>
+      <w:r>
+        <w:rPr>
+          <w:rFonts w:ascii="Consolas" w:hAnsi="Consolas"/>
+          <w:b/>
+          <w:noProof/>
+          <w:sz w:val="20"/>
+          <w:szCs w:val="20"/>
+        </w:rPr>
+        <w:t>.</w:t>
+      </w:r>
+      <w:r>
+        <w:rPr>
+          <w:rFonts w:ascii="Consolas" w:hAnsi="Consolas"/>
+          <w:b/>
+          <w:noProof/>
+          <w:sz w:val="20"/>
+          <w:szCs w:val="20"/>
+        </w:rPr>
+        <w:t>linux-</w:t>
+      </w:r>
+      <w:r>
+        <w:rPr>
+          <w:rFonts w:ascii="Consolas" w:hAnsi="Consolas"/>
+          <w:b/>
+          <w:noProof/>
+          <w:sz w:val="20"/>
+          <w:szCs w:val="20"/>
+        </w:rPr>
+        <w:t>[</w:t>
+      </w:r>
+      <w:r>
+        <w:rPr>
+          <w:rFonts w:ascii="Consolas" w:hAnsi="Consolas"/>
+          <w:b/>
+          <w:noProof/>
+          <w:sz w:val="20"/>
+          <w:szCs w:val="20"/>
+        </w:rPr>
+        <w:t>x64</w:t>
+      </w:r>
+      <w:r>
+        <w:rPr>
+          <w:rFonts w:ascii="Consolas" w:hAnsi="Consolas"/>
+          <w:b/>
+          <w:noProof/>
+          <w:sz w:val="20"/>
+          <w:szCs w:val="20"/>
+        </w:rPr>
+        <w:t>|arm64]</w:t>
+      </w:r>
+      <w:r>
+        <w:rPr>
+          <w:rFonts w:ascii="Consolas" w:hAnsi="Consolas"/>
+          <w:b/>
+          <w:noProof/>
+          <w:sz w:val="20"/>
+          <w:szCs w:val="20"/>
+        </w:rPr>
+        <w:t>.</w:t>
+      </w:r>
+      <w:r>
+        <w:rPr>
+          <w:rFonts w:ascii="Consolas" w:hAnsi="Consolas"/>
+          <w:b/>
+          <w:noProof/>
+          <w:sz w:val="20"/>
+          <w:szCs w:val="20"/>
+        </w:rPr>
+        <w:t>so</w:t>
+      </w:r>
+    </w:p>
+    <w:p>
+      <w:pPr>
+        <w:pStyle w:val="Heading2"/>
+        <w:spacing w:before="120"/>
+        <w:ind w:left="180"/>
+      </w:pPr>
+      <w:r>
         <w:t>macOS</w:t>
-      </w:r>
-      <w:r>
-        <w:t xml:space="preserve"> (x64)</w:t>
       </w:r>
     </w:p>
     <w:p>
@@ -3371,7 +3971,13 @@
         <w:t>deployment</w:t>
       </w:r>
       <w:r>
-        <w:t xml:space="preserve"> (.NET Framework only)</w:t>
+        <w:t xml:space="preserve"> (.NET Framework only</w:t>
+      </w:r>
+      <w:r>
+        <w:t>, x86/x64</w:t>
+      </w:r>
+      <w:r>
+        <w:t>)</w:t>
       </w:r>
     </w:p>
     <w:p>
@@ -3381,7 +3987,7 @@
       <w:bookmarkStart w:id="10" w:name="_Debugging_with_ClearScript_1"/>
       <w:bookmarkEnd w:id="10"/>
       <w:r>
-        <w:t xml:space="preserve">You can now deploy ClearScript at the machine level, making it available to all locally installed applications. For this to work, your ClearScript assemblies must </w:t>
+        <w:t xml:space="preserve">You can deploy ClearScript at the machine level, making it available to all locally installed applications. For this to work, your ClearScript assemblies must </w:t>
       </w:r>
       <w:r>
         <w:t xml:space="preserve">have strong names. If you’re building ClearScript yourself, see </w:t>
@@ -3397,7 +4003,7 @@
       <w:r>
         <w:t xml:space="preserve"> for more information. The </w:t>
       </w:r>
-      <w:hyperlink r:id="rId39" w:history="1">
+      <w:hyperlink r:id="rId42" w:history="1">
         <w:r>
           <w:rPr>
             <w:rStyle w:val="Hyperlink"/>
@@ -3428,7 +4034,7 @@
       <w:r>
         <w:t xml:space="preserve"> in the </w:t>
       </w:r>
-      <w:hyperlink r:id="rId40" w:history="1">
+      <w:hyperlink r:id="rId43" w:history="1">
         <w:r>
           <w:rPr>
             <w:rStyle w:val="Hyperlink"/>
@@ -3951,7 +4557,7 @@
       <w:r>
         <w:t xml:space="preserve"> </w:t>
       </w:r>
-      <w:hyperlink r:id="rId41" w:history="1">
+      <w:hyperlink r:id="rId44" w:history="1">
         <w:r>
           <w:rPr>
             <w:rStyle w:val="Hyperlink"/>
@@ -4843,7 +5449,7 @@
       <w:r>
         <w:t xml:space="preserve"> See </w:t>
       </w:r>
-      <w:hyperlink r:id="rId42" w:history="1">
+      <w:hyperlink r:id="rId45" w:history="1">
         <w:r>
           <w:rPr>
             <w:rStyle w:val="Hyperlink"/>
@@ -4907,7 +5513,7 @@
       <w:r>
         <w:t xml:space="preserve">Enable script debugging in your application by invoking the </w:t>
       </w:r>
-      <w:hyperlink r:id="rId43" w:history="1">
+      <w:hyperlink r:id="rId46" w:history="1">
         <w:r>
           <w:rPr>
             <w:rStyle w:val="Hyperlink"/>
@@ -4984,7 +5590,7 @@
       <w:r>
         <w:t xml:space="preserve">You can add the flag </w:t>
       </w:r>
-      <w:hyperlink r:id="rId44" w:history="1">
+      <w:hyperlink r:id="rId47" w:history="1">
         <w:r>
           <w:rPr>
             <w:rStyle w:val="Hyperlink"/>
@@ -5041,7 +5647,7 @@
       <w:r>
         <w:t xml:space="preserve">Construct your script engine with the additional flag </w:t>
       </w:r>
-      <w:hyperlink r:id="rId45" w:history="1">
+      <w:hyperlink r:id="rId48" w:history="1">
         <w:r>
           <w:rPr>
             <w:rStyle w:val="Hyperlink"/>
@@ -5296,7 +5902,7 @@
         </w:numPr>
         <w:contextualSpacing w:val="0"/>
       </w:pPr>
-      <w:hyperlink r:id="rId46" w:history="1">
+      <w:hyperlink r:id="rId49" w:history="1">
         <w:r>
           <w:rPr>
             <w:rStyle w:val="Hyperlink"/>
@@ -5317,7 +5923,7 @@
         </w:numPr>
         <w:contextualSpacing w:val="0"/>
       </w:pPr>
-      <w:hyperlink r:id="rId47" w:history="1">
+      <w:hyperlink r:id="rId50" w:history="1">
         <w:r>
           <w:rPr>
             <w:rStyle w:val="Hyperlink"/>
@@ -5328,7 +5934,7 @@
       <w:r>
         <w:t xml:space="preserve"> for generously providing the </w:t>
       </w:r>
-      <w:hyperlink r:id="rId48" w:history="1">
+      <w:hyperlink r:id="rId51" w:history="1">
         <w:r>
           <w:rPr>
             <w:rStyle w:val="Hyperlink"/>

</xml_diff>

<commit_message>
Fixed build documentation issues.
</commit_message>
<xml_diff>
--- a/ClearScript/doc/Build.docx
+++ b/ClearScript/doc/Build.docx
@@ -1611,10 +1611,7 @@
         <w:t>.win-x64</w:t>
       </w:r>
       <w:r>
-        <w:t>,</w:t>
-      </w:r>
-      <w:r>
-        <w:t xml:space="preserve"> and </w:t>
+        <w:t xml:space="preserve">, and </w:t>
       </w:r>
       <w:r>
         <w:rPr>
@@ -1632,25 +1629,7 @@
           <w:sz w:val="20"/>
           <w:szCs w:val="20"/>
         </w:rPr>
-        <w:t>.win-</w:t>
-      </w:r>
-      <w:r>
-        <w:rPr>
-          <w:rFonts w:ascii="Consolas" w:hAnsi="Consolas"/>
-          <w:b/>
-          <w:sz w:val="20"/>
-          <w:szCs w:val="20"/>
-        </w:rPr>
-        <w:t>arm</w:t>
-      </w:r>
-      <w:r>
-        <w:rPr>
-          <w:rFonts w:ascii="Consolas" w:hAnsi="Consolas"/>
-          <w:b/>
-          <w:sz w:val="20"/>
-          <w:szCs w:val="20"/>
-        </w:rPr>
-        <w:t>64</w:t>
+        <w:t>.win-arm64</w:t>
       </w:r>
       <w:r>
         <w:t xml:space="preserve">), </w:t>
@@ -3073,7 +3052,7 @@
           <w:sz w:val="20"/>
           <w:szCs w:val="20"/>
         </w:rPr>
-        <w:t>user@host:</w:t>
+        <w:t>C:\</w:t>
       </w:r>
       <w:r>
         <w:rPr>
@@ -3084,7 +3063,7 @@
           <w:sz w:val="20"/>
           <w:szCs w:val="20"/>
         </w:rPr>
-        <w:t>/path/to</w:t>
+        <w:t>Path\To\MyApp</w:t>
       </w:r>
       <w:r>
         <w:rPr>
@@ -3095,39 +3074,17 @@
           <w:sz w:val="20"/>
           <w:szCs w:val="20"/>
         </w:rPr>
-        <w:t>/</w:t>
-      </w:r>
-      <w:r>
-        <w:rPr>
-          <w:rFonts w:ascii="Consolas" w:hAnsi="Consolas"/>
-          <w:bCs/>
+        <w:t>&gt;</w:t>
+      </w:r>
+      <w:r>
+        <w:rPr>
+          <w:rFonts w:ascii="Consolas" w:hAnsi="Consolas"/>
+          <w:b/>
           <w:noProof/>
           <w:color w:val="808080" w:themeColor="background1" w:themeShade="80"/>
           <w:sz w:val="20"/>
           <w:szCs w:val="20"/>
         </w:rPr>
-        <w:t>MyApp</w:t>
-      </w:r>
-      <w:r>
-        <w:rPr>
-          <w:rFonts w:ascii="Consolas" w:hAnsi="Consolas"/>
-          <w:bCs/>
-          <w:noProof/>
-          <w:color w:val="808080" w:themeColor="background1" w:themeShade="80"/>
-          <w:sz w:val="20"/>
-          <w:szCs w:val="20"/>
-        </w:rPr>
-        <w:t>$</w:t>
-      </w:r>
-      <w:r>
-        <w:rPr>
-          <w:rFonts w:ascii="Consolas" w:hAnsi="Consolas"/>
-          <w:b/>
-          <w:noProof/>
-          <w:color w:val="808080" w:themeColor="background1" w:themeShade="80"/>
-          <w:sz w:val="20"/>
-          <w:szCs w:val="20"/>
-        </w:rPr>
         <w:t xml:space="preserve"> </w:t>
       </w:r>
       <w:r>
@@ -3158,7 +3115,107 @@
           <w:sz w:val="20"/>
           <w:szCs w:val="20"/>
         </w:rPr>
-        <w:t>reference /path/to/ClearScript/NetCore/ClearScript.V8</w:t>
+        <w:t xml:space="preserve">reference </w:t>
+      </w:r>
+      <w:r>
+        <w:rPr>
+          <w:rFonts w:ascii="Consolas" w:hAnsi="Consolas"/>
+          <w:b/>
+          <w:noProof/>
+          <w:sz w:val="20"/>
+          <w:szCs w:val="20"/>
+        </w:rPr>
+        <w:t>D:\P</w:t>
+      </w:r>
+      <w:r>
+        <w:rPr>
+          <w:rFonts w:ascii="Consolas" w:hAnsi="Consolas"/>
+          <w:b/>
+          <w:noProof/>
+          <w:sz w:val="20"/>
+          <w:szCs w:val="20"/>
+        </w:rPr>
+        <w:t>ath</w:t>
+      </w:r>
+      <w:r>
+        <w:rPr>
+          <w:rFonts w:ascii="Consolas" w:hAnsi="Consolas"/>
+          <w:b/>
+          <w:noProof/>
+          <w:sz w:val="20"/>
+          <w:szCs w:val="20"/>
+        </w:rPr>
+        <w:t>\T</w:t>
+      </w:r>
+      <w:r>
+        <w:rPr>
+          <w:rFonts w:ascii="Consolas" w:hAnsi="Consolas"/>
+          <w:b/>
+          <w:noProof/>
+          <w:sz w:val="20"/>
+          <w:szCs w:val="20"/>
+        </w:rPr>
+        <w:t>o</w:t>
+      </w:r>
+      <w:r>
+        <w:rPr>
+          <w:rFonts w:ascii="Consolas" w:hAnsi="Consolas"/>
+          <w:b/>
+          <w:noProof/>
+          <w:sz w:val="20"/>
+          <w:szCs w:val="20"/>
+        </w:rPr>
+        <w:t>\</w:t>
+      </w:r>
+      <w:r>
+        <w:rPr>
+          <w:rFonts w:ascii="Consolas" w:hAnsi="Consolas"/>
+          <w:b/>
+          <w:noProof/>
+          <w:sz w:val="20"/>
+          <w:szCs w:val="20"/>
+        </w:rPr>
+        <w:t>ClearScript</w:t>
+      </w:r>
+      <w:r>
+        <w:rPr>
+          <w:rFonts w:ascii="Consolas" w:hAnsi="Consolas"/>
+          <w:b/>
+          <w:noProof/>
+          <w:sz w:val="20"/>
+          <w:szCs w:val="20"/>
+        </w:rPr>
+        <w:t>\</w:t>
+      </w:r>
+      <w:r>
+        <w:rPr>
+          <w:rFonts w:ascii="Consolas" w:hAnsi="Consolas"/>
+          <w:b/>
+          <w:noProof/>
+          <w:sz w:val="20"/>
+          <w:szCs w:val="20"/>
+        </w:rPr>
+        <w:t>NetCore</w:t>
+      </w:r>
+      <w:r>
+        <w:rPr>
+          <w:rFonts w:ascii="Consolas" w:hAnsi="Consolas"/>
+          <w:b/>
+          <w:noProof/>
+          <w:sz w:val="20"/>
+          <w:szCs w:val="20"/>
+        </w:rPr>
+        <w:t>\</w:t>
+      </w:r>
+      <w:r>
+        <w:rPr>
+          <w:rFonts w:ascii="Consolas" w:hAnsi="Consolas"/>
+          <w:b/>
+          <w:noProof/>
+          <w:sz w:val="20"/>
+          <w:szCs w:val="20"/>
+        </w:rPr>
+        <w:t>ClearScript.V8</w:t>
       </w:r>
     </w:p>
     <w:p>
@@ -3295,7 +3352,17 @@
           <w:sz w:val="20"/>
           <w:szCs w:val="20"/>
         </w:rPr>
-        <w:t>.win-arm64.so</w:t>
+        <w:t>.win-arm64.</w:t>
+      </w:r>
+      <w:r>
+        <w:rPr>
+          <w:rFonts w:ascii="Consolas" w:hAnsi="Consolas"/>
+          <w:b/>
+          <w:noProof/>
+          <w:sz w:val="20"/>
+          <w:szCs w:val="20"/>
+        </w:rPr>
+        <w:t>dll</w:t>
       </w:r>
     </w:p>
     <w:p>

</xml_diff>

<commit_message>
Version 7.1.1: Added support for Linux on 32-bit ARM hardware (GitHub Issue #230); added support for .NET Standard 2.1 (GitHub Issue #151); added V8RuntimeConstraints.HeapExpansionMultiplier; fixed an intermittent crash related to V8 background tasks; updated API and build documentation. Tested with V8 8.9.255.20.
</commit_message>
<xml_diff>
--- a/ClearScript/doc/Build.docx
+++ b/ClearScript/doc/Build.docx
@@ -301,12 +301,45 @@
         </w:r>
       </w:hyperlink>
       <w:r>
-        <w:t xml:space="preserve"> </w:t>
+        <w:t xml:space="preserve">, </w:t>
+      </w:r>
+      <w:hyperlink r:id="rId16" w:history="1">
+        <w:r>
+          <w:rPr>
+            <w:rStyle w:val="Hyperlink"/>
+            <w:noProof/>
+          </w:rPr>
+          <w:t>Microsoft.ClearScript.l</w:t>
+        </w:r>
+        <w:r>
+          <w:rPr>
+            <w:rStyle w:val="Hyperlink"/>
+            <w:noProof/>
+          </w:rPr>
+          <w:t>i</w:t>
+        </w:r>
+        <w:r>
+          <w:rPr>
+            <w:rStyle w:val="Hyperlink"/>
+            <w:noProof/>
+          </w:rPr>
+          <w:t>nux-</w:t>
+        </w:r>
+        <w:r>
+          <w:rPr>
+            <w:rStyle w:val="Hyperlink"/>
+            <w:noProof/>
+          </w:rPr>
+          <w:t>arm</w:t>
+        </w:r>
+      </w:hyperlink>
+      <w:r>
+        <w:t xml:space="preserve">, </w:t>
       </w:r>
       <w:r>
         <w:t xml:space="preserve">or </w:t>
       </w:r>
-      <w:hyperlink r:id="rId16" w:history="1">
+      <w:hyperlink r:id="rId17" w:history="1">
         <w:r>
           <w:rPr>
             <w:rStyle w:val="Hyperlink"/>
@@ -379,7 +412,7 @@
       <w:r>
         <w:t xml:space="preserve">Use </w:t>
       </w:r>
-      <w:hyperlink r:id="rId17" w:history="1">
+      <w:hyperlink r:id="rId18" w:history="1">
         <w:r>
           <w:rPr>
             <w:rStyle w:val="Hyperlink"/>
@@ -395,7 +428,7 @@
       <w:r>
         <w:t xml:space="preserve"> to add the </w:t>
       </w:r>
-      <w:hyperlink r:id="rId18" w:history="1">
+      <w:hyperlink r:id="rId19" w:history="1">
         <w:r>
           <w:rPr>
             <w:rStyle w:val="Hyperlink"/>
@@ -527,7 +560,7 @@
       <w:r>
         <w:t xml:space="preserve"> </w:t>
       </w:r>
-      <w:hyperlink r:id="rId19" w:history="1">
+      <w:hyperlink r:id="rId20" w:history="1">
         <w:r>
           <w:rPr>
             <w:rStyle w:val="Hyperlink"/>
@@ -571,7 +604,7 @@
       <w:r>
         <w:t xml:space="preserve">. If you already have Git installed, use </w:t>
       </w:r>
-      <w:hyperlink r:id="rId20" w:history="1">
+      <w:hyperlink r:id="rId21" w:history="1">
         <w:r>
           <w:rPr>
             <w:rStyle w:val="Hyperlink"/>
@@ -693,7 +726,7 @@
       <w:r>
         <w:t xml:space="preserve">the </w:t>
       </w:r>
-      <w:hyperlink r:id="rId21" w:history="1">
+      <w:hyperlink r:id="rId22" w:history="1">
         <w:r>
           <w:rPr>
             <w:rStyle w:val="Hyperlink"/>
@@ -719,7 +752,7 @@
       <w:r>
         <w:t xml:space="preserve">The provided project and solution files support </w:t>
       </w:r>
-      <w:hyperlink r:id="rId22" w:history="1">
+      <w:hyperlink r:id="rId23" w:history="1">
         <w:r>
           <w:rPr>
             <w:rStyle w:val="Hyperlink"/>
@@ -816,7 +849,7 @@
       <w:r>
         <w:t xml:space="preserve">Ensure that </w:t>
       </w:r>
-      <w:hyperlink r:id="rId23" w:history="1">
+      <w:hyperlink r:id="rId24" w:history="1">
         <w:r>
           <w:rPr>
             <w:rStyle w:val="Hyperlink"/>
@@ -1051,7 +1084,7 @@
       <w:r>
         <w:t xml:space="preserve">requires </w:t>
       </w:r>
-      <w:hyperlink r:id="rId24" w:history="1">
+      <w:hyperlink r:id="rId25" w:history="1">
         <w:r>
           <w:rPr>
             <w:rStyle w:val="Hyperlink"/>
@@ -1108,7 +1141,7 @@
       <w:r>
         <w:t xml:space="preserve">Open a </w:t>
       </w:r>
-      <w:hyperlink r:id="rId25" w:history="1">
+      <w:hyperlink r:id="rId26" w:history="1">
         <w:r>
           <w:rPr>
             <w:rStyle w:val="Hyperlink"/>
@@ -1486,7 +1519,7 @@
       <w:r>
         <w:t xml:space="preserve"> command line. Browse </w:t>
       </w:r>
-      <w:hyperlink r:id="rId26" w:history="1">
+      <w:hyperlink r:id="rId27" w:history="1">
         <w:r>
           <w:rPr>
             <w:rStyle w:val="Hyperlink"/>
@@ -1667,7 +1700,7 @@
       <w:r>
         <w:t xml:space="preserve"> The ClearScript repository includes the </w:t>
       </w:r>
-      <w:hyperlink r:id="rId27" w:history="1">
+      <w:hyperlink r:id="rId28" w:history="1">
         <w:r>
           <w:rPr>
             <w:rStyle w:val="Hyperlink"/>
@@ -1678,7 +1711,7 @@
       <w:r>
         <w:t xml:space="preserve"> in HTML and Compiled HTML (.CHM) formats. If you'd like to rebuild these files, use </w:t>
       </w:r>
-      <w:hyperlink r:id="rId28" w:history="1">
+      <w:hyperlink r:id="rId29" w:history="1">
         <w:r>
           <w:rPr>
             <w:rStyle w:val="Hyperlink"/>
@@ -1697,7 +1730,18 @@
           <w:sz w:val="20"/>
           <w:szCs w:val="20"/>
         </w:rPr>
-        <w:t>ClearScript\doc\[Web]Reference</w:t>
+        <w:t>ClearScript\doc\[Web]</w:t>
+      </w:r>
+      <w:proofErr w:type="spellStart"/>
+      <w:r>
+        <w:rPr>
+          <w:rFonts w:ascii="Consolas" w:hAnsi="Consolas"/>
+          <w:b/>
+          <w:noProof/>
+          <w:sz w:val="20"/>
+          <w:szCs w:val="20"/>
+        </w:rPr>
+        <w:t>Reference</w:t>
       </w:r>
       <w:r>
         <w:rPr>
@@ -1709,6 +1753,7 @@
         </w:rPr>
         <w:t>.shfbproj</w:t>
       </w:r>
+      <w:proofErr w:type="spellEnd"/>
       <w:r>
         <w:t>).</w:t>
       </w:r>
@@ -1765,7 +1810,7 @@
       <w:r>
         <w:t xml:space="preserve">Install the following packages: </w:t>
       </w:r>
-      <w:hyperlink r:id="rId29" w:history="1">
+      <w:hyperlink r:id="rId30" w:history="1">
         <w:r>
           <w:rPr>
             <w:rStyle w:val="Hyperlink"/>
@@ -1776,7 +1821,7 @@
       <w:r>
         <w:t xml:space="preserve">, </w:t>
       </w:r>
-      <w:hyperlink r:id="rId30" w:history="1">
+      <w:hyperlink r:id="rId31" w:history="1">
         <w:r>
           <w:rPr>
             <w:rStyle w:val="Hyperlink"/>
@@ -1799,7 +1844,7 @@
       <w:r>
         <w:t xml:space="preserve">, </w:t>
       </w:r>
-      <w:hyperlink r:id="rId31" w:history="1">
+      <w:hyperlink r:id="rId32" w:history="1">
         <w:r>
           <w:rPr>
             <w:rStyle w:val="Hyperlink"/>
@@ -1810,7 +1855,7 @@
       <w:r>
         <w:t xml:space="preserve">, </w:t>
       </w:r>
-      <w:hyperlink r:id="rId32" w:history="1">
+      <w:hyperlink r:id="rId33" w:history="1">
         <w:r>
           <w:rPr>
             <w:rStyle w:val="Hyperlink"/>
@@ -1821,7 +1866,7 @@
       <w:r>
         <w:t xml:space="preserve">, </w:t>
       </w:r>
-      <w:hyperlink r:id="rId33" w:history="1">
+      <w:hyperlink r:id="rId34" w:history="1">
         <w:r>
           <w:rPr>
             <w:rStyle w:val="Hyperlink"/>
@@ -1832,7 +1877,7 @@
       <w:r>
         <w:t xml:space="preserve">, and </w:t>
       </w:r>
-      <w:hyperlink r:id="rId34" w:history="1">
+      <w:hyperlink r:id="rId35" w:history="1">
         <w:r>
           <w:rPr>
             <w:rStyle w:val="Hyperlink"/>
@@ -1887,7 +1932,7 @@
       <w:r>
         <w:t xml:space="preserve">Use </w:t>
       </w:r>
-      <w:hyperlink r:id="rId35" w:history="1">
+      <w:hyperlink r:id="rId36" w:history="1">
         <w:r>
           <w:rPr>
             <w:rStyle w:val="Hyperlink"/>
@@ -1903,7 +1948,7 @@
       <w:r>
         <w:t xml:space="preserve"> to download the </w:t>
       </w:r>
-      <w:hyperlink r:id="rId36" w:history="1">
+      <w:hyperlink r:id="rId37" w:history="1">
         <w:r>
           <w:rPr>
             <w:rStyle w:val="Hyperlink"/>
@@ -2036,7 +2081,47 @@
           <w:sz w:val="20"/>
           <w:szCs w:val="20"/>
         </w:rPr>
-        <w:t xml:space="preserve"> [CPU=arm64]</w:t>
+        <w:t xml:space="preserve"> [CPU=</w:t>
+      </w:r>
+      <w:r>
+        <w:rPr>
+          <w:rFonts w:ascii="Consolas" w:hAnsi="Consolas"/>
+          <w:b/>
+          <w:noProof/>
+          <w:sz w:val="20"/>
+          <w:szCs w:val="20"/>
+        </w:rPr>
+        <w:t>[arm|</w:t>
+      </w:r>
+      <w:r>
+        <w:rPr>
+          <w:rFonts w:ascii="Consolas" w:hAnsi="Consolas"/>
+          <w:b/>
+          <w:noProof/>
+          <w:sz w:val="20"/>
+          <w:szCs w:val="20"/>
+        </w:rPr>
+        <w:t>arm64</w:t>
+      </w:r>
+      <w:r>
+        <w:rPr>
+          <w:rFonts w:ascii="Consolas" w:hAnsi="Consolas"/>
+          <w:b/>
+          <w:noProof/>
+          <w:sz w:val="20"/>
+          <w:szCs w:val="20"/>
+        </w:rPr>
+        <w:t>]</w:t>
+      </w:r>
+      <w:r>
+        <w:rPr>
+          <w:rFonts w:ascii="Consolas" w:hAnsi="Consolas"/>
+          <w:b/>
+          <w:noProof/>
+          <w:sz w:val="20"/>
+          <w:szCs w:val="20"/>
+        </w:rPr>
+        <w:t>]</w:t>
       </w:r>
     </w:p>
     <w:p>
@@ -2121,6 +2206,38 @@
           <w:sz w:val="20"/>
           <w:szCs w:val="20"/>
         </w:rPr>
+        <w:t>CPU=arm</w:t>
+      </w:r>
+      <w:r>
+        <w:t xml:space="preserve"> to cross-build for the arm architecture. This requires arm C++ cross-build tools, such as </w:t>
+      </w:r>
+      <w:hyperlink r:id="rId38" w:history="1">
+        <w:r>
+          <w:rPr>
+            <w:rStyle w:val="Hyperlink"/>
+          </w:rPr>
+          <w:t>g++-10-arm-linux-gnueabihf</w:t>
+        </w:r>
+      </w:hyperlink>
+      <w:r>
+        <w:t xml:space="preserve"> on Ubuntu.</w:t>
+      </w:r>
+    </w:p>
+    <w:p>
+      <w:pPr>
+        <w:ind w:left="1080"/>
+      </w:pPr>
+      <w:r>
+        <w:t xml:space="preserve">Specify </w:t>
+      </w:r>
+      <w:r>
+        <w:rPr>
+          <w:rFonts w:ascii="Consolas" w:hAnsi="Consolas"/>
+          <w:b/>
+          <w:noProof/>
+          <w:sz w:val="20"/>
+          <w:szCs w:val="20"/>
+        </w:rPr>
         <w:t>CPU=arm64</w:t>
       </w:r>
       <w:r>
@@ -2135,7 +2252,7 @@
       <w:r>
         <w:t xml:space="preserve">tools, such as </w:t>
       </w:r>
-      <w:hyperlink r:id="rId37" w:history="1">
+      <w:hyperlink r:id="rId39" w:history="1">
         <w:r>
           <w:rPr>
             <w:rStyle w:val="Hyperlink"/>
@@ -2199,7 +2316,7 @@
       <w:r>
         <w:t xml:space="preserve">Install </w:t>
       </w:r>
-      <w:hyperlink r:id="rId38" w:history="1">
+      <w:hyperlink r:id="rId40" w:history="1">
         <w:r>
           <w:rPr>
             <w:rStyle w:val="Hyperlink"/>
@@ -2211,7 +2328,7 @@
       <w:r>
         <w:t xml:space="preserve"> and </w:t>
       </w:r>
-      <w:hyperlink r:id="rId39" w:history="1">
+      <w:hyperlink r:id="rId41" w:history="1">
         <w:r>
           <w:rPr>
             <w:rStyle w:val="Hyperlink"/>
@@ -2277,7 +2394,7 @@
       <w:r>
         <w:t xml:space="preserve">Use </w:t>
       </w:r>
-      <w:hyperlink r:id="rId40" w:history="1">
+      <w:hyperlink r:id="rId42" w:history="1">
         <w:r>
           <w:rPr>
             <w:rStyle w:val="Hyperlink"/>
@@ -2293,7 +2410,7 @@
       <w:r>
         <w:t xml:space="preserve"> to download the </w:t>
       </w:r>
-      <w:hyperlink r:id="rId41" w:history="1">
+      <w:hyperlink r:id="rId43" w:history="1">
         <w:r>
           <w:rPr>
             <w:rStyle w:val="Hyperlink"/>
@@ -4070,7 +4187,7 @@
       <w:r>
         <w:t xml:space="preserve"> for more information. The </w:t>
       </w:r>
-      <w:hyperlink r:id="rId42" w:history="1">
+      <w:hyperlink r:id="rId44" w:history="1">
         <w:r>
           <w:rPr>
             <w:rStyle w:val="Hyperlink"/>
@@ -4101,7 +4218,7 @@
       <w:r>
         <w:t xml:space="preserve"> in the </w:t>
       </w:r>
-      <w:hyperlink r:id="rId43" w:history="1">
+      <w:hyperlink r:id="rId45" w:history="1">
         <w:r>
           <w:rPr>
             <w:rStyle w:val="Hyperlink"/>
@@ -4624,7 +4741,7 @@
       <w:r>
         <w:t xml:space="preserve"> </w:t>
       </w:r>
-      <w:hyperlink r:id="rId44" w:history="1">
+      <w:hyperlink r:id="rId46" w:history="1">
         <w:r>
           <w:rPr>
             <w:rStyle w:val="Hyperlink"/>
@@ -5516,7 +5633,7 @@
       <w:r>
         <w:t xml:space="preserve"> See </w:t>
       </w:r>
-      <w:hyperlink r:id="rId45" w:history="1">
+      <w:hyperlink r:id="rId47" w:history="1">
         <w:r>
           <w:rPr>
             <w:rStyle w:val="Hyperlink"/>
@@ -5580,7 +5697,7 @@
       <w:r>
         <w:t xml:space="preserve">Enable script debugging in your application by invoking the </w:t>
       </w:r>
-      <w:hyperlink r:id="rId46" w:history="1">
+      <w:hyperlink r:id="rId48" w:history="1">
         <w:r>
           <w:rPr>
             <w:rStyle w:val="Hyperlink"/>
@@ -5657,7 +5774,7 @@
       <w:r>
         <w:t xml:space="preserve">You can add the flag </w:t>
       </w:r>
-      <w:hyperlink r:id="rId47" w:history="1">
+      <w:hyperlink r:id="rId49" w:history="1">
         <w:r>
           <w:rPr>
             <w:rStyle w:val="Hyperlink"/>
@@ -5714,7 +5831,7 @@
       <w:r>
         <w:t xml:space="preserve">Construct your script engine with the additional flag </w:t>
       </w:r>
-      <w:hyperlink r:id="rId48" w:history="1">
+      <w:hyperlink r:id="rId50" w:history="1">
         <w:r>
           <w:rPr>
             <w:rStyle w:val="Hyperlink"/>
@@ -5969,7 +6086,7 @@
         </w:numPr>
         <w:contextualSpacing w:val="0"/>
       </w:pPr>
-      <w:hyperlink r:id="rId49" w:history="1">
+      <w:hyperlink r:id="rId51" w:history="1">
         <w:r>
           <w:rPr>
             <w:rStyle w:val="Hyperlink"/>
@@ -5990,7 +6107,7 @@
         </w:numPr>
         <w:contextualSpacing w:val="0"/>
       </w:pPr>
-      <w:hyperlink r:id="rId50" w:history="1">
+      <w:hyperlink r:id="rId52" w:history="1">
         <w:r>
           <w:rPr>
             <w:rStyle w:val="Hyperlink"/>
@@ -6001,7 +6118,7 @@
       <w:r>
         <w:t xml:space="preserve"> for generously providing the </w:t>
       </w:r>
-      <w:hyperlink r:id="rId51" w:history="1">
+      <w:hyperlink r:id="rId53" w:history="1">
         <w:r>
           <w:rPr>
             <w:rStyle w:val="Hyperlink"/>

</xml_diff>

<commit_message>
ClearScript 7.2: Added V8ScriptEngine.CancelAwaitDebugger (GitHub Issue #309); added support for BigInt64Array and BigUint64Array; (V8) same-runtime engines get direct access to all shared objects (related to GitHub Issue #308); (V8) typed arrays and data views based on SharedArrayBuffer can be shared across runtimes (GitHub Issue #317); improved V8-to-host invocation performance; updated build and API documentation. Tested with V8 9.6.180.14.
</commit_message>
<xml_diff>
--- a/ClearScript/doc/Build.docx
+++ b/ClearScript/doc/Build.docx
@@ -1,6 +1,6 @@
 
 <file path=word/document.xml><?xml version="1.0" encoding="utf-8"?>
-<w:document xmlns:wpc="http://schemas.microsoft.com/office/word/2010/wordprocessingCanvas" xmlns:cx="http://schemas.microsoft.com/office/drawing/2014/chartex" xmlns:cx1="http://schemas.microsoft.com/office/drawing/2015/9/8/chartex" xmlns:cx2="http://schemas.microsoft.com/office/drawing/2015/10/21/chartex" xmlns:cx3="http://schemas.microsoft.com/office/drawing/2016/5/9/chartex" xmlns:cx4="http://schemas.microsoft.com/office/drawing/2016/5/10/chartex" xmlns:cx5="http://schemas.microsoft.com/office/drawing/2016/5/11/chartex" xmlns:cx6="http://schemas.microsoft.com/office/drawing/2016/5/12/chartex" xmlns:cx7="http://schemas.microsoft.com/office/drawing/2016/5/13/chartex" xmlns:cx8="http://schemas.microsoft.com/office/drawing/2016/5/14/chartex" xmlns:mc="http://schemas.openxmlformats.org/markup-compatibility/2006" xmlns:aink="http://schemas.microsoft.com/office/drawing/2016/ink" xmlns:am3d="http://schemas.microsoft.com/office/drawing/2017/model3d" xmlns:o="urn:schemas-microsoft-com:office:office" xmlns:r="http://schemas.openxmlformats.org/officeDocument/2006/relationships" xmlns:m="http://schemas.openxmlformats.org/officeDocument/2006/math" xmlns:v="urn:schemas-microsoft-com:vml" xmlns:wp14="http://schemas.microsoft.com/office/word/2010/wordprocessingDrawing" xmlns:wp="http://schemas.openxmlformats.org/drawingml/2006/wordprocessingDrawing" xmlns:w10="urn:schemas-microsoft-com:office:word" xmlns:w="http://schemas.openxmlformats.org/wordprocessingml/2006/main" xmlns:w14="http://schemas.microsoft.com/office/word/2010/wordml" xmlns:w15="http://schemas.microsoft.com/office/word/2012/wordml" xmlns:w16cex="http://schemas.microsoft.com/office/word/2018/wordml/cex" xmlns:w16cid="http://schemas.microsoft.com/office/word/2016/wordml/cid" xmlns:w16="http://schemas.microsoft.com/office/word/2018/wordml" xmlns:w16se="http://schemas.microsoft.com/office/word/2015/wordml/symex" xmlns:wpg="http://schemas.microsoft.com/office/word/2010/wordprocessingGroup" xmlns:wpi="http://schemas.microsoft.com/office/word/2010/wordprocessingInk" xmlns:wne="http://schemas.microsoft.com/office/word/2006/wordml" xmlns:wps="http://schemas.microsoft.com/office/word/2010/wordprocessingShape" mc:Ignorable="w14 w15 w16se w16cid w16 w16cex wp14">
+<w:document xmlns:wpc="http://schemas.microsoft.com/office/word/2010/wordprocessingCanvas" xmlns:cx="http://schemas.microsoft.com/office/drawing/2014/chartex" xmlns:cx1="http://schemas.microsoft.com/office/drawing/2015/9/8/chartex" xmlns:cx2="http://schemas.microsoft.com/office/drawing/2015/10/21/chartex" xmlns:cx3="http://schemas.microsoft.com/office/drawing/2016/5/9/chartex" xmlns:cx4="http://schemas.microsoft.com/office/drawing/2016/5/10/chartex" xmlns:cx5="http://schemas.microsoft.com/office/drawing/2016/5/11/chartex" xmlns:cx6="http://schemas.microsoft.com/office/drawing/2016/5/12/chartex" xmlns:cx7="http://schemas.microsoft.com/office/drawing/2016/5/13/chartex" xmlns:cx8="http://schemas.microsoft.com/office/drawing/2016/5/14/chartex" xmlns:mc="http://schemas.openxmlformats.org/markup-compatibility/2006" xmlns:aink="http://schemas.microsoft.com/office/drawing/2016/ink" xmlns:am3d="http://schemas.microsoft.com/office/drawing/2017/model3d" xmlns:o="urn:schemas-microsoft-com:office:office" xmlns:r="http://schemas.openxmlformats.org/officeDocument/2006/relationships" xmlns:m="http://schemas.openxmlformats.org/officeDocument/2006/math" xmlns:v="urn:schemas-microsoft-com:vml" xmlns:wp14="http://schemas.microsoft.com/office/word/2010/wordprocessingDrawing" xmlns:wp="http://schemas.openxmlformats.org/drawingml/2006/wordprocessingDrawing" xmlns:w10="urn:schemas-microsoft-com:office:word" xmlns:w="http://schemas.openxmlformats.org/wordprocessingml/2006/main" xmlns:w14="http://schemas.microsoft.com/office/word/2010/wordml" xmlns:w15="http://schemas.microsoft.com/office/word/2012/wordml" xmlns:w16cex="http://schemas.microsoft.com/office/word/2018/wordml/cex" xmlns:w16cid="http://schemas.microsoft.com/office/word/2016/wordml/cid" xmlns:w16="http://schemas.microsoft.com/office/word/2018/wordml" xmlns:w16sdtdh="http://schemas.microsoft.com/office/word/2020/wordml/sdtdatahash" xmlns:w16se="http://schemas.microsoft.com/office/word/2015/wordml/symex" xmlns:wpg="http://schemas.microsoft.com/office/word/2010/wordprocessingGroup" xmlns:wpi="http://schemas.microsoft.com/office/word/2010/wordprocessingInk" xmlns:wne="http://schemas.microsoft.com/office/word/2006/wordml" xmlns:wps="http://schemas.microsoft.com/office/word/2010/wordprocessingShape" mc:Ignorable="w14 w15 w16se w16cid w16 w16cex w16sdtdh wp14">
   <w:body>
     <w:p>
       <w:pPr>
@@ -309,21 +309,7 @@
             <w:rStyle w:val="Hyperlink"/>
             <w:noProof/>
           </w:rPr>
-          <w:t>Microsoft.ClearScript.l</w:t>
-        </w:r>
-        <w:r>
-          <w:rPr>
-            <w:rStyle w:val="Hyperlink"/>
-            <w:noProof/>
-          </w:rPr>
-          <w:t>i</w:t>
-        </w:r>
-        <w:r>
-          <w:rPr>
-            <w:rStyle w:val="Hyperlink"/>
-            <w:noProof/>
-          </w:rPr>
-          <w:t>nux-</w:t>
+          <w:t>Microsoft.ClearScript.linux-</w:t>
         </w:r>
         <w:r>
           <w:rPr>
@@ -1730,18 +1716,7 @@
           <w:sz w:val="20"/>
           <w:szCs w:val="20"/>
         </w:rPr>
-        <w:t>ClearScript\doc\[Web]</w:t>
-      </w:r>
-      <w:proofErr w:type="spellStart"/>
-      <w:r>
-        <w:rPr>
-          <w:rFonts w:ascii="Consolas" w:hAnsi="Consolas"/>
-          <w:b/>
-          <w:noProof/>
-          <w:sz w:val="20"/>
-          <w:szCs w:val="20"/>
-        </w:rPr>
-        <w:t>Reference</w:t>
+        <w:t>ClearScript\doc\[Web]Reference</w:t>
       </w:r>
       <w:r>
         <w:rPr>
@@ -1753,7 +1728,6 @@
         </w:rPr>
         <w:t>.shfbproj</w:t>
       </w:r>
-      <w:proofErr w:type="spellEnd"/>
       <w:r>
         <w:t>).</w:t>
       </w:r>
@@ -2279,28 +2253,6 @@
         <w:ind w:left="360"/>
       </w:pPr>
       <w:r>
-        <w:rPr>
-          <w:b/>
-          <w:color w:val="FF0000"/>
-        </w:rPr>
-        <w:t>Important:</w:t>
-      </w:r>
-      <w:r>
-        <w:rPr>
-          <w:b/>
-          <w:color w:val="FF0000"/>
-        </w:rPr>
-        <w:t xml:space="preserve"> </w:t>
-      </w:r>
-      <w:r>
-        <w:t>This procedure requires a recent macOS version running on x64 hardware.</w:t>
-      </w:r>
-    </w:p>
-    <w:p>
-      <w:pPr>
-        <w:ind w:left="360"/>
-      </w:pPr>
-      <w:r>
         <w:t>Here’s how to acquire and build V8 and ClearScript on macOS:</w:t>
       </w:r>
     </w:p>
@@ -2458,14 +2410,50 @@
         <w:contextualSpacing w:val="0"/>
       </w:pPr>
       <w:r>
-        <w:t>Run the following command from your ClearScript root directory:</w:t>
-      </w:r>
-    </w:p>
-    <w:p>
-      <w:pPr>
+        <w:t xml:space="preserve">Launch the </w:t>
+      </w:r>
+      <w:hyperlink r:id="rId44" w:history="1">
+        <w:r>
+          <w:rPr>
+            <w:rStyle w:val="Hyperlink"/>
+          </w:rPr>
+          <w:t>Terminal</w:t>
+        </w:r>
+      </w:hyperlink>
+      <w:r>
+        <w:t xml:space="preserve"> app. </w:t>
+      </w:r>
+      <w:r>
+        <w:rPr>
+          <w:b/>
+          <w:color w:val="FF0000"/>
+        </w:rPr>
+        <w:t>Important</w:t>
+      </w:r>
+      <w:r>
+        <w:rPr>
+          <w:b/>
+          <w:color w:val="FF0000"/>
+        </w:rPr>
+        <w:t xml:space="preserve">: </w:t>
+      </w:r>
+      <w:r>
+        <w:t xml:space="preserve">If you’re on an M1 machine, </w:t>
+      </w:r>
+      <w:r>
+        <w:t>open</w:t>
+      </w:r>
+      <w:r>
+        <w:t xml:space="preserve"> a Rosetta shell as follows:</w:t>
+      </w:r>
+    </w:p>
+    <w:p>
+      <w:pPr>
+        <w:pStyle w:val="ListParagraph"/>
         <w:shd w:val="clear" w:color="auto" w:fill="F2F2F2" w:themeFill="background1" w:themeFillShade="F2"/>
         <w:spacing w:before="200" w:after="280"/>
         <w:ind w:left="1440" w:right="734"/>
+        <w:contextualSpacing w:val="0"/>
         <w:rPr>
           <w:rFonts w:ascii="Consolas" w:hAnsi="Consolas"/>
           <w:b/>
@@ -2494,6 +2482,87 @@
           <w:sz w:val="20"/>
           <w:szCs w:val="20"/>
         </w:rPr>
+        <w:t>~</w:t>
+      </w:r>
+      <w:r>
+        <w:rPr>
+          <w:rFonts w:ascii="Consolas" w:hAnsi="Consolas"/>
+          <w:bCs/>
+          <w:noProof/>
+          <w:color w:val="808080" w:themeColor="background1" w:themeShade="80"/>
+          <w:sz w:val="20"/>
+          <w:szCs w:val="20"/>
+        </w:rPr>
+        <w:t>$</w:t>
+      </w:r>
+      <w:r>
+        <w:rPr>
+          <w:rFonts w:ascii="Consolas" w:hAnsi="Consolas"/>
+          <w:b/>
+          <w:noProof/>
+          <w:color w:val="808080" w:themeColor="background1" w:themeShade="80"/>
+          <w:sz w:val="20"/>
+          <w:szCs w:val="20"/>
+        </w:rPr>
+        <w:t xml:space="preserve"> </w:t>
+      </w:r>
+      <w:r>
+        <w:rPr>
+          <w:rFonts w:ascii="Consolas" w:hAnsi="Consolas"/>
+          <w:b/>
+          <w:noProof/>
+          <w:sz w:val="20"/>
+          <w:szCs w:val="20"/>
+        </w:rPr>
+        <w:t>arch -x86_64 zsh</w:t>
+      </w:r>
+    </w:p>
+    <w:p>
+      <w:pPr>
+        <w:pStyle w:val="ListParagraph"/>
+        <w:numPr>
+          <w:ilvl w:val="0"/>
+          <w:numId w:val="13"/>
+        </w:numPr>
+        <w:contextualSpacing w:val="0"/>
+      </w:pPr>
+      <w:r>
+        <w:t>Run the following command from your ClearScript root directory:</w:t>
+      </w:r>
+    </w:p>
+    <w:p>
+      <w:pPr>
+        <w:shd w:val="clear" w:color="auto" w:fill="F2F2F2" w:themeFill="background1" w:themeFillShade="F2"/>
+        <w:spacing w:before="200" w:after="280"/>
+        <w:ind w:left="1440" w:right="734"/>
+        <w:rPr>
+          <w:rFonts w:ascii="Consolas" w:hAnsi="Consolas"/>
+          <w:b/>
+          <w:noProof/>
+          <w:sz w:val="20"/>
+          <w:szCs w:val="20"/>
+        </w:rPr>
+      </w:pPr>
+      <w:r>
+        <w:rPr>
+          <w:rFonts w:ascii="Consolas" w:hAnsi="Consolas"/>
+          <w:bCs/>
+          <w:noProof/>
+          <w:color w:val="808080" w:themeColor="background1" w:themeShade="80"/>
+          <w:sz w:val="20"/>
+          <w:szCs w:val="20"/>
+        </w:rPr>
+        <w:t>user@host:</w:t>
+      </w:r>
+      <w:r>
+        <w:rPr>
+          <w:rFonts w:ascii="Consolas" w:hAnsi="Consolas"/>
+          <w:bCs/>
+          <w:noProof/>
+          <w:color w:val="808080" w:themeColor="background1" w:themeShade="80"/>
+          <w:sz w:val="20"/>
+          <w:szCs w:val="20"/>
+        </w:rPr>
         <w:t>/path/to</w:t>
       </w:r>
       <w:r>
@@ -2538,6 +2607,16 @@
         </w:rPr>
         <w:t xml:space="preserve"> [DEBUG=1]</w:t>
       </w:r>
+      <w:r>
+        <w:rPr>
+          <w:rFonts w:ascii="Consolas" w:hAnsi="Consolas"/>
+          <w:b/>
+          <w:noProof/>
+          <w:sz w:val="20"/>
+          <w:szCs w:val="20"/>
+        </w:rPr>
+        <w:t xml:space="preserve"> [CPU=[arm64]]</w:t>
+      </w:r>
     </w:p>
     <w:p>
       <w:pPr>
@@ -2604,6 +2683,27 @@
       </w:r>
       <w:r>
         <w:t>.</w:t>
+      </w:r>
+    </w:p>
+    <w:p>
+      <w:pPr>
+        <w:ind w:left="1080"/>
+      </w:pPr>
+      <w:r>
+        <w:t xml:space="preserve">Specify </w:t>
+      </w:r>
+      <w:r>
+        <w:rPr>
+          <w:rFonts w:ascii="Consolas" w:hAnsi="Consolas"/>
+          <w:b/>
+          <w:noProof/>
+          <w:sz w:val="20"/>
+          <w:szCs w:val="20"/>
+        </w:rPr>
+        <w:t>CPU=arm64</w:t>
+      </w:r>
+      <w:r>
+        <w:t xml:space="preserve"> to cross-build for the arm64 (M1) architecture.</w:t>
       </w:r>
     </w:p>
     <w:p>
@@ -4187,7 +4287,7 @@
       <w:r>
         <w:t xml:space="preserve"> for more information. The </w:t>
       </w:r>
-      <w:hyperlink r:id="rId44" w:history="1">
+      <w:hyperlink r:id="rId45" w:history="1">
         <w:r>
           <w:rPr>
             <w:rStyle w:val="Hyperlink"/>
@@ -4218,7 +4318,7 @@
       <w:r>
         <w:t xml:space="preserve"> in the </w:t>
       </w:r>
-      <w:hyperlink r:id="rId45" w:history="1">
+      <w:hyperlink r:id="rId46" w:history="1">
         <w:r>
           <w:rPr>
             <w:rStyle w:val="Hyperlink"/>
@@ -4741,7 +4841,7 @@
       <w:r>
         <w:t xml:space="preserve"> </w:t>
       </w:r>
-      <w:hyperlink r:id="rId46" w:history="1">
+      <w:hyperlink r:id="rId47" w:history="1">
         <w:r>
           <w:rPr>
             <w:rStyle w:val="Hyperlink"/>
@@ -5633,7 +5733,7 @@
       <w:r>
         <w:t xml:space="preserve"> See </w:t>
       </w:r>
-      <w:hyperlink r:id="rId47" w:history="1">
+      <w:hyperlink r:id="rId48" w:history="1">
         <w:r>
           <w:rPr>
             <w:rStyle w:val="Hyperlink"/>
@@ -5697,7 +5797,7 @@
       <w:r>
         <w:t xml:space="preserve">Enable script debugging in your application by invoking the </w:t>
       </w:r>
-      <w:hyperlink r:id="rId48" w:history="1">
+      <w:hyperlink r:id="rId49" w:history="1">
         <w:r>
           <w:rPr>
             <w:rStyle w:val="Hyperlink"/>
@@ -5774,7 +5874,7 @@
       <w:r>
         <w:t xml:space="preserve">You can add the flag </w:t>
       </w:r>
-      <w:hyperlink r:id="rId49" w:history="1">
+      <w:hyperlink r:id="rId50" w:history="1">
         <w:r>
           <w:rPr>
             <w:rStyle w:val="Hyperlink"/>
@@ -5831,7 +5931,7 @@
       <w:r>
         <w:t xml:space="preserve">Construct your script engine with the additional flag </w:t>
       </w:r>
-      <w:hyperlink r:id="rId50" w:history="1">
+      <w:hyperlink r:id="rId51" w:history="1">
         <w:r>
           <w:rPr>
             <w:rStyle w:val="Hyperlink"/>
@@ -6086,7 +6186,7 @@
         </w:numPr>
         <w:contextualSpacing w:val="0"/>
       </w:pPr>
-      <w:hyperlink r:id="rId51" w:history="1">
+      <w:hyperlink r:id="rId52" w:history="1">
         <w:r>
           <w:rPr>
             <w:rStyle w:val="Hyperlink"/>
@@ -6107,7 +6207,7 @@
         </w:numPr>
         <w:contextualSpacing w:val="0"/>
       </w:pPr>
-      <w:hyperlink r:id="rId52" w:history="1">
+      <w:hyperlink r:id="rId53" w:history="1">
         <w:r>
           <w:rPr>
             <w:rStyle w:val="Hyperlink"/>
@@ -6118,7 +6218,7 @@
       <w:r>
         <w:t xml:space="preserve"> for generously providing the </w:t>
       </w:r>
-      <w:hyperlink r:id="rId53" w:history="1">
+      <w:hyperlink r:id="rId54" w:history="1">
         <w:r>
           <w:rPr>
             <w:rStyle w:val="Hyperlink"/>
@@ -6146,7 +6246,7 @@
 </file>
 
 <file path=word/endnotes.xml><?xml version="1.0" encoding="utf-8"?>
-<w:endnotes xmlns:wpc="http://schemas.microsoft.com/office/word/2010/wordprocessingCanvas" xmlns:cx="http://schemas.microsoft.com/office/drawing/2014/chartex" xmlns:cx1="http://schemas.microsoft.com/office/drawing/2015/9/8/chartex" xmlns:cx2="http://schemas.microsoft.com/office/drawing/2015/10/21/chartex" xmlns:cx3="http://schemas.microsoft.com/office/drawing/2016/5/9/chartex" xmlns:cx4="http://schemas.microsoft.com/office/drawing/2016/5/10/chartex" xmlns:cx5="http://schemas.microsoft.com/office/drawing/2016/5/11/chartex" xmlns:cx6="http://schemas.microsoft.com/office/drawing/2016/5/12/chartex" xmlns:cx7="http://schemas.microsoft.com/office/drawing/2016/5/13/chartex" xmlns:cx8="http://schemas.microsoft.com/office/drawing/2016/5/14/chartex" xmlns:mc="http://schemas.openxmlformats.org/markup-compatibility/2006" xmlns:aink="http://schemas.microsoft.com/office/drawing/2016/ink" xmlns:am3d="http://schemas.microsoft.com/office/drawing/2017/model3d" xmlns:o="urn:schemas-microsoft-com:office:office" xmlns:r="http://schemas.openxmlformats.org/officeDocument/2006/relationships" xmlns:m="http://schemas.openxmlformats.org/officeDocument/2006/math" xmlns:v="urn:schemas-microsoft-com:vml" xmlns:wp14="http://schemas.microsoft.com/office/word/2010/wordprocessingDrawing" xmlns:wp="http://schemas.openxmlformats.org/drawingml/2006/wordprocessingDrawing" xmlns:w10="urn:schemas-microsoft-com:office:word" xmlns:w="http://schemas.openxmlformats.org/wordprocessingml/2006/main" xmlns:w14="http://schemas.microsoft.com/office/word/2010/wordml" xmlns:w15="http://schemas.microsoft.com/office/word/2012/wordml" xmlns:w16cex="http://schemas.microsoft.com/office/word/2018/wordml/cex" xmlns:w16cid="http://schemas.microsoft.com/office/word/2016/wordml/cid" xmlns:w16="http://schemas.microsoft.com/office/word/2018/wordml" xmlns:w16se="http://schemas.microsoft.com/office/word/2015/wordml/symex" xmlns:wpg="http://schemas.microsoft.com/office/word/2010/wordprocessingGroup" xmlns:wpi="http://schemas.microsoft.com/office/word/2010/wordprocessingInk" xmlns:wne="http://schemas.microsoft.com/office/word/2006/wordml" xmlns:wps="http://schemas.microsoft.com/office/word/2010/wordprocessingShape" mc:Ignorable="w14 w15 w16se w16cid w16 w16cex wp14">
+<w:endnotes xmlns:wpc="http://schemas.microsoft.com/office/word/2010/wordprocessingCanvas" xmlns:cx="http://schemas.microsoft.com/office/drawing/2014/chartex" xmlns:cx1="http://schemas.microsoft.com/office/drawing/2015/9/8/chartex" xmlns:cx2="http://schemas.microsoft.com/office/drawing/2015/10/21/chartex" xmlns:cx3="http://schemas.microsoft.com/office/drawing/2016/5/9/chartex" xmlns:cx4="http://schemas.microsoft.com/office/drawing/2016/5/10/chartex" xmlns:cx5="http://schemas.microsoft.com/office/drawing/2016/5/11/chartex" xmlns:cx6="http://schemas.microsoft.com/office/drawing/2016/5/12/chartex" xmlns:cx7="http://schemas.microsoft.com/office/drawing/2016/5/13/chartex" xmlns:cx8="http://schemas.microsoft.com/office/drawing/2016/5/14/chartex" xmlns:mc="http://schemas.openxmlformats.org/markup-compatibility/2006" xmlns:aink="http://schemas.microsoft.com/office/drawing/2016/ink" xmlns:am3d="http://schemas.microsoft.com/office/drawing/2017/model3d" xmlns:o="urn:schemas-microsoft-com:office:office" xmlns:r="http://schemas.openxmlformats.org/officeDocument/2006/relationships" xmlns:m="http://schemas.openxmlformats.org/officeDocument/2006/math" xmlns:v="urn:schemas-microsoft-com:vml" xmlns:wp14="http://schemas.microsoft.com/office/word/2010/wordprocessingDrawing" xmlns:wp="http://schemas.openxmlformats.org/drawingml/2006/wordprocessingDrawing" xmlns:w10="urn:schemas-microsoft-com:office:word" xmlns:w="http://schemas.openxmlformats.org/wordprocessingml/2006/main" xmlns:w14="http://schemas.microsoft.com/office/word/2010/wordml" xmlns:w15="http://schemas.microsoft.com/office/word/2012/wordml" xmlns:w16cex="http://schemas.microsoft.com/office/word/2018/wordml/cex" xmlns:w16cid="http://schemas.microsoft.com/office/word/2016/wordml/cid" xmlns:w16="http://schemas.microsoft.com/office/word/2018/wordml" xmlns:w16sdtdh="http://schemas.microsoft.com/office/word/2020/wordml/sdtdatahash" xmlns:w16se="http://schemas.microsoft.com/office/word/2015/wordml/symex" xmlns:wpg="http://schemas.microsoft.com/office/word/2010/wordprocessingGroup" xmlns:wpi="http://schemas.microsoft.com/office/word/2010/wordprocessingInk" xmlns:wne="http://schemas.microsoft.com/office/word/2006/wordml" xmlns:wps="http://schemas.microsoft.com/office/word/2010/wordprocessingShape" mc:Ignorable="w14 w15 w16se w16cid w16 w16cex w16sdtdh wp14">
   <w:endnote w:type="separator" w:id="-1">
     <w:p>
       <w:pPr>
@@ -6171,7 +6271,7 @@
 </file>
 
 <file path=word/footnotes.xml><?xml version="1.0" encoding="utf-8"?>
-<w:footnotes xmlns:wpc="http://schemas.microsoft.com/office/word/2010/wordprocessingCanvas" xmlns:cx="http://schemas.microsoft.com/office/drawing/2014/chartex" xmlns:cx1="http://schemas.microsoft.com/office/drawing/2015/9/8/chartex" xmlns:cx2="http://schemas.microsoft.com/office/drawing/2015/10/21/chartex" xmlns:cx3="http://schemas.microsoft.com/office/drawing/2016/5/9/chartex" xmlns:cx4="http://schemas.microsoft.com/office/drawing/2016/5/10/chartex" xmlns:cx5="http://schemas.microsoft.com/office/drawing/2016/5/11/chartex" xmlns:cx6="http://schemas.microsoft.com/office/drawing/2016/5/12/chartex" xmlns:cx7="http://schemas.microsoft.com/office/drawing/2016/5/13/chartex" xmlns:cx8="http://schemas.microsoft.com/office/drawing/2016/5/14/chartex" xmlns:mc="http://schemas.openxmlformats.org/markup-compatibility/2006" xmlns:aink="http://schemas.microsoft.com/office/drawing/2016/ink" xmlns:am3d="http://schemas.microsoft.com/office/drawing/2017/model3d" xmlns:o="urn:schemas-microsoft-com:office:office" xmlns:r="http://schemas.openxmlformats.org/officeDocument/2006/relationships" xmlns:m="http://schemas.openxmlformats.org/officeDocument/2006/math" xmlns:v="urn:schemas-microsoft-com:vml" xmlns:wp14="http://schemas.microsoft.com/office/word/2010/wordprocessingDrawing" xmlns:wp="http://schemas.openxmlformats.org/drawingml/2006/wordprocessingDrawing" xmlns:w10="urn:schemas-microsoft-com:office:word" xmlns:w="http://schemas.openxmlformats.org/wordprocessingml/2006/main" xmlns:w14="http://schemas.microsoft.com/office/word/2010/wordml" xmlns:w15="http://schemas.microsoft.com/office/word/2012/wordml" xmlns:w16cex="http://schemas.microsoft.com/office/word/2018/wordml/cex" xmlns:w16cid="http://schemas.microsoft.com/office/word/2016/wordml/cid" xmlns:w16="http://schemas.microsoft.com/office/word/2018/wordml" xmlns:w16se="http://schemas.microsoft.com/office/word/2015/wordml/symex" xmlns:wpg="http://schemas.microsoft.com/office/word/2010/wordprocessingGroup" xmlns:wpi="http://schemas.microsoft.com/office/word/2010/wordprocessingInk" xmlns:wne="http://schemas.microsoft.com/office/word/2006/wordml" xmlns:wps="http://schemas.microsoft.com/office/word/2010/wordprocessingShape" mc:Ignorable="w14 w15 w16se w16cid w16 w16cex wp14">
+<w:footnotes xmlns:wpc="http://schemas.microsoft.com/office/word/2010/wordprocessingCanvas" xmlns:cx="http://schemas.microsoft.com/office/drawing/2014/chartex" xmlns:cx1="http://schemas.microsoft.com/office/drawing/2015/9/8/chartex" xmlns:cx2="http://schemas.microsoft.com/office/drawing/2015/10/21/chartex" xmlns:cx3="http://schemas.microsoft.com/office/drawing/2016/5/9/chartex" xmlns:cx4="http://schemas.microsoft.com/office/drawing/2016/5/10/chartex" xmlns:cx5="http://schemas.microsoft.com/office/drawing/2016/5/11/chartex" xmlns:cx6="http://schemas.microsoft.com/office/drawing/2016/5/12/chartex" xmlns:cx7="http://schemas.microsoft.com/office/drawing/2016/5/13/chartex" xmlns:cx8="http://schemas.microsoft.com/office/drawing/2016/5/14/chartex" xmlns:mc="http://schemas.openxmlformats.org/markup-compatibility/2006" xmlns:aink="http://schemas.microsoft.com/office/drawing/2016/ink" xmlns:am3d="http://schemas.microsoft.com/office/drawing/2017/model3d" xmlns:o="urn:schemas-microsoft-com:office:office" xmlns:r="http://schemas.openxmlformats.org/officeDocument/2006/relationships" xmlns:m="http://schemas.openxmlformats.org/officeDocument/2006/math" xmlns:v="urn:schemas-microsoft-com:vml" xmlns:wp14="http://schemas.microsoft.com/office/word/2010/wordprocessingDrawing" xmlns:wp="http://schemas.openxmlformats.org/drawingml/2006/wordprocessingDrawing" xmlns:w10="urn:schemas-microsoft-com:office:word" xmlns:w="http://schemas.openxmlformats.org/wordprocessingml/2006/main" xmlns:w14="http://schemas.microsoft.com/office/word/2010/wordml" xmlns:w15="http://schemas.microsoft.com/office/word/2012/wordml" xmlns:w16cex="http://schemas.microsoft.com/office/word/2018/wordml/cex" xmlns:w16cid="http://schemas.microsoft.com/office/word/2016/wordml/cid" xmlns:w16="http://schemas.microsoft.com/office/word/2018/wordml" xmlns:w16sdtdh="http://schemas.microsoft.com/office/word/2020/wordml/sdtdatahash" xmlns:w16se="http://schemas.microsoft.com/office/word/2015/wordml/symex" xmlns:wpg="http://schemas.microsoft.com/office/word/2010/wordprocessingGroup" xmlns:wpi="http://schemas.microsoft.com/office/word/2010/wordprocessingInk" xmlns:wne="http://schemas.microsoft.com/office/word/2006/wordml" xmlns:wps="http://schemas.microsoft.com/office/word/2010/wordprocessingShape" mc:Ignorable="w14 w15 w16se w16cid w16 w16cex w16sdtdh wp14">
   <w:footnote w:type="separator" w:id="-1">
     <w:p>
       <w:pPr>
@@ -6196,7 +6296,7 @@
 </file>
 
 <file path=word/numbering.xml><?xml version="1.0" encoding="utf-8"?>
-<w:numbering xmlns:wpc="http://schemas.microsoft.com/office/word/2010/wordprocessingCanvas" xmlns:cx="http://schemas.microsoft.com/office/drawing/2014/chartex" xmlns:cx1="http://schemas.microsoft.com/office/drawing/2015/9/8/chartex" xmlns:cx2="http://schemas.microsoft.com/office/drawing/2015/10/21/chartex" xmlns:cx3="http://schemas.microsoft.com/office/drawing/2016/5/9/chartex" xmlns:cx4="http://schemas.microsoft.com/office/drawing/2016/5/10/chartex" xmlns:cx5="http://schemas.microsoft.com/office/drawing/2016/5/11/chartex" xmlns:cx6="http://schemas.microsoft.com/office/drawing/2016/5/12/chartex" xmlns:cx7="http://schemas.microsoft.com/office/drawing/2016/5/13/chartex" xmlns:cx8="http://schemas.microsoft.com/office/drawing/2016/5/14/chartex" xmlns:mc="http://schemas.openxmlformats.org/markup-compatibility/2006" xmlns:aink="http://schemas.microsoft.com/office/drawing/2016/ink" xmlns:am3d="http://schemas.microsoft.com/office/drawing/2017/model3d" xmlns:o="urn:schemas-microsoft-com:office:office" xmlns:r="http://schemas.openxmlformats.org/officeDocument/2006/relationships" xmlns:m="http://schemas.openxmlformats.org/officeDocument/2006/math" xmlns:v="urn:schemas-microsoft-com:vml" xmlns:wp14="http://schemas.microsoft.com/office/word/2010/wordprocessingDrawing" xmlns:wp="http://schemas.openxmlformats.org/drawingml/2006/wordprocessingDrawing" xmlns:w10="urn:schemas-microsoft-com:office:word" xmlns:w="http://schemas.openxmlformats.org/wordprocessingml/2006/main" xmlns:w14="http://schemas.microsoft.com/office/word/2010/wordml" xmlns:w15="http://schemas.microsoft.com/office/word/2012/wordml" xmlns:w16cex="http://schemas.microsoft.com/office/word/2018/wordml/cex" xmlns:w16cid="http://schemas.microsoft.com/office/word/2016/wordml/cid" xmlns:w16="http://schemas.microsoft.com/office/word/2018/wordml" xmlns:w16se="http://schemas.microsoft.com/office/word/2015/wordml/symex" xmlns:wpg="http://schemas.microsoft.com/office/word/2010/wordprocessingGroup" xmlns:wpi="http://schemas.microsoft.com/office/word/2010/wordprocessingInk" xmlns:wne="http://schemas.microsoft.com/office/word/2006/wordml" xmlns:wps="http://schemas.microsoft.com/office/word/2010/wordprocessingShape" mc:Ignorable="w14 w15 w16se w16cid w16 w16cex wp14">
+<w:numbering xmlns:wpc="http://schemas.microsoft.com/office/word/2010/wordprocessingCanvas" xmlns:cx="http://schemas.microsoft.com/office/drawing/2014/chartex" xmlns:cx1="http://schemas.microsoft.com/office/drawing/2015/9/8/chartex" xmlns:cx2="http://schemas.microsoft.com/office/drawing/2015/10/21/chartex" xmlns:cx3="http://schemas.microsoft.com/office/drawing/2016/5/9/chartex" xmlns:cx4="http://schemas.microsoft.com/office/drawing/2016/5/10/chartex" xmlns:cx5="http://schemas.microsoft.com/office/drawing/2016/5/11/chartex" xmlns:cx6="http://schemas.microsoft.com/office/drawing/2016/5/12/chartex" xmlns:cx7="http://schemas.microsoft.com/office/drawing/2016/5/13/chartex" xmlns:cx8="http://schemas.microsoft.com/office/drawing/2016/5/14/chartex" xmlns:mc="http://schemas.openxmlformats.org/markup-compatibility/2006" xmlns:aink="http://schemas.microsoft.com/office/drawing/2016/ink" xmlns:am3d="http://schemas.microsoft.com/office/drawing/2017/model3d" xmlns:o="urn:schemas-microsoft-com:office:office" xmlns:r="http://schemas.openxmlformats.org/officeDocument/2006/relationships" xmlns:m="http://schemas.openxmlformats.org/officeDocument/2006/math" xmlns:v="urn:schemas-microsoft-com:vml" xmlns:wp14="http://schemas.microsoft.com/office/word/2010/wordprocessingDrawing" xmlns:wp="http://schemas.openxmlformats.org/drawingml/2006/wordprocessingDrawing" xmlns:w10="urn:schemas-microsoft-com:office:word" xmlns:w="http://schemas.openxmlformats.org/wordprocessingml/2006/main" xmlns:w14="http://schemas.microsoft.com/office/word/2010/wordml" xmlns:w15="http://schemas.microsoft.com/office/word/2012/wordml" xmlns:w16cex="http://schemas.microsoft.com/office/word/2018/wordml/cex" xmlns:w16cid="http://schemas.microsoft.com/office/word/2016/wordml/cid" xmlns:w16="http://schemas.microsoft.com/office/word/2018/wordml" xmlns:w16sdtdh="http://schemas.microsoft.com/office/word/2020/wordml/sdtdatahash" xmlns:w16se="http://schemas.microsoft.com/office/word/2015/wordml/symex" xmlns:wpg="http://schemas.microsoft.com/office/word/2010/wordprocessingGroup" xmlns:wpi="http://schemas.microsoft.com/office/word/2010/wordprocessingInk" xmlns:wne="http://schemas.microsoft.com/office/word/2006/wordml" xmlns:wps="http://schemas.microsoft.com/office/word/2010/wordprocessingShape" mc:Ignorable="w14 w15 w16se w16cid w16 w16cex w16sdtdh wp14">
   <w:abstractNum w:abstractNumId="0" w15:restartNumberingAfterBreak="0">
     <w:nsid w:val="05762E98"/>
     <w:multiLevelType w:val="hybridMultilevel"/>
@@ -7571,7 +7671,7 @@
 </file>
 
 <file path=word/styles.xml><?xml version="1.0" encoding="utf-8"?>
-<w:styles xmlns:mc="http://schemas.openxmlformats.org/markup-compatibility/2006" xmlns:r="http://schemas.openxmlformats.org/officeDocument/2006/relationships" xmlns:w="http://schemas.openxmlformats.org/wordprocessingml/2006/main" xmlns:w14="http://schemas.microsoft.com/office/word/2010/wordml" xmlns:w15="http://schemas.microsoft.com/office/word/2012/wordml" xmlns:w16cex="http://schemas.microsoft.com/office/word/2018/wordml/cex" xmlns:w16cid="http://schemas.microsoft.com/office/word/2016/wordml/cid" xmlns:w16="http://schemas.microsoft.com/office/word/2018/wordml" xmlns:w16se="http://schemas.microsoft.com/office/word/2015/wordml/symex" mc:Ignorable="w14 w15 w16se w16cid w16 w16cex">
+<w:styles xmlns:mc="http://schemas.openxmlformats.org/markup-compatibility/2006" xmlns:r="http://schemas.openxmlformats.org/officeDocument/2006/relationships" xmlns:w="http://schemas.openxmlformats.org/wordprocessingml/2006/main" xmlns:w14="http://schemas.microsoft.com/office/word/2010/wordml" xmlns:w15="http://schemas.microsoft.com/office/word/2012/wordml" xmlns:w16cex="http://schemas.microsoft.com/office/word/2018/wordml/cex" xmlns:w16cid="http://schemas.microsoft.com/office/word/2016/wordml/cid" xmlns:w16="http://schemas.microsoft.com/office/word/2018/wordml" xmlns:w16sdtdh="http://schemas.microsoft.com/office/word/2020/wordml/sdtdatahash" xmlns:w16se="http://schemas.microsoft.com/office/word/2015/wordml/symex" mc:Ignorable="w14 w15 w16se w16cid w16 w16cex w16sdtdh">
   <w:docDefaults>
     <w:rPrDefault>
       <w:rPr>
@@ -7968,7 +8068,7 @@
   <w:style w:type="paragraph" w:default="1" w:styleId="Normal">
     <w:name w:val="Normal"/>
     <w:qFormat/>
-    <w:rsid w:val="00B24785"/>
+    <w:rsid w:val="007D75A9"/>
     <w:pPr>
       <w:spacing w:before="120" w:after="0"/>
     </w:pPr>

</xml_diff>

<commit_message>
Version 7.2.1: (V8) Added support for interrupt propagation and cancellation to address GitHub Issue #324; (V8) eliminated host proxies implemented as immutable prototype exotics (GitHub Issue #330); added `ScriptEngine.Global` to facilitate fast non-dynamic access to script resources; added project blog on GitHub Pages; updated build and API documentation. Tested with V8 9.7.106.18.
</commit_message>
<xml_diff>
--- a/ClearScript/doc/Build.docx
+++ b/ClearScript/doc/Build.docx
@@ -736,9 +736,23 @@
         <w:ind w:left="360"/>
       </w:pPr>
       <w:r>
-        <w:t xml:space="preserve">The provided project and solution files support </w:t>
+        <w:t>The provided project and solution files support</w:t>
+      </w:r>
+      <w:r>
+        <w:t xml:space="preserve"> </w:t>
       </w:r>
       <w:hyperlink r:id="rId23" w:history="1">
+        <w:r>
+          <w:rPr>
+            <w:rStyle w:val="Hyperlink"/>
+          </w:rPr>
+          <w:t>Visual Studio 2022</w:t>
+        </w:r>
+      </w:hyperlink>
+      <w:r>
+        <w:t xml:space="preserve"> and </w:t>
+      </w:r>
+      <w:hyperlink r:id="rId24" w:history="1">
         <w:r>
           <w:rPr>
             <w:rStyle w:val="Hyperlink"/>
@@ -835,7 +849,7 @@
       <w:r>
         <w:t xml:space="preserve">Ensure that </w:t>
       </w:r>
-      <w:hyperlink r:id="rId24" w:history="1">
+      <w:hyperlink r:id="rId25" w:history="1">
         <w:r>
           <w:rPr>
             <w:rStyle w:val="Hyperlink"/>
@@ -916,216 +930,7 @@
         <w:t>Important:</w:t>
       </w:r>
       <w:r>
-        <w:t xml:space="preserve"> Ensure that the path to your ClearScript root directory does not contain spaces or non-ASCII characters.</w:t>
-      </w:r>
-    </w:p>
-    <w:p>
-      <w:pPr>
-        <w:pStyle w:val="ListParagraph"/>
-        <w:numPr>
-          <w:ilvl w:val="0"/>
-          <w:numId w:val="4"/>
-        </w:numPr>
-        <w:contextualSpacing w:val="0"/>
-      </w:pPr>
-      <w:r>
-        <w:rPr>
-          <w:b/>
-          <w:color w:val="FF0000"/>
-        </w:rPr>
-        <w:t>Important:</w:t>
-      </w:r>
-      <w:r>
-        <w:t xml:space="preserve"> </w:t>
-      </w:r>
-      <w:r>
-        <w:t>Your Visual Studio</w:t>
-      </w:r>
-      <w:r>
-        <w:t xml:space="preserve"> </w:t>
-      </w:r>
-      <w:r>
-        <w:t xml:space="preserve">installation must include </w:t>
-      </w:r>
-      <w:r>
-        <w:t>the</w:t>
-      </w:r>
-      <w:r>
-        <w:t xml:space="preserve"> </w:t>
-      </w:r>
-      <w:r>
-        <w:rPr>
-          <w:b/>
-        </w:rPr>
-        <w:t>.NET desktop development</w:t>
-      </w:r>
-      <w:r>
-        <w:t>,</w:t>
-      </w:r>
-      <w:r>
-        <w:t xml:space="preserve"> </w:t>
-      </w:r>
-      <w:r>
-        <w:rPr>
-          <w:b/>
-        </w:rPr>
-        <w:t>Desktop development with C++</w:t>
-      </w:r>
-      <w:r>
-        <w:t xml:space="preserve">, and </w:t>
-      </w:r>
-      <w:r>
-        <w:rPr>
-          <w:b/>
-          <w:bCs/>
-        </w:rPr>
-        <w:t>Universal Windows Platform Development</w:t>
-      </w:r>
-      <w:r>
-        <w:t xml:space="preserve"> workloads</w:t>
-      </w:r>
-      <w:r>
-        <w:t xml:space="preserve">, as well as the </w:t>
-      </w:r>
-      <w:r>
-        <w:rPr>
-          <w:b/>
-          <w:bCs/>
-        </w:rPr>
-        <w:t xml:space="preserve">C++ </w:t>
-      </w:r>
-      <w:r>
-        <w:rPr>
-          <w:b/>
-          <w:bCs/>
-        </w:rPr>
-        <w:t xml:space="preserve">ARM build tools </w:t>
-      </w:r>
-      <w:r>
-        <w:t>and</w:t>
-      </w:r>
-      <w:r>
-        <w:rPr>
-          <w:b/>
-          <w:bCs/>
-        </w:rPr>
-        <w:t xml:space="preserve"> C++ </w:t>
-      </w:r>
-      <w:r>
-        <w:rPr>
-          <w:b/>
-          <w:bCs/>
-        </w:rPr>
-        <w:t>ARM</w:t>
-      </w:r>
-      <w:r>
-        <w:rPr>
-          <w:b/>
-          <w:bCs/>
-        </w:rPr>
-        <w:t>64</w:t>
-      </w:r>
-      <w:r>
-        <w:t xml:space="preserve"> </w:t>
-      </w:r>
-      <w:r>
-        <w:rPr>
-          <w:b/>
-          <w:bCs/>
-        </w:rPr>
-        <w:t>build tools</w:t>
-      </w:r>
-      <w:r>
-        <w:t xml:space="preserve"> components</w:t>
-      </w:r>
-      <w:r>
-        <w:t>.</w:t>
-      </w:r>
-    </w:p>
-    <w:p>
-      <w:pPr>
-        <w:pStyle w:val="ListParagraph"/>
-        <w:numPr>
-          <w:ilvl w:val="0"/>
-          <w:numId w:val="4"/>
-        </w:numPr>
-        <w:contextualSpacing w:val="0"/>
-      </w:pPr>
-      <w:r>
-        <w:rPr>
-          <w:b/>
-          <w:color w:val="FF0000"/>
-        </w:rPr>
-        <w:t>Important:</w:t>
-      </w:r>
-      <w:r>
-        <w:t xml:space="preserve"> </w:t>
-      </w:r>
-      <w:r>
-        <w:t xml:space="preserve">The V8 build </w:t>
-      </w:r>
-      <w:r>
-        <w:t xml:space="preserve">also </w:t>
-      </w:r>
-      <w:r>
-        <w:t xml:space="preserve">requires </w:t>
-      </w:r>
-      <w:hyperlink r:id="rId25" w:history="1">
-        <w:r>
-          <w:rPr>
-            <w:rStyle w:val="Hyperlink"/>
-          </w:rPr>
-          <w:t>Windows 10 SDK</w:t>
-        </w:r>
-      </w:hyperlink>
-      <w:r>
-        <w:t xml:space="preserve"> </w:t>
-      </w:r>
-      <w:r>
-        <w:t xml:space="preserve">version </w:t>
-      </w:r>
-      <w:r>
-        <w:t>10.0.19041.0</w:t>
-      </w:r>
-      <w:r>
-        <w:t xml:space="preserve"> or later. </w:t>
-      </w:r>
-      <w:r>
-        <w:t xml:space="preserve">Your Windows </w:t>
-      </w:r>
-      <w:r>
-        <w:t>SDK</w:t>
-      </w:r>
-      <w:r>
-        <w:t xml:space="preserve"> installation must include </w:t>
-      </w:r>
-      <w:r>
-        <w:t xml:space="preserve">the </w:t>
-      </w:r>
-      <w:r>
-        <w:rPr>
-          <w:b/>
-        </w:rPr>
-        <w:t>Debugging Tools for Windows</w:t>
-      </w:r>
-      <w:r>
-        <w:t xml:space="preserve"> feature</w:t>
-      </w:r>
-      <w:r>
-        <w:t>.</w:t>
-      </w:r>
-    </w:p>
-    <w:p>
-      <w:pPr>
-        <w:pStyle w:val="ListParagraph"/>
-        <w:numPr>
-          <w:ilvl w:val="0"/>
-          <w:numId w:val="4"/>
-        </w:numPr>
-        <w:contextualSpacing w:val="0"/>
-      </w:pPr>
-      <w:r>
-        <w:t xml:space="preserve">Open a </w:t>
+        <w:t xml:space="preserve"> This procedure currently requires </w:t>
       </w:r>
       <w:hyperlink r:id="rId26" w:history="1">
         <w:r>
@@ -1136,6 +941,246 @@
         </w:r>
       </w:hyperlink>
       <w:r>
+        <w:t>. The V8 build does not yet support newer versions.</w:t>
+      </w:r>
+    </w:p>
+    <w:p>
+      <w:pPr>
+        <w:pStyle w:val="ListParagraph"/>
+        <w:numPr>
+          <w:ilvl w:val="0"/>
+          <w:numId w:val="4"/>
+        </w:numPr>
+        <w:contextualSpacing w:val="0"/>
+      </w:pPr>
+      <w:r>
+        <w:rPr>
+          <w:b/>
+          <w:color w:val="FF0000"/>
+        </w:rPr>
+        <w:t>Important:</w:t>
+      </w:r>
+      <w:r>
+        <w:t xml:space="preserve"> Ensure that the path to your ClearScript root directory does not contain spaces or non-ASCII characters.</w:t>
+      </w:r>
+    </w:p>
+    <w:p>
+      <w:pPr>
+        <w:pStyle w:val="ListParagraph"/>
+        <w:numPr>
+          <w:ilvl w:val="0"/>
+          <w:numId w:val="4"/>
+        </w:numPr>
+        <w:contextualSpacing w:val="0"/>
+      </w:pPr>
+      <w:r>
+        <w:rPr>
+          <w:b/>
+          <w:color w:val="FF0000"/>
+        </w:rPr>
+        <w:t>Important:</w:t>
+      </w:r>
+      <w:r>
+        <w:t xml:space="preserve"> </w:t>
+      </w:r>
+      <w:r>
+        <w:t>Your Visual Studio</w:t>
+      </w:r>
+      <w:r>
+        <w:t xml:space="preserve"> </w:t>
+      </w:r>
+      <w:r>
+        <w:t xml:space="preserve">installation must include </w:t>
+      </w:r>
+      <w:r>
+        <w:t>the</w:t>
+      </w:r>
+      <w:r>
+        <w:t xml:space="preserve"> </w:t>
+      </w:r>
+      <w:r>
+        <w:rPr>
+          <w:b/>
+        </w:rPr>
+        <w:t>.NET desktop development</w:t>
+      </w:r>
+      <w:r>
+        <w:t>,</w:t>
+      </w:r>
+      <w:r>
+        <w:t xml:space="preserve"> </w:t>
+      </w:r>
+      <w:r>
+        <w:rPr>
+          <w:b/>
+        </w:rPr>
+        <w:t>Desktop development with C++</w:t>
+      </w:r>
+      <w:r>
+        <w:t xml:space="preserve">, and </w:t>
+      </w:r>
+      <w:r>
+        <w:rPr>
+          <w:b/>
+          <w:bCs/>
+        </w:rPr>
+        <w:t>Universal Windows Platform Development</w:t>
+      </w:r>
+      <w:r>
+        <w:t xml:space="preserve"> workloads</w:t>
+      </w:r>
+      <w:r>
+        <w:t xml:space="preserve">, as well as the </w:t>
+      </w:r>
+      <w:r>
+        <w:rPr>
+          <w:b/>
+          <w:bCs/>
+        </w:rPr>
+        <w:t xml:space="preserve">C++ </w:t>
+      </w:r>
+      <w:r>
+        <w:rPr>
+          <w:b/>
+          <w:bCs/>
+        </w:rPr>
+        <w:t xml:space="preserve">ARM build tools </w:t>
+      </w:r>
+      <w:r>
+        <w:t>and</w:t>
+      </w:r>
+      <w:r>
+        <w:rPr>
+          <w:b/>
+          <w:bCs/>
+        </w:rPr>
+        <w:t xml:space="preserve"> C++ </w:t>
+      </w:r>
+      <w:r>
+        <w:rPr>
+          <w:b/>
+          <w:bCs/>
+        </w:rPr>
+        <w:t>ARM</w:t>
+      </w:r>
+      <w:r>
+        <w:rPr>
+          <w:b/>
+          <w:bCs/>
+        </w:rPr>
+        <w:t>64</w:t>
+      </w:r>
+      <w:r>
+        <w:t xml:space="preserve"> </w:t>
+      </w:r>
+      <w:r>
+        <w:rPr>
+          <w:b/>
+          <w:bCs/>
+        </w:rPr>
+        <w:t>build tools</w:t>
+      </w:r>
+      <w:r>
+        <w:t xml:space="preserve"> components</w:t>
+      </w:r>
+      <w:r>
+        <w:t>.</w:t>
+      </w:r>
+    </w:p>
+    <w:p>
+      <w:pPr>
+        <w:pStyle w:val="ListParagraph"/>
+        <w:numPr>
+          <w:ilvl w:val="0"/>
+          <w:numId w:val="4"/>
+        </w:numPr>
+        <w:contextualSpacing w:val="0"/>
+      </w:pPr>
+      <w:r>
+        <w:rPr>
+          <w:b/>
+          <w:color w:val="FF0000"/>
+        </w:rPr>
+        <w:t>Important:</w:t>
+      </w:r>
+      <w:r>
+        <w:t xml:space="preserve"> </w:t>
+      </w:r>
+      <w:r>
+        <w:t xml:space="preserve">The V8 build </w:t>
+      </w:r>
+      <w:r>
+        <w:t xml:space="preserve">also </w:t>
+      </w:r>
+      <w:r>
+        <w:t xml:space="preserve">requires </w:t>
+      </w:r>
+      <w:hyperlink r:id="rId27" w:history="1">
+        <w:r>
+          <w:rPr>
+            <w:rStyle w:val="Hyperlink"/>
+          </w:rPr>
+          <w:t>Windows 10 SDK</w:t>
+        </w:r>
+      </w:hyperlink>
+      <w:r>
+        <w:t xml:space="preserve"> </w:t>
+      </w:r>
+      <w:r>
+        <w:t xml:space="preserve">version </w:t>
+      </w:r>
+      <w:r>
+        <w:t>10.0.19041.0</w:t>
+      </w:r>
+      <w:r>
+        <w:t xml:space="preserve"> or later. </w:t>
+      </w:r>
+      <w:r>
+        <w:t xml:space="preserve">Your Windows </w:t>
+      </w:r>
+      <w:r>
+        <w:t>SDK</w:t>
+      </w:r>
+      <w:r>
+        <w:t xml:space="preserve"> installation must include </w:t>
+      </w:r>
+      <w:r>
+        <w:t xml:space="preserve">the </w:t>
+      </w:r>
+      <w:r>
+        <w:rPr>
+          <w:b/>
+        </w:rPr>
+        <w:t>Debugging Tools for Windows</w:t>
+      </w:r>
+      <w:r>
+        <w:t xml:space="preserve"> feature</w:t>
+      </w:r>
+      <w:r>
+        <w:t>.</w:t>
+      </w:r>
+    </w:p>
+    <w:p>
+      <w:pPr>
+        <w:pStyle w:val="ListParagraph"/>
+        <w:numPr>
+          <w:ilvl w:val="0"/>
+          <w:numId w:val="4"/>
+        </w:numPr>
+        <w:contextualSpacing w:val="0"/>
+      </w:pPr>
+      <w:r>
+        <w:t xml:space="preserve">Open a </w:t>
+      </w:r>
+      <w:hyperlink r:id="rId28" w:history="1">
+        <w:r>
+          <w:rPr>
+            <w:rStyle w:val="Hyperlink"/>
+          </w:rPr>
+          <w:t>Visual Studio 2019</w:t>
+        </w:r>
+      </w:hyperlink>
+      <w:r>
         <w:t xml:space="preserve"> </w:t>
       </w:r>
       <w:r>
@@ -1505,7 +1550,7 @@
       <w:r>
         <w:t xml:space="preserve"> command line. Browse </w:t>
       </w:r>
-      <w:hyperlink r:id="rId27" w:history="1">
+      <w:hyperlink r:id="rId29" w:history="1">
         <w:r>
           <w:rPr>
             <w:rStyle w:val="Hyperlink"/>
@@ -1549,6 +1594,9 @@
         <w:t>2019</w:t>
       </w:r>
       <w:r>
+        <w:t xml:space="preserve"> or 2022</w:t>
+      </w:r>
+      <w:r>
         <w:t>.</w:t>
       </w:r>
     </w:p>
@@ -1686,7 +1734,7 @@
       <w:r>
         <w:t xml:space="preserve"> The ClearScript repository includes the </w:t>
       </w:r>
-      <w:hyperlink r:id="rId28" w:history="1">
+      <w:hyperlink r:id="rId30" w:history="1">
         <w:r>
           <w:rPr>
             <w:rStyle w:val="Hyperlink"/>
@@ -1697,7 +1745,7 @@
       <w:r>
         <w:t xml:space="preserve"> in HTML and Compiled HTML (.CHM) formats. If you'd like to rebuild these files, use </w:t>
       </w:r>
-      <w:hyperlink r:id="rId29" w:history="1">
+      <w:hyperlink r:id="rId31" w:history="1">
         <w:r>
           <w:rPr>
             <w:rStyle w:val="Hyperlink"/>
@@ -1716,7 +1764,18 @@
           <w:sz w:val="20"/>
           <w:szCs w:val="20"/>
         </w:rPr>
-        <w:t>ClearScript\doc\[Web]Reference</w:t>
+        <w:t>ClearScript\doc\[Web]</w:t>
+      </w:r>
+      <w:proofErr w:type="spellStart"/>
+      <w:r>
+        <w:rPr>
+          <w:rFonts w:ascii="Consolas" w:hAnsi="Consolas"/>
+          <w:b/>
+          <w:noProof/>
+          <w:sz w:val="20"/>
+          <w:szCs w:val="20"/>
+        </w:rPr>
+        <w:t>Reference</w:t>
       </w:r>
       <w:r>
         <w:rPr>
@@ -1728,6 +1787,7 @@
         </w:rPr>
         <w:t>.shfbproj</w:t>
       </w:r>
+      <w:proofErr w:type="spellEnd"/>
       <w:r>
         <w:t>).</w:t>
       </w:r>
@@ -1784,7 +1844,7 @@
       <w:r>
         <w:t xml:space="preserve">Install the following packages: </w:t>
       </w:r>
-      <w:hyperlink r:id="rId30" w:history="1">
+      <w:hyperlink r:id="rId32" w:history="1">
         <w:r>
           <w:rPr>
             <w:rStyle w:val="Hyperlink"/>
@@ -1795,7 +1855,7 @@
       <w:r>
         <w:t xml:space="preserve">, </w:t>
       </w:r>
-      <w:hyperlink r:id="rId31" w:history="1">
+      <w:hyperlink r:id="rId33" w:history="1">
         <w:r>
           <w:rPr>
             <w:rStyle w:val="Hyperlink"/>
@@ -1818,7 +1878,7 @@
       <w:r>
         <w:t xml:space="preserve">, </w:t>
       </w:r>
-      <w:hyperlink r:id="rId32" w:history="1">
+      <w:hyperlink r:id="rId34" w:history="1">
         <w:r>
           <w:rPr>
             <w:rStyle w:val="Hyperlink"/>
@@ -1829,7 +1889,7 @@
       <w:r>
         <w:t xml:space="preserve">, </w:t>
       </w:r>
-      <w:hyperlink r:id="rId33" w:history="1">
+      <w:hyperlink r:id="rId35" w:history="1">
         <w:r>
           <w:rPr>
             <w:rStyle w:val="Hyperlink"/>
@@ -1840,7 +1900,7 @@
       <w:r>
         <w:t xml:space="preserve">, </w:t>
       </w:r>
-      <w:hyperlink r:id="rId34" w:history="1">
+      <w:hyperlink r:id="rId36" w:history="1">
         <w:r>
           <w:rPr>
             <w:rStyle w:val="Hyperlink"/>
@@ -1851,7 +1911,7 @@
       <w:r>
         <w:t xml:space="preserve">, and </w:t>
       </w:r>
-      <w:hyperlink r:id="rId35" w:history="1">
+      <w:hyperlink r:id="rId37" w:history="1">
         <w:r>
           <w:rPr>
             <w:rStyle w:val="Hyperlink"/>
@@ -1906,7 +1966,7 @@
       <w:r>
         <w:t xml:space="preserve">Use </w:t>
       </w:r>
-      <w:hyperlink r:id="rId36" w:history="1">
+      <w:hyperlink r:id="rId38" w:history="1">
         <w:r>
           <w:rPr>
             <w:rStyle w:val="Hyperlink"/>
@@ -1922,7 +1982,7 @@
       <w:r>
         <w:t xml:space="preserve"> to download the </w:t>
       </w:r>
-      <w:hyperlink r:id="rId37" w:history="1">
+      <w:hyperlink r:id="rId39" w:history="1">
         <w:r>
           <w:rPr>
             <w:rStyle w:val="Hyperlink"/>
@@ -2185,7 +2245,7 @@
       <w:r>
         <w:t xml:space="preserve"> to cross-build for the arm architecture. This requires arm C++ cross-build tools, such as </w:t>
       </w:r>
-      <w:hyperlink r:id="rId38" w:history="1">
+      <w:hyperlink r:id="rId40" w:history="1">
         <w:r>
           <w:rPr>
             <w:rStyle w:val="Hyperlink"/>
@@ -2226,7 +2286,7 @@
       <w:r>
         <w:t xml:space="preserve">tools, such as </w:t>
       </w:r>
-      <w:hyperlink r:id="rId39" w:history="1">
+      <w:hyperlink r:id="rId41" w:history="1">
         <w:r>
           <w:rPr>
             <w:rStyle w:val="Hyperlink"/>
@@ -2268,7 +2328,7 @@
       <w:r>
         <w:t xml:space="preserve">Install </w:t>
       </w:r>
-      <w:hyperlink r:id="rId40" w:history="1">
+      <w:hyperlink r:id="rId42" w:history="1">
         <w:r>
           <w:rPr>
             <w:rStyle w:val="Hyperlink"/>
@@ -2280,7 +2340,7 @@
       <w:r>
         <w:t xml:space="preserve"> and </w:t>
       </w:r>
-      <w:hyperlink r:id="rId41" w:history="1">
+      <w:hyperlink r:id="rId43" w:history="1">
         <w:r>
           <w:rPr>
             <w:rStyle w:val="Hyperlink"/>
@@ -2346,7 +2406,7 @@
       <w:r>
         <w:t xml:space="preserve">Use </w:t>
       </w:r>
-      <w:hyperlink r:id="rId42" w:history="1">
+      <w:hyperlink r:id="rId44" w:history="1">
         <w:r>
           <w:rPr>
             <w:rStyle w:val="Hyperlink"/>
@@ -2362,7 +2422,7 @@
       <w:r>
         <w:t xml:space="preserve"> to download the </w:t>
       </w:r>
-      <w:hyperlink r:id="rId43" w:history="1">
+      <w:hyperlink r:id="rId45" w:history="1">
         <w:r>
           <w:rPr>
             <w:rStyle w:val="Hyperlink"/>
@@ -2412,7 +2472,7 @@
       <w:r>
         <w:t xml:space="preserve">Launch the </w:t>
       </w:r>
-      <w:hyperlink r:id="rId44" w:history="1">
+      <w:hyperlink r:id="rId46" w:history="1">
         <w:r>
           <w:rPr>
             <w:rStyle w:val="Hyperlink"/>
@@ -4287,7 +4347,7 @@
       <w:r>
         <w:t xml:space="preserve"> for more information. The </w:t>
       </w:r>
-      <w:hyperlink r:id="rId45" w:history="1">
+      <w:hyperlink r:id="rId47" w:history="1">
         <w:r>
           <w:rPr>
             <w:rStyle w:val="Hyperlink"/>
@@ -4318,7 +4378,7 @@
       <w:r>
         <w:t xml:space="preserve"> in the </w:t>
       </w:r>
-      <w:hyperlink r:id="rId46" w:history="1">
+      <w:hyperlink r:id="rId48" w:history="1">
         <w:r>
           <w:rPr>
             <w:rStyle w:val="Hyperlink"/>
@@ -4841,7 +4901,7 @@
       <w:r>
         <w:t xml:space="preserve"> </w:t>
       </w:r>
-      <w:hyperlink r:id="rId47" w:history="1">
+      <w:hyperlink r:id="rId49" w:history="1">
         <w:r>
           <w:rPr>
             <w:rStyle w:val="Hyperlink"/>
@@ -5733,7 +5793,7 @@
       <w:r>
         <w:t xml:space="preserve"> See </w:t>
       </w:r>
-      <w:hyperlink r:id="rId48" w:history="1">
+      <w:hyperlink r:id="rId50" w:history="1">
         <w:r>
           <w:rPr>
             <w:rStyle w:val="Hyperlink"/>
@@ -5797,7 +5857,7 @@
       <w:r>
         <w:t xml:space="preserve">Enable script debugging in your application by invoking the </w:t>
       </w:r>
-      <w:hyperlink r:id="rId49" w:history="1">
+      <w:hyperlink r:id="rId51" w:history="1">
         <w:r>
           <w:rPr>
             <w:rStyle w:val="Hyperlink"/>
@@ -5874,7 +5934,7 @@
       <w:r>
         <w:t xml:space="preserve">You can add the flag </w:t>
       </w:r>
-      <w:hyperlink r:id="rId50" w:history="1">
+      <w:hyperlink r:id="rId52" w:history="1">
         <w:r>
           <w:rPr>
             <w:rStyle w:val="Hyperlink"/>
@@ -5931,7 +5991,7 @@
       <w:r>
         <w:t xml:space="preserve">Construct your script engine with the additional flag </w:t>
       </w:r>
-      <w:hyperlink r:id="rId51" w:history="1">
+      <w:hyperlink r:id="rId53" w:history="1">
         <w:r>
           <w:rPr>
             <w:rStyle w:val="Hyperlink"/>
@@ -6182,11 +6242,11 @@
         <w:pStyle w:val="ListParagraph"/>
         <w:numPr>
           <w:ilvl w:val="0"/>
-          <w:numId w:val="9"/>
+          <w:numId w:val="16"/>
         </w:numPr>
         <w:contextualSpacing w:val="0"/>
       </w:pPr>
-      <w:hyperlink r:id="rId52" w:history="1">
+      <w:hyperlink r:id="rId54" w:history="1">
         <w:r>
           <w:rPr>
             <w:rStyle w:val="Hyperlink"/>
@@ -6203,11 +6263,32 @@
         <w:pStyle w:val="ListParagraph"/>
         <w:numPr>
           <w:ilvl w:val="0"/>
-          <w:numId w:val="9"/>
+          <w:numId w:val="16"/>
         </w:numPr>
         <w:contextualSpacing w:val="0"/>
       </w:pPr>
-      <w:hyperlink r:id="rId53" w:history="1">
+      <w:hyperlink r:id="rId55" w:history="1">
+        <w:r>
+          <w:rPr>
+            <w:rStyle w:val="Hyperlink"/>
+          </w:rPr>
+          <w:t>The Jekyll team</w:t>
+        </w:r>
+      </w:hyperlink>
+      <w:r>
+        <w:t>.</w:t>
+      </w:r>
+    </w:p>
+    <w:p>
+      <w:pPr>
+        <w:pStyle w:val="ListParagraph"/>
+        <w:numPr>
+          <w:ilvl w:val="0"/>
+          <w:numId w:val="16"/>
+        </w:numPr>
+        <w:contextualSpacing w:val="0"/>
+      </w:pPr>
+      <w:hyperlink r:id="rId56" w:history="1">
         <w:r>
           <w:rPr>
             <w:rStyle w:val="Hyperlink"/>
@@ -6218,7 +6299,7 @@
       <w:r>
         <w:t xml:space="preserve"> for generously providing the </w:t>
       </w:r>
-      <w:hyperlink r:id="rId54" w:history="1">
+      <w:hyperlink r:id="rId57" w:history="1">
         <w:r>
           <w:rPr>
             <w:rStyle w:val="Hyperlink"/>
@@ -6233,6 +6314,38 @@
       </w:hyperlink>
       <w:r>
         <w:t xml:space="preserve"> service.</w:t>
+      </w:r>
+    </w:p>
+    <w:p>
+      <w:pPr>
+        <w:pStyle w:val="ListParagraph"/>
+        <w:numPr>
+          <w:ilvl w:val="0"/>
+          <w:numId w:val="16"/>
+        </w:numPr>
+        <w:contextualSpacing w:val="0"/>
+      </w:pPr>
+      <w:hyperlink r:id="rId58" w:history="1">
+        <w:r>
+          <w:rPr>
+            <w:rStyle w:val="Hyperlink"/>
+          </w:rPr>
+          <w:t>Michael Rose</w:t>
+        </w:r>
+      </w:hyperlink>
+      <w:r>
+        <w:t xml:space="preserve"> for generously providing the </w:t>
+      </w:r>
+      <w:hyperlink r:id="rId59" w:history="1">
+        <w:r>
+          <w:rPr>
+            <w:rStyle w:val="Hyperlink"/>
+          </w:rPr>
+          <w:t>So Simple</w:t>
+        </w:r>
+      </w:hyperlink>
+      <w:r>
+        <w:t xml:space="preserve"> Jekyll theme.</w:t>
       </w:r>
     </w:p>
     <w:sectPr>
@@ -7275,6 +7388,95 @@
     </w:lvl>
   </w:abstractNum>
   <w:abstractNum w:abstractNumId="11" w15:restartNumberingAfterBreak="0">
+    <w:nsid w:val="64E61D22"/>
+    <w:multiLevelType w:val="hybridMultilevel"/>
+    <w:tmpl w:val="B1603644"/>
+    <w:lvl w:ilvl="0" w:tplc="04090001">
+      <w:start w:val="1"/>
+      <w:numFmt w:val="bullet"/>
+      <w:lvlText w:val=""/>
+      <w:lvlJc w:val="left"/>
+      <w:pPr>
+        <w:ind w:left="1080" w:hanging="360"/>
+      </w:pPr>
+      <w:rPr>
+        <w:rFonts w:ascii="Symbol" w:hAnsi="Symbol" w:hint="default"/>
+      </w:rPr>
+    </w:lvl>
+    <w:lvl w:ilvl="1" w:tplc="FFFFFFFF">
+      <w:start w:val="1"/>
+      <w:numFmt w:val="lowerLetter"/>
+      <w:lvlText w:val="%2."/>
+      <w:lvlJc w:val="left"/>
+      <w:pPr>
+        <w:ind w:left="1800" w:hanging="360"/>
+      </w:pPr>
+    </w:lvl>
+    <w:lvl w:ilvl="2" w:tplc="FFFFFFFF" w:tentative="1">
+      <w:start w:val="1"/>
+      <w:numFmt w:val="lowerRoman"/>
+      <w:lvlText w:val="%3."/>
+      <w:lvlJc w:val="right"/>
+      <w:pPr>
+        <w:ind w:left="2520" w:hanging="180"/>
+      </w:pPr>
+    </w:lvl>
+    <w:lvl w:ilvl="3" w:tplc="FFFFFFFF" w:tentative="1">
+      <w:start w:val="1"/>
+      <w:numFmt w:val="decimal"/>
+      <w:lvlText w:val="%4."/>
+      <w:lvlJc w:val="left"/>
+      <w:pPr>
+        <w:ind w:left="3240" w:hanging="360"/>
+      </w:pPr>
+    </w:lvl>
+    <w:lvl w:ilvl="4" w:tplc="FFFFFFFF" w:tentative="1">
+      <w:start w:val="1"/>
+      <w:numFmt w:val="lowerLetter"/>
+      <w:lvlText w:val="%5."/>
+      <w:lvlJc w:val="left"/>
+      <w:pPr>
+        <w:ind w:left="3960" w:hanging="360"/>
+      </w:pPr>
+    </w:lvl>
+    <w:lvl w:ilvl="5" w:tplc="FFFFFFFF" w:tentative="1">
+      <w:start w:val="1"/>
+      <w:numFmt w:val="lowerRoman"/>
+      <w:lvlText w:val="%6."/>
+      <w:lvlJc w:val="right"/>
+      <w:pPr>
+        <w:ind w:left="4680" w:hanging="180"/>
+      </w:pPr>
+    </w:lvl>
+    <w:lvl w:ilvl="6" w:tplc="FFFFFFFF" w:tentative="1">
+      <w:start w:val="1"/>
+      <w:numFmt w:val="decimal"/>
+      <w:lvlText w:val="%7."/>
+      <w:lvlJc w:val="left"/>
+      <w:pPr>
+        <w:ind w:left="5400" w:hanging="360"/>
+      </w:pPr>
+    </w:lvl>
+    <w:lvl w:ilvl="7" w:tplc="FFFFFFFF" w:tentative="1">
+      <w:start w:val="1"/>
+      <w:numFmt w:val="lowerLetter"/>
+      <w:lvlText w:val="%8."/>
+      <w:lvlJc w:val="left"/>
+      <w:pPr>
+        <w:ind w:left="6120" w:hanging="360"/>
+      </w:pPr>
+    </w:lvl>
+    <w:lvl w:ilvl="8" w:tplc="FFFFFFFF" w:tentative="1">
+      <w:start w:val="1"/>
+      <w:numFmt w:val="lowerRoman"/>
+      <w:lvlText w:val="%9."/>
+      <w:lvlJc w:val="right"/>
+      <w:pPr>
+        <w:ind w:left="6840" w:hanging="180"/>
+      </w:pPr>
+    </w:lvl>
+  </w:abstractNum>
+  <w:abstractNum w:abstractNumId="12" w15:restartNumberingAfterBreak="0">
     <w:nsid w:val="6626113E"/>
     <w:multiLevelType w:val="hybridMultilevel"/>
     <w:tmpl w:val="3AE8301A"/>
@@ -7360,7 +7562,7 @@
       </w:pPr>
     </w:lvl>
   </w:abstractNum>
-  <w:abstractNum w:abstractNumId="12" w15:restartNumberingAfterBreak="0">
+  <w:abstractNum w:abstractNumId="13" w15:restartNumberingAfterBreak="0">
     <w:nsid w:val="70023EB8"/>
     <w:multiLevelType w:val="hybridMultilevel"/>
     <w:tmpl w:val="C07C10FE"/>
@@ -7450,7 +7652,7 @@
       </w:pPr>
     </w:lvl>
   </w:abstractNum>
-  <w:abstractNum w:abstractNumId="13" w15:restartNumberingAfterBreak="0">
+  <w:abstractNum w:abstractNumId="14" w15:restartNumberingAfterBreak="0">
     <w:nsid w:val="70664199"/>
     <w:multiLevelType w:val="hybridMultilevel"/>
     <w:tmpl w:val="6B5C0E6A"/>
@@ -7536,7 +7738,7 @@
       </w:pPr>
     </w:lvl>
   </w:abstractNum>
-  <w:abstractNum w:abstractNumId="14" w15:restartNumberingAfterBreak="0">
+  <w:abstractNum w:abstractNumId="15" w15:restartNumberingAfterBreak="0">
     <w:nsid w:val="78AC2C41"/>
     <w:multiLevelType w:val="hybridMultilevel"/>
     <w:tmpl w:val="1B40B9E8"/>
@@ -7626,13 +7828,13 @@
     <w:abstractNumId w:val="4"/>
   </w:num>
   <w:num w:numId="2">
-    <w:abstractNumId w:val="12"/>
+    <w:abstractNumId w:val="13"/>
   </w:num>
   <w:num w:numId="3">
     <w:abstractNumId w:val="9"/>
   </w:num>
   <w:num w:numId="4">
-    <w:abstractNumId w:val="11"/>
+    <w:abstractNumId w:val="12"/>
   </w:num>
   <w:num w:numId="5">
     <w:abstractNumId w:val="7"/>
@@ -7644,7 +7846,7 @@
     <w:abstractNumId w:val="8"/>
   </w:num>
   <w:num w:numId="8">
-    <w:abstractNumId w:val="14"/>
+    <w:abstractNumId w:val="15"/>
   </w:num>
   <w:num w:numId="9">
     <w:abstractNumId w:val="0"/>
@@ -7656,7 +7858,7 @@
     <w:abstractNumId w:val="3"/>
   </w:num>
   <w:num w:numId="12">
-    <w:abstractNumId w:val="13"/>
+    <w:abstractNumId w:val="14"/>
   </w:num>
   <w:num w:numId="13">
     <w:abstractNumId w:val="6"/>
@@ -7666,6 +7868,9 @@
   </w:num>
   <w:num w:numId="15">
     <w:abstractNumId w:val="5"/>
+  </w:num>
+  <w:num w:numId="16">
+    <w:abstractNumId w:val="11"/>
   </w:num>
 </w:numbering>
 </file>

</xml_diff>

<commit_message>
Version 7.2.4: Added V8ScriptEngineFlags.UseCaseInsensitiveMemberBinding (GitHub Issue #363); restored compatibility with older Linux systems going back to glibc-2.23 (GitHub Issue #362); overhauled attribute access and added custom attribute loaders; added case-insensitivity support to PropertyBag and DynamicHostObject; added .NET 6 targets to test projects; updated API documentation. Tested with V8 10.0.139.8.
</commit_message>
<xml_diff>
--- a/ClearScript/doc/Build.docx
+++ b/ClearScript/doc/Build.docx
@@ -1764,18 +1764,7 @@
           <w:sz w:val="20"/>
           <w:szCs w:val="20"/>
         </w:rPr>
-        <w:t>ClearScript\doc\[Web]</w:t>
-      </w:r>
-      <w:proofErr w:type="spellStart"/>
-      <w:r>
-        <w:rPr>
-          <w:rFonts w:ascii="Consolas" w:hAnsi="Consolas"/>
-          <w:b/>
-          <w:noProof/>
-          <w:sz w:val="20"/>
-          <w:szCs w:val="20"/>
-        </w:rPr>
-        <w:t>Reference</w:t>
+        <w:t>ClearScript\doc\[Web]Reference</w:t>
       </w:r>
       <w:r>
         <w:rPr>
@@ -1787,7 +1776,6 @@
         </w:rPr>
         <w:t>.shfbproj</w:t>
       </w:r>
-      <w:proofErr w:type="spellEnd"/>
       <w:r>
         <w:t>).</w:t>
       </w:r>
@@ -4283,7 +4271,27 @@
           <w:sz w:val="20"/>
           <w:szCs w:val="20"/>
         </w:rPr>
-        <w:t>osx-x64.</w:t>
+        <w:t>osx-</w:t>
+      </w:r>
+      <w:r>
+        <w:rPr>
+          <w:rFonts w:ascii="Consolas" w:hAnsi="Consolas"/>
+          <w:b/>
+          <w:noProof/>
+          <w:sz w:val="20"/>
+          <w:szCs w:val="20"/>
+        </w:rPr>
+        <w:t>[x64|arm64]</w:t>
+      </w:r>
+      <w:r>
+        <w:rPr>
+          <w:rFonts w:ascii="Consolas" w:hAnsi="Consolas"/>
+          <w:b/>
+          <w:noProof/>
+          <w:sz w:val="20"/>
+          <w:szCs w:val="20"/>
+        </w:rPr>
+        <w:t>.</w:t>
       </w:r>
       <w:r>
         <w:rPr>

</xml_diff>

<commit_message>
ClearScript 7.3: Added V8ScriptEngineFlags.EnableStringifyEnhancements (GitHub Issue #376); the V8 ICU data is now packaged as a managed library to ease deployment; V8 and JScript startup scripts are now minified; fixed Exception.TargetSite reflection hole and added V8ScriptEngineFlags.HideHostExceptions (GitHub Issue #382); fixed typeof-literal comparison in V8; V8Update.cmd now works in a Visual Studio 2022 command prompt; Rosetta is no longer required for macOS builds on the arm64 (M1) architecture; updated build, deployment, and API documentation. Tested with V8 10.2.154.5.
</commit_message>
<xml_diff>
--- a/ClearScript/doc/Build.docx
+++ b/ClearScript/doc/Build.docx
@@ -1,6 +1,6 @@
 
 <file path=word/document.xml><?xml version="1.0" encoding="utf-8"?>
-<w:document xmlns:wpc="http://schemas.microsoft.com/office/word/2010/wordprocessingCanvas" xmlns:cx="http://schemas.microsoft.com/office/drawing/2014/chartex" xmlns:cx1="http://schemas.microsoft.com/office/drawing/2015/9/8/chartex" xmlns:cx2="http://schemas.microsoft.com/office/drawing/2015/10/21/chartex" xmlns:cx3="http://schemas.microsoft.com/office/drawing/2016/5/9/chartex" xmlns:cx4="http://schemas.microsoft.com/office/drawing/2016/5/10/chartex" xmlns:cx5="http://schemas.microsoft.com/office/drawing/2016/5/11/chartex" xmlns:cx6="http://schemas.microsoft.com/office/drawing/2016/5/12/chartex" xmlns:cx7="http://schemas.microsoft.com/office/drawing/2016/5/13/chartex" xmlns:cx8="http://schemas.microsoft.com/office/drawing/2016/5/14/chartex" xmlns:mc="http://schemas.openxmlformats.org/markup-compatibility/2006" xmlns:aink="http://schemas.microsoft.com/office/drawing/2016/ink" xmlns:am3d="http://schemas.microsoft.com/office/drawing/2017/model3d" xmlns:o="urn:schemas-microsoft-com:office:office" xmlns:r="http://schemas.openxmlformats.org/officeDocument/2006/relationships" xmlns:m="http://schemas.openxmlformats.org/officeDocument/2006/math" xmlns:v="urn:schemas-microsoft-com:vml" xmlns:wp14="http://schemas.microsoft.com/office/word/2010/wordprocessingDrawing" xmlns:wp="http://schemas.openxmlformats.org/drawingml/2006/wordprocessingDrawing" xmlns:w10="urn:schemas-microsoft-com:office:word" xmlns:w="http://schemas.openxmlformats.org/wordprocessingml/2006/main" xmlns:w14="http://schemas.microsoft.com/office/word/2010/wordml" xmlns:w15="http://schemas.microsoft.com/office/word/2012/wordml" xmlns:w16cex="http://schemas.microsoft.com/office/word/2018/wordml/cex" xmlns:w16cid="http://schemas.microsoft.com/office/word/2016/wordml/cid" xmlns:w16="http://schemas.microsoft.com/office/word/2018/wordml" xmlns:w16sdtdh="http://schemas.microsoft.com/office/word/2020/wordml/sdtdatahash" xmlns:w16se="http://schemas.microsoft.com/office/word/2015/wordml/symex" xmlns:wpg="http://schemas.microsoft.com/office/word/2010/wordprocessingGroup" xmlns:wpi="http://schemas.microsoft.com/office/word/2010/wordprocessingInk" xmlns:wne="http://schemas.microsoft.com/office/word/2006/wordml" xmlns:wps="http://schemas.microsoft.com/office/word/2010/wordprocessingShape" mc:Ignorable="w14 w15 w16se w16cid w16 w16cex w16sdtdh wp14">
+<w:document xmlns:wpc="http://schemas.microsoft.com/office/word/2010/wordprocessingCanvas" xmlns:cx="http://schemas.microsoft.com/office/drawing/2014/chartex" xmlns:cx1="http://schemas.microsoft.com/office/drawing/2015/9/8/chartex" xmlns:cx2="http://schemas.microsoft.com/office/drawing/2015/10/21/chartex" xmlns:cx3="http://schemas.microsoft.com/office/drawing/2016/5/9/chartex" xmlns:cx4="http://schemas.microsoft.com/office/drawing/2016/5/10/chartex" xmlns:cx5="http://schemas.microsoft.com/office/drawing/2016/5/11/chartex" xmlns:cx6="http://schemas.microsoft.com/office/drawing/2016/5/12/chartex" xmlns:cx7="http://schemas.microsoft.com/office/drawing/2016/5/13/chartex" xmlns:cx8="http://schemas.microsoft.com/office/drawing/2016/5/14/chartex" xmlns:mc="http://schemas.openxmlformats.org/markup-compatibility/2006" xmlns:aink="http://schemas.microsoft.com/office/drawing/2016/ink" xmlns:am3d="http://schemas.microsoft.com/office/drawing/2017/model3d" xmlns:o="urn:schemas-microsoft-com:office:office" xmlns:oel="http://schemas.microsoft.com/office/2019/extlst" xmlns:r="http://schemas.openxmlformats.org/officeDocument/2006/relationships" xmlns:m="http://schemas.openxmlformats.org/officeDocument/2006/math" xmlns:v="urn:schemas-microsoft-com:vml" xmlns:wp14="http://schemas.microsoft.com/office/word/2010/wordprocessingDrawing" xmlns:wp="http://schemas.openxmlformats.org/drawingml/2006/wordprocessingDrawing" xmlns:w10="urn:schemas-microsoft-com:office:word" xmlns:w="http://schemas.openxmlformats.org/wordprocessingml/2006/main" xmlns:w14="http://schemas.microsoft.com/office/word/2010/wordml" xmlns:w15="http://schemas.microsoft.com/office/word/2012/wordml" xmlns:w16cex="http://schemas.microsoft.com/office/word/2018/wordml/cex" xmlns:w16cid="http://schemas.microsoft.com/office/word/2016/wordml/cid" xmlns:w16="http://schemas.microsoft.com/office/word/2018/wordml" xmlns:w16sdtdh="http://schemas.microsoft.com/office/word/2020/wordml/sdtdatahash" xmlns:w16se="http://schemas.microsoft.com/office/word/2015/wordml/symex" xmlns:wpg="http://schemas.microsoft.com/office/word/2010/wordprocessingGroup" xmlns:wpi="http://schemas.microsoft.com/office/word/2010/wordprocessingInk" xmlns:wne="http://schemas.microsoft.com/office/word/2006/wordml" xmlns:wps="http://schemas.microsoft.com/office/word/2010/wordprocessingShape" mc:Ignorable="w14 w15 w16se w16cid w16 w16cex w16sdtdh wp14">
   <w:body>
     <w:p>
       <w:pPr>
@@ -937,6 +937,17 @@
           <w:rPr>
             <w:rStyle w:val="Hyperlink"/>
           </w:rPr>
+          <w:t>Visual Studio 2022</w:t>
+        </w:r>
+      </w:hyperlink>
+      <w:r>
+        <w:t xml:space="preserve"> or </w:t>
+      </w:r>
+      <w:hyperlink r:id="rId27" w:history="1">
+        <w:r>
+          <w:rPr>
+            <w:rStyle w:val="Hyperlink"/>
+          </w:rPr>
           <w:t>Visual Studio 2019</w:t>
         </w:r>
       </w:hyperlink>
@@ -1115,7 +1126,7 @@
       <w:r>
         <w:t xml:space="preserve">requires </w:t>
       </w:r>
-      <w:hyperlink r:id="rId27" w:history="1">
+      <w:hyperlink r:id="rId28" w:history="1">
         <w:r>
           <w:rPr>
             <w:rStyle w:val="Hyperlink"/>
@@ -1170,16 +1181,17 @@
         <w:contextualSpacing w:val="0"/>
       </w:pPr>
       <w:r>
-        <w:t xml:space="preserve">Open a </w:t>
-      </w:r>
-      <w:hyperlink r:id="rId28" w:history="1">
-        <w:r>
-          <w:rPr>
-            <w:rStyle w:val="Hyperlink"/>
-          </w:rPr>
-          <w:t>Visual Studio 2019</w:t>
-        </w:r>
-      </w:hyperlink>
+        <w:t xml:space="preserve">Open </w:t>
+      </w:r>
+      <w:r>
+        <w:t xml:space="preserve">a </w:t>
+      </w:r>
+      <w:r>
+        <w:t>Visual Studio</w:t>
+      </w:r>
+      <w:r>
+        <w:t xml:space="preserve"> 2022 or 2019</w:t>
+      </w:r>
       <w:r>
         <w:t xml:space="preserve"> </w:t>
       </w:r>
@@ -1591,10 +1603,13 @@
         <w:t xml:space="preserve"> </w:t>
       </w:r>
       <w:r>
+        <w:t>2022</w:t>
+      </w:r>
+      <w:r>
+        <w:t xml:space="preserve"> or </w:t>
+      </w:r>
+      <w:r>
         <w:t>2019</w:t>
-      </w:r>
-      <w:r>
-        <w:t xml:space="preserve"> or 2022</w:t>
       </w:r>
       <w:r>
         <w:t>.</w:t>
@@ -1764,7 +1779,18 @@
           <w:sz w:val="20"/>
           <w:szCs w:val="20"/>
         </w:rPr>
-        <w:t>ClearScript\doc\[Web]Reference</w:t>
+        <w:t>ClearScript\doc\[Web]</w:t>
+      </w:r>
+      <w:proofErr w:type="spellStart"/>
+      <w:r>
+        <w:rPr>
+          <w:rFonts w:ascii="Consolas" w:hAnsi="Consolas"/>
+          <w:b/>
+          <w:noProof/>
+          <w:sz w:val="20"/>
+          <w:szCs w:val="20"/>
+        </w:rPr>
+        <w:t>Reference</w:t>
       </w:r>
       <w:r>
         <w:rPr>
@@ -1776,6 +1802,7 @@
         </w:rPr>
         <w:t>.shfbproj</w:t>
       </w:r>
+      <w:proofErr w:type="spellEnd"/>
       <w:r>
         <w:t>).</w:t>
       </w:r>
@@ -2469,39 +2496,20 @@
         </w:r>
       </w:hyperlink>
       <w:r>
-        <w:t xml:space="preserve"> app. </w:t>
-      </w:r>
-      <w:r>
-        <w:rPr>
-          <w:b/>
-          <w:color w:val="FF0000"/>
-        </w:rPr>
-        <w:t>Important</w:t>
-      </w:r>
-      <w:r>
-        <w:rPr>
-          <w:b/>
-          <w:color w:val="FF0000"/>
-        </w:rPr>
-        <w:t xml:space="preserve">: </w:t>
-      </w:r>
-      <w:r>
-        <w:t xml:space="preserve">If you’re on an M1 machine, </w:t>
-      </w:r>
-      <w:r>
-        <w:t>open</w:t>
-      </w:r>
-      <w:r>
-        <w:t xml:space="preserve"> a Rosetta shell as follows:</w:t>
-      </w:r>
-    </w:p>
-    <w:p>
-      <w:pPr>
-        <w:pStyle w:val="ListParagraph"/>
+        <w:t xml:space="preserve"> app</w:t>
+      </w:r>
+      <w:r>
+        <w:t xml:space="preserve"> and r</w:t>
+      </w:r>
+      <w:r>
+        <w:t>un the following command from your ClearScript root directory:</w:t>
+      </w:r>
+    </w:p>
+    <w:p>
+      <w:pPr>
         <w:shd w:val="clear" w:color="auto" w:fill="F2F2F2" w:themeFill="background1" w:themeFillShade="F2"/>
         <w:spacing w:before="200" w:after="280"/>
         <w:ind w:left="1440" w:right="734"/>
-        <w:contextualSpacing w:val="0"/>
         <w:rPr>
           <w:rFonts w:ascii="Consolas" w:hAnsi="Consolas"/>
           <w:b/>
@@ -2530,7 +2538,7 @@
           <w:sz w:val="20"/>
           <w:szCs w:val="20"/>
         </w:rPr>
-        <w:t>~</w:t>
+        <w:t>/path/to</w:t>
       </w:r>
       <w:r>
         <w:rPr>
@@ -2541,7 +2549,7 @@
           <w:sz w:val="20"/>
           <w:szCs w:val="20"/>
         </w:rPr>
-        <w:t>$</w:t>
+        <w:t>/ClearScript$</w:t>
       </w:r>
       <w:r>
         <w:rPr>
@@ -2562,183 +2570,158 @@
           <w:sz w:val="20"/>
           <w:szCs w:val="20"/>
         </w:rPr>
-        <w:t>arch -x86_64 zsh</w:t>
-      </w:r>
-    </w:p>
-    <w:p>
-      <w:pPr>
-        <w:pStyle w:val="ListParagraph"/>
-        <w:numPr>
-          <w:ilvl w:val="0"/>
-          <w:numId w:val="13"/>
-        </w:numPr>
-        <w:contextualSpacing w:val="0"/>
-      </w:pPr>
-      <w:r>
-        <w:t>Run the following command from your ClearScript root directory:</w:t>
-      </w:r>
-    </w:p>
-    <w:p>
-      <w:pPr>
-        <w:shd w:val="clear" w:color="auto" w:fill="F2F2F2" w:themeFill="background1" w:themeFillShade="F2"/>
-        <w:spacing w:before="200" w:after="280"/>
-        <w:ind w:left="1440" w:right="734"/>
-        <w:rPr>
-          <w:rFonts w:ascii="Consolas" w:hAnsi="Consolas"/>
-          <w:b/>
-          <w:noProof/>
-          <w:sz w:val="20"/>
-          <w:szCs w:val="20"/>
-        </w:rPr>
-      </w:pPr>
-      <w:r>
-        <w:rPr>
-          <w:rFonts w:ascii="Consolas" w:hAnsi="Consolas"/>
-          <w:bCs/>
-          <w:noProof/>
-          <w:color w:val="808080" w:themeColor="background1" w:themeShade="80"/>
-          <w:sz w:val="20"/>
-          <w:szCs w:val="20"/>
-        </w:rPr>
-        <w:t>user@host:</w:t>
-      </w:r>
-      <w:r>
-        <w:rPr>
-          <w:rFonts w:ascii="Consolas" w:hAnsi="Consolas"/>
-          <w:bCs/>
-          <w:noProof/>
-          <w:color w:val="808080" w:themeColor="background1" w:themeShade="80"/>
-          <w:sz w:val="20"/>
-          <w:szCs w:val="20"/>
-        </w:rPr>
-        <w:t>/path/to</w:t>
-      </w:r>
-      <w:r>
-        <w:rPr>
-          <w:rFonts w:ascii="Consolas" w:hAnsi="Consolas"/>
-          <w:bCs/>
-          <w:noProof/>
-          <w:color w:val="808080" w:themeColor="background1" w:themeShade="80"/>
-          <w:sz w:val="20"/>
-          <w:szCs w:val="20"/>
-        </w:rPr>
-        <w:t>/ClearScript$</w:t>
-      </w:r>
-      <w:r>
-        <w:rPr>
-          <w:rFonts w:ascii="Consolas" w:hAnsi="Consolas"/>
-          <w:b/>
-          <w:noProof/>
-          <w:color w:val="808080" w:themeColor="background1" w:themeShade="80"/>
-          <w:sz w:val="20"/>
-          <w:szCs w:val="20"/>
-        </w:rPr>
+        <w:t>make -f Unix/Makefile</w:t>
+      </w:r>
+      <w:r>
+        <w:rPr>
+          <w:rFonts w:ascii="Consolas" w:hAnsi="Consolas"/>
+          <w:b/>
+          <w:noProof/>
+          <w:sz w:val="20"/>
+          <w:szCs w:val="20"/>
+        </w:rPr>
+        <w:t xml:space="preserve"> [DEBUG=1]</w:t>
+      </w:r>
+      <w:r>
+        <w:rPr>
+          <w:rFonts w:ascii="Consolas" w:hAnsi="Consolas"/>
+          <w:b/>
+          <w:noProof/>
+          <w:sz w:val="20"/>
+          <w:szCs w:val="20"/>
+        </w:rPr>
+        <w:t xml:space="preserve"> [CPU=[</w:t>
+      </w:r>
+      <w:r>
+        <w:rPr>
+          <w:rFonts w:ascii="Consolas" w:hAnsi="Consolas"/>
+          <w:b/>
+          <w:noProof/>
+          <w:sz w:val="20"/>
+          <w:szCs w:val="20"/>
+        </w:rPr>
+        <w:t>x64|</w:t>
+      </w:r>
+      <w:r>
+        <w:rPr>
+          <w:rFonts w:ascii="Consolas" w:hAnsi="Consolas"/>
+          <w:b/>
+          <w:noProof/>
+          <w:sz w:val="20"/>
+          <w:szCs w:val="20"/>
+        </w:rPr>
+        <w:t>arm64]]</w:t>
+      </w:r>
+    </w:p>
+    <w:p>
+      <w:pPr>
+        <w:ind w:left="1080"/>
+      </w:pPr>
+      <w:r>
+        <w:t xml:space="preserve">Specifying </w:t>
+      </w:r>
+      <w:r>
+        <w:rPr>
+          <w:rFonts w:ascii="Consolas" w:hAnsi="Consolas"/>
+          <w:b/>
+          <w:noProof/>
+          <w:sz w:val="20"/>
+          <w:szCs w:val="20"/>
+        </w:rPr>
+        <w:t>DEBUG=1</w:t>
+      </w:r>
+      <w:r>
+        <w:t xml:space="preserve"> is optional; the default configuration is </w:t>
+      </w:r>
+      <w:r>
+        <w:rPr>
+          <w:rFonts w:ascii="Consolas" w:hAnsi="Consolas"/>
+          <w:b/>
+          <w:noProof/>
+          <w:sz w:val="20"/>
+          <w:szCs w:val="20"/>
+        </w:rPr>
+        <w:t>Release</w:t>
+      </w:r>
+      <w:r>
+        <w:t xml:space="preserve">. The output directory is </w:t>
+      </w:r>
+      <w:r>
+        <w:rPr>
+          <w:rFonts w:ascii="Consolas" w:hAnsi="Consolas"/>
+          <w:b/>
+          <w:noProof/>
+          <w:sz w:val="20"/>
+          <w:szCs w:val="20"/>
+        </w:rPr>
+        <w:t>bin</w:t>
+      </w:r>
+      <w:r>
+        <w:rPr>
+          <w:rFonts w:ascii="Consolas" w:hAnsi="Consolas"/>
+          <w:b/>
+          <w:noProof/>
+          <w:sz w:val="20"/>
+          <w:szCs w:val="20"/>
+        </w:rPr>
+        <w:t>/</w:t>
+      </w:r>
+      <w:r>
+        <w:rPr>
+          <w:rFonts w:ascii="Consolas" w:hAnsi="Consolas"/>
+          <w:b/>
+          <w:noProof/>
+          <w:sz w:val="20"/>
+          <w:szCs w:val="20"/>
+        </w:rPr>
+        <w:t>[Debug|Release]</w:t>
+      </w:r>
+      <w:r>
+        <w:t>.</w:t>
+      </w:r>
+    </w:p>
+    <w:p>
+      <w:pPr>
+        <w:ind w:left="1080"/>
+      </w:pPr>
+      <w:r>
+        <w:t xml:space="preserve">Specify </w:t>
+      </w:r>
+      <w:r>
+        <w:rPr>
+          <w:rFonts w:ascii="Consolas" w:hAnsi="Consolas"/>
+          <w:b/>
+          <w:noProof/>
+          <w:sz w:val="20"/>
+          <w:szCs w:val="20"/>
+        </w:rPr>
+        <w:t>CPU=</w:t>
+      </w:r>
+      <w:r>
+        <w:rPr>
+          <w:rFonts w:ascii="Consolas" w:hAnsi="Consolas"/>
+          <w:b/>
+          <w:noProof/>
+          <w:sz w:val="20"/>
+          <w:szCs w:val="20"/>
+        </w:rPr>
+        <w:t>x</w:t>
+      </w:r>
+      <w:r>
+        <w:rPr>
+          <w:rFonts w:ascii="Consolas" w:hAnsi="Consolas"/>
+          <w:b/>
+          <w:noProof/>
+          <w:sz w:val="20"/>
+          <w:szCs w:val="20"/>
+        </w:rPr>
+        <w:t>64</w:t>
+      </w:r>
+      <w:r>
         <w:t xml:space="preserve"> </w:t>
       </w:r>
       <w:r>
-        <w:rPr>
-          <w:rFonts w:ascii="Consolas" w:hAnsi="Consolas"/>
-          <w:b/>
-          <w:noProof/>
-          <w:sz w:val="20"/>
-          <w:szCs w:val="20"/>
-        </w:rPr>
-        <w:t>make -f Unix/Makefile</w:t>
-      </w:r>
-      <w:r>
-        <w:rPr>
-          <w:rFonts w:ascii="Consolas" w:hAnsi="Consolas"/>
-          <w:b/>
-          <w:noProof/>
-          <w:sz w:val="20"/>
-          <w:szCs w:val="20"/>
-        </w:rPr>
-        <w:t xml:space="preserve"> [DEBUG=1]</w:t>
-      </w:r>
-      <w:r>
-        <w:rPr>
-          <w:rFonts w:ascii="Consolas" w:hAnsi="Consolas"/>
-          <w:b/>
-          <w:noProof/>
-          <w:sz w:val="20"/>
-          <w:szCs w:val="20"/>
-        </w:rPr>
-        <w:t xml:space="preserve"> [CPU=[arm64]]</w:t>
-      </w:r>
-    </w:p>
-    <w:p>
-      <w:pPr>
-        <w:ind w:left="1080"/>
-      </w:pPr>
-      <w:r>
-        <w:t xml:space="preserve">Specifying </w:t>
-      </w:r>
-      <w:r>
-        <w:rPr>
-          <w:rFonts w:ascii="Consolas" w:hAnsi="Consolas"/>
-          <w:b/>
-          <w:noProof/>
-          <w:sz w:val="20"/>
-          <w:szCs w:val="20"/>
-        </w:rPr>
-        <w:t>DEBUG=1</w:t>
-      </w:r>
-      <w:r>
-        <w:t xml:space="preserve"> is optional; the default configuration is </w:t>
-      </w:r>
-      <w:r>
-        <w:rPr>
-          <w:rFonts w:ascii="Consolas" w:hAnsi="Consolas"/>
-          <w:b/>
-          <w:noProof/>
-          <w:sz w:val="20"/>
-          <w:szCs w:val="20"/>
-        </w:rPr>
-        <w:t>Release</w:t>
-      </w:r>
-      <w:r>
-        <w:t xml:space="preserve">. The output directory is </w:t>
-      </w:r>
-      <w:r>
-        <w:rPr>
-          <w:rFonts w:ascii="Consolas" w:hAnsi="Consolas"/>
-          <w:b/>
-          <w:noProof/>
-          <w:sz w:val="20"/>
-          <w:szCs w:val="20"/>
-        </w:rPr>
-        <w:t>bin</w:t>
-      </w:r>
-      <w:r>
-        <w:rPr>
-          <w:rFonts w:ascii="Consolas" w:hAnsi="Consolas"/>
-          <w:b/>
-          <w:noProof/>
-          <w:sz w:val="20"/>
-          <w:szCs w:val="20"/>
-        </w:rPr>
-        <w:t>/</w:t>
-      </w:r>
-      <w:r>
-        <w:rPr>
-          <w:rFonts w:ascii="Consolas" w:hAnsi="Consolas"/>
-          <w:b/>
-          <w:noProof/>
-          <w:sz w:val="20"/>
-          <w:szCs w:val="20"/>
-        </w:rPr>
-        <w:t>[Debug|Release]</w:t>
-      </w:r>
-      <w:r>
-        <w:t>.</w:t>
-      </w:r>
-    </w:p>
-    <w:p>
-      <w:pPr>
-        <w:ind w:left="1080"/>
-      </w:pPr>
-      <w:r>
-        <w:t xml:space="preserve">Specify </w:t>
+        <w:t xml:space="preserve">or </w:t>
       </w:r>
       <w:r>
         <w:rPr>
@@ -2751,7 +2734,28 @@
         <w:t>CPU=arm64</w:t>
       </w:r>
       <w:r>
-        <w:t xml:space="preserve"> to cross-build for the arm64 (M1) architecture.</w:t>
+        <w:t xml:space="preserve"> </w:t>
+      </w:r>
+      <w:r>
+        <w:t xml:space="preserve">to </w:t>
+      </w:r>
+      <w:r>
+        <w:t xml:space="preserve">build </w:t>
+      </w:r>
+      <w:r>
+        <w:t>for the</w:t>
+      </w:r>
+      <w:r>
+        <w:t xml:space="preserve"> corresponding</w:t>
+      </w:r>
+      <w:r>
+        <w:t xml:space="preserve"> architecture</w:t>
+      </w:r>
+      <w:r>
+        <w:t xml:space="preserve">; </w:t>
+      </w:r>
+      <w:r>
+        <w:t>the default is the current architecture.</w:t>
       </w:r>
     </w:p>
     <w:p>
@@ -3589,6 +3593,50 @@
     <w:p>
       <w:pPr>
         <w:shd w:val="clear" w:color="auto" w:fill="F2F2F2" w:themeFill="background1" w:themeFillShade="F2"/>
+        <w:spacing w:before="0"/>
+        <w:ind w:left="720" w:right="734"/>
+        <w:rPr>
+          <w:rFonts w:ascii="Consolas" w:hAnsi="Consolas"/>
+          <w:b/>
+          <w:noProof/>
+          <w:sz w:val="20"/>
+          <w:szCs w:val="20"/>
+        </w:rPr>
+      </w:pPr>
+      <w:r>
+        <w:rPr>
+          <w:rFonts w:ascii="Consolas" w:hAnsi="Consolas"/>
+          <w:b/>
+          <w:noProof/>
+          <w:sz w:val="20"/>
+          <w:szCs w:val="20"/>
+        </w:rPr>
+        <w:t>ClearScript.</w:t>
+      </w:r>
+      <w:r>
+        <w:rPr>
+          <w:rFonts w:ascii="Consolas" w:hAnsi="Consolas"/>
+          <w:b/>
+          <w:noProof/>
+          <w:sz w:val="20"/>
+          <w:szCs w:val="20"/>
+        </w:rPr>
+        <w:t>V8.ICUData.</w:t>
+      </w:r>
+      <w:r>
+        <w:rPr>
+          <w:rFonts w:ascii="Consolas" w:hAnsi="Consolas"/>
+          <w:b/>
+          <w:noProof/>
+          <w:sz w:val="20"/>
+          <w:szCs w:val="20"/>
+        </w:rPr>
+        <w:t>dll</w:t>
+      </w:r>
+    </w:p>
+    <w:p>
+      <w:pPr>
+        <w:shd w:val="clear" w:color="auto" w:fill="F2F2F2" w:themeFill="background1" w:themeFillShade="F2"/>
         <w:spacing w:before="0" w:after="280"/>
         <w:ind w:left="720" w:right="734"/>
         <w:rPr>
@@ -3918,6 +3966,50 @@
     <w:p>
       <w:pPr>
         <w:shd w:val="clear" w:color="auto" w:fill="F2F2F2" w:themeFill="background1" w:themeFillShade="F2"/>
+        <w:spacing w:before="0"/>
+        <w:ind w:left="720" w:right="734"/>
+        <w:rPr>
+          <w:rFonts w:ascii="Consolas" w:hAnsi="Consolas"/>
+          <w:b/>
+          <w:noProof/>
+          <w:sz w:val="20"/>
+          <w:szCs w:val="20"/>
+        </w:rPr>
+      </w:pPr>
+      <w:r>
+        <w:rPr>
+          <w:rFonts w:ascii="Consolas" w:hAnsi="Consolas"/>
+          <w:b/>
+          <w:noProof/>
+          <w:sz w:val="20"/>
+          <w:szCs w:val="20"/>
+        </w:rPr>
+        <w:t>ClearScript.</w:t>
+      </w:r>
+      <w:r>
+        <w:rPr>
+          <w:rFonts w:ascii="Consolas" w:hAnsi="Consolas"/>
+          <w:b/>
+          <w:noProof/>
+          <w:sz w:val="20"/>
+          <w:szCs w:val="20"/>
+        </w:rPr>
+        <w:t>V8.ICUData.</w:t>
+      </w:r>
+      <w:r>
+        <w:rPr>
+          <w:rFonts w:ascii="Consolas" w:hAnsi="Consolas"/>
+          <w:b/>
+          <w:noProof/>
+          <w:sz w:val="20"/>
+          <w:szCs w:val="20"/>
+        </w:rPr>
+        <w:t>dll</w:t>
+      </w:r>
+    </w:p>
+    <w:p>
+      <w:pPr>
+        <w:shd w:val="clear" w:color="auto" w:fill="F2F2F2" w:themeFill="background1" w:themeFillShade="F2"/>
         <w:spacing w:before="0" w:after="280"/>
         <w:ind w:left="720" w:right="734"/>
         <w:rPr>
@@ -4228,6 +4320,50 @@
           <w:szCs w:val="20"/>
         </w:rPr>
         <w:t>V8.</w:t>
+      </w:r>
+      <w:r>
+        <w:rPr>
+          <w:rFonts w:ascii="Consolas" w:hAnsi="Consolas"/>
+          <w:b/>
+          <w:noProof/>
+          <w:sz w:val="20"/>
+          <w:szCs w:val="20"/>
+        </w:rPr>
+        <w:t>dll</w:t>
+      </w:r>
+    </w:p>
+    <w:p>
+      <w:pPr>
+        <w:shd w:val="clear" w:color="auto" w:fill="F2F2F2" w:themeFill="background1" w:themeFillShade="F2"/>
+        <w:spacing w:before="0"/>
+        <w:ind w:left="720" w:right="734"/>
+        <w:rPr>
+          <w:rFonts w:ascii="Consolas" w:hAnsi="Consolas"/>
+          <w:b/>
+          <w:noProof/>
+          <w:sz w:val="20"/>
+          <w:szCs w:val="20"/>
+        </w:rPr>
+      </w:pPr>
+      <w:r>
+        <w:rPr>
+          <w:rFonts w:ascii="Consolas" w:hAnsi="Consolas"/>
+          <w:b/>
+          <w:noProof/>
+          <w:sz w:val="20"/>
+          <w:szCs w:val="20"/>
+        </w:rPr>
+        <w:t>ClearScript.</w:t>
+      </w:r>
+      <w:r>
+        <w:rPr>
+          <w:rFonts w:ascii="Consolas" w:hAnsi="Consolas"/>
+          <w:b/>
+          <w:noProof/>
+          <w:sz w:val="20"/>
+          <w:szCs w:val="20"/>
+        </w:rPr>
+        <w:t>V8.ICUData.</w:t>
       </w:r>
       <w:r>
         <w:rPr>
@@ -6356,6 +6492,80 @@
         <w:t xml:space="preserve"> Jekyll theme.</w:t>
       </w:r>
     </w:p>
+    <w:p>
+      <w:pPr>
+        <w:pStyle w:val="ListParagraph"/>
+        <w:numPr>
+          <w:ilvl w:val="0"/>
+          <w:numId w:val="16"/>
+        </w:numPr>
+        <w:contextualSpacing w:val="0"/>
+      </w:pPr>
+      <w:hyperlink r:id="rId60" w:history="1">
+        <w:proofErr w:type="spellStart"/>
+        <w:r>
+          <w:rPr>
+            <w:rStyle w:val="Hyperlink"/>
+          </w:rPr>
+          <w:t>Top</w:t>
+        </w:r>
+        <w:r>
+          <w:rPr>
+            <w:rStyle w:val="Hyperlink"/>
+          </w:rPr>
+          <w:t>t</w:t>
+        </w:r>
+        <w:r>
+          <w:rPr>
+            <w:rStyle w:val="Hyperlink"/>
+          </w:rPr>
+          <w:t>al</w:t>
+        </w:r>
+        <w:proofErr w:type="spellEnd"/>
+      </w:hyperlink>
+      <w:r>
+        <w:t xml:space="preserve"> for generously providing the </w:t>
+      </w:r>
+      <w:hyperlink r:id="rId61" w:history="1">
+        <w:proofErr w:type="spellStart"/>
+        <w:r>
+          <w:rPr>
+            <w:rStyle w:val="Hyperlink"/>
+          </w:rPr>
+          <w:t>Toptal</w:t>
+        </w:r>
+        <w:proofErr w:type="spellEnd"/>
+        <w:r>
+          <w:rPr>
+            <w:rStyle w:val="Hyperlink"/>
+          </w:rPr>
+          <w:t xml:space="preserve"> Java</w:t>
+        </w:r>
+        <w:r>
+          <w:rPr>
+            <w:rStyle w:val="Hyperlink"/>
+          </w:rPr>
+          <w:t>S</w:t>
+        </w:r>
+        <w:r>
+          <w:rPr>
+            <w:rStyle w:val="Hyperlink"/>
+          </w:rPr>
+          <w:t xml:space="preserve">cript </w:t>
+        </w:r>
+        <w:proofErr w:type="spellStart"/>
+        <w:r>
+          <w:rPr>
+            <w:rStyle w:val="Hyperlink"/>
+          </w:rPr>
+          <w:t>Minifier</w:t>
+        </w:r>
+        <w:proofErr w:type="spellEnd"/>
+      </w:hyperlink>
+      <w:r>
+        <w:t>.</w:t>
+      </w:r>
+    </w:p>
     <w:sectPr>
       <w:pgSz w:w="12240" w:h="15840"/>
       <w:pgMar w:top="720" w:right="720" w:bottom="720" w:left="720" w:header="720" w:footer="720" w:gutter="0"/>
@@ -6367,7 +6577,7 @@
 </file>
 
 <file path=word/endnotes.xml><?xml version="1.0" encoding="utf-8"?>
-<w:endnotes xmlns:wpc="http://schemas.microsoft.com/office/word/2010/wordprocessingCanvas" xmlns:cx="http://schemas.microsoft.com/office/drawing/2014/chartex" xmlns:cx1="http://schemas.microsoft.com/office/drawing/2015/9/8/chartex" xmlns:cx2="http://schemas.microsoft.com/office/drawing/2015/10/21/chartex" xmlns:cx3="http://schemas.microsoft.com/office/drawing/2016/5/9/chartex" xmlns:cx4="http://schemas.microsoft.com/office/drawing/2016/5/10/chartex" xmlns:cx5="http://schemas.microsoft.com/office/drawing/2016/5/11/chartex" xmlns:cx6="http://schemas.microsoft.com/office/drawing/2016/5/12/chartex" xmlns:cx7="http://schemas.microsoft.com/office/drawing/2016/5/13/chartex" xmlns:cx8="http://schemas.microsoft.com/office/drawing/2016/5/14/chartex" xmlns:mc="http://schemas.openxmlformats.org/markup-compatibility/2006" xmlns:aink="http://schemas.microsoft.com/office/drawing/2016/ink" xmlns:am3d="http://schemas.microsoft.com/office/drawing/2017/model3d" xmlns:o="urn:schemas-microsoft-com:office:office" xmlns:r="http://schemas.openxmlformats.org/officeDocument/2006/relationships" xmlns:m="http://schemas.openxmlformats.org/officeDocument/2006/math" xmlns:v="urn:schemas-microsoft-com:vml" xmlns:wp14="http://schemas.microsoft.com/office/word/2010/wordprocessingDrawing" xmlns:wp="http://schemas.openxmlformats.org/drawingml/2006/wordprocessingDrawing" xmlns:w10="urn:schemas-microsoft-com:office:word" xmlns:w="http://schemas.openxmlformats.org/wordprocessingml/2006/main" xmlns:w14="http://schemas.microsoft.com/office/word/2010/wordml" xmlns:w15="http://schemas.microsoft.com/office/word/2012/wordml" xmlns:w16cex="http://schemas.microsoft.com/office/word/2018/wordml/cex" xmlns:w16cid="http://schemas.microsoft.com/office/word/2016/wordml/cid" xmlns:w16="http://schemas.microsoft.com/office/word/2018/wordml" xmlns:w16sdtdh="http://schemas.microsoft.com/office/word/2020/wordml/sdtdatahash" xmlns:w16se="http://schemas.microsoft.com/office/word/2015/wordml/symex" xmlns:wpg="http://schemas.microsoft.com/office/word/2010/wordprocessingGroup" xmlns:wpi="http://schemas.microsoft.com/office/word/2010/wordprocessingInk" xmlns:wne="http://schemas.microsoft.com/office/word/2006/wordml" xmlns:wps="http://schemas.microsoft.com/office/word/2010/wordprocessingShape" mc:Ignorable="w14 w15 w16se w16cid w16 w16cex w16sdtdh wp14">
+<w:endnotes xmlns:wpc="http://schemas.microsoft.com/office/word/2010/wordprocessingCanvas" xmlns:cx="http://schemas.microsoft.com/office/drawing/2014/chartex" xmlns:cx1="http://schemas.microsoft.com/office/drawing/2015/9/8/chartex" xmlns:cx2="http://schemas.microsoft.com/office/drawing/2015/10/21/chartex" xmlns:cx3="http://schemas.microsoft.com/office/drawing/2016/5/9/chartex" xmlns:cx4="http://schemas.microsoft.com/office/drawing/2016/5/10/chartex" xmlns:cx5="http://schemas.microsoft.com/office/drawing/2016/5/11/chartex" xmlns:cx6="http://schemas.microsoft.com/office/drawing/2016/5/12/chartex" xmlns:cx7="http://schemas.microsoft.com/office/drawing/2016/5/13/chartex" xmlns:cx8="http://schemas.microsoft.com/office/drawing/2016/5/14/chartex" xmlns:mc="http://schemas.openxmlformats.org/markup-compatibility/2006" xmlns:aink="http://schemas.microsoft.com/office/drawing/2016/ink" xmlns:am3d="http://schemas.microsoft.com/office/drawing/2017/model3d" xmlns:o="urn:schemas-microsoft-com:office:office" xmlns:oel="http://schemas.microsoft.com/office/2019/extlst" xmlns:r="http://schemas.openxmlformats.org/officeDocument/2006/relationships" xmlns:m="http://schemas.openxmlformats.org/officeDocument/2006/math" xmlns:v="urn:schemas-microsoft-com:vml" xmlns:wp14="http://schemas.microsoft.com/office/word/2010/wordprocessingDrawing" xmlns:wp="http://schemas.openxmlformats.org/drawingml/2006/wordprocessingDrawing" xmlns:w10="urn:schemas-microsoft-com:office:word" xmlns:w="http://schemas.openxmlformats.org/wordprocessingml/2006/main" xmlns:w14="http://schemas.microsoft.com/office/word/2010/wordml" xmlns:w15="http://schemas.microsoft.com/office/word/2012/wordml" xmlns:w16cex="http://schemas.microsoft.com/office/word/2018/wordml/cex" xmlns:w16cid="http://schemas.microsoft.com/office/word/2016/wordml/cid" xmlns:w16="http://schemas.microsoft.com/office/word/2018/wordml" xmlns:w16sdtdh="http://schemas.microsoft.com/office/word/2020/wordml/sdtdatahash" xmlns:w16se="http://schemas.microsoft.com/office/word/2015/wordml/symex" xmlns:wpg="http://schemas.microsoft.com/office/word/2010/wordprocessingGroup" xmlns:wpi="http://schemas.microsoft.com/office/word/2010/wordprocessingInk" xmlns:wne="http://schemas.microsoft.com/office/word/2006/wordml" xmlns:wps="http://schemas.microsoft.com/office/word/2010/wordprocessingShape" mc:Ignorable="w14 w15 w16se w16cid w16 w16cex w16sdtdh wp14">
   <w:endnote w:type="separator" w:id="-1">
     <w:p>
       <w:pPr>
@@ -6392,7 +6602,7 @@
 </file>
 
 <file path=word/footnotes.xml><?xml version="1.0" encoding="utf-8"?>
-<w:footnotes xmlns:wpc="http://schemas.microsoft.com/office/word/2010/wordprocessingCanvas" xmlns:cx="http://schemas.microsoft.com/office/drawing/2014/chartex" xmlns:cx1="http://schemas.microsoft.com/office/drawing/2015/9/8/chartex" xmlns:cx2="http://schemas.microsoft.com/office/drawing/2015/10/21/chartex" xmlns:cx3="http://schemas.microsoft.com/office/drawing/2016/5/9/chartex" xmlns:cx4="http://schemas.microsoft.com/office/drawing/2016/5/10/chartex" xmlns:cx5="http://schemas.microsoft.com/office/drawing/2016/5/11/chartex" xmlns:cx6="http://schemas.microsoft.com/office/drawing/2016/5/12/chartex" xmlns:cx7="http://schemas.microsoft.com/office/drawing/2016/5/13/chartex" xmlns:cx8="http://schemas.microsoft.com/office/drawing/2016/5/14/chartex" xmlns:mc="http://schemas.openxmlformats.org/markup-compatibility/2006" xmlns:aink="http://schemas.microsoft.com/office/drawing/2016/ink" xmlns:am3d="http://schemas.microsoft.com/office/drawing/2017/model3d" xmlns:o="urn:schemas-microsoft-com:office:office" xmlns:r="http://schemas.openxmlformats.org/officeDocument/2006/relationships" xmlns:m="http://schemas.openxmlformats.org/officeDocument/2006/math" xmlns:v="urn:schemas-microsoft-com:vml" xmlns:wp14="http://schemas.microsoft.com/office/word/2010/wordprocessingDrawing" xmlns:wp="http://schemas.openxmlformats.org/drawingml/2006/wordprocessingDrawing" xmlns:w10="urn:schemas-microsoft-com:office:word" xmlns:w="http://schemas.openxmlformats.org/wordprocessingml/2006/main" xmlns:w14="http://schemas.microsoft.com/office/word/2010/wordml" xmlns:w15="http://schemas.microsoft.com/office/word/2012/wordml" xmlns:w16cex="http://schemas.microsoft.com/office/word/2018/wordml/cex" xmlns:w16cid="http://schemas.microsoft.com/office/word/2016/wordml/cid" xmlns:w16="http://schemas.microsoft.com/office/word/2018/wordml" xmlns:w16sdtdh="http://schemas.microsoft.com/office/word/2020/wordml/sdtdatahash" xmlns:w16se="http://schemas.microsoft.com/office/word/2015/wordml/symex" xmlns:wpg="http://schemas.microsoft.com/office/word/2010/wordprocessingGroup" xmlns:wpi="http://schemas.microsoft.com/office/word/2010/wordprocessingInk" xmlns:wne="http://schemas.microsoft.com/office/word/2006/wordml" xmlns:wps="http://schemas.microsoft.com/office/word/2010/wordprocessingShape" mc:Ignorable="w14 w15 w16se w16cid w16 w16cex w16sdtdh wp14">
+<w:footnotes xmlns:wpc="http://schemas.microsoft.com/office/word/2010/wordprocessingCanvas" xmlns:cx="http://schemas.microsoft.com/office/drawing/2014/chartex" xmlns:cx1="http://schemas.microsoft.com/office/drawing/2015/9/8/chartex" xmlns:cx2="http://schemas.microsoft.com/office/drawing/2015/10/21/chartex" xmlns:cx3="http://schemas.microsoft.com/office/drawing/2016/5/9/chartex" xmlns:cx4="http://schemas.microsoft.com/office/drawing/2016/5/10/chartex" xmlns:cx5="http://schemas.microsoft.com/office/drawing/2016/5/11/chartex" xmlns:cx6="http://schemas.microsoft.com/office/drawing/2016/5/12/chartex" xmlns:cx7="http://schemas.microsoft.com/office/drawing/2016/5/13/chartex" xmlns:cx8="http://schemas.microsoft.com/office/drawing/2016/5/14/chartex" xmlns:mc="http://schemas.openxmlformats.org/markup-compatibility/2006" xmlns:aink="http://schemas.microsoft.com/office/drawing/2016/ink" xmlns:am3d="http://schemas.microsoft.com/office/drawing/2017/model3d" xmlns:o="urn:schemas-microsoft-com:office:office" xmlns:oel="http://schemas.microsoft.com/office/2019/extlst" xmlns:r="http://schemas.openxmlformats.org/officeDocument/2006/relationships" xmlns:m="http://schemas.openxmlformats.org/officeDocument/2006/math" xmlns:v="urn:schemas-microsoft-com:vml" xmlns:wp14="http://schemas.microsoft.com/office/word/2010/wordprocessingDrawing" xmlns:wp="http://schemas.openxmlformats.org/drawingml/2006/wordprocessingDrawing" xmlns:w10="urn:schemas-microsoft-com:office:word" xmlns:w="http://schemas.openxmlformats.org/wordprocessingml/2006/main" xmlns:w14="http://schemas.microsoft.com/office/word/2010/wordml" xmlns:w15="http://schemas.microsoft.com/office/word/2012/wordml" xmlns:w16cex="http://schemas.microsoft.com/office/word/2018/wordml/cex" xmlns:w16cid="http://schemas.microsoft.com/office/word/2016/wordml/cid" xmlns:w16="http://schemas.microsoft.com/office/word/2018/wordml" xmlns:w16sdtdh="http://schemas.microsoft.com/office/word/2020/wordml/sdtdatahash" xmlns:w16se="http://schemas.microsoft.com/office/word/2015/wordml/symex" xmlns:wpg="http://schemas.microsoft.com/office/word/2010/wordprocessingGroup" xmlns:wpi="http://schemas.microsoft.com/office/word/2010/wordprocessingInk" xmlns:wne="http://schemas.microsoft.com/office/word/2006/wordml" xmlns:wps="http://schemas.microsoft.com/office/word/2010/wordprocessingShape" mc:Ignorable="w14 w15 w16se w16cid w16 w16cex w16sdtdh wp14">
   <w:footnote w:type="separator" w:id="-1">
     <w:p>
       <w:pPr>
@@ -6417,7 +6627,7 @@
 </file>
 
 <file path=word/numbering.xml><?xml version="1.0" encoding="utf-8"?>
-<w:numbering xmlns:wpc="http://schemas.microsoft.com/office/word/2010/wordprocessingCanvas" xmlns:cx="http://schemas.microsoft.com/office/drawing/2014/chartex" xmlns:cx1="http://schemas.microsoft.com/office/drawing/2015/9/8/chartex" xmlns:cx2="http://schemas.microsoft.com/office/drawing/2015/10/21/chartex" xmlns:cx3="http://schemas.microsoft.com/office/drawing/2016/5/9/chartex" xmlns:cx4="http://schemas.microsoft.com/office/drawing/2016/5/10/chartex" xmlns:cx5="http://schemas.microsoft.com/office/drawing/2016/5/11/chartex" xmlns:cx6="http://schemas.microsoft.com/office/drawing/2016/5/12/chartex" xmlns:cx7="http://schemas.microsoft.com/office/drawing/2016/5/13/chartex" xmlns:cx8="http://schemas.microsoft.com/office/drawing/2016/5/14/chartex" xmlns:mc="http://schemas.openxmlformats.org/markup-compatibility/2006" xmlns:aink="http://schemas.microsoft.com/office/drawing/2016/ink" xmlns:am3d="http://schemas.microsoft.com/office/drawing/2017/model3d" xmlns:o="urn:schemas-microsoft-com:office:office" xmlns:r="http://schemas.openxmlformats.org/officeDocument/2006/relationships" xmlns:m="http://schemas.openxmlformats.org/officeDocument/2006/math" xmlns:v="urn:schemas-microsoft-com:vml" xmlns:wp14="http://schemas.microsoft.com/office/word/2010/wordprocessingDrawing" xmlns:wp="http://schemas.openxmlformats.org/drawingml/2006/wordprocessingDrawing" xmlns:w10="urn:schemas-microsoft-com:office:word" xmlns:w="http://schemas.openxmlformats.org/wordprocessingml/2006/main" xmlns:w14="http://schemas.microsoft.com/office/word/2010/wordml" xmlns:w15="http://schemas.microsoft.com/office/word/2012/wordml" xmlns:w16cex="http://schemas.microsoft.com/office/word/2018/wordml/cex" xmlns:w16cid="http://schemas.microsoft.com/office/word/2016/wordml/cid" xmlns:w16="http://schemas.microsoft.com/office/word/2018/wordml" xmlns:w16sdtdh="http://schemas.microsoft.com/office/word/2020/wordml/sdtdatahash" xmlns:w16se="http://schemas.microsoft.com/office/word/2015/wordml/symex" xmlns:wpg="http://schemas.microsoft.com/office/word/2010/wordprocessingGroup" xmlns:wpi="http://schemas.microsoft.com/office/word/2010/wordprocessingInk" xmlns:wne="http://schemas.microsoft.com/office/word/2006/wordml" xmlns:wps="http://schemas.microsoft.com/office/word/2010/wordprocessingShape" mc:Ignorable="w14 w15 w16se w16cid w16 w16cex w16sdtdh wp14">
+<w:numbering xmlns:wpc="http://schemas.microsoft.com/office/word/2010/wordprocessingCanvas" xmlns:cx="http://schemas.microsoft.com/office/drawing/2014/chartex" xmlns:cx1="http://schemas.microsoft.com/office/drawing/2015/9/8/chartex" xmlns:cx2="http://schemas.microsoft.com/office/drawing/2015/10/21/chartex" xmlns:cx3="http://schemas.microsoft.com/office/drawing/2016/5/9/chartex" xmlns:cx4="http://schemas.microsoft.com/office/drawing/2016/5/10/chartex" xmlns:cx5="http://schemas.microsoft.com/office/drawing/2016/5/11/chartex" xmlns:cx6="http://schemas.microsoft.com/office/drawing/2016/5/12/chartex" xmlns:cx7="http://schemas.microsoft.com/office/drawing/2016/5/13/chartex" xmlns:cx8="http://schemas.microsoft.com/office/drawing/2016/5/14/chartex" xmlns:mc="http://schemas.openxmlformats.org/markup-compatibility/2006" xmlns:aink="http://schemas.microsoft.com/office/drawing/2016/ink" xmlns:am3d="http://schemas.microsoft.com/office/drawing/2017/model3d" xmlns:o="urn:schemas-microsoft-com:office:office" xmlns:oel="http://schemas.microsoft.com/office/2019/extlst" xmlns:r="http://schemas.openxmlformats.org/officeDocument/2006/relationships" xmlns:m="http://schemas.openxmlformats.org/officeDocument/2006/math" xmlns:v="urn:schemas-microsoft-com:vml" xmlns:wp14="http://schemas.microsoft.com/office/word/2010/wordprocessingDrawing" xmlns:wp="http://schemas.openxmlformats.org/drawingml/2006/wordprocessingDrawing" xmlns:w10="urn:schemas-microsoft-com:office:word" xmlns:w="http://schemas.openxmlformats.org/wordprocessingml/2006/main" xmlns:w14="http://schemas.microsoft.com/office/word/2010/wordml" xmlns:w15="http://schemas.microsoft.com/office/word/2012/wordml" xmlns:w16cex="http://schemas.microsoft.com/office/word/2018/wordml/cex" xmlns:w16cid="http://schemas.microsoft.com/office/word/2016/wordml/cid" xmlns:w16="http://schemas.microsoft.com/office/word/2018/wordml" xmlns:w16sdtdh="http://schemas.microsoft.com/office/word/2020/wordml/sdtdatahash" xmlns:w16se="http://schemas.microsoft.com/office/word/2015/wordml/symex" xmlns:wpg="http://schemas.microsoft.com/office/word/2010/wordprocessingGroup" xmlns:wpi="http://schemas.microsoft.com/office/word/2010/wordprocessingInk" xmlns:wne="http://schemas.microsoft.com/office/word/2006/wordml" xmlns:wps="http://schemas.microsoft.com/office/word/2010/wordprocessingShape" mc:Ignorable="w14 w15 w16se w16cid w16 w16cex w16sdtdh wp14">
   <w:abstractNum w:abstractNumId="0" w15:restartNumberingAfterBreak="0">
     <w:nsid w:val="05762E98"/>
     <w:multiLevelType w:val="hybridMultilevel"/>
@@ -7832,52 +8042,52 @@
       </w:pPr>
     </w:lvl>
   </w:abstractNum>
-  <w:num w:numId="1">
+  <w:num w:numId="1" w16cid:durableId="71466884">
     <w:abstractNumId w:val="4"/>
   </w:num>
-  <w:num w:numId="2">
+  <w:num w:numId="2" w16cid:durableId="1021783146">
     <w:abstractNumId w:val="13"/>
   </w:num>
-  <w:num w:numId="3">
+  <w:num w:numId="3" w16cid:durableId="399601029">
     <w:abstractNumId w:val="9"/>
   </w:num>
-  <w:num w:numId="4">
+  <w:num w:numId="4" w16cid:durableId="660430226">
     <w:abstractNumId w:val="12"/>
   </w:num>
-  <w:num w:numId="5">
+  <w:num w:numId="5" w16cid:durableId="1367100881">
     <w:abstractNumId w:val="7"/>
   </w:num>
-  <w:num w:numId="6">
+  <w:num w:numId="6" w16cid:durableId="814839500">
     <w:abstractNumId w:val="2"/>
   </w:num>
-  <w:num w:numId="7">
+  <w:num w:numId="7" w16cid:durableId="1610547988">
     <w:abstractNumId w:val="8"/>
   </w:num>
-  <w:num w:numId="8">
+  <w:num w:numId="8" w16cid:durableId="557939287">
     <w:abstractNumId w:val="15"/>
   </w:num>
-  <w:num w:numId="9">
+  <w:num w:numId="9" w16cid:durableId="1980768865">
     <w:abstractNumId w:val="0"/>
   </w:num>
-  <w:num w:numId="10">
+  <w:num w:numId="10" w16cid:durableId="1460761397">
     <w:abstractNumId w:val="1"/>
   </w:num>
-  <w:num w:numId="11">
+  <w:num w:numId="11" w16cid:durableId="1012873762">
     <w:abstractNumId w:val="3"/>
   </w:num>
-  <w:num w:numId="12">
+  <w:num w:numId="12" w16cid:durableId="652948869">
     <w:abstractNumId w:val="14"/>
   </w:num>
-  <w:num w:numId="13">
+  <w:num w:numId="13" w16cid:durableId="598410221">
     <w:abstractNumId w:val="6"/>
   </w:num>
-  <w:num w:numId="14">
+  <w:num w:numId="14" w16cid:durableId="1809132175">
     <w:abstractNumId w:val="10"/>
   </w:num>
-  <w:num w:numId="15">
+  <w:num w:numId="15" w16cid:durableId="1316881073">
     <w:abstractNumId w:val="5"/>
   </w:num>
-  <w:num w:numId="16">
+  <w:num w:numId="16" w16cid:durableId="1168903468">
     <w:abstractNumId w:val="11"/>
   </w:num>
 </w:numbering>

</xml_diff>

<commit_message>
Version 7.3.2: Switched from the standard .NET reflection binder to a custom algorithm, ensuring consistently enhanced behavior for all reflection binding scenarios; reviewed "dynamic" usage, eliminating it where possible and reducing it elsewhere (GitHub Issue #400); added ScriptEngine.DisableDynamicBinding; added IScriptEngineException.ScriptExceptionAsObject; fixed invocation of methods that have both optional parameters and parameter arrays; added implicit conversion support for constructor and indexed property arguments (GitHub Issue #396); extended canonical referencing to Guid and all readonly struct types; added ScriptObject.InvokeAsFunction; updated API and build documentation. Tested with V8 10.5.218.8.
</commit_message>
<xml_diff>
--- a/ClearScript/doc/Build.docx
+++ b/ClearScript/doc/Build.docx
@@ -83,6 +83,9 @@
       </w:pPr>
       <w:r>
         <w:t>ClearScript NuGet package</w:t>
+      </w:r>
+      <w:r>
+        <w:t>s</w:t>
       </w:r>
     </w:p>
     <w:p>
@@ -438,7 +441,24 @@
         </w:r>
       </w:hyperlink>
       <w:r>
-        <w:t xml:space="preserve"> package to your project. Remember to use the </w:t>
+        <w:t xml:space="preserve"> </w:t>
+      </w:r>
+      <w:r>
+        <w:t xml:space="preserve">or </w:t>
+      </w:r>
+      <w:hyperlink r:id="rId20" w:history="1">
+        <w:r>
+          <w:rPr>
+            <w:rStyle w:val="Hyperlink"/>
+          </w:rPr>
+          <w:t>Microsoft.ClearScript.osx-arm64</w:t>
+        </w:r>
+      </w:hyperlink>
+      <w:r>
+        <w:t xml:space="preserve"> </w:t>
+      </w:r>
+      <w:r>
+        <w:t xml:space="preserve">package to your project. Remember to use the </w:t>
       </w:r>
       <w:r>
         <w:rPr>
@@ -546,7 +566,7 @@
       <w:r>
         <w:t xml:space="preserve"> </w:t>
       </w:r>
-      <w:hyperlink r:id="rId20" w:history="1">
+      <w:hyperlink r:id="rId21" w:history="1">
         <w:r>
           <w:rPr>
             <w:rStyle w:val="Hyperlink"/>
@@ -590,7 +610,7 @@
       <w:r>
         <w:t xml:space="preserve">. If you already have Git installed, use </w:t>
       </w:r>
-      <w:hyperlink r:id="rId21" w:history="1">
+      <w:hyperlink r:id="rId22" w:history="1">
         <w:r>
           <w:rPr>
             <w:rStyle w:val="Hyperlink"/>
@@ -712,7 +732,7 @@
       <w:r>
         <w:t xml:space="preserve">the </w:t>
       </w:r>
-      <w:hyperlink r:id="rId22" w:history="1">
+      <w:hyperlink r:id="rId23" w:history="1">
         <w:r>
           <w:rPr>
             <w:rStyle w:val="Hyperlink"/>
@@ -741,7 +761,7 @@
       <w:r>
         <w:t xml:space="preserve"> </w:t>
       </w:r>
-      <w:hyperlink r:id="rId23" w:history="1">
+      <w:hyperlink r:id="rId24" w:history="1">
         <w:r>
           <w:rPr>
             <w:rStyle w:val="Hyperlink"/>
@@ -752,7 +772,7 @@
       <w:r>
         <w:t xml:space="preserve"> and </w:t>
       </w:r>
-      <w:hyperlink r:id="rId24" w:history="1">
+      <w:hyperlink r:id="rId25" w:history="1">
         <w:r>
           <w:rPr>
             <w:rStyle w:val="Hyperlink"/>
@@ -785,19 +805,10 @@
         <w:t>Version 16.4 or later</w:t>
       </w:r>
       <w:r>
-        <w:t>. They produce architecture-neutral managed libraries that target .NET Framework 4.</w:t>
-      </w:r>
-      <w:r>
-        <w:t>5</w:t>
-      </w:r>
-      <w:r>
-        <w:t xml:space="preserve">, .NET Framework 4.7.1, </w:t>
-      </w:r>
-      <w:r>
-        <w:t>.NET Core 3.1</w:t>
-      </w:r>
-      <w:r>
-        <w:t>, and .NET 5.0</w:t>
+        <w:t xml:space="preserve">. They produce architecture-neutral managed libraries that target </w:t>
+      </w:r>
+      <w:r>
+        <w:t>.NET 5.0+, .NET Framework 4.5+, .NET Core 3.1, and .NET Standard 2.1</w:t>
       </w:r>
       <w:r>
         <w:t xml:space="preserve">. ClearScript does not support older environments. The output </w:t>
@@ -849,1028 +860,7 @@
       <w:r>
         <w:t xml:space="preserve">Ensure that </w:t>
       </w:r>
-      <w:hyperlink r:id="rId25" w:history="1">
-        <w:r>
-          <w:rPr>
-            <w:rStyle w:val="Hyperlink"/>
-          </w:rPr>
-          <w:t>.NET 5.0 SDK</w:t>
-        </w:r>
-      </w:hyperlink>
-      <w:r>
-        <w:t xml:space="preserve"> is installed before building ClearScript.</w:t>
-      </w:r>
-    </w:p>
-    <w:p>
-      <w:pPr>
-        <w:ind w:left="360"/>
-      </w:pPr>
-      <w:r>
-        <w:t xml:space="preserve">There are two ways to build ClearScript </w:t>
-      </w:r>
-      <w:r>
-        <w:t>–</w:t>
-      </w:r>
-      <w:r>
-        <w:t xml:space="preserve"> </w:t>
-      </w:r>
-      <w:r>
-        <w:t xml:space="preserve">with and </w:t>
-      </w:r>
-      <w:r>
-        <w:t>without V8 support.</w:t>
-      </w:r>
-      <w:r>
-        <w:t xml:space="preserve"> If you don't need V8 support, simply build the </w:t>
-      </w:r>
-      <w:r>
-        <w:rPr>
-          <w:rFonts w:ascii="Consolas" w:hAnsi="Consolas"/>
-          <w:b/>
-          <w:sz w:val="20"/>
-          <w:szCs w:val="20"/>
-        </w:rPr>
-        <w:t>ClearScript.NoV8</w:t>
-      </w:r>
-      <w:r>
-        <w:t xml:space="preserve"> solution using Visual Studio. Note that this solution does not include test projects.</w:t>
-      </w:r>
-    </w:p>
-    <w:p>
-      <w:pPr>
-        <w:ind w:left="360"/>
-      </w:pPr>
-      <w:r>
-        <w:t>To</w:t>
-      </w:r>
-      <w:r>
-        <w:t xml:space="preserve"> build full ClearScript with V8 support, you must first acquire</w:t>
-      </w:r>
-      <w:r>
-        <w:t xml:space="preserve"> and build</w:t>
-      </w:r>
-      <w:r>
-        <w:t xml:space="preserve"> V8:</w:t>
-      </w:r>
-    </w:p>
-    <w:p>
-      <w:pPr>
-        <w:pStyle w:val="ListParagraph"/>
-        <w:numPr>
-          <w:ilvl w:val="0"/>
-          <w:numId w:val="4"/>
-        </w:numPr>
-        <w:contextualSpacing w:val="0"/>
-      </w:pPr>
-      <w:r>
-        <w:rPr>
-          <w:b/>
-          <w:color w:val="FF0000"/>
-        </w:rPr>
-        <w:t>Important:</w:t>
-      </w:r>
-      <w:r>
-        <w:t xml:space="preserve"> This procedure currently requires </w:t>
-      </w:r>
       <w:hyperlink r:id="rId26" w:history="1">
-        <w:r>
-          <w:rPr>
-            <w:rStyle w:val="Hyperlink"/>
-          </w:rPr>
-          <w:t>Visual Studio 2022</w:t>
-        </w:r>
-      </w:hyperlink>
-      <w:r>
-        <w:t xml:space="preserve"> or </w:t>
-      </w:r>
-      <w:hyperlink r:id="rId27" w:history="1">
-        <w:r>
-          <w:rPr>
-            <w:rStyle w:val="Hyperlink"/>
-          </w:rPr>
-          <w:t>Visual Studio 2019</w:t>
-        </w:r>
-      </w:hyperlink>
-      <w:r>
-        <w:t>. The V8 build does not yet support newer versions.</w:t>
-      </w:r>
-    </w:p>
-    <w:p>
-      <w:pPr>
-        <w:pStyle w:val="ListParagraph"/>
-        <w:numPr>
-          <w:ilvl w:val="0"/>
-          <w:numId w:val="4"/>
-        </w:numPr>
-        <w:contextualSpacing w:val="0"/>
-      </w:pPr>
-      <w:r>
-        <w:rPr>
-          <w:b/>
-          <w:color w:val="FF0000"/>
-        </w:rPr>
-        <w:t>Important:</w:t>
-      </w:r>
-      <w:r>
-        <w:t xml:space="preserve"> Ensure that the path to your ClearScript root directory does not contain spaces or non-ASCII characters.</w:t>
-      </w:r>
-    </w:p>
-    <w:p>
-      <w:pPr>
-        <w:pStyle w:val="ListParagraph"/>
-        <w:numPr>
-          <w:ilvl w:val="0"/>
-          <w:numId w:val="4"/>
-        </w:numPr>
-        <w:contextualSpacing w:val="0"/>
-      </w:pPr>
-      <w:r>
-        <w:rPr>
-          <w:b/>
-          <w:color w:val="FF0000"/>
-        </w:rPr>
-        <w:t>Important:</w:t>
-      </w:r>
-      <w:r>
-        <w:t xml:space="preserve"> </w:t>
-      </w:r>
-      <w:r>
-        <w:t>Your Visual Studio</w:t>
-      </w:r>
-      <w:r>
-        <w:t xml:space="preserve"> </w:t>
-      </w:r>
-      <w:r>
-        <w:t xml:space="preserve">installation must include </w:t>
-      </w:r>
-      <w:r>
-        <w:t>the</w:t>
-      </w:r>
-      <w:r>
-        <w:t xml:space="preserve"> </w:t>
-      </w:r>
-      <w:r>
-        <w:rPr>
-          <w:b/>
-        </w:rPr>
-        <w:t>.NET desktop development</w:t>
-      </w:r>
-      <w:r>
-        <w:t>,</w:t>
-      </w:r>
-      <w:r>
-        <w:t xml:space="preserve"> </w:t>
-      </w:r>
-      <w:r>
-        <w:rPr>
-          <w:b/>
-        </w:rPr>
-        <w:t>Desktop development with C++</w:t>
-      </w:r>
-      <w:r>
-        <w:t xml:space="preserve">, and </w:t>
-      </w:r>
-      <w:r>
-        <w:rPr>
-          <w:b/>
-          <w:bCs/>
-        </w:rPr>
-        <w:t>Universal Windows Platform Development</w:t>
-      </w:r>
-      <w:r>
-        <w:t xml:space="preserve"> workloads</w:t>
-      </w:r>
-      <w:r>
-        <w:t xml:space="preserve">, as well as the </w:t>
-      </w:r>
-      <w:r>
-        <w:rPr>
-          <w:b/>
-          <w:bCs/>
-        </w:rPr>
-        <w:t xml:space="preserve">C++ </w:t>
-      </w:r>
-      <w:r>
-        <w:rPr>
-          <w:b/>
-          <w:bCs/>
-        </w:rPr>
-        <w:t xml:space="preserve">ARM build tools </w:t>
-      </w:r>
-      <w:r>
-        <w:t>and</w:t>
-      </w:r>
-      <w:r>
-        <w:rPr>
-          <w:b/>
-          <w:bCs/>
-        </w:rPr>
-        <w:t xml:space="preserve"> C++ </w:t>
-      </w:r>
-      <w:r>
-        <w:rPr>
-          <w:b/>
-          <w:bCs/>
-        </w:rPr>
-        <w:t>ARM</w:t>
-      </w:r>
-      <w:r>
-        <w:rPr>
-          <w:b/>
-          <w:bCs/>
-        </w:rPr>
-        <w:t>64</w:t>
-      </w:r>
-      <w:r>
-        <w:t xml:space="preserve"> </w:t>
-      </w:r>
-      <w:r>
-        <w:rPr>
-          <w:b/>
-          <w:bCs/>
-        </w:rPr>
-        <w:t>build tools</w:t>
-      </w:r>
-      <w:r>
-        <w:t xml:space="preserve"> components</w:t>
-      </w:r>
-      <w:r>
-        <w:t>.</w:t>
-      </w:r>
-    </w:p>
-    <w:p>
-      <w:pPr>
-        <w:pStyle w:val="ListParagraph"/>
-        <w:numPr>
-          <w:ilvl w:val="0"/>
-          <w:numId w:val="4"/>
-        </w:numPr>
-        <w:contextualSpacing w:val="0"/>
-      </w:pPr>
-      <w:r>
-        <w:rPr>
-          <w:b/>
-          <w:color w:val="FF0000"/>
-        </w:rPr>
-        <w:t>Important:</w:t>
-      </w:r>
-      <w:r>
-        <w:t xml:space="preserve"> </w:t>
-      </w:r>
-      <w:r>
-        <w:t xml:space="preserve">The V8 build </w:t>
-      </w:r>
-      <w:r>
-        <w:t xml:space="preserve">also </w:t>
-      </w:r>
-      <w:r>
-        <w:t xml:space="preserve">requires </w:t>
-      </w:r>
-      <w:hyperlink r:id="rId28" w:history="1">
-        <w:r>
-          <w:rPr>
-            <w:rStyle w:val="Hyperlink"/>
-          </w:rPr>
-          <w:t>Windows 10 SDK</w:t>
-        </w:r>
-      </w:hyperlink>
-      <w:r>
-        <w:t xml:space="preserve"> </w:t>
-      </w:r>
-      <w:r>
-        <w:t xml:space="preserve">version </w:t>
-      </w:r>
-      <w:r>
-        <w:t>10.0.19041.0</w:t>
-      </w:r>
-      <w:r>
-        <w:t xml:space="preserve"> or later. </w:t>
-      </w:r>
-      <w:r>
-        <w:t xml:space="preserve">Your Windows </w:t>
-      </w:r>
-      <w:r>
-        <w:t>SDK</w:t>
-      </w:r>
-      <w:r>
-        <w:t xml:space="preserve"> installation must include </w:t>
-      </w:r>
-      <w:r>
-        <w:t xml:space="preserve">the </w:t>
-      </w:r>
-      <w:r>
-        <w:rPr>
-          <w:b/>
-        </w:rPr>
-        <w:t>Debugging Tools for Windows</w:t>
-      </w:r>
-      <w:r>
-        <w:t xml:space="preserve"> feature</w:t>
-      </w:r>
-      <w:r>
-        <w:t>.</w:t>
-      </w:r>
-    </w:p>
-    <w:p>
-      <w:pPr>
-        <w:pStyle w:val="ListParagraph"/>
-        <w:numPr>
-          <w:ilvl w:val="0"/>
-          <w:numId w:val="4"/>
-        </w:numPr>
-        <w:contextualSpacing w:val="0"/>
-      </w:pPr>
-      <w:r>
-        <w:t xml:space="preserve">Open </w:t>
-      </w:r>
-      <w:r>
-        <w:t xml:space="preserve">a </w:t>
-      </w:r>
-      <w:r>
-        <w:t>Visual Studio</w:t>
-      </w:r>
-      <w:r>
-        <w:t xml:space="preserve"> 2022 or 2019</w:t>
-      </w:r>
-      <w:r>
-        <w:t xml:space="preserve"> </w:t>
-      </w:r>
-      <w:r>
-        <w:t xml:space="preserve">developer command prompt and run the </w:t>
-      </w:r>
-      <w:r>
-        <w:rPr>
-          <w:rFonts w:ascii="Consolas" w:hAnsi="Consolas"/>
-          <w:b/>
-          <w:sz w:val="20"/>
-          <w:szCs w:val="20"/>
-        </w:rPr>
-        <w:t>V8Update</w:t>
-      </w:r>
-      <w:r>
-        <w:t xml:space="preserve"> script from your ClearScript root directory:</w:t>
-      </w:r>
-    </w:p>
-    <w:p>
-      <w:pPr>
-        <w:shd w:val="clear" w:color="auto" w:fill="F2F2F2" w:themeFill="background1" w:themeFillShade="F2"/>
-        <w:spacing w:before="200" w:after="280"/>
-        <w:ind w:left="1440" w:right="734"/>
-        <w:rPr>
-          <w:rFonts w:ascii="Consolas" w:hAnsi="Consolas"/>
-          <w:b/>
-          <w:noProof/>
-          <w:sz w:val="20"/>
-          <w:szCs w:val="20"/>
-        </w:rPr>
-      </w:pPr>
-      <w:r>
-        <w:rPr>
-          <w:rFonts w:ascii="Consolas" w:hAnsi="Consolas"/>
-          <w:bCs/>
-          <w:noProof/>
-          <w:color w:val="808080" w:themeColor="background1" w:themeShade="80"/>
-          <w:sz w:val="20"/>
-          <w:szCs w:val="20"/>
-        </w:rPr>
-        <w:t>C:\</w:t>
-      </w:r>
-      <w:r>
-        <w:rPr>
-          <w:rFonts w:ascii="Consolas" w:hAnsi="Consolas"/>
-          <w:bCs/>
-          <w:noProof/>
-          <w:color w:val="808080" w:themeColor="background1" w:themeShade="80"/>
-          <w:sz w:val="20"/>
-          <w:szCs w:val="20"/>
-        </w:rPr>
-        <w:t>Path\To\</w:t>
-      </w:r>
-      <w:r>
-        <w:rPr>
-          <w:rFonts w:ascii="Consolas" w:hAnsi="Consolas"/>
-          <w:bCs/>
-          <w:noProof/>
-          <w:color w:val="808080" w:themeColor="background1" w:themeShade="80"/>
-          <w:sz w:val="20"/>
-          <w:szCs w:val="20"/>
-        </w:rPr>
-        <w:t>ClearScript&gt;</w:t>
-      </w:r>
-      <w:r>
-        <w:rPr>
-          <w:rFonts w:ascii="Consolas" w:hAnsi="Consolas"/>
-          <w:b/>
-          <w:noProof/>
-          <w:color w:val="808080" w:themeColor="background1" w:themeShade="80"/>
-          <w:sz w:val="20"/>
-          <w:szCs w:val="20"/>
-        </w:rPr>
-        <w:t xml:space="preserve"> </w:t>
-      </w:r>
-      <w:r>
-        <w:rPr>
-          <w:rFonts w:ascii="Consolas" w:hAnsi="Consolas"/>
-          <w:b/>
-          <w:noProof/>
-          <w:sz w:val="20"/>
-          <w:szCs w:val="20"/>
-        </w:rPr>
-        <w:t>V8Update [/N] [Debug|</w:t>
-      </w:r>
-      <w:bookmarkStart w:id="6" w:name="OLE_LINK16"/>
-      <w:r>
-        <w:rPr>
-          <w:rFonts w:ascii="Consolas" w:hAnsi="Consolas"/>
-          <w:b/>
-          <w:noProof/>
-          <w:sz w:val="20"/>
-          <w:szCs w:val="20"/>
-        </w:rPr>
-        <w:t>Release</w:t>
-      </w:r>
-      <w:bookmarkEnd w:id="6"/>
-      <w:r>
-        <w:rPr>
-          <w:rFonts w:ascii="Consolas" w:hAnsi="Consolas"/>
-          <w:b/>
-          <w:noProof/>
-          <w:sz w:val="20"/>
-          <w:szCs w:val="20"/>
-        </w:rPr>
-        <w:t>] [Latest|Tested|&lt;Revision&gt;]</w:t>
-      </w:r>
-    </w:p>
-    <w:p>
-      <w:pPr>
-        <w:ind w:left="1080"/>
-      </w:pPr>
-      <w:r>
-        <w:t xml:space="preserve">This script downloads the V8 source code and its </w:t>
-      </w:r>
-      <w:r>
-        <w:t xml:space="preserve">dependencies and </w:t>
-      </w:r>
-      <w:r>
-        <w:t xml:space="preserve">builds </w:t>
-      </w:r>
-      <w:r>
-        <w:t>x86, x64, and arm64</w:t>
-      </w:r>
-      <w:r>
-        <w:t xml:space="preserve"> V8 libraries</w:t>
-      </w:r>
-      <w:r>
-        <w:t xml:space="preserve"> in </w:t>
-      </w:r>
-      <w:r>
-        <w:t>the specified configuration</w:t>
-      </w:r>
-      <w:r>
-        <w:t xml:space="preserve">. It requires approximately </w:t>
-      </w:r>
-      <w:r>
-        <w:t>12</w:t>
-      </w:r>
-      <w:r>
-        <w:t>GB of additional disk space and does not perform any permanent software installation on your machine.</w:t>
-      </w:r>
-    </w:p>
-    <w:p>
-      <w:pPr>
-        <w:ind w:left="1080"/>
-      </w:pPr>
-      <w:r>
-        <w:t xml:space="preserve">The optional </w:t>
-      </w:r>
-      <w:r>
-        <w:rPr>
-          <w:rFonts w:ascii="Consolas" w:hAnsi="Consolas"/>
-          <w:b/>
-          <w:noProof/>
-          <w:sz w:val="20"/>
-          <w:szCs w:val="20"/>
-        </w:rPr>
-        <w:t>/N</w:t>
-      </w:r>
-      <w:r>
-        <w:t xml:space="preserve"> flag causes V8Update to reuse previously downloaded files if possible. It's useful for testing local V8 modifications.</w:t>
-      </w:r>
-    </w:p>
-    <w:p>
-      <w:pPr>
-        <w:ind w:left="1080"/>
-      </w:pPr>
-      <w:r>
-        <w:t xml:space="preserve">Specifying </w:t>
-      </w:r>
-      <w:r>
-        <w:rPr>
-          <w:rFonts w:ascii="Consolas" w:hAnsi="Consolas"/>
-          <w:b/>
-          <w:sz w:val="20"/>
-          <w:szCs w:val="20"/>
-        </w:rPr>
-        <w:t>Debug</w:t>
-      </w:r>
-      <w:r>
-        <w:t xml:space="preserve"> or </w:t>
-      </w:r>
-      <w:r>
-        <w:rPr>
-          <w:rFonts w:ascii="Consolas" w:hAnsi="Consolas"/>
-          <w:b/>
-          <w:sz w:val="20"/>
-          <w:szCs w:val="20"/>
-        </w:rPr>
-        <w:t>Release</w:t>
-      </w:r>
-      <w:r>
-        <w:t xml:space="preserve"> is optional; the default is </w:t>
-      </w:r>
-      <w:r>
-        <w:rPr>
-          <w:rFonts w:ascii="Consolas" w:hAnsi="Consolas"/>
-          <w:b/>
-          <w:sz w:val="20"/>
-          <w:szCs w:val="20"/>
-        </w:rPr>
-        <w:t>Release</w:t>
-      </w:r>
-      <w:r>
-        <w:t>. If you need both variants, run the script twice as follows:</w:t>
-      </w:r>
-    </w:p>
-    <w:p>
-      <w:pPr>
-        <w:shd w:val="clear" w:color="auto" w:fill="F2F2F2" w:themeFill="background1" w:themeFillShade="F2"/>
-        <w:spacing w:before="200" w:after="280"/>
-        <w:ind w:left="1440" w:right="734"/>
-        <w:rPr>
-          <w:rFonts w:ascii="Consolas" w:hAnsi="Consolas"/>
-          <w:b/>
-          <w:noProof/>
-          <w:sz w:val="20"/>
-          <w:szCs w:val="20"/>
-        </w:rPr>
-      </w:pPr>
-      <w:r>
-        <w:rPr>
-          <w:rFonts w:ascii="Consolas" w:hAnsi="Consolas"/>
-          <w:bCs/>
-          <w:noProof/>
-          <w:color w:val="808080" w:themeColor="background1" w:themeShade="80"/>
-          <w:sz w:val="20"/>
-          <w:szCs w:val="20"/>
-        </w:rPr>
-        <w:t>C:\</w:t>
-      </w:r>
-      <w:r>
-        <w:rPr>
-          <w:rFonts w:ascii="Consolas" w:hAnsi="Consolas"/>
-          <w:bCs/>
-          <w:noProof/>
-          <w:color w:val="808080" w:themeColor="background1" w:themeShade="80"/>
-          <w:sz w:val="20"/>
-          <w:szCs w:val="20"/>
-        </w:rPr>
-        <w:t>Path\To\</w:t>
-      </w:r>
-      <w:r>
-        <w:rPr>
-          <w:rFonts w:ascii="Consolas" w:hAnsi="Consolas"/>
-          <w:bCs/>
-          <w:noProof/>
-          <w:color w:val="808080" w:themeColor="background1" w:themeShade="80"/>
-          <w:sz w:val="20"/>
-          <w:szCs w:val="20"/>
-        </w:rPr>
-        <w:t>ClearScript&gt;</w:t>
-      </w:r>
-      <w:r>
-        <w:rPr>
-          <w:rFonts w:ascii="Consolas" w:hAnsi="Consolas"/>
-          <w:b/>
-          <w:noProof/>
-          <w:color w:val="808080" w:themeColor="background1" w:themeShade="80"/>
-          <w:sz w:val="20"/>
-          <w:szCs w:val="20"/>
-        </w:rPr>
-        <w:t xml:space="preserve"> </w:t>
-      </w:r>
-      <w:r>
-        <w:rPr>
-          <w:rFonts w:ascii="Consolas" w:hAnsi="Consolas"/>
-          <w:b/>
-          <w:noProof/>
-          <w:sz w:val="20"/>
-          <w:szCs w:val="20"/>
-        </w:rPr>
-        <w:t>V8Update &amp;</w:t>
-      </w:r>
-      <w:r>
-        <w:rPr>
-          <w:rFonts w:ascii="Consolas" w:hAnsi="Consolas"/>
-          <w:b/>
-          <w:noProof/>
-          <w:sz w:val="20"/>
-          <w:szCs w:val="20"/>
-        </w:rPr>
-        <w:t>&amp;</w:t>
-      </w:r>
-      <w:r>
-        <w:rPr>
-          <w:rFonts w:ascii="Consolas" w:hAnsi="Consolas"/>
-          <w:b/>
-          <w:noProof/>
-          <w:sz w:val="20"/>
-          <w:szCs w:val="20"/>
-        </w:rPr>
-        <w:t xml:space="preserve"> V8Update /N </w:t>
-      </w:r>
-      <w:r>
-        <w:rPr>
-          <w:rFonts w:ascii="Consolas" w:hAnsi="Consolas"/>
-          <w:b/>
-          <w:noProof/>
-          <w:sz w:val="20"/>
-          <w:szCs w:val="20"/>
-        </w:rPr>
-        <w:t>Debug</w:t>
-      </w:r>
-    </w:p>
-    <w:p>
-      <w:pPr>
-        <w:ind w:left="1080"/>
-      </w:pPr>
-      <w:r>
-        <w:rPr>
-          <w:b/>
-          <w:color w:val="00B050"/>
-        </w:rPr>
-        <w:t>Note:</w:t>
-      </w:r>
-      <w:r>
-        <w:t xml:space="preserve"> Depending on your PC hardware and internet connection, </w:t>
-      </w:r>
-      <w:r>
-        <w:t>this step</w:t>
-      </w:r>
-      <w:r>
-        <w:t xml:space="preserve"> </w:t>
-      </w:r>
-      <w:r>
-        <w:t xml:space="preserve">could </w:t>
-      </w:r>
-      <w:r>
-        <w:t>take up to a half-hour or longer.</w:t>
-      </w:r>
-    </w:p>
-    <w:p>
-      <w:pPr>
-        <w:ind w:left="1080"/>
-      </w:pPr>
-      <w:r>
-        <w:t>By</w:t>
-      </w:r>
-      <w:r>
-        <w:t xml:space="preserve"> default, </w:t>
-      </w:r>
-      <w:bookmarkStart w:id="7" w:name="_Hlk482371988"/>
-      <w:r>
-        <w:rPr>
-          <w:rFonts w:ascii="Consolas" w:hAnsi="Consolas"/>
-          <w:b/>
-          <w:sz w:val="20"/>
-          <w:szCs w:val="20"/>
-        </w:rPr>
-        <w:t>V8Update</w:t>
-      </w:r>
-      <w:bookmarkEnd w:id="7"/>
-      <w:r>
-        <w:t xml:space="preserve"> builds a V8 revision that has been tested with the current version of ClearScript. If you'd like to use a specific revision instead, place the desired branch name, commit ID, or tag on the </w:t>
-      </w:r>
-      <w:r>
-        <w:rPr>
-          <w:rFonts w:ascii="Consolas" w:hAnsi="Consolas"/>
-          <w:b/>
-          <w:sz w:val="20"/>
-          <w:szCs w:val="20"/>
-        </w:rPr>
-        <w:t>V8Update</w:t>
-      </w:r>
-      <w:r>
-        <w:t xml:space="preserve"> command line. Browse </w:t>
-      </w:r>
-      <w:hyperlink r:id="rId29" w:history="1">
-        <w:r>
-          <w:rPr>
-            <w:rStyle w:val="Hyperlink"/>
-          </w:rPr>
-          <w:t>here</w:t>
-        </w:r>
-      </w:hyperlink>
-      <w:r>
-        <w:t xml:space="preserve"> to view V8's revision history.</w:t>
-      </w:r>
-    </w:p>
-    <w:p>
-      <w:pPr>
-        <w:ind w:left="360"/>
-      </w:pPr>
-      <w:r>
-        <w:t xml:space="preserve">You are now ready to build the </w:t>
-      </w:r>
-      <w:r>
-        <w:t xml:space="preserve">full </w:t>
-      </w:r>
-      <w:r>
-        <w:rPr>
-          <w:rFonts w:ascii="Consolas" w:hAnsi="Consolas"/>
-          <w:b/>
-          <w:sz w:val="20"/>
-          <w:szCs w:val="20"/>
-        </w:rPr>
-        <w:t>ClearScript</w:t>
-      </w:r>
-      <w:r>
-        <w:t xml:space="preserve"> solution</w:t>
-      </w:r>
-      <w:r>
-        <w:t xml:space="preserve"> using Visual Studio</w:t>
-      </w:r>
-      <w:r>
-        <w:t xml:space="preserve"> </w:t>
-      </w:r>
-      <w:r>
-        <w:t>2022</w:t>
-      </w:r>
-      <w:r>
-        <w:t xml:space="preserve"> or </w:t>
-      </w:r>
-      <w:r>
-        <w:t>2019</w:t>
-      </w:r>
-      <w:r>
-        <w:t>.</w:t>
-      </w:r>
-    </w:p>
-    <w:p>
-      <w:pPr>
-        <w:ind w:left="360"/>
-      </w:pPr>
-      <w:r>
-        <w:rPr>
-          <w:b/>
-          <w:color w:val="00B050"/>
-        </w:rPr>
-        <w:t>Note:</w:t>
-      </w:r>
-      <w:r>
-        <w:t xml:space="preserve"> The first time you open the solution, Visual Studio may prompt you to upgrade one or more projects to the latest platform toolset or .NET Framework. We recommend that you select </w:t>
-      </w:r>
-      <w:r>
-        <w:rPr>
-          <w:b/>
-        </w:rPr>
-        <w:t>Cancel</w:t>
-      </w:r>
-      <w:r>
-        <w:t xml:space="preserve"> or </w:t>
-      </w:r>
-      <w:r>
-        <w:rPr>
-          <w:b/>
-        </w:rPr>
-        <w:t>Don't Upgrade</w:t>
-      </w:r>
-      <w:r>
-        <w:t>.</w:t>
-      </w:r>
-      <w:r>
-        <w:t xml:space="preserve"> If you encounter issues building ClearScript’s unmanaged projects (</w:t>
-      </w:r>
-      <w:r>
-        <w:rPr>
-          <w:rFonts w:ascii="Consolas" w:hAnsi="Consolas"/>
-          <w:b/>
-          <w:sz w:val="20"/>
-          <w:szCs w:val="20"/>
-        </w:rPr>
-        <w:t>ClearScriptV8</w:t>
-      </w:r>
-      <w:r>
-        <w:rPr>
-          <w:rFonts w:ascii="Consolas" w:hAnsi="Consolas"/>
-          <w:b/>
-          <w:sz w:val="20"/>
-          <w:szCs w:val="20"/>
-        </w:rPr>
-        <w:t>.win-x86</w:t>
-      </w:r>
-      <w:r>
-        <w:t>,</w:t>
-      </w:r>
-      <w:r>
-        <w:t xml:space="preserve"> </w:t>
-      </w:r>
-      <w:r>
-        <w:rPr>
-          <w:rFonts w:ascii="Consolas" w:hAnsi="Consolas"/>
-          <w:b/>
-          <w:sz w:val="20"/>
-          <w:szCs w:val="20"/>
-        </w:rPr>
-        <w:t>ClearScriptV8</w:t>
-      </w:r>
-      <w:r>
-        <w:rPr>
-          <w:rFonts w:ascii="Consolas" w:hAnsi="Consolas"/>
-          <w:b/>
-          <w:sz w:val="20"/>
-          <w:szCs w:val="20"/>
-        </w:rPr>
-        <w:t>.win-x64</w:t>
-      </w:r>
-      <w:r>
-        <w:t xml:space="preserve">, and </w:t>
-      </w:r>
-      <w:r>
-        <w:rPr>
-          <w:rFonts w:ascii="Consolas" w:hAnsi="Consolas"/>
-          <w:b/>
-          <w:sz w:val="20"/>
-          <w:szCs w:val="20"/>
-        </w:rPr>
-        <w:t>ClearScriptV8</w:t>
-      </w:r>
-      <w:r>
-        <w:rPr>
-          <w:rFonts w:ascii="Consolas" w:hAnsi="Consolas"/>
-          <w:b/>
-          <w:sz w:val="20"/>
-          <w:szCs w:val="20"/>
-        </w:rPr>
-        <w:t>.win-arm64</w:t>
-      </w:r>
-      <w:r>
-        <w:t xml:space="preserve">), </w:t>
-      </w:r>
-      <w:r>
-        <w:t>ensure that</w:t>
-      </w:r>
-      <w:r>
-        <w:t xml:space="preserve"> their </w:t>
-      </w:r>
-      <w:r>
-        <w:rPr>
-          <w:b/>
-        </w:rPr>
-        <w:t>Windows SDK Version</w:t>
-      </w:r>
-      <w:r>
-        <w:t xml:space="preserve"> properties are set to </w:t>
-      </w:r>
-      <w:r>
-        <w:t>an installed version of the Windows SDK.</w:t>
-      </w:r>
-    </w:p>
-    <w:p>
-      <w:pPr>
-        <w:ind w:left="360"/>
-      </w:pPr>
-      <w:r>
-        <w:rPr>
-          <w:b/>
-          <w:color w:val="00B050"/>
-        </w:rPr>
-        <w:t>Optional:</w:t>
-      </w:r>
-      <w:r>
-        <w:t xml:space="preserve"> The ClearScript repository includes the </w:t>
-      </w:r>
-      <w:hyperlink r:id="rId30" w:history="1">
-        <w:r>
-          <w:rPr>
-            <w:rStyle w:val="Hyperlink"/>
-          </w:rPr>
-          <w:t>ClearScript Library Reference</w:t>
-        </w:r>
-      </w:hyperlink>
-      <w:r>
-        <w:t xml:space="preserve"> in HTML and Compiled HTML (.CHM) formats. If you'd like to rebuild these files, use </w:t>
-      </w:r>
-      <w:hyperlink r:id="rId31" w:history="1">
-        <w:r>
-          <w:rPr>
-            <w:rStyle w:val="Hyperlink"/>
-          </w:rPr>
-          <w:t>Sandcastle Help File Builder</w:t>
-        </w:r>
-      </w:hyperlink>
-      <w:r>
-        <w:t xml:space="preserve"> with the provided project files (</w:t>
-      </w:r>
-      <w:r>
-        <w:rPr>
-          <w:rFonts w:ascii="Consolas" w:hAnsi="Consolas"/>
-          <w:b/>
-          <w:noProof/>
-          <w:sz w:val="20"/>
-          <w:szCs w:val="20"/>
-        </w:rPr>
-        <w:t>ClearScript\doc\[Web]</w:t>
-      </w:r>
-      <w:proofErr w:type="spellStart"/>
-      <w:r>
-        <w:rPr>
-          <w:rFonts w:ascii="Consolas" w:hAnsi="Consolas"/>
-          <w:b/>
-          <w:noProof/>
-          <w:sz w:val="20"/>
-          <w:szCs w:val="20"/>
-        </w:rPr>
-        <w:t>Reference</w:t>
-      </w:r>
-      <w:r>
-        <w:rPr>
-          <w:rFonts w:ascii="Consolas" w:hAnsi="Consolas"/>
-          <w:b/>
-          <w:noProof/>
-          <w:sz w:val="20"/>
-          <w:szCs w:val="20"/>
-        </w:rPr>
-        <w:t>.shfbproj</w:t>
-      </w:r>
-      <w:proofErr w:type="spellEnd"/>
-      <w:r>
-        <w:t>).</w:t>
-      </w:r>
-    </w:p>
-    <w:p>
-      <w:pPr>
-        <w:pStyle w:val="Heading2"/>
-        <w:spacing w:before="120"/>
-        <w:ind w:left="187"/>
-      </w:pPr>
-      <w:r>
-        <w:t>Linux</w:t>
-      </w:r>
-    </w:p>
-    <w:p>
-      <w:pPr>
-        <w:ind w:left="360"/>
-      </w:pPr>
-      <w:r>
-        <w:rPr>
-          <w:b/>
-          <w:color w:val="FF0000"/>
-        </w:rPr>
-        <w:t>Important:</w:t>
-      </w:r>
-      <w:r>
-        <w:rPr>
-          <w:b/>
-          <w:color w:val="FF0000"/>
-        </w:rPr>
-        <w:t xml:space="preserve"> </w:t>
-      </w:r>
-      <w:r>
-        <w:t>This procedure requires a 64-bit Linux operating system running on x64 hardware.</w:t>
-      </w:r>
-    </w:p>
-    <w:p>
-      <w:pPr>
-        <w:ind w:left="360"/>
-      </w:pPr>
-      <w:r>
-        <w:t>Here’s how to acquire and build V8 and ClearScript on Linux:</w:t>
-      </w:r>
-    </w:p>
-    <w:p>
-      <w:pPr>
-        <w:pStyle w:val="ListParagraph"/>
-        <w:numPr>
-          <w:ilvl w:val="0"/>
-          <w:numId w:val="12"/>
-        </w:numPr>
-        <w:contextualSpacing w:val="0"/>
-      </w:pPr>
-      <w:r>
-        <w:t xml:space="preserve">Install the following packages: </w:t>
-      </w:r>
-      <w:hyperlink r:id="rId32" w:history="1">
-        <w:r>
-          <w:rPr>
-            <w:rStyle w:val="Hyperlink"/>
-          </w:rPr>
-          <w:t>Git</w:t>
-        </w:r>
-      </w:hyperlink>
-      <w:r>
-        <w:t xml:space="preserve">, </w:t>
-      </w:r>
-      <w:hyperlink r:id="rId33" w:history="1">
         <w:r>
           <w:rPr>
             <w:rStyle w:val="Hyperlink"/>
@@ -1881,7 +871,7 @@
           <w:rPr>
             <w:rStyle w:val="Hyperlink"/>
           </w:rPr>
-          <w:t>5.0</w:t>
+          <w:t>6.0</w:t>
         </w:r>
         <w:r>
           <w:rPr>
@@ -1891,9 +881,1067 @@
         </w:r>
       </w:hyperlink>
       <w:r>
+        <w:t xml:space="preserve"> is installed before building ClearScript.</w:t>
+      </w:r>
+    </w:p>
+    <w:p>
+      <w:pPr>
+        <w:ind w:left="360"/>
+      </w:pPr>
+      <w:r>
+        <w:t xml:space="preserve">There are two ways to build ClearScript </w:t>
+      </w:r>
+      <w:r>
+        <w:t>–</w:t>
+      </w:r>
+      <w:r>
+        <w:t xml:space="preserve"> </w:t>
+      </w:r>
+      <w:r>
+        <w:t xml:space="preserve">with and </w:t>
+      </w:r>
+      <w:r>
+        <w:t>without V8 support.</w:t>
+      </w:r>
+      <w:r>
+        <w:t xml:space="preserve"> If you don't need V8 support, simply build the </w:t>
+      </w:r>
+      <w:r>
+        <w:rPr>
+          <w:rFonts w:ascii="Consolas" w:hAnsi="Consolas"/>
+          <w:b/>
+          <w:sz w:val="20"/>
+          <w:szCs w:val="20"/>
+        </w:rPr>
+        <w:t>ClearScript.NoV8</w:t>
+      </w:r>
+      <w:r>
+        <w:t xml:space="preserve"> solution using Visual Studio. Note that this solution does not include test projects.</w:t>
+      </w:r>
+    </w:p>
+    <w:p>
+      <w:pPr>
+        <w:ind w:left="360"/>
+      </w:pPr>
+      <w:r>
+        <w:t>To</w:t>
+      </w:r>
+      <w:r>
+        <w:t xml:space="preserve"> build full ClearScript with V8 support, you must first acquire</w:t>
+      </w:r>
+      <w:r>
+        <w:t xml:space="preserve"> and build</w:t>
+      </w:r>
+      <w:r>
+        <w:t xml:space="preserve"> V8:</w:t>
+      </w:r>
+    </w:p>
+    <w:p>
+      <w:pPr>
+        <w:pStyle w:val="ListParagraph"/>
+        <w:numPr>
+          <w:ilvl w:val="0"/>
+          <w:numId w:val="4"/>
+        </w:numPr>
+        <w:contextualSpacing w:val="0"/>
+      </w:pPr>
+      <w:r>
+        <w:rPr>
+          <w:b/>
+          <w:color w:val="FF0000"/>
+        </w:rPr>
+        <w:lastRenderedPageBreak/>
+        <w:t>Important:</w:t>
+      </w:r>
+      <w:r>
+        <w:t xml:space="preserve"> This procedure currently requires </w:t>
+      </w:r>
+      <w:hyperlink r:id="rId27" w:history="1">
+        <w:r>
+          <w:rPr>
+            <w:rStyle w:val="Hyperlink"/>
+          </w:rPr>
+          <w:t>Visual Studio 2022</w:t>
+        </w:r>
+      </w:hyperlink>
+      <w:r>
+        <w:t xml:space="preserve"> or </w:t>
+      </w:r>
+      <w:hyperlink r:id="rId28" w:history="1">
+        <w:r>
+          <w:rPr>
+            <w:rStyle w:val="Hyperlink"/>
+          </w:rPr>
+          <w:t>Visual Studio 2019</w:t>
+        </w:r>
+      </w:hyperlink>
+      <w:r>
+        <w:t>.</w:t>
+      </w:r>
+    </w:p>
+    <w:p>
+      <w:pPr>
+        <w:pStyle w:val="ListParagraph"/>
+        <w:numPr>
+          <w:ilvl w:val="0"/>
+          <w:numId w:val="4"/>
+        </w:numPr>
+        <w:contextualSpacing w:val="0"/>
+      </w:pPr>
+      <w:r>
+        <w:rPr>
+          <w:b/>
+          <w:color w:val="FF0000"/>
+        </w:rPr>
+        <w:t>Important:</w:t>
+      </w:r>
+      <w:r>
+        <w:t xml:space="preserve"> Ensure that the path to your ClearScript root directory does not contain spaces or non-ASCII characters.</w:t>
+      </w:r>
+    </w:p>
+    <w:p>
+      <w:pPr>
+        <w:pStyle w:val="ListParagraph"/>
+        <w:numPr>
+          <w:ilvl w:val="0"/>
+          <w:numId w:val="4"/>
+        </w:numPr>
+        <w:contextualSpacing w:val="0"/>
+      </w:pPr>
+      <w:r>
+        <w:rPr>
+          <w:b/>
+          <w:color w:val="FF0000"/>
+        </w:rPr>
+        <w:t>Important:</w:t>
+      </w:r>
+      <w:r>
+        <w:t xml:space="preserve"> </w:t>
+      </w:r>
+      <w:r>
+        <w:t>Your Visual Studio</w:t>
+      </w:r>
+      <w:r>
+        <w:t xml:space="preserve"> </w:t>
+      </w:r>
+      <w:r>
+        <w:t xml:space="preserve">installation must include </w:t>
+      </w:r>
+      <w:r>
+        <w:t>the</w:t>
+      </w:r>
+      <w:r>
+        <w:t xml:space="preserve"> </w:t>
+      </w:r>
+      <w:r>
+        <w:rPr>
+          <w:b/>
+        </w:rPr>
+        <w:t>.NET desktop development</w:t>
+      </w:r>
+      <w:r>
+        <w:t>,</w:t>
+      </w:r>
+      <w:r>
+        <w:t xml:space="preserve"> </w:t>
+      </w:r>
+      <w:r>
+        <w:rPr>
+          <w:b/>
+        </w:rPr>
+        <w:t>Desktop development with C++</w:t>
+      </w:r>
+      <w:r>
+        <w:t xml:space="preserve">, and </w:t>
+      </w:r>
+      <w:r>
+        <w:rPr>
+          <w:b/>
+          <w:bCs/>
+        </w:rPr>
+        <w:t>Universal Windows Platform Development</w:t>
+      </w:r>
+      <w:r>
+        <w:t xml:space="preserve"> workloads</w:t>
+      </w:r>
+      <w:r>
+        <w:t xml:space="preserve">, as well as the </w:t>
+      </w:r>
+      <w:r>
+        <w:rPr>
+          <w:b/>
+          <w:bCs/>
+        </w:rPr>
+        <w:t xml:space="preserve">C++ </w:t>
+      </w:r>
+      <w:r>
+        <w:rPr>
+          <w:b/>
+          <w:bCs/>
+        </w:rPr>
+        <w:t xml:space="preserve">ARM build tools </w:t>
+      </w:r>
+      <w:r>
+        <w:t>and</w:t>
+      </w:r>
+      <w:r>
+        <w:rPr>
+          <w:b/>
+          <w:bCs/>
+        </w:rPr>
+        <w:t xml:space="preserve"> C++ </w:t>
+      </w:r>
+      <w:r>
+        <w:rPr>
+          <w:b/>
+          <w:bCs/>
+        </w:rPr>
+        <w:t>ARM</w:t>
+      </w:r>
+      <w:r>
+        <w:rPr>
+          <w:b/>
+          <w:bCs/>
+        </w:rPr>
+        <w:t>64</w:t>
+      </w:r>
+      <w:r>
+        <w:t xml:space="preserve"> </w:t>
+      </w:r>
+      <w:r>
+        <w:rPr>
+          <w:b/>
+          <w:bCs/>
+        </w:rPr>
+        <w:t>build tools</w:t>
+      </w:r>
+      <w:r>
+        <w:t xml:space="preserve"> components</w:t>
+      </w:r>
+      <w:r>
+        <w:t>.</w:t>
+      </w:r>
+    </w:p>
+    <w:p>
+      <w:pPr>
+        <w:pStyle w:val="ListParagraph"/>
+        <w:numPr>
+          <w:ilvl w:val="0"/>
+          <w:numId w:val="4"/>
+        </w:numPr>
+        <w:contextualSpacing w:val="0"/>
+      </w:pPr>
+      <w:r>
+        <w:rPr>
+          <w:b/>
+          <w:color w:val="FF0000"/>
+        </w:rPr>
+        <w:t>Important:</w:t>
+      </w:r>
+      <w:r>
+        <w:t xml:space="preserve"> </w:t>
+      </w:r>
+      <w:r>
+        <w:t xml:space="preserve">The V8 build </w:t>
+      </w:r>
+      <w:r>
+        <w:t xml:space="preserve">also </w:t>
+      </w:r>
+      <w:r>
+        <w:t xml:space="preserve">requires </w:t>
+      </w:r>
+      <w:hyperlink r:id="rId29" w:history="1">
+        <w:r>
+          <w:rPr>
+            <w:rStyle w:val="Hyperlink"/>
+            <w:rFonts w:ascii="Segoe UI" w:hAnsi="Segoe UI" w:cs="Segoe UI"/>
+            <w:sz w:val="21"/>
+            <w:szCs w:val="21"/>
+            <w:shd w:val="clear" w:color="auto" w:fill="FFFFFF"/>
+          </w:rPr>
+          <w:t>Windows 10 SDK</w:t>
+        </w:r>
+      </w:hyperlink>
+      <w:r>
+        <w:rPr>
+          <w:rFonts w:ascii="Segoe UI" w:hAnsi="Segoe UI" w:cs="Segoe UI"/>
+          <w:color w:val="171717"/>
+          <w:sz w:val="21"/>
+          <w:szCs w:val="21"/>
+          <w:shd w:val="clear" w:color="auto" w:fill="FFFFFF"/>
+        </w:rPr>
+        <w:t xml:space="preserve"> version </w:t>
+      </w:r>
+      <w:hyperlink r:id="rId30" w:history="1">
+        <w:r>
+          <w:rPr>
+            <w:rStyle w:val="Hyperlink"/>
+            <w:rFonts w:ascii="Segoe UI" w:hAnsi="Segoe UI" w:cs="Segoe UI"/>
+            <w:sz w:val="21"/>
+            <w:szCs w:val="21"/>
+            <w:shd w:val="clear" w:color="auto" w:fill="FFFFFF"/>
+          </w:rPr>
+          <w:t>2104 (10.0.20348.0)</w:t>
+        </w:r>
+      </w:hyperlink>
+      <w:r>
+        <w:t xml:space="preserve">. </w:t>
+      </w:r>
+      <w:r>
+        <w:t xml:space="preserve">Your Windows </w:t>
+      </w:r>
+      <w:r>
+        <w:t>SDK</w:t>
+      </w:r>
+      <w:r>
+        <w:t xml:space="preserve"> installation must include </w:t>
+      </w:r>
+      <w:r>
+        <w:t xml:space="preserve">the </w:t>
+      </w:r>
+      <w:r>
+        <w:rPr>
+          <w:b/>
+        </w:rPr>
+        <w:t>Debugging Tools for Windows</w:t>
+      </w:r>
+      <w:r>
+        <w:t xml:space="preserve"> feature</w:t>
+      </w:r>
+      <w:r>
+        <w:t>.</w:t>
+      </w:r>
+    </w:p>
+    <w:p>
+      <w:pPr>
+        <w:pStyle w:val="ListParagraph"/>
+        <w:numPr>
+          <w:ilvl w:val="0"/>
+          <w:numId w:val="4"/>
+        </w:numPr>
+        <w:contextualSpacing w:val="0"/>
+      </w:pPr>
+      <w:r>
+        <w:t xml:space="preserve">Open </w:t>
+      </w:r>
+      <w:r>
+        <w:t xml:space="preserve">a </w:t>
+      </w:r>
+      <w:r>
+        <w:t>Visual Studio</w:t>
+      </w:r>
+      <w:r>
+        <w:t xml:space="preserve"> 2022 or 2019</w:t>
+      </w:r>
+      <w:r>
+        <w:t xml:space="preserve"> </w:t>
+      </w:r>
+      <w:r>
+        <w:t xml:space="preserve">developer command prompt and run the </w:t>
+      </w:r>
+      <w:r>
+        <w:rPr>
+          <w:rFonts w:ascii="Consolas" w:hAnsi="Consolas"/>
+          <w:b/>
+          <w:sz w:val="20"/>
+          <w:szCs w:val="20"/>
+        </w:rPr>
+        <w:t>V8Update</w:t>
+      </w:r>
+      <w:r>
+        <w:t xml:space="preserve"> script from your ClearScript root directory:</w:t>
+      </w:r>
+    </w:p>
+    <w:p>
+      <w:pPr>
+        <w:shd w:val="clear" w:color="auto" w:fill="F2F2F2" w:themeFill="background1" w:themeFillShade="F2"/>
+        <w:spacing w:before="200" w:after="280"/>
+        <w:ind w:left="1440" w:right="734"/>
+        <w:rPr>
+          <w:rFonts w:ascii="Consolas" w:hAnsi="Consolas"/>
+          <w:b/>
+          <w:noProof/>
+          <w:sz w:val="20"/>
+          <w:szCs w:val="20"/>
+        </w:rPr>
+      </w:pPr>
+      <w:r>
+        <w:rPr>
+          <w:rFonts w:ascii="Consolas" w:hAnsi="Consolas"/>
+          <w:bCs/>
+          <w:noProof/>
+          <w:color w:val="808080" w:themeColor="background1" w:themeShade="80"/>
+          <w:sz w:val="20"/>
+          <w:szCs w:val="20"/>
+        </w:rPr>
+        <w:t>C:\</w:t>
+      </w:r>
+      <w:r>
+        <w:rPr>
+          <w:rFonts w:ascii="Consolas" w:hAnsi="Consolas"/>
+          <w:bCs/>
+          <w:noProof/>
+          <w:color w:val="808080" w:themeColor="background1" w:themeShade="80"/>
+          <w:sz w:val="20"/>
+          <w:szCs w:val="20"/>
+        </w:rPr>
+        <w:t>Path\To\</w:t>
+      </w:r>
+      <w:r>
+        <w:rPr>
+          <w:rFonts w:ascii="Consolas" w:hAnsi="Consolas"/>
+          <w:bCs/>
+          <w:noProof/>
+          <w:color w:val="808080" w:themeColor="background1" w:themeShade="80"/>
+          <w:sz w:val="20"/>
+          <w:szCs w:val="20"/>
+        </w:rPr>
+        <w:t>ClearScript&gt;</w:t>
+      </w:r>
+      <w:r>
+        <w:rPr>
+          <w:rFonts w:ascii="Consolas" w:hAnsi="Consolas"/>
+          <w:b/>
+          <w:noProof/>
+          <w:color w:val="808080" w:themeColor="background1" w:themeShade="80"/>
+          <w:sz w:val="20"/>
+          <w:szCs w:val="20"/>
+        </w:rPr>
+        <w:t xml:space="preserve"> </w:t>
+      </w:r>
+      <w:r>
+        <w:rPr>
+          <w:rFonts w:ascii="Consolas" w:hAnsi="Consolas"/>
+          <w:b/>
+          <w:noProof/>
+          <w:sz w:val="20"/>
+          <w:szCs w:val="20"/>
+        </w:rPr>
+        <w:t>V8Update [/N] [Debug|</w:t>
+      </w:r>
+      <w:bookmarkStart w:id="6" w:name="OLE_LINK16"/>
+      <w:r>
+        <w:rPr>
+          <w:rFonts w:ascii="Consolas" w:hAnsi="Consolas"/>
+          <w:b/>
+          <w:noProof/>
+          <w:sz w:val="20"/>
+          <w:szCs w:val="20"/>
+        </w:rPr>
+        <w:t>Release</w:t>
+      </w:r>
+      <w:bookmarkEnd w:id="6"/>
+      <w:r>
+        <w:rPr>
+          <w:rFonts w:ascii="Consolas" w:hAnsi="Consolas"/>
+          <w:b/>
+          <w:noProof/>
+          <w:sz w:val="20"/>
+          <w:szCs w:val="20"/>
+        </w:rPr>
+        <w:t>] [Latest|Tested|&lt;Revision&gt;]</w:t>
+      </w:r>
+    </w:p>
+    <w:p>
+      <w:pPr>
+        <w:ind w:left="1080"/>
+      </w:pPr>
+      <w:r>
+        <w:t xml:space="preserve">This script downloads the V8 source code and its </w:t>
+      </w:r>
+      <w:r>
+        <w:t xml:space="preserve">dependencies and </w:t>
+      </w:r>
+      <w:r>
+        <w:t xml:space="preserve">builds </w:t>
+      </w:r>
+      <w:r>
+        <w:t>x86, x64, and arm64</w:t>
+      </w:r>
+      <w:r>
+        <w:t xml:space="preserve"> V8 libraries</w:t>
+      </w:r>
+      <w:r>
+        <w:t xml:space="preserve"> in </w:t>
+      </w:r>
+      <w:r>
+        <w:t>the specified configuration</w:t>
+      </w:r>
+      <w:r>
+        <w:t xml:space="preserve">. It requires approximately </w:t>
+      </w:r>
+      <w:r>
+        <w:t>12</w:t>
+      </w:r>
+      <w:r>
+        <w:t>GB of additional disk space and does not perform any permanent software installation on your machine.</w:t>
+      </w:r>
+    </w:p>
+    <w:p>
+      <w:pPr>
+        <w:ind w:left="1080"/>
+      </w:pPr>
+      <w:r>
+        <w:t xml:space="preserve">The optional </w:t>
+      </w:r>
+      <w:r>
+        <w:rPr>
+          <w:rFonts w:ascii="Consolas" w:hAnsi="Consolas"/>
+          <w:b/>
+          <w:noProof/>
+          <w:sz w:val="20"/>
+          <w:szCs w:val="20"/>
+        </w:rPr>
+        <w:t>/N</w:t>
+      </w:r>
+      <w:r>
+        <w:t xml:space="preserve"> flag causes V8Update to reuse previously downloaded files if possible. It's useful for testing local V8 modifications.</w:t>
+      </w:r>
+    </w:p>
+    <w:p>
+      <w:pPr>
+        <w:ind w:left="1080"/>
+      </w:pPr>
+      <w:r>
+        <w:t xml:space="preserve">Specifying </w:t>
+      </w:r>
+      <w:r>
+        <w:rPr>
+          <w:rFonts w:ascii="Consolas" w:hAnsi="Consolas"/>
+          <w:b/>
+          <w:sz w:val="20"/>
+          <w:szCs w:val="20"/>
+        </w:rPr>
+        <w:t>Debug</w:t>
+      </w:r>
+      <w:r>
+        <w:t xml:space="preserve"> or </w:t>
+      </w:r>
+      <w:r>
+        <w:rPr>
+          <w:rFonts w:ascii="Consolas" w:hAnsi="Consolas"/>
+          <w:b/>
+          <w:sz w:val="20"/>
+          <w:szCs w:val="20"/>
+        </w:rPr>
+        <w:t>Release</w:t>
+      </w:r>
+      <w:r>
+        <w:t xml:space="preserve"> is optional; the default is </w:t>
+      </w:r>
+      <w:r>
+        <w:rPr>
+          <w:rFonts w:ascii="Consolas" w:hAnsi="Consolas"/>
+          <w:b/>
+          <w:sz w:val="20"/>
+          <w:szCs w:val="20"/>
+        </w:rPr>
+        <w:t>Release</w:t>
+      </w:r>
+      <w:r>
+        <w:t>. If you need both variants, run the script twice as follows:</w:t>
+      </w:r>
+    </w:p>
+    <w:p>
+      <w:pPr>
+        <w:shd w:val="clear" w:color="auto" w:fill="F2F2F2" w:themeFill="background1" w:themeFillShade="F2"/>
+        <w:spacing w:before="200" w:after="280"/>
+        <w:ind w:left="1440" w:right="734"/>
+        <w:rPr>
+          <w:rFonts w:ascii="Consolas" w:hAnsi="Consolas"/>
+          <w:b/>
+          <w:noProof/>
+          <w:sz w:val="20"/>
+          <w:szCs w:val="20"/>
+        </w:rPr>
+      </w:pPr>
+      <w:r>
+        <w:rPr>
+          <w:rFonts w:ascii="Consolas" w:hAnsi="Consolas"/>
+          <w:bCs/>
+          <w:noProof/>
+          <w:color w:val="808080" w:themeColor="background1" w:themeShade="80"/>
+          <w:sz w:val="20"/>
+          <w:szCs w:val="20"/>
+        </w:rPr>
+        <w:t>C:\</w:t>
+      </w:r>
+      <w:r>
+        <w:rPr>
+          <w:rFonts w:ascii="Consolas" w:hAnsi="Consolas"/>
+          <w:bCs/>
+          <w:noProof/>
+          <w:color w:val="808080" w:themeColor="background1" w:themeShade="80"/>
+          <w:sz w:val="20"/>
+          <w:szCs w:val="20"/>
+        </w:rPr>
+        <w:t>Path\To\</w:t>
+      </w:r>
+      <w:r>
+        <w:rPr>
+          <w:rFonts w:ascii="Consolas" w:hAnsi="Consolas"/>
+          <w:bCs/>
+          <w:noProof/>
+          <w:color w:val="808080" w:themeColor="background1" w:themeShade="80"/>
+          <w:sz w:val="20"/>
+          <w:szCs w:val="20"/>
+        </w:rPr>
+        <w:t>ClearScript&gt;</w:t>
+      </w:r>
+      <w:r>
+        <w:rPr>
+          <w:rFonts w:ascii="Consolas" w:hAnsi="Consolas"/>
+          <w:b/>
+          <w:noProof/>
+          <w:color w:val="808080" w:themeColor="background1" w:themeShade="80"/>
+          <w:sz w:val="20"/>
+          <w:szCs w:val="20"/>
+        </w:rPr>
+        <w:t xml:space="preserve"> </w:t>
+      </w:r>
+      <w:r>
+        <w:rPr>
+          <w:rFonts w:ascii="Consolas" w:hAnsi="Consolas"/>
+          <w:b/>
+          <w:noProof/>
+          <w:sz w:val="20"/>
+          <w:szCs w:val="20"/>
+        </w:rPr>
+        <w:t>V8Update &amp;</w:t>
+      </w:r>
+      <w:r>
+        <w:rPr>
+          <w:rFonts w:ascii="Consolas" w:hAnsi="Consolas"/>
+          <w:b/>
+          <w:noProof/>
+          <w:sz w:val="20"/>
+          <w:szCs w:val="20"/>
+        </w:rPr>
+        <w:t>&amp;</w:t>
+      </w:r>
+      <w:r>
+        <w:rPr>
+          <w:rFonts w:ascii="Consolas" w:hAnsi="Consolas"/>
+          <w:b/>
+          <w:noProof/>
+          <w:sz w:val="20"/>
+          <w:szCs w:val="20"/>
+        </w:rPr>
+        <w:t xml:space="preserve"> V8Update /N </w:t>
+      </w:r>
+      <w:r>
+        <w:rPr>
+          <w:rFonts w:ascii="Consolas" w:hAnsi="Consolas"/>
+          <w:b/>
+          <w:noProof/>
+          <w:sz w:val="20"/>
+          <w:szCs w:val="20"/>
+        </w:rPr>
+        <w:t>Debug</w:t>
+      </w:r>
+    </w:p>
+    <w:p>
+      <w:pPr>
+        <w:ind w:left="1080"/>
+      </w:pPr>
+      <w:r>
+        <w:rPr>
+          <w:b/>
+          <w:color w:val="00B050"/>
+        </w:rPr>
+        <w:t>Note:</w:t>
+      </w:r>
+      <w:r>
+        <w:t xml:space="preserve"> Depending on your PC hardware and internet connection, </w:t>
+      </w:r>
+      <w:r>
+        <w:t>this step</w:t>
+      </w:r>
+      <w:r>
+        <w:t xml:space="preserve"> </w:t>
+      </w:r>
+      <w:r>
+        <w:t xml:space="preserve">could </w:t>
+      </w:r>
+      <w:r>
+        <w:t>take up to a half-hour or longer.</w:t>
+      </w:r>
+    </w:p>
+    <w:p>
+      <w:pPr>
+        <w:ind w:left="1080"/>
+      </w:pPr>
+      <w:r>
+        <w:t>By</w:t>
+      </w:r>
+      <w:r>
+        <w:t xml:space="preserve"> default, </w:t>
+      </w:r>
+      <w:bookmarkStart w:id="7" w:name="_Hlk482371988"/>
+      <w:r>
+        <w:rPr>
+          <w:rFonts w:ascii="Consolas" w:hAnsi="Consolas"/>
+          <w:b/>
+          <w:sz w:val="20"/>
+          <w:szCs w:val="20"/>
+        </w:rPr>
+        <w:t>V8Update</w:t>
+      </w:r>
+      <w:bookmarkEnd w:id="7"/>
+      <w:r>
+        <w:t xml:space="preserve"> builds a V8 revision that has been tested with the current version of ClearScript. If you'd like to use a specific revision instead, place the desired branch name, commit ID, or tag on the </w:t>
+      </w:r>
+      <w:r>
+        <w:rPr>
+          <w:rFonts w:ascii="Consolas" w:hAnsi="Consolas"/>
+          <w:b/>
+          <w:sz w:val="20"/>
+          <w:szCs w:val="20"/>
+        </w:rPr>
+        <w:t>V8Update</w:t>
+      </w:r>
+      <w:r>
+        <w:t xml:space="preserve"> command line. Browse </w:t>
+      </w:r>
+      <w:hyperlink r:id="rId31" w:history="1">
+        <w:r>
+          <w:rPr>
+            <w:rStyle w:val="Hyperlink"/>
+          </w:rPr>
+          <w:t>here</w:t>
+        </w:r>
+      </w:hyperlink>
+      <w:r>
+        <w:t xml:space="preserve"> to view V8's revision history.</w:t>
+      </w:r>
+    </w:p>
+    <w:p>
+      <w:pPr>
+        <w:ind w:left="360"/>
+      </w:pPr>
+      <w:r>
+        <w:t xml:space="preserve">You are now ready to build the </w:t>
+      </w:r>
+      <w:r>
+        <w:t xml:space="preserve">full </w:t>
+      </w:r>
+      <w:r>
+        <w:rPr>
+          <w:rFonts w:ascii="Consolas" w:hAnsi="Consolas"/>
+          <w:b/>
+          <w:sz w:val="20"/>
+          <w:szCs w:val="20"/>
+        </w:rPr>
+        <w:t>ClearScript</w:t>
+      </w:r>
+      <w:r>
+        <w:t xml:space="preserve"> solution</w:t>
+      </w:r>
+      <w:r>
+        <w:t xml:space="preserve"> using Visual Studio</w:t>
+      </w:r>
+      <w:r>
+        <w:t xml:space="preserve"> </w:t>
+      </w:r>
+      <w:r>
+        <w:t>2022</w:t>
+      </w:r>
+      <w:r>
+        <w:t xml:space="preserve"> or </w:t>
+      </w:r>
+      <w:r>
+        <w:t>2019</w:t>
+      </w:r>
+      <w:r>
+        <w:t>.</w:t>
+      </w:r>
+    </w:p>
+    <w:p>
+      <w:pPr>
+        <w:ind w:left="360"/>
+      </w:pPr>
+      <w:r>
+        <w:rPr>
+          <w:b/>
+          <w:color w:val="00B050"/>
+        </w:rPr>
+        <w:t>Note:</w:t>
+      </w:r>
+      <w:r>
+        <w:t xml:space="preserve"> The first time you open the solution, Visual Studio may prompt you to upgrade one or more projects to the latest platform toolset or .NET Framework. We recommend that you select </w:t>
+      </w:r>
+      <w:r>
+        <w:rPr>
+          <w:b/>
+        </w:rPr>
+        <w:t>Cancel</w:t>
+      </w:r>
+      <w:r>
+        <w:t xml:space="preserve"> or </w:t>
+      </w:r>
+      <w:r>
+        <w:rPr>
+          <w:b/>
+        </w:rPr>
+        <w:t>Don't Upgrade</w:t>
+      </w:r>
+      <w:r>
+        <w:t>.</w:t>
+      </w:r>
+      <w:r>
+        <w:t xml:space="preserve"> If you encounter issues building ClearScript’s unmanaged projects (</w:t>
+      </w:r>
+      <w:r>
+        <w:rPr>
+          <w:rFonts w:ascii="Consolas" w:hAnsi="Consolas"/>
+          <w:b/>
+          <w:sz w:val="20"/>
+          <w:szCs w:val="20"/>
+        </w:rPr>
+        <w:t>ClearScriptV8</w:t>
+      </w:r>
+      <w:r>
+        <w:rPr>
+          <w:rFonts w:ascii="Consolas" w:hAnsi="Consolas"/>
+          <w:b/>
+          <w:sz w:val="20"/>
+          <w:szCs w:val="20"/>
+        </w:rPr>
+        <w:t>.win-x86</w:t>
+      </w:r>
+      <w:r>
+        <w:t>,</w:t>
+      </w:r>
+      <w:r>
+        <w:t xml:space="preserve"> </w:t>
+      </w:r>
+      <w:r>
+        <w:rPr>
+          <w:rFonts w:ascii="Consolas" w:hAnsi="Consolas"/>
+          <w:b/>
+          <w:sz w:val="20"/>
+          <w:szCs w:val="20"/>
+        </w:rPr>
+        <w:t>ClearScriptV8</w:t>
+      </w:r>
+      <w:r>
+        <w:rPr>
+          <w:rFonts w:ascii="Consolas" w:hAnsi="Consolas"/>
+          <w:b/>
+          <w:sz w:val="20"/>
+          <w:szCs w:val="20"/>
+        </w:rPr>
+        <w:t>.win-x64</w:t>
+      </w:r>
+      <w:r>
+        <w:t xml:space="preserve">, and </w:t>
+      </w:r>
+      <w:r>
+        <w:rPr>
+          <w:rFonts w:ascii="Consolas" w:hAnsi="Consolas"/>
+          <w:b/>
+          <w:sz w:val="20"/>
+          <w:szCs w:val="20"/>
+        </w:rPr>
+        <w:t>ClearScriptV8</w:t>
+      </w:r>
+      <w:r>
+        <w:rPr>
+          <w:rFonts w:ascii="Consolas" w:hAnsi="Consolas"/>
+          <w:b/>
+          <w:sz w:val="20"/>
+          <w:szCs w:val="20"/>
+        </w:rPr>
+        <w:t>.win-arm64</w:t>
+      </w:r>
+      <w:r>
+        <w:t xml:space="preserve">), </w:t>
+      </w:r>
+      <w:r>
+        <w:t>ensure that</w:t>
+      </w:r>
+      <w:r>
+        <w:t xml:space="preserve"> their </w:t>
+      </w:r>
+      <w:r>
+        <w:rPr>
+          <w:b/>
+        </w:rPr>
+        <w:t>Windows SDK Version</w:t>
+      </w:r>
+      <w:r>
+        <w:t xml:space="preserve"> properties are set to </w:t>
+      </w:r>
+      <w:r>
+        <w:t>an installed version of the Windows SDK.</w:t>
+      </w:r>
+    </w:p>
+    <w:p>
+      <w:pPr>
+        <w:ind w:left="360"/>
+      </w:pPr>
+      <w:r>
+        <w:rPr>
+          <w:b/>
+          <w:color w:val="00B050"/>
+        </w:rPr>
+        <w:t>Optional:</w:t>
+      </w:r>
+      <w:r>
+        <w:t xml:space="preserve"> The ClearScript repository includes the </w:t>
+      </w:r>
+      <w:hyperlink r:id="rId32" w:history="1">
+        <w:r>
+          <w:rPr>
+            <w:rStyle w:val="Hyperlink"/>
+          </w:rPr>
+          <w:t>ClearScript Library Reference</w:t>
+        </w:r>
+      </w:hyperlink>
+      <w:r>
+        <w:t xml:space="preserve"> in HTML and Compiled HTML (.CHM) formats. If you'd like to rebuild these files, use </w:t>
+      </w:r>
+      <w:hyperlink r:id="rId33" w:history="1">
+        <w:r>
+          <w:rPr>
+            <w:rStyle w:val="Hyperlink"/>
+          </w:rPr>
+          <w:t>Sandcastle Help File Builder</w:t>
+        </w:r>
+      </w:hyperlink>
+      <w:r>
+        <w:t xml:space="preserve"> with the provided project files (</w:t>
+      </w:r>
+      <w:r>
+        <w:rPr>
+          <w:rFonts w:ascii="Consolas" w:hAnsi="Consolas"/>
+          <w:b/>
+          <w:noProof/>
+          <w:sz w:val="20"/>
+          <w:szCs w:val="20"/>
+        </w:rPr>
+        <w:t>ClearScript\doc\[Web]</w:t>
+      </w:r>
+      <w:proofErr w:type="spellStart"/>
+      <w:r>
+        <w:rPr>
+          <w:rFonts w:ascii="Consolas" w:hAnsi="Consolas"/>
+          <w:b/>
+          <w:noProof/>
+          <w:sz w:val="20"/>
+          <w:szCs w:val="20"/>
+        </w:rPr>
+        <w:t>Reference</w:t>
+      </w:r>
+      <w:r>
+        <w:rPr>
+          <w:rFonts w:ascii="Consolas" w:hAnsi="Consolas"/>
+          <w:b/>
+          <w:noProof/>
+          <w:sz w:val="20"/>
+          <w:szCs w:val="20"/>
+        </w:rPr>
+        <w:t>.shfbproj</w:t>
+      </w:r>
+      <w:proofErr w:type="spellEnd"/>
+      <w:r>
+        <w:t>).</w:t>
+      </w:r>
+    </w:p>
+    <w:p>
+      <w:pPr>
+        <w:pStyle w:val="Heading2"/>
+        <w:spacing w:before="120"/>
+        <w:ind w:left="187"/>
+      </w:pPr>
+      <w:r>
+        <w:t>Linux</w:t>
+      </w:r>
+    </w:p>
+    <w:p>
+      <w:pPr>
+        <w:ind w:left="360"/>
+      </w:pPr>
+      <w:r>
+        <w:rPr>
+          <w:b/>
+          <w:color w:val="FF0000"/>
+        </w:rPr>
+        <w:t>Important:</w:t>
+      </w:r>
+      <w:r>
+        <w:rPr>
+          <w:b/>
+          <w:color w:val="FF0000"/>
+        </w:rPr>
+        <w:t xml:space="preserve"> </w:t>
+      </w:r>
+      <w:r>
+        <w:t>This procedure requires a 64-bit Linux operating system running on x64 hardware.</w:t>
+      </w:r>
+    </w:p>
+    <w:p>
+      <w:pPr>
+        <w:ind w:left="360"/>
+      </w:pPr>
+      <w:r>
+        <w:t>Here’s how to acquire and build V8 and ClearScript on Linux:</w:t>
+      </w:r>
+    </w:p>
+    <w:p>
+      <w:pPr>
+        <w:pStyle w:val="ListParagraph"/>
+        <w:numPr>
+          <w:ilvl w:val="0"/>
+          <w:numId w:val="12"/>
+        </w:numPr>
+        <w:contextualSpacing w:val="0"/>
+      </w:pPr>
+      <w:r>
+        <w:lastRenderedPageBreak/>
+        <w:t xml:space="preserve">Install the following packages: </w:t>
+      </w:r>
+      <w:hyperlink r:id="rId34" w:history="1">
+        <w:r>
+          <w:rPr>
+            <w:rStyle w:val="Hyperlink"/>
+          </w:rPr>
+          <w:t>Git</w:t>
+        </w:r>
+      </w:hyperlink>
+      <w:r>
         <w:t xml:space="preserve">, </w:t>
       </w:r>
-      <w:hyperlink r:id="rId34" w:history="1">
+      <w:hyperlink r:id="rId35" w:history="1">
+        <w:r>
+          <w:rPr>
+            <w:rStyle w:val="Hyperlink"/>
+          </w:rPr>
+          <w:t xml:space="preserve">.NET </w:t>
+        </w:r>
+        <w:r>
+          <w:rPr>
+            <w:rStyle w:val="Hyperlink"/>
+          </w:rPr>
+          <w:t>6</w:t>
+        </w:r>
+        <w:r>
+          <w:rPr>
+            <w:rStyle w:val="Hyperlink"/>
+          </w:rPr>
+          <w:t>.0</w:t>
+        </w:r>
+        <w:r>
+          <w:rPr>
+            <w:rStyle w:val="Hyperlink"/>
+          </w:rPr>
+          <w:t xml:space="preserve"> SDK</w:t>
+        </w:r>
+      </w:hyperlink>
+      <w:r>
+        <w:t xml:space="preserve">, </w:t>
+      </w:r>
+      <w:hyperlink r:id="rId36" w:history="1">
         <w:r>
           <w:rPr>
             <w:rStyle w:val="Hyperlink"/>
@@ -1904,7 +1952,7 @@
       <w:r>
         <w:t xml:space="preserve">, </w:t>
       </w:r>
-      <w:hyperlink r:id="rId35" w:history="1">
+      <w:hyperlink r:id="rId37" w:history="1">
         <w:r>
           <w:rPr>
             <w:rStyle w:val="Hyperlink"/>
@@ -1913,20 +1961,9 @@
         </w:r>
       </w:hyperlink>
       <w:r>
-        <w:t xml:space="preserve">, </w:t>
-      </w:r>
-      <w:hyperlink r:id="rId36" w:history="1">
-        <w:r>
-          <w:rPr>
-            <w:rStyle w:val="Hyperlink"/>
-          </w:rPr>
-          <w:t>Python 2</w:t>
-        </w:r>
-      </w:hyperlink>
-      <w:r>
         <w:t xml:space="preserve">, and </w:t>
       </w:r>
-      <w:hyperlink r:id="rId37" w:history="1">
+      <w:hyperlink r:id="rId38" w:history="1">
         <w:r>
           <w:rPr>
             <w:rStyle w:val="Hyperlink"/>
@@ -1949,39 +1986,9 @@
         <w:contextualSpacing w:val="0"/>
       </w:pPr>
       <w:r>
-        <w:rPr>
-          <w:b/>
-          <w:color w:val="FF0000"/>
-        </w:rPr>
-        <w:t>Important:</w:t>
-      </w:r>
-      <w:r>
-        <w:t xml:space="preserve"> To avoid V8 build issues, ensure that the </w:t>
-      </w:r>
-      <w:r>
-        <w:rPr>
-          <w:b/>
-          <w:bCs/>
-        </w:rPr>
-        <w:t>python</w:t>
-      </w:r>
-      <w:r>
-        <w:t xml:space="preserve"> command launches Python 2.</w:t>
-      </w:r>
-    </w:p>
-    <w:p>
-      <w:pPr>
-        <w:pStyle w:val="ListParagraph"/>
-        <w:numPr>
-          <w:ilvl w:val="0"/>
-          <w:numId w:val="12"/>
-        </w:numPr>
-        <w:contextualSpacing w:val="0"/>
-      </w:pPr>
-      <w:r>
         <w:t xml:space="preserve">Use </w:t>
       </w:r>
-      <w:hyperlink r:id="rId38" w:history="1">
+      <w:hyperlink r:id="rId39" w:history="1">
         <w:r>
           <w:rPr>
             <w:rStyle w:val="Hyperlink"/>
@@ -1997,7 +2004,7 @@
       <w:r>
         <w:t xml:space="preserve"> to download the </w:t>
       </w:r>
-      <w:hyperlink r:id="rId39" w:history="1">
+      <w:hyperlink r:id="rId40" w:history="1">
         <w:r>
           <w:rPr>
             <w:rStyle w:val="Hyperlink"/>
@@ -2260,7 +2267,7 @@
       <w:r>
         <w:t xml:space="preserve"> to cross-build for the arm architecture. This requires arm C++ cross-build tools, such as </w:t>
       </w:r>
-      <w:hyperlink r:id="rId40" w:history="1">
+      <w:hyperlink r:id="rId41" w:history="1">
         <w:r>
           <w:rPr>
             <w:rStyle w:val="Hyperlink"/>
@@ -2301,12 +2308,12 @@
       <w:r>
         <w:t xml:space="preserve">tools, such as </w:t>
       </w:r>
-      <w:hyperlink r:id="rId41" w:history="1">
+      <w:hyperlink r:id="rId42" w:history="1">
         <w:r>
           <w:rPr>
             <w:rStyle w:val="Hyperlink"/>
           </w:rPr>
-          <w:t>g++-aarch64-linux-gnu</w:t>
+          <w:t>g++-10-aarch64-linux-gnu</w:t>
         </w:r>
       </w:hyperlink>
       <w:r>
@@ -2343,7 +2350,7 @@
       <w:r>
         <w:t xml:space="preserve">Install </w:t>
       </w:r>
-      <w:hyperlink r:id="rId42" w:history="1">
+      <w:hyperlink r:id="rId43" w:history="1">
         <w:r>
           <w:rPr>
             <w:rStyle w:val="Hyperlink"/>
@@ -2355,7 +2362,7 @@
       <w:r>
         <w:t xml:space="preserve"> and </w:t>
       </w:r>
-      <w:hyperlink r:id="rId43" w:history="1">
+      <w:hyperlink r:id="rId44" w:history="1">
         <w:r>
           <w:rPr>
             <w:rStyle w:val="Hyperlink"/>
@@ -2366,7 +2373,7 @@
           <w:rPr>
             <w:rStyle w:val="Hyperlink"/>
           </w:rPr>
-          <w:t>5.0</w:t>
+          <w:t>6.0</w:t>
         </w:r>
         <w:r>
           <w:rPr>
@@ -2389,39 +2396,9 @@
         <w:contextualSpacing w:val="0"/>
       </w:pPr>
       <w:r>
-        <w:rPr>
-          <w:b/>
-          <w:color w:val="FF0000"/>
-        </w:rPr>
-        <w:t>Important:</w:t>
-      </w:r>
-      <w:r>
-        <w:t xml:space="preserve"> To avoid V8 build issues, ensure that the </w:t>
-      </w:r>
-      <w:r>
-        <w:rPr>
-          <w:b/>
-          <w:bCs/>
-        </w:rPr>
-        <w:t>python</w:t>
-      </w:r>
-      <w:r>
-        <w:t xml:space="preserve"> command launches Python 2.</w:t>
-      </w:r>
-    </w:p>
-    <w:p>
-      <w:pPr>
-        <w:pStyle w:val="ListParagraph"/>
-        <w:numPr>
-          <w:ilvl w:val="0"/>
-          <w:numId w:val="13"/>
-        </w:numPr>
-        <w:contextualSpacing w:val="0"/>
-      </w:pPr>
-      <w:r>
         <w:t xml:space="preserve">Use </w:t>
       </w:r>
-      <w:hyperlink r:id="rId44" w:history="1">
+      <w:hyperlink r:id="rId45" w:history="1">
         <w:r>
           <w:rPr>
             <w:rStyle w:val="Hyperlink"/>
@@ -2437,7 +2414,7 @@
       <w:r>
         <w:t xml:space="preserve"> to download the </w:t>
       </w:r>
-      <w:hyperlink r:id="rId45" w:history="1">
+      <w:hyperlink r:id="rId46" w:history="1">
         <w:r>
           <w:rPr>
             <w:rStyle w:val="Hyperlink"/>
@@ -2487,7 +2464,7 @@
       <w:r>
         <w:t xml:space="preserve">Launch the </w:t>
       </w:r>
-      <w:hyperlink r:id="rId46" w:history="1">
+      <w:hyperlink r:id="rId47" w:history="1">
         <w:r>
           <w:rPr>
             <w:rStyle w:val="Hyperlink"/>
@@ -2891,6 +2868,7 @@
         <w:contextualSpacing w:val="0"/>
       </w:pPr>
       <w:r>
+        <w:lastRenderedPageBreak/>
         <w:t>Open the ClearScript solution in Visual Studio.</w:t>
       </w:r>
     </w:p>
@@ -4108,6 +4086,7 @@
         <w:ind w:left="180"/>
       </w:pPr>
       <w:r>
+        <w:lastRenderedPageBreak/>
         <w:t>macOS</w:t>
       </w:r>
     </w:p>
@@ -4491,7 +4470,7 @@
       <w:r>
         <w:t xml:space="preserve"> for more information. The </w:t>
       </w:r>
-      <w:hyperlink r:id="rId47" w:history="1">
+      <w:hyperlink r:id="rId48" w:history="1">
         <w:r>
           <w:rPr>
             <w:rStyle w:val="Hyperlink"/>
@@ -4522,7 +4501,7 @@
       <w:r>
         <w:t xml:space="preserve"> in the </w:t>
       </w:r>
-      <w:hyperlink r:id="rId48" w:history="1">
+      <w:hyperlink r:id="rId49" w:history="1">
         <w:r>
           <w:rPr>
             <w:rStyle w:val="Hyperlink"/>
@@ -5045,7 +5024,7 @@
       <w:r>
         <w:t xml:space="preserve"> </w:t>
       </w:r>
-      <w:hyperlink r:id="rId49" w:history="1">
+      <w:hyperlink r:id="rId50" w:history="1">
         <w:r>
           <w:rPr>
             <w:rStyle w:val="Hyperlink"/>
@@ -5259,6 +5238,7 @@
           <w:sz w:val="20"/>
           <w:szCs w:val="20"/>
         </w:rPr>
+        <w:lastRenderedPageBreak/>
         <w:t>"launch"</w:t>
       </w:r>
       <w:r>
@@ -5937,7 +5917,7 @@
       <w:r>
         <w:t xml:space="preserve"> See </w:t>
       </w:r>
-      <w:hyperlink r:id="rId50" w:history="1">
+      <w:hyperlink r:id="rId51" w:history="1">
         <w:r>
           <w:rPr>
             <w:rStyle w:val="Hyperlink"/>
@@ -6001,7 +5981,7 @@
       <w:r>
         <w:t xml:space="preserve">Enable script debugging in your application by invoking the </w:t>
       </w:r>
-      <w:hyperlink r:id="rId51" w:history="1">
+      <w:hyperlink r:id="rId52" w:history="1">
         <w:r>
           <w:rPr>
             <w:rStyle w:val="Hyperlink"/>
@@ -6078,7 +6058,7 @@
       <w:r>
         <w:t xml:space="preserve">You can add the flag </w:t>
       </w:r>
-      <w:hyperlink r:id="rId52" w:history="1">
+      <w:hyperlink r:id="rId53" w:history="1">
         <w:r>
           <w:rPr>
             <w:rStyle w:val="Hyperlink"/>
@@ -6135,7 +6115,7 @@
       <w:r>
         <w:t xml:space="preserve">Construct your script engine with the additional flag </w:t>
       </w:r>
-      <w:hyperlink r:id="rId53" w:history="1">
+      <w:hyperlink r:id="rId54" w:history="1">
         <w:r>
           <w:rPr>
             <w:rStyle w:val="Hyperlink"/>
@@ -6390,7 +6370,7 @@
         </w:numPr>
         <w:contextualSpacing w:val="0"/>
       </w:pPr>
-      <w:hyperlink r:id="rId54" w:history="1">
+      <w:hyperlink r:id="rId55" w:history="1">
         <w:r>
           <w:rPr>
             <w:rStyle w:val="Hyperlink"/>
@@ -6411,7 +6391,7 @@
         </w:numPr>
         <w:contextualSpacing w:val="0"/>
       </w:pPr>
-      <w:hyperlink r:id="rId55" w:history="1">
+      <w:hyperlink r:id="rId56" w:history="1">
         <w:r>
           <w:rPr>
             <w:rStyle w:val="Hyperlink"/>
@@ -6432,7 +6412,7 @@
         </w:numPr>
         <w:contextualSpacing w:val="0"/>
       </w:pPr>
-      <w:hyperlink r:id="rId56" w:history="1">
+      <w:hyperlink r:id="rId57" w:history="1">
         <w:r>
           <w:rPr>
             <w:rStyle w:val="Hyperlink"/>
@@ -6443,7 +6423,7 @@
       <w:r>
         <w:t xml:space="preserve"> for generously providing the </w:t>
       </w:r>
-      <w:hyperlink r:id="rId57" w:history="1">
+      <w:hyperlink r:id="rId58" w:history="1">
         <w:r>
           <w:rPr>
             <w:rStyle w:val="Hyperlink"/>
@@ -6469,7 +6449,7 @@
         </w:numPr>
         <w:contextualSpacing w:val="0"/>
       </w:pPr>
-      <w:hyperlink r:id="rId58" w:history="1">
+      <w:hyperlink r:id="rId59" w:history="1">
         <w:r>
           <w:rPr>
             <w:rStyle w:val="Hyperlink"/>
@@ -6480,7 +6460,7 @@
       <w:r>
         <w:t xml:space="preserve"> for generously providing the </w:t>
       </w:r>
-      <w:hyperlink r:id="rId59" w:history="1">
+      <w:hyperlink r:id="rId60" w:history="1">
         <w:r>
           <w:rPr>
             <w:rStyle w:val="Hyperlink"/>
@@ -6501,32 +6481,20 @@
         </w:numPr>
         <w:contextualSpacing w:val="0"/>
       </w:pPr>
-      <w:hyperlink r:id="rId60" w:history="1">
+      <w:hyperlink r:id="rId61" w:history="1">
         <w:proofErr w:type="spellStart"/>
         <w:r>
           <w:rPr>
             <w:rStyle w:val="Hyperlink"/>
           </w:rPr>
-          <w:t>Top</w:t>
-        </w:r>
-        <w:r>
-          <w:rPr>
-            <w:rStyle w:val="Hyperlink"/>
-          </w:rPr>
-          <w:t>t</w:t>
-        </w:r>
-        <w:r>
-          <w:rPr>
-            <w:rStyle w:val="Hyperlink"/>
-          </w:rPr>
-          <w:t>al</w:t>
+          <w:t>Toptal</w:t>
         </w:r>
         <w:proofErr w:type="spellEnd"/>
       </w:hyperlink>
       <w:r>
         <w:t xml:space="preserve"> for generously providing the </w:t>
       </w:r>
-      <w:hyperlink r:id="rId61" w:history="1">
+      <w:hyperlink r:id="rId62" w:history="1">
         <w:proofErr w:type="spellStart"/>
         <w:r>
           <w:rPr>
@@ -6539,19 +6507,7 @@
           <w:rPr>
             <w:rStyle w:val="Hyperlink"/>
           </w:rPr>
-          <w:t xml:space="preserve"> Java</w:t>
-        </w:r>
-        <w:r>
-          <w:rPr>
-            <w:rStyle w:val="Hyperlink"/>
-          </w:rPr>
-          <w:t>S</w:t>
-        </w:r>
-        <w:r>
-          <w:rPr>
-            <w:rStyle w:val="Hyperlink"/>
-          </w:rPr>
-          <w:t xml:space="preserve">cript </w:t>
+          <w:t xml:space="preserve"> JavaScript </w:t>
         </w:r>
         <w:proofErr w:type="spellStart"/>
         <w:r>

</xml_diff>

<commit_message>
Version 7.4.5: [V8] Added AddPerformanceObject and SetTimerResolution to V8ScriptEngineFlags (GitHub Discussion #568); [V8] Enhanced execution and termination transitions, fixing GitHub Issue #560; optimized document code for string documents (GitHub Discussion #567); switched to Clang and C++20 on all platforms; added .NET 8 targets to test projects; updated API and build documentation. Tested with V8 12.3.219.12.
</commit_message>
<xml_diff>
--- a/ClearScript/doc/Build.docx
+++ b/ClearScript/doc/Build.docx
@@ -1,6 +1,6 @@
 
 <file path=word/document.xml><?xml version="1.0" encoding="utf-8"?>
-<w:document xmlns:wpc="http://schemas.microsoft.com/office/word/2010/wordprocessingCanvas" xmlns:cx="http://schemas.microsoft.com/office/drawing/2014/chartex" xmlns:cx1="http://schemas.microsoft.com/office/drawing/2015/9/8/chartex" xmlns:cx2="http://schemas.microsoft.com/office/drawing/2015/10/21/chartex" xmlns:cx3="http://schemas.microsoft.com/office/drawing/2016/5/9/chartex" xmlns:cx4="http://schemas.microsoft.com/office/drawing/2016/5/10/chartex" xmlns:cx5="http://schemas.microsoft.com/office/drawing/2016/5/11/chartex" xmlns:cx6="http://schemas.microsoft.com/office/drawing/2016/5/12/chartex" xmlns:cx7="http://schemas.microsoft.com/office/drawing/2016/5/13/chartex" xmlns:cx8="http://schemas.microsoft.com/office/drawing/2016/5/14/chartex" xmlns:mc="http://schemas.openxmlformats.org/markup-compatibility/2006" xmlns:aink="http://schemas.microsoft.com/office/drawing/2016/ink" xmlns:am3d="http://schemas.microsoft.com/office/drawing/2017/model3d" xmlns:o="urn:schemas-microsoft-com:office:office" xmlns:oel="http://schemas.microsoft.com/office/2019/extlst" xmlns:r="http://schemas.openxmlformats.org/officeDocument/2006/relationships" xmlns:m="http://schemas.openxmlformats.org/officeDocument/2006/math" xmlns:v="urn:schemas-microsoft-com:vml" xmlns:wp14="http://schemas.microsoft.com/office/word/2010/wordprocessingDrawing" xmlns:wp="http://schemas.openxmlformats.org/drawingml/2006/wordprocessingDrawing" xmlns:w10="urn:schemas-microsoft-com:office:word" xmlns:w="http://schemas.openxmlformats.org/wordprocessingml/2006/main" xmlns:w14="http://schemas.microsoft.com/office/word/2010/wordml" xmlns:w15="http://schemas.microsoft.com/office/word/2012/wordml" xmlns:w16cex="http://schemas.microsoft.com/office/word/2018/wordml/cex" xmlns:w16cid="http://schemas.microsoft.com/office/word/2016/wordml/cid" xmlns:w16="http://schemas.microsoft.com/office/word/2018/wordml" xmlns:w16sdtdh="http://schemas.microsoft.com/office/word/2020/wordml/sdtdatahash" xmlns:w16se="http://schemas.microsoft.com/office/word/2015/wordml/symex" xmlns:wpg="http://schemas.microsoft.com/office/word/2010/wordprocessingGroup" xmlns:wpi="http://schemas.microsoft.com/office/word/2010/wordprocessingInk" xmlns:wne="http://schemas.microsoft.com/office/word/2006/wordml" xmlns:wps="http://schemas.microsoft.com/office/word/2010/wordprocessingShape" mc:Ignorable="w14 w15 w16se w16cid w16 w16cex w16sdtdh wp14">
+<w:document xmlns:wpc="http://schemas.microsoft.com/office/word/2010/wordprocessingCanvas" xmlns:cx="http://schemas.microsoft.com/office/drawing/2014/chartex" xmlns:cx1="http://schemas.microsoft.com/office/drawing/2015/9/8/chartex" xmlns:cx2="http://schemas.microsoft.com/office/drawing/2015/10/21/chartex" xmlns:cx3="http://schemas.microsoft.com/office/drawing/2016/5/9/chartex" xmlns:cx4="http://schemas.microsoft.com/office/drawing/2016/5/10/chartex" xmlns:cx5="http://schemas.microsoft.com/office/drawing/2016/5/11/chartex" xmlns:cx6="http://schemas.microsoft.com/office/drawing/2016/5/12/chartex" xmlns:cx7="http://schemas.microsoft.com/office/drawing/2016/5/13/chartex" xmlns:cx8="http://schemas.microsoft.com/office/drawing/2016/5/14/chartex" xmlns:mc="http://schemas.openxmlformats.org/markup-compatibility/2006" xmlns:aink="http://schemas.microsoft.com/office/drawing/2016/ink" xmlns:am3d="http://schemas.microsoft.com/office/drawing/2017/model3d" xmlns:o="urn:schemas-microsoft-com:office:office" xmlns:oel="http://schemas.microsoft.com/office/2019/extlst" xmlns:r="http://schemas.openxmlformats.org/officeDocument/2006/relationships" xmlns:m="http://schemas.openxmlformats.org/officeDocument/2006/math" xmlns:v="urn:schemas-microsoft-com:vml" xmlns:wp14="http://schemas.microsoft.com/office/word/2010/wordprocessingDrawing" xmlns:wp="http://schemas.openxmlformats.org/drawingml/2006/wordprocessingDrawing" xmlns:w10="urn:schemas-microsoft-com:office:word" xmlns:w="http://schemas.openxmlformats.org/wordprocessingml/2006/main" xmlns:w14="http://schemas.microsoft.com/office/word/2010/wordml" xmlns:w15="http://schemas.microsoft.com/office/word/2012/wordml" xmlns:w16cex="http://schemas.microsoft.com/office/word/2018/wordml/cex" xmlns:w16cid="http://schemas.microsoft.com/office/word/2016/wordml/cid" xmlns:w16="http://schemas.microsoft.com/office/word/2018/wordml" xmlns:w16du="http://schemas.microsoft.com/office/word/2023/wordml/word16du" xmlns:w16sdtdh="http://schemas.microsoft.com/office/word/2020/wordml/sdtdatahash" xmlns:w16se="http://schemas.microsoft.com/office/word/2015/wordml/symex" xmlns:wpg="http://schemas.microsoft.com/office/word/2010/wordprocessingGroup" xmlns:wpi="http://schemas.microsoft.com/office/word/2010/wordprocessingInk" xmlns:wne="http://schemas.microsoft.com/office/word/2006/wordml" xmlns:wps="http://schemas.microsoft.com/office/word/2010/wordprocessingShape" mc:Ignorable="w14 w15 w16se w16cid w16 w16cex w16sdtdh w16du wp14">
   <w:body>
     <w:p>
       <w:pPr>
@@ -770,97 +770,62 @@
         </w:r>
       </w:hyperlink>
       <w:r>
-        <w:t xml:space="preserve"> and </w:t>
+        <w:t xml:space="preserve">. They produce architecture-neutral managed libraries that target </w:t>
+      </w:r>
+      <w:r>
+        <w:t>.NET 5.0+, .NET Framework 4.5+, .NET Core 3.1, and .NET Standard 2.1</w:t>
+      </w:r>
+      <w:r>
+        <w:t xml:space="preserve">. ClearScript does not support older environments. The output </w:t>
+      </w:r>
+      <w:r>
+        <w:t>directory</w:t>
+      </w:r>
+      <w:r>
+        <w:t xml:space="preserve"> </w:t>
+      </w:r>
+      <w:r>
+        <w:t>is</w:t>
+      </w:r>
+      <w:r>
+        <w:t xml:space="preserve"> </w:t>
+      </w:r>
+      <w:r>
+        <w:rPr>
+          <w:rFonts w:ascii="Consolas" w:hAnsi="Consolas"/>
+          <w:b/>
+          <w:noProof/>
+          <w:sz w:val="20"/>
+          <w:szCs w:val="20"/>
+        </w:rPr>
+        <w:t>bin\[Debug|Release]</w:t>
+      </w:r>
+      <w:r>
+        <w:t>.</w:t>
+      </w:r>
+    </w:p>
+    <w:p>
+      <w:pPr>
+        <w:ind w:left="360"/>
+      </w:pPr>
+      <w:r>
+        <w:rPr>
+          <w:b/>
+          <w:color w:val="FF0000"/>
+        </w:rPr>
+        <w:t>Important:</w:t>
+      </w:r>
+      <w:r>
+        <w:rPr>
+          <w:b/>
+          <w:color w:val="FF0000"/>
+        </w:rPr>
+        <w:t xml:space="preserve"> </w:t>
+      </w:r>
+      <w:r>
+        <w:t xml:space="preserve">Ensure that </w:t>
       </w:r>
       <w:hyperlink r:id="rId25" w:history="1">
-        <w:r>
-          <w:rPr>
-            <w:rStyle w:val="Hyperlink"/>
-          </w:rPr>
-          <w:t>Vi</w:t>
-        </w:r>
-        <w:r>
-          <w:rPr>
-            <w:rStyle w:val="Hyperlink"/>
-          </w:rPr>
-          <w:t xml:space="preserve">sual Studio </w:t>
-        </w:r>
-        <w:r>
-          <w:rPr>
-            <w:rStyle w:val="Hyperlink"/>
-          </w:rPr>
-          <w:t>201</w:t>
-        </w:r>
-        <w:r>
-          <w:rPr>
-            <w:rStyle w:val="Hyperlink"/>
-          </w:rPr>
-          <w:t>9</w:t>
-        </w:r>
-      </w:hyperlink>
-      <w:r>
-        <w:t xml:space="preserve"> </w:t>
-      </w:r>
-      <w:r>
-        <w:t>Version 16.4 or later</w:t>
-      </w:r>
-      <w:r>
-        <w:t xml:space="preserve">. They produce architecture-neutral managed libraries that target </w:t>
-      </w:r>
-      <w:r>
-        <w:t>.NET 5.0+, .NET Framework 4.5+, .NET Core 3.1, and .NET Standard 2.1</w:t>
-      </w:r>
-      <w:r>
-        <w:t xml:space="preserve">. ClearScript does not support older environments. The output </w:t>
-      </w:r>
-      <w:r>
-        <w:t>directory</w:t>
-      </w:r>
-      <w:r>
-        <w:t xml:space="preserve"> </w:t>
-      </w:r>
-      <w:r>
-        <w:t>is</w:t>
-      </w:r>
-      <w:r>
-        <w:t xml:space="preserve"> </w:t>
-      </w:r>
-      <w:r>
-        <w:rPr>
-          <w:rFonts w:ascii="Consolas" w:hAnsi="Consolas"/>
-          <w:b/>
-          <w:noProof/>
-          <w:sz w:val="20"/>
-          <w:szCs w:val="20"/>
-        </w:rPr>
-        <w:t>bin\[Debug|Release]</w:t>
-      </w:r>
-      <w:r>
-        <w:t>.</w:t>
-      </w:r>
-    </w:p>
-    <w:p>
-      <w:pPr>
-        <w:ind w:left="360"/>
-      </w:pPr>
-      <w:r>
-        <w:rPr>
-          <w:b/>
-          <w:color w:val="FF0000"/>
-        </w:rPr>
-        <w:t>Important:</w:t>
-      </w:r>
-      <w:r>
-        <w:rPr>
-          <w:b/>
-          <w:color w:val="FF0000"/>
-        </w:rPr>
-        <w:t xml:space="preserve"> </w:t>
-      </w:r>
-      <w:r>
-        <w:t xml:space="preserve">Ensure that </w:t>
-      </w:r>
-      <w:hyperlink r:id="rId26" w:history="1">
         <w:r>
           <w:rPr>
             <w:rStyle w:val="Hyperlink"/>
@@ -871,1059 +836,7 @@
           <w:rPr>
             <w:rStyle w:val="Hyperlink"/>
           </w:rPr>
-          <w:t>6.0</w:t>
-        </w:r>
-        <w:r>
-          <w:rPr>
-            <w:rStyle w:val="Hyperlink"/>
-          </w:rPr>
-          <w:t xml:space="preserve"> SDK</w:t>
-        </w:r>
-      </w:hyperlink>
-      <w:r>
-        <w:t xml:space="preserve"> is installed before building ClearScript.</w:t>
-      </w:r>
-    </w:p>
-    <w:p>
-      <w:pPr>
-        <w:ind w:left="360"/>
-      </w:pPr>
-      <w:r>
-        <w:t xml:space="preserve">There are two ways to build ClearScript </w:t>
-      </w:r>
-      <w:r>
-        <w:t>–</w:t>
-      </w:r>
-      <w:r>
-        <w:t xml:space="preserve"> </w:t>
-      </w:r>
-      <w:r>
-        <w:t xml:space="preserve">with and </w:t>
-      </w:r>
-      <w:r>
-        <w:t>without V8 support.</w:t>
-      </w:r>
-      <w:r>
-        <w:t xml:space="preserve"> If you don't need V8 support, simply build the </w:t>
-      </w:r>
-      <w:r>
-        <w:rPr>
-          <w:rFonts w:ascii="Consolas" w:hAnsi="Consolas"/>
-          <w:b/>
-          <w:sz w:val="20"/>
-          <w:szCs w:val="20"/>
-        </w:rPr>
-        <w:t>ClearScript.NoV8</w:t>
-      </w:r>
-      <w:r>
-        <w:t xml:space="preserve"> solution using Visual Studio. Note that this solution does not include test projects.</w:t>
-      </w:r>
-    </w:p>
-    <w:p>
-      <w:pPr>
-        <w:ind w:left="360"/>
-      </w:pPr>
-      <w:r>
-        <w:t>To</w:t>
-      </w:r>
-      <w:r>
-        <w:t xml:space="preserve"> build full ClearScript with V8 support, you must first acquire</w:t>
-      </w:r>
-      <w:r>
-        <w:t xml:space="preserve"> and build</w:t>
-      </w:r>
-      <w:r>
-        <w:t xml:space="preserve"> V8:</w:t>
-      </w:r>
-    </w:p>
-    <w:p>
-      <w:pPr>
-        <w:pStyle w:val="ListParagraph"/>
-        <w:numPr>
-          <w:ilvl w:val="0"/>
-          <w:numId w:val="4"/>
-        </w:numPr>
-        <w:contextualSpacing w:val="0"/>
-      </w:pPr>
-      <w:r>
-        <w:rPr>
-          <w:b/>
-          <w:color w:val="FF0000"/>
-        </w:rPr>
-        <w:lastRenderedPageBreak/>
-        <w:t>Important:</w:t>
-      </w:r>
-      <w:r>
-        <w:t xml:space="preserve"> This procedure currently requires </w:t>
-      </w:r>
-      <w:hyperlink r:id="rId27" w:history="1">
-        <w:r>
-          <w:rPr>
-            <w:rStyle w:val="Hyperlink"/>
-          </w:rPr>
-          <w:t>Visual Studio 2022</w:t>
-        </w:r>
-      </w:hyperlink>
-      <w:r>
-        <w:t xml:space="preserve"> or </w:t>
-      </w:r>
-      <w:hyperlink r:id="rId28" w:history="1">
-        <w:r>
-          <w:rPr>
-            <w:rStyle w:val="Hyperlink"/>
-          </w:rPr>
-          <w:t>Visual Studio 2019</w:t>
-        </w:r>
-      </w:hyperlink>
-      <w:r>
-        <w:t>.</w:t>
-      </w:r>
-    </w:p>
-    <w:p>
-      <w:pPr>
-        <w:pStyle w:val="ListParagraph"/>
-        <w:numPr>
-          <w:ilvl w:val="0"/>
-          <w:numId w:val="4"/>
-        </w:numPr>
-        <w:contextualSpacing w:val="0"/>
-      </w:pPr>
-      <w:r>
-        <w:rPr>
-          <w:b/>
-          <w:color w:val="FF0000"/>
-        </w:rPr>
-        <w:t>Important:</w:t>
-      </w:r>
-      <w:r>
-        <w:t xml:space="preserve"> Ensure that the path to your ClearScript root directory does not contain spaces or non-ASCII characters.</w:t>
-      </w:r>
-    </w:p>
-    <w:p>
-      <w:pPr>
-        <w:pStyle w:val="ListParagraph"/>
-        <w:numPr>
-          <w:ilvl w:val="0"/>
-          <w:numId w:val="4"/>
-        </w:numPr>
-        <w:contextualSpacing w:val="0"/>
-      </w:pPr>
-      <w:r>
-        <w:rPr>
-          <w:b/>
-          <w:color w:val="FF0000"/>
-        </w:rPr>
-        <w:t>Important:</w:t>
-      </w:r>
-      <w:r>
-        <w:t xml:space="preserve"> </w:t>
-      </w:r>
-      <w:r>
-        <w:t>Your Visual Studio</w:t>
-      </w:r>
-      <w:r>
-        <w:t xml:space="preserve"> </w:t>
-      </w:r>
-      <w:r>
-        <w:t xml:space="preserve">installation must include </w:t>
-      </w:r>
-      <w:r>
-        <w:t>the</w:t>
-      </w:r>
-      <w:r>
-        <w:t xml:space="preserve"> </w:t>
-      </w:r>
-      <w:r>
-        <w:rPr>
-          <w:b/>
-        </w:rPr>
-        <w:t>.NET desktop development</w:t>
-      </w:r>
-      <w:r>
-        <w:t>,</w:t>
-      </w:r>
-      <w:r>
-        <w:t xml:space="preserve"> </w:t>
-      </w:r>
-      <w:r>
-        <w:rPr>
-          <w:b/>
-        </w:rPr>
-        <w:t>Desktop development with C++</w:t>
-      </w:r>
-      <w:r>
-        <w:t xml:space="preserve">, and </w:t>
-      </w:r>
-      <w:r>
-        <w:rPr>
-          <w:b/>
-          <w:bCs/>
-        </w:rPr>
-        <w:t>Universal Windows Platform Development</w:t>
-      </w:r>
-      <w:r>
-        <w:t xml:space="preserve"> workloads</w:t>
-      </w:r>
-      <w:r>
-        <w:t xml:space="preserve">, as well as the </w:t>
-      </w:r>
-      <w:r>
-        <w:rPr>
-          <w:b/>
-          <w:bCs/>
-        </w:rPr>
-        <w:t xml:space="preserve">C++ </w:t>
-      </w:r>
-      <w:r>
-        <w:rPr>
-          <w:b/>
-          <w:bCs/>
-        </w:rPr>
-        <w:t xml:space="preserve">ARM build tools </w:t>
-      </w:r>
-      <w:r>
-        <w:t>and</w:t>
-      </w:r>
-      <w:r>
-        <w:rPr>
-          <w:b/>
-          <w:bCs/>
-        </w:rPr>
-        <w:t xml:space="preserve"> C++ </w:t>
-      </w:r>
-      <w:r>
-        <w:rPr>
-          <w:b/>
-          <w:bCs/>
-        </w:rPr>
-        <w:t>ARM</w:t>
-      </w:r>
-      <w:r>
-        <w:rPr>
-          <w:b/>
-          <w:bCs/>
-        </w:rPr>
-        <w:t>64</w:t>
-      </w:r>
-      <w:r>
-        <w:t xml:space="preserve"> </w:t>
-      </w:r>
-      <w:r>
-        <w:rPr>
-          <w:b/>
-          <w:bCs/>
-        </w:rPr>
-        <w:t>build tools</w:t>
-      </w:r>
-      <w:r>
-        <w:t xml:space="preserve"> components</w:t>
-      </w:r>
-      <w:r>
-        <w:t>.</w:t>
-      </w:r>
-    </w:p>
-    <w:p>
-      <w:pPr>
-        <w:pStyle w:val="ListParagraph"/>
-        <w:numPr>
-          <w:ilvl w:val="0"/>
-          <w:numId w:val="4"/>
-        </w:numPr>
-        <w:contextualSpacing w:val="0"/>
-      </w:pPr>
-      <w:r>
-        <w:rPr>
-          <w:b/>
-          <w:color w:val="FF0000"/>
-        </w:rPr>
-        <w:t>Important:</w:t>
-      </w:r>
-      <w:r>
-        <w:t xml:space="preserve"> </w:t>
-      </w:r>
-      <w:r>
-        <w:t xml:space="preserve">The V8 build </w:t>
-      </w:r>
-      <w:r>
-        <w:t xml:space="preserve">also </w:t>
-      </w:r>
-      <w:r>
-        <w:t xml:space="preserve">requires </w:t>
-      </w:r>
-      <w:hyperlink r:id="rId29" w:history="1">
-        <w:r>
-          <w:rPr>
-            <w:rStyle w:val="Hyperlink"/>
-            <w:rFonts w:ascii="Segoe UI" w:hAnsi="Segoe UI" w:cs="Segoe UI"/>
-            <w:sz w:val="21"/>
-            <w:szCs w:val="21"/>
-            <w:shd w:val="clear" w:color="auto" w:fill="FFFFFF"/>
-          </w:rPr>
-          <w:t>Windows 10 SDK</w:t>
-        </w:r>
-      </w:hyperlink>
-      <w:r>
-        <w:rPr>
-          <w:rFonts w:ascii="Segoe UI" w:hAnsi="Segoe UI" w:cs="Segoe UI"/>
-          <w:color w:val="171717"/>
-          <w:sz w:val="21"/>
-          <w:szCs w:val="21"/>
-          <w:shd w:val="clear" w:color="auto" w:fill="FFFFFF"/>
-        </w:rPr>
-        <w:t xml:space="preserve"> version </w:t>
-      </w:r>
-      <w:hyperlink r:id="rId30" w:history="1">
-        <w:r>
-          <w:rPr>
-            <w:rStyle w:val="Hyperlink"/>
-            <w:rFonts w:ascii="Segoe UI" w:hAnsi="Segoe UI" w:cs="Segoe UI"/>
-            <w:sz w:val="21"/>
-            <w:szCs w:val="21"/>
-            <w:shd w:val="clear" w:color="auto" w:fill="FFFFFF"/>
-          </w:rPr>
-          <w:t>2104 (10.0.20348.0)</w:t>
-        </w:r>
-      </w:hyperlink>
-      <w:r>
-        <w:t xml:space="preserve">. </w:t>
-      </w:r>
-      <w:r>
-        <w:t xml:space="preserve">Your Windows </w:t>
-      </w:r>
-      <w:r>
-        <w:t>SDK</w:t>
-      </w:r>
-      <w:r>
-        <w:t xml:space="preserve"> installation must include </w:t>
-      </w:r>
-      <w:r>
-        <w:t xml:space="preserve">the </w:t>
-      </w:r>
-      <w:r>
-        <w:rPr>
-          <w:b/>
-        </w:rPr>
-        <w:t>Debugging Tools for Windows</w:t>
-      </w:r>
-      <w:r>
-        <w:t xml:space="preserve"> feature</w:t>
-      </w:r>
-      <w:r>
-        <w:t>.</w:t>
-      </w:r>
-    </w:p>
-    <w:p>
-      <w:pPr>
-        <w:pStyle w:val="ListParagraph"/>
-        <w:numPr>
-          <w:ilvl w:val="0"/>
-          <w:numId w:val="4"/>
-        </w:numPr>
-        <w:contextualSpacing w:val="0"/>
-      </w:pPr>
-      <w:r>
-        <w:t xml:space="preserve">Open </w:t>
-      </w:r>
-      <w:r>
-        <w:t xml:space="preserve">a </w:t>
-      </w:r>
-      <w:r>
-        <w:t>Visual Studio</w:t>
-      </w:r>
-      <w:r>
-        <w:t xml:space="preserve"> 2022 or 2019</w:t>
-      </w:r>
-      <w:r>
-        <w:t xml:space="preserve"> </w:t>
-      </w:r>
-      <w:r>
-        <w:t xml:space="preserve">developer command prompt and run the </w:t>
-      </w:r>
-      <w:r>
-        <w:rPr>
-          <w:rFonts w:ascii="Consolas" w:hAnsi="Consolas"/>
-          <w:b/>
-          <w:sz w:val="20"/>
-          <w:szCs w:val="20"/>
-        </w:rPr>
-        <w:t>V8Update</w:t>
-      </w:r>
-      <w:r>
-        <w:t xml:space="preserve"> script from your ClearScript root directory:</w:t>
-      </w:r>
-    </w:p>
-    <w:p>
-      <w:pPr>
-        <w:shd w:val="clear" w:color="auto" w:fill="F2F2F2" w:themeFill="background1" w:themeFillShade="F2"/>
-        <w:spacing w:before="200" w:after="280"/>
-        <w:ind w:left="1440" w:right="734"/>
-        <w:rPr>
-          <w:rFonts w:ascii="Consolas" w:hAnsi="Consolas"/>
-          <w:b/>
-          <w:noProof/>
-          <w:sz w:val="20"/>
-          <w:szCs w:val="20"/>
-        </w:rPr>
-      </w:pPr>
-      <w:r>
-        <w:rPr>
-          <w:rFonts w:ascii="Consolas" w:hAnsi="Consolas"/>
-          <w:bCs/>
-          <w:noProof/>
-          <w:color w:val="808080" w:themeColor="background1" w:themeShade="80"/>
-          <w:sz w:val="20"/>
-          <w:szCs w:val="20"/>
-        </w:rPr>
-        <w:t>C:\</w:t>
-      </w:r>
-      <w:r>
-        <w:rPr>
-          <w:rFonts w:ascii="Consolas" w:hAnsi="Consolas"/>
-          <w:bCs/>
-          <w:noProof/>
-          <w:color w:val="808080" w:themeColor="background1" w:themeShade="80"/>
-          <w:sz w:val="20"/>
-          <w:szCs w:val="20"/>
-        </w:rPr>
-        <w:t>Path\To\</w:t>
-      </w:r>
-      <w:r>
-        <w:rPr>
-          <w:rFonts w:ascii="Consolas" w:hAnsi="Consolas"/>
-          <w:bCs/>
-          <w:noProof/>
-          <w:color w:val="808080" w:themeColor="background1" w:themeShade="80"/>
-          <w:sz w:val="20"/>
-          <w:szCs w:val="20"/>
-        </w:rPr>
-        <w:t>ClearScript&gt;</w:t>
-      </w:r>
-      <w:r>
-        <w:rPr>
-          <w:rFonts w:ascii="Consolas" w:hAnsi="Consolas"/>
-          <w:b/>
-          <w:noProof/>
-          <w:color w:val="808080" w:themeColor="background1" w:themeShade="80"/>
-          <w:sz w:val="20"/>
-          <w:szCs w:val="20"/>
-        </w:rPr>
-        <w:t xml:space="preserve"> </w:t>
-      </w:r>
-      <w:r>
-        <w:rPr>
-          <w:rFonts w:ascii="Consolas" w:hAnsi="Consolas"/>
-          <w:b/>
-          <w:noProof/>
-          <w:sz w:val="20"/>
-          <w:szCs w:val="20"/>
-        </w:rPr>
-        <w:t>V8Update [/N] [Debug|</w:t>
-      </w:r>
-      <w:bookmarkStart w:id="6" w:name="OLE_LINK16"/>
-      <w:r>
-        <w:rPr>
-          <w:rFonts w:ascii="Consolas" w:hAnsi="Consolas"/>
-          <w:b/>
-          <w:noProof/>
-          <w:sz w:val="20"/>
-          <w:szCs w:val="20"/>
-        </w:rPr>
-        <w:t>Release</w:t>
-      </w:r>
-      <w:bookmarkEnd w:id="6"/>
-      <w:r>
-        <w:rPr>
-          <w:rFonts w:ascii="Consolas" w:hAnsi="Consolas"/>
-          <w:b/>
-          <w:noProof/>
-          <w:sz w:val="20"/>
-          <w:szCs w:val="20"/>
-        </w:rPr>
-        <w:t>] [Latest|Tested|&lt;Revision&gt;]</w:t>
-      </w:r>
-    </w:p>
-    <w:p>
-      <w:pPr>
-        <w:ind w:left="1080"/>
-      </w:pPr>
-      <w:r>
-        <w:t xml:space="preserve">This script downloads the V8 source code and its </w:t>
-      </w:r>
-      <w:r>
-        <w:t xml:space="preserve">dependencies and </w:t>
-      </w:r>
-      <w:r>
-        <w:t xml:space="preserve">builds </w:t>
-      </w:r>
-      <w:r>
-        <w:t>x86, x64, and arm64</w:t>
-      </w:r>
-      <w:r>
-        <w:t xml:space="preserve"> V8 libraries</w:t>
-      </w:r>
-      <w:r>
-        <w:t xml:space="preserve"> in </w:t>
-      </w:r>
-      <w:r>
-        <w:t>the specified configuration</w:t>
-      </w:r>
-      <w:r>
-        <w:t xml:space="preserve">. It requires approximately </w:t>
-      </w:r>
-      <w:r>
-        <w:t>12</w:t>
-      </w:r>
-      <w:r>
-        <w:t>GB of additional disk space and does not perform any permanent software installation on your machine.</w:t>
-      </w:r>
-    </w:p>
-    <w:p>
-      <w:pPr>
-        <w:ind w:left="1080"/>
-      </w:pPr>
-      <w:r>
-        <w:t xml:space="preserve">The optional </w:t>
-      </w:r>
-      <w:r>
-        <w:rPr>
-          <w:rFonts w:ascii="Consolas" w:hAnsi="Consolas"/>
-          <w:b/>
-          <w:noProof/>
-          <w:sz w:val="20"/>
-          <w:szCs w:val="20"/>
-        </w:rPr>
-        <w:t>/N</w:t>
-      </w:r>
-      <w:r>
-        <w:t xml:space="preserve"> flag causes V8Update to reuse previously downloaded files if possible. It's useful for testing local V8 modifications.</w:t>
-      </w:r>
-    </w:p>
-    <w:p>
-      <w:pPr>
-        <w:ind w:left="1080"/>
-      </w:pPr>
-      <w:r>
-        <w:t xml:space="preserve">Specifying </w:t>
-      </w:r>
-      <w:r>
-        <w:rPr>
-          <w:rFonts w:ascii="Consolas" w:hAnsi="Consolas"/>
-          <w:b/>
-          <w:sz w:val="20"/>
-          <w:szCs w:val="20"/>
-        </w:rPr>
-        <w:t>Debug</w:t>
-      </w:r>
-      <w:r>
-        <w:t xml:space="preserve"> or </w:t>
-      </w:r>
-      <w:r>
-        <w:rPr>
-          <w:rFonts w:ascii="Consolas" w:hAnsi="Consolas"/>
-          <w:b/>
-          <w:sz w:val="20"/>
-          <w:szCs w:val="20"/>
-        </w:rPr>
-        <w:t>Release</w:t>
-      </w:r>
-      <w:r>
-        <w:t xml:space="preserve"> is optional; the default is </w:t>
-      </w:r>
-      <w:r>
-        <w:rPr>
-          <w:rFonts w:ascii="Consolas" w:hAnsi="Consolas"/>
-          <w:b/>
-          <w:sz w:val="20"/>
-          <w:szCs w:val="20"/>
-        </w:rPr>
-        <w:t>Release</w:t>
-      </w:r>
-      <w:r>
-        <w:t>. If you need both variants, run the script twice as follows:</w:t>
-      </w:r>
-    </w:p>
-    <w:p>
-      <w:pPr>
-        <w:shd w:val="clear" w:color="auto" w:fill="F2F2F2" w:themeFill="background1" w:themeFillShade="F2"/>
-        <w:spacing w:before="200" w:after="280"/>
-        <w:ind w:left="1440" w:right="734"/>
-        <w:rPr>
-          <w:rFonts w:ascii="Consolas" w:hAnsi="Consolas"/>
-          <w:b/>
-          <w:noProof/>
-          <w:sz w:val="20"/>
-          <w:szCs w:val="20"/>
-        </w:rPr>
-      </w:pPr>
-      <w:r>
-        <w:rPr>
-          <w:rFonts w:ascii="Consolas" w:hAnsi="Consolas"/>
-          <w:bCs/>
-          <w:noProof/>
-          <w:color w:val="808080" w:themeColor="background1" w:themeShade="80"/>
-          <w:sz w:val="20"/>
-          <w:szCs w:val="20"/>
-        </w:rPr>
-        <w:t>C:\</w:t>
-      </w:r>
-      <w:r>
-        <w:rPr>
-          <w:rFonts w:ascii="Consolas" w:hAnsi="Consolas"/>
-          <w:bCs/>
-          <w:noProof/>
-          <w:color w:val="808080" w:themeColor="background1" w:themeShade="80"/>
-          <w:sz w:val="20"/>
-          <w:szCs w:val="20"/>
-        </w:rPr>
-        <w:t>Path\To\</w:t>
-      </w:r>
-      <w:r>
-        <w:rPr>
-          <w:rFonts w:ascii="Consolas" w:hAnsi="Consolas"/>
-          <w:bCs/>
-          <w:noProof/>
-          <w:color w:val="808080" w:themeColor="background1" w:themeShade="80"/>
-          <w:sz w:val="20"/>
-          <w:szCs w:val="20"/>
-        </w:rPr>
-        <w:t>ClearScript&gt;</w:t>
-      </w:r>
-      <w:r>
-        <w:rPr>
-          <w:rFonts w:ascii="Consolas" w:hAnsi="Consolas"/>
-          <w:b/>
-          <w:noProof/>
-          <w:color w:val="808080" w:themeColor="background1" w:themeShade="80"/>
-          <w:sz w:val="20"/>
-          <w:szCs w:val="20"/>
-        </w:rPr>
-        <w:t xml:space="preserve"> </w:t>
-      </w:r>
-      <w:r>
-        <w:rPr>
-          <w:rFonts w:ascii="Consolas" w:hAnsi="Consolas"/>
-          <w:b/>
-          <w:noProof/>
-          <w:sz w:val="20"/>
-          <w:szCs w:val="20"/>
-        </w:rPr>
-        <w:t>V8Update &amp;</w:t>
-      </w:r>
-      <w:r>
-        <w:rPr>
-          <w:rFonts w:ascii="Consolas" w:hAnsi="Consolas"/>
-          <w:b/>
-          <w:noProof/>
-          <w:sz w:val="20"/>
-          <w:szCs w:val="20"/>
-        </w:rPr>
-        <w:t>&amp;</w:t>
-      </w:r>
-      <w:r>
-        <w:rPr>
-          <w:rFonts w:ascii="Consolas" w:hAnsi="Consolas"/>
-          <w:b/>
-          <w:noProof/>
-          <w:sz w:val="20"/>
-          <w:szCs w:val="20"/>
-        </w:rPr>
-        <w:t xml:space="preserve"> V8Update /N </w:t>
-      </w:r>
-      <w:r>
-        <w:rPr>
-          <w:rFonts w:ascii="Consolas" w:hAnsi="Consolas"/>
-          <w:b/>
-          <w:noProof/>
-          <w:sz w:val="20"/>
-          <w:szCs w:val="20"/>
-        </w:rPr>
-        <w:t>Debug</w:t>
-      </w:r>
-    </w:p>
-    <w:p>
-      <w:pPr>
-        <w:ind w:left="1080"/>
-      </w:pPr>
-      <w:r>
-        <w:rPr>
-          <w:b/>
-          <w:color w:val="00B050"/>
-        </w:rPr>
-        <w:t>Note:</w:t>
-      </w:r>
-      <w:r>
-        <w:t xml:space="preserve"> Depending on your PC hardware and internet connection, </w:t>
-      </w:r>
-      <w:r>
-        <w:t>this step</w:t>
-      </w:r>
-      <w:r>
-        <w:t xml:space="preserve"> </w:t>
-      </w:r>
-      <w:r>
-        <w:t xml:space="preserve">could </w:t>
-      </w:r>
-      <w:r>
-        <w:t>take up to a half-hour or longer.</w:t>
-      </w:r>
-    </w:p>
-    <w:p>
-      <w:pPr>
-        <w:ind w:left="1080"/>
-      </w:pPr>
-      <w:r>
-        <w:t>By</w:t>
-      </w:r>
-      <w:r>
-        <w:t xml:space="preserve"> default, </w:t>
-      </w:r>
-      <w:bookmarkStart w:id="7" w:name="_Hlk482371988"/>
-      <w:r>
-        <w:rPr>
-          <w:rFonts w:ascii="Consolas" w:hAnsi="Consolas"/>
-          <w:b/>
-          <w:sz w:val="20"/>
-          <w:szCs w:val="20"/>
-        </w:rPr>
-        <w:t>V8Update</w:t>
-      </w:r>
-      <w:bookmarkEnd w:id="7"/>
-      <w:r>
-        <w:t xml:space="preserve"> builds a V8 revision that has been tested with the current version of ClearScript. If you'd like to use a specific revision instead, place the desired branch name, commit ID, or tag on the </w:t>
-      </w:r>
-      <w:r>
-        <w:rPr>
-          <w:rFonts w:ascii="Consolas" w:hAnsi="Consolas"/>
-          <w:b/>
-          <w:sz w:val="20"/>
-          <w:szCs w:val="20"/>
-        </w:rPr>
-        <w:t>V8Update</w:t>
-      </w:r>
-      <w:r>
-        <w:t xml:space="preserve"> command line. Browse </w:t>
-      </w:r>
-      <w:hyperlink r:id="rId31" w:history="1">
-        <w:r>
-          <w:rPr>
-            <w:rStyle w:val="Hyperlink"/>
-          </w:rPr>
-          <w:t>here</w:t>
-        </w:r>
-      </w:hyperlink>
-      <w:r>
-        <w:t xml:space="preserve"> to view V8's revision history.</w:t>
-      </w:r>
-    </w:p>
-    <w:p>
-      <w:pPr>
-        <w:ind w:left="360"/>
-      </w:pPr>
-      <w:r>
-        <w:t xml:space="preserve">You are now ready to build the </w:t>
-      </w:r>
-      <w:r>
-        <w:t xml:space="preserve">full </w:t>
-      </w:r>
-      <w:r>
-        <w:rPr>
-          <w:rFonts w:ascii="Consolas" w:hAnsi="Consolas"/>
-          <w:b/>
-          <w:sz w:val="20"/>
-          <w:szCs w:val="20"/>
-        </w:rPr>
-        <w:t>ClearScript</w:t>
-      </w:r>
-      <w:r>
-        <w:t xml:space="preserve"> solution</w:t>
-      </w:r>
-      <w:r>
-        <w:t xml:space="preserve"> using Visual Studio</w:t>
-      </w:r>
-      <w:r>
-        <w:t xml:space="preserve"> </w:t>
-      </w:r>
-      <w:r>
-        <w:t>2022</w:t>
-      </w:r>
-      <w:r>
-        <w:t xml:space="preserve"> or </w:t>
-      </w:r>
-      <w:r>
-        <w:t>2019</w:t>
-      </w:r>
-      <w:r>
-        <w:t>.</w:t>
-      </w:r>
-    </w:p>
-    <w:p>
-      <w:pPr>
-        <w:ind w:left="360"/>
-      </w:pPr>
-      <w:r>
-        <w:rPr>
-          <w:b/>
-          <w:color w:val="00B050"/>
-        </w:rPr>
-        <w:t>Note:</w:t>
-      </w:r>
-      <w:r>
-        <w:t xml:space="preserve"> The first time you open the solution, Visual Studio may prompt you to upgrade one or more projects to the latest platform toolset or .NET Framework. We recommend that you select </w:t>
-      </w:r>
-      <w:r>
-        <w:rPr>
-          <w:b/>
-        </w:rPr>
-        <w:t>Cancel</w:t>
-      </w:r>
-      <w:r>
-        <w:t xml:space="preserve"> or </w:t>
-      </w:r>
-      <w:r>
-        <w:rPr>
-          <w:b/>
-        </w:rPr>
-        <w:t>Don't Upgrade</w:t>
-      </w:r>
-      <w:r>
-        <w:t>.</w:t>
-      </w:r>
-      <w:r>
-        <w:t xml:space="preserve"> If you encounter issues building ClearScript’s unmanaged projects (</w:t>
-      </w:r>
-      <w:r>
-        <w:rPr>
-          <w:rFonts w:ascii="Consolas" w:hAnsi="Consolas"/>
-          <w:b/>
-          <w:sz w:val="20"/>
-          <w:szCs w:val="20"/>
-        </w:rPr>
-        <w:t>ClearScriptV8</w:t>
-      </w:r>
-      <w:r>
-        <w:rPr>
-          <w:rFonts w:ascii="Consolas" w:hAnsi="Consolas"/>
-          <w:b/>
-          <w:sz w:val="20"/>
-          <w:szCs w:val="20"/>
-        </w:rPr>
-        <w:t>.win-x86</w:t>
-      </w:r>
-      <w:r>
-        <w:t>,</w:t>
-      </w:r>
-      <w:r>
-        <w:t xml:space="preserve"> </w:t>
-      </w:r>
-      <w:r>
-        <w:rPr>
-          <w:rFonts w:ascii="Consolas" w:hAnsi="Consolas"/>
-          <w:b/>
-          <w:sz w:val="20"/>
-          <w:szCs w:val="20"/>
-        </w:rPr>
-        <w:t>ClearScriptV8</w:t>
-      </w:r>
-      <w:r>
-        <w:rPr>
-          <w:rFonts w:ascii="Consolas" w:hAnsi="Consolas"/>
-          <w:b/>
-          <w:sz w:val="20"/>
-          <w:szCs w:val="20"/>
-        </w:rPr>
-        <w:t>.win-x64</w:t>
-      </w:r>
-      <w:r>
-        <w:t xml:space="preserve">, and </w:t>
-      </w:r>
-      <w:r>
-        <w:rPr>
-          <w:rFonts w:ascii="Consolas" w:hAnsi="Consolas"/>
-          <w:b/>
-          <w:sz w:val="20"/>
-          <w:szCs w:val="20"/>
-        </w:rPr>
-        <w:t>ClearScriptV8</w:t>
-      </w:r>
-      <w:r>
-        <w:rPr>
-          <w:rFonts w:ascii="Consolas" w:hAnsi="Consolas"/>
-          <w:b/>
-          <w:sz w:val="20"/>
-          <w:szCs w:val="20"/>
-        </w:rPr>
-        <w:t>.win-arm64</w:t>
-      </w:r>
-      <w:r>
-        <w:t xml:space="preserve">), </w:t>
-      </w:r>
-      <w:r>
-        <w:t>ensure that</w:t>
-      </w:r>
-      <w:r>
-        <w:t xml:space="preserve"> their </w:t>
-      </w:r>
-      <w:r>
-        <w:rPr>
-          <w:b/>
-        </w:rPr>
-        <w:t>Windows SDK Version</w:t>
-      </w:r>
-      <w:r>
-        <w:t xml:space="preserve"> properties are set to </w:t>
-      </w:r>
-      <w:r>
-        <w:t>an installed version of the Windows SDK.</w:t>
-      </w:r>
-    </w:p>
-    <w:p>
-      <w:pPr>
-        <w:ind w:left="360"/>
-      </w:pPr>
-      <w:r>
-        <w:rPr>
-          <w:b/>
-          <w:color w:val="00B050"/>
-        </w:rPr>
-        <w:t>Optional:</w:t>
-      </w:r>
-      <w:r>
-        <w:t xml:space="preserve"> The ClearScript repository includes the </w:t>
-      </w:r>
-      <w:hyperlink r:id="rId32" w:history="1">
-        <w:r>
-          <w:rPr>
-            <w:rStyle w:val="Hyperlink"/>
-          </w:rPr>
-          <w:t>ClearScript Library Reference</w:t>
-        </w:r>
-      </w:hyperlink>
-      <w:r>
-        <w:t xml:space="preserve"> in HTML and Compiled HTML (.CHM) formats. If you'd like to rebuild these files, use </w:t>
-      </w:r>
-      <w:hyperlink r:id="rId33" w:history="1">
-        <w:r>
-          <w:rPr>
-            <w:rStyle w:val="Hyperlink"/>
-          </w:rPr>
-          <w:t>Sandcastle Help File Builder</w:t>
-        </w:r>
-      </w:hyperlink>
-      <w:r>
-        <w:t xml:space="preserve"> with the provided project files (</w:t>
-      </w:r>
-      <w:r>
-        <w:rPr>
-          <w:rFonts w:ascii="Consolas" w:hAnsi="Consolas"/>
-          <w:b/>
-          <w:noProof/>
-          <w:sz w:val="20"/>
-          <w:szCs w:val="20"/>
-        </w:rPr>
-        <w:t>ClearScript\doc\[Web]</w:t>
-      </w:r>
-      <w:proofErr w:type="spellStart"/>
-      <w:r>
-        <w:rPr>
-          <w:rFonts w:ascii="Consolas" w:hAnsi="Consolas"/>
-          <w:b/>
-          <w:noProof/>
-          <w:sz w:val="20"/>
-          <w:szCs w:val="20"/>
-        </w:rPr>
-        <w:t>Reference</w:t>
-      </w:r>
-      <w:r>
-        <w:rPr>
-          <w:rFonts w:ascii="Consolas" w:hAnsi="Consolas"/>
-          <w:b/>
-          <w:noProof/>
-          <w:sz w:val="20"/>
-          <w:szCs w:val="20"/>
-        </w:rPr>
-        <w:t>.shfbproj</w:t>
-      </w:r>
-      <w:proofErr w:type="spellEnd"/>
-      <w:r>
-        <w:t>).</w:t>
-      </w:r>
-    </w:p>
-    <w:p>
-      <w:pPr>
-        <w:pStyle w:val="Heading2"/>
-        <w:spacing w:before="120"/>
-        <w:ind w:left="187"/>
-      </w:pPr>
-      <w:r>
-        <w:t>Linux</w:t>
-      </w:r>
-    </w:p>
-    <w:p>
-      <w:pPr>
-        <w:ind w:left="360"/>
-      </w:pPr>
-      <w:r>
-        <w:rPr>
-          <w:b/>
-          <w:color w:val="FF0000"/>
-        </w:rPr>
-        <w:t>Important:</w:t>
-      </w:r>
-      <w:r>
-        <w:rPr>
-          <w:b/>
-          <w:color w:val="FF0000"/>
-        </w:rPr>
-        <w:t xml:space="preserve"> </w:t>
-      </w:r>
-      <w:r>
-        <w:t>This procedure requires a 64-bit Linux operating system running on x64 hardware.</w:t>
-      </w:r>
-    </w:p>
-    <w:p>
-      <w:pPr>
-        <w:ind w:left="360"/>
-      </w:pPr>
-      <w:r>
-        <w:t>Here’s how to acquire and build V8 and ClearScript on Linux:</w:t>
-      </w:r>
-    </w:p>
-    <w:p>
-      <w:pPr>
-        <w:pStyle w:val="ListParagraph"/>
-        <w:numPr>
-          <w:ilvl w:val="0"/>
-          <w:numId w:val="12"/>
-        </w:numPr>
-        <w:contextualSpacing w:val="0"/>
-      </w:pPr>
-      <w:r>
-        <w:lastRenderedPageBreak/>
-        <w:t xml:space="preserve">Install the following packages: </w:t>
-      </w:r>
-      <w:hyperlink r:id="rId34" w:history="1">
-        <w:r>
-          <w:rPr>
-            <w:rStyle w:val="Hyperlink"/>
-          </w:rPr>
-          <w:t>Git</w:t>
-        </w:r>
-      </w:hyperlink>
-      <w:r>
-        <w:t xml:space="preserve">, </w:t>
-      </w:r>
-      <w:hyperlink r:id="rId35" w:history="1">
-        <w:r>
-          <w:rPr>
-            <w:rStyle w:val="Hyperlink"/>
-          </w:rPr>
-          <w:t xml:space="preserve">.NET </w:t>
-        </w:r>
-        <w:r>
-          <w:rPr>
-            <w:rStyle w:val="Hyperlink"/>
-          </w:rPr>
-          <w:t>6</w:t>
+          <w:t>8</w:t>
         </w:r>
         <w:r>
           <w:rPr>
@@ -1939,9 +852,1048 @@
         </w:r>
       </w:hyperlink>
       <w:r>
+        <w:t xml:space="preserve"> is installed before building ClearScript.</w:t>
+      </w:r>
+    </w:p>
+    <w:p>
+      <w:pPr>
+        <w:ind w:left="360"/>
+      </w:pPr>
+      <w:r>
+        <w:t xml:space="preserve">There are two ways to build ClearScript </w:t>
+      </w:r>
+      <w:r>
+        <w:t>–</w:t>
+      </w:r>
+      <w:r>
+        <w:t xml:space="preserve"> </w:t>
+      </w:r>
+      <w:r>
+        <w:t xml:space="preserve">with and </w:t>
+      </w:r>
+      <w:r>
+        <w:t>without V8 support.</w:t>
+      </w:r>
+      <w:r>
+        <w:t xml:space="preserve"> If you don't need V8 support, simply build the </w:t>
+      </w:r>
+      <w:r>
+        <w:rPr>
+          <w:rFonts w:ascii="Consolas" w:hAnsi="Consolas"/>
+          <w:b/>
+          <w:sz w:val="20"/>
+          <w:szCs w:val="20"/>
+        </w:rPr>
+        <w:t>ClearScript.NoV8</w:t>
+      </w:r>
+      <w:r>
+        <w:t xml:space="preserve"> solution using Visual Studio. Note that this solution does not include test projects.</w:t>
+      </w:r>
+    </w:p>
+    <w:p>
+      <w:pPr>
+        <w:ind w:left="360"/>
+      </w:pPr>
+      <w:r>
+        <w:t>To</w:t>
+      </w:r>
+      <w:r>
+        <w:t xml:space="preserve"> build full ClearScript with V8 support, you must first acquire</w:t>
+      </w:r>
+      <w:r>
+        <w:t xml:space="preserve"> and build</w:t>
+      </w:r>
+      <w:r>
+        <w:t xml:space="preserve"> V8:</w:t>
+      </w:r>
+    </w:p>
+    <w:p>
+      <w:pPr>
+        <w:pStyle w:val="ListParagraph"/>
+        <w:numPr>
+          <w:ilvl w:val="0"/>
+          <w:numId w:val="4"/>
+        </w:numPr>
+        <w:contextualSpacing w:val="0"/>
+      </w:pPr>
+      <w:r>
+        <w:rPr>
+          <w:b/>
+          <w:color w:val="FF0000"/>
+        </w:rPr>
+        <w:lastRenderedPageBreak/>
+        <w:t>Important:</w:t>
+      </w:r>
+      <w:r>
+        <w:t xml:space="preserve"> This procedure currently requires </w:t>
+      </w:r>
+      <w:hyperlink r:id="rId26" w:history="1">
+        <w:r>
+          <w:rPr>
+            <w:rStyle w:val="Hyperlink"/>
+          </w:rPr>
+          <w:t>Visual Studio 2022</w:t>
+        </w:r>
+      </w:hyperlink>
+      <w:r>
+        <w:t>.</w:t>
+      </w:r>
+    </w:p>
+    <w:p>
+      <w:pPr>
+        <w:pStyle w:val="ListParagraph"/>
+        <w:numPr>
+          <w:ilvl w:val="0"/>
+          <w:numId w:val="4"/>
+        </w:numPr>
+        <w:contextualSpacing w:val="0"/>
+      </w:pPr>
+      <w:r>
+        <w:rPr>
+          <w:b/>
+          <w:color w:val="FF0000"/>
+        </w:rPr>
+        <w:t>Important:</w:t>
+      </w:r>
+      <w:r>
+        <w:t xml:space="preserve"> Ensure that the path to your ClearScript root directory does not contain spaces or non-ASCII characters.</w:t>
+      </w:r>
+    </w:p>
+    <w:p>
+      <w:pPr>
+        <w:pStyle w:val="ListParagraph"/>
+        <w:numPr>
+          <w:ilvl w:val="0"/>
+          <w:numId w:val="4"/>
+        </w:numPr>
+        <w:contextualSpacing w:val="0"/>
+      </w:pPr>
+      <w:r>
+        <w:rPr>
+          <w:b/>
+          <w:color w:val="FF0000"/>
+        </w:rPr>
+        <w:t>Important:</w:t>
+      </w:r>
+      <w:r>
+        <w:t xml:space="preserve"> </w:t>
+      </w:r>
+      <w:r>
+        <w:t>Your Visual Studio</w:t>
+      </w:r>
+      <w:r>
+        <w:t xml:space="preserve"> </w:t>
+      </w:r>
+      <w:r>
+        <w:t xml:space="preserve">installation must include </w:t>
+      </w:r>
+      <w:r>
+        <w:t>the</w:t>
+      </w:r>
+      <w:r>
+        <w:t xml:space="preserve"> </w:t>
+      </w:r>
+      <w:r>
+        <w:rPr>
+          <w:b/>
+        </w:rPr>
+        <w:t>.NET desktop development</w:t>
+      </w:r>
+      <w:r>
+        <w:t>,</w:t>
+      </w:r>
+      <w:r>
+        <w:t xml:space="preserve"> </w:t>
+      </w:r>
+      <w:r>
+        <w:rPr>
+          <w:b/>
+        </w:rPr>
+        <w:t>Desktop development with C++</w:t>
+      </w:r>
+      <w:r>
+        <w:t xml:space="preserve">, and </w:t>
+      </w:r>
+      <w:r>
+        <w:rPr>
+          <w:b/>
+          <w:bCs/>
+        </w:rPr>
+        <w:t>Universal Windows Platform Development</w:t>
+      </w:r>
+      <w:r>
+        <w:t xml:space="preserve"> workloads</w:t>
+      </w:r>
+      <w:r>
+        <w:t xml:space="preserve">, as well as the </w:t>
+      </w:r>
+      <w:r>
+        <w:rPr>
+          <w:b/>
+          <w:bCs/>
+        </w:rPr>
+        <w:t xml:space="preserve">C++ </w:t>
+      </w:r>
+      <w:r>
+        <w:rPr>
+          <w:b/>
+          <w:bCs/>
+        </w:rPr>
+        <w:t>ARM build tools</w:t>
+      </w:r>
+      <w:r>
         <w:t xml:space="preserve">, </w:t>
       </w:r>
-      <w:hyperlink r:id="rId36" w:history="1">
+      <w:r>
+        <w:rPr>
+          <w:b/>
+          <w:bCs/>
+        </w:rPr>
+        <w:t xml:space="preserve">C++ </w:t>
+      </w:r>
+      <w:r>
+        <w:rPr>
+          <w:b/>
+          <w:bCs/>
+        </w:rPr>
+        <w:t>ARM</w:t>
+      </w:r>
+      <w:r>
+        <w:rPr>
+          <w:b/>
+          <w:bCs/>
+        </w:rPr>
+        <w:t>64</w:t>
+      </w:r>
+      <w:r>
+        <w:t xml:space="preserve"> </w:t>
+      </w:r>
+      <w:r>
+        <w:rPr>
+          <w:b/>
+          <w:bCs/>
+        </w:rPr>
+        <w:t>build tools</w:t>
+      </w:r>
+      <w:r>
+        <w:t xml:space="preserve">, and </w:t>
+      </w:r>
+      <w:r>
+        <w:rPr>
+          <w:b/>
+          <w:bCs/>
+        </w:rPr>
+        <w:t>C++ Clang Compiler for Windows</w:t>
+      </w:r>
+      <w:r>
+        <w:t xml:space="preserve"> components</w:t>
+      </w:r>
+      <w:r>
+        <w:t>.</w:t>
+      </w:r>
+    </w:p>
+    <w:p>
+      <w:pPr>
+        <w:pStyle w:val="ListParagraph"/>
+        <w:numPr>
+          <w:ilvl w:val="0"/>
+          <w:numId w:val="4"/>
+        </w:numPr>
+        <w:contextualSpacing w:val="0"/>
+      </w:pPr>
+      <w:r>
+        <w:rPr>
+          <w:b/>
+          <w:color w:val="FF0000"/>
+        </w:rPr>
+        <w:t>Important:</w:t>
+      </w:r>
+      <w:r>
+        <w:t xml:space="preserve"> </w:t>
+      </w:r>
+      <w:r>
+        <w:t xml:space="preserve">The V8 build </w:t>
+      </w:r>
+      <w:r>
+        <w:t xml:space="preserve">also </w:t>
+      </w:r>
+      <w:r>
+        <w:t xml:space="preserve">requires </w:t>
+      </w:r>
+      <w:hyperlink r:id="rId27" w:history="1">
+        <w:r>
+          <w:rPr>
+            <w:rStyle w:val="Hyperlink"/>
+            <w:rFonts w:ascii="Segoe UI" w:hAnsi="Segoe UI" w:cs="Segoe UI"/>
+            <w:sz w:val="21"/>
+            <w:szCs w:val="21"/>
+            <w:shd w:val="clear" w:color="auto" w:fill="FFFFFF"/>
+          </w:rPr>
+          <w:t>Windows SDK</w:t>
+        </w:r>
+      </w:hyperlink>
+      <w:r>
+        <w:rPr>
+          <w:rFonts w:ascii="Segoe UI" w:hAnsi="Segoe UI" w:cs="Segoe UI"/>
+          <w:color w:val="171717"/>
+          <w:sz w:val="21"/>
+          <w:szCs w:val="21"/>
+          <w:shd w:val="clear" w:color="auto" w:fill="FFFFFF"/>
+        </w:rPr>
+        <w:t xml:space="preserve"> version </w:t>
+      </w:r>
+      <w:hyperlink r:id="rId28" w:history="1">
+        <w:r>
+          <w:rPr>
+            <w:rStyle w:val="Hyperlink"/>
+            <w:rFonts w:ascii="Segoe UI" w:hAnsi="Segoe UI" w:cs="Segoe UI"/>
+            <w:sz w:val="21"/>
+            <w:szCs w:val="21"/>
+            <w:shd w:val="clear" w:color="auto" w:fill="FFFFFF"/>
+          </w:rPr>
+          <w:t>10.0.22621</w:t>
+        </w:r>
+      </w:hyperlink>
+      <w:r>
+        <w:t xml:space="preserve">. </w:t>
+      </w:r>
+      <w:r>
+        <w:t xml:space="preserve">Your Windows </w:t>
+      </w:r>
+      <w:r>
+        <w:t>SDK</w:t>
+      </w:r>
+      <w:r>
+        <w:t xml:space="preserve"> installation must include </w:t>
+      </w:r>
+      <w:r>
+        <w:t xml:space="preserve">the </w:t>
+      </w:r>
+      <w:r>
+        <w:rPr>
+          <w:b/>
+        </w:rPr>
+        <w:t>Debugging Tools for Windows</w:t>
+      </w:r>
+      <w:r>
+        <w:t xml:space="preserve"> feature</w:t>
+      </w:r>
+      <w:r>
+        <w:t>.</w:t>
+      </w:r>
+    </w:p>
+    <w:p>
+      <w:pPr>
+        <w:pStyle w:val="ListParagraph"/>
+        <w:numPr>
+          <w:ilvl w:val="0"/>
+          <w:numId w:val="4"/>
+        </w:numPr>
+        <w:contextualSpacing w:val="0"/>
+      </w:pPr>
+      <w:r>
+        <w:t xml:space="preserve">Open </w:t>
+      </w:r>
+      <w:r>
+        <w:t xml:space="preserve">a </w:t>
+      </w:r>
+      <w:r>
+        <w:t>Visual Studio</w:t>
+      </w:r>
+      <w:r>
+        <w:t xml:space="preserve"> 2022</w:t>
+      </w:r>
+      <w:r>
+        <w:t xml:space="preserve"> </w:t>
+      </w:r>
+      <w:r>
+        <w:t xml:space="preserve">developer command prompt and run the </w:t>
+      </w:r>
+      <w:r>
+        <w:rPr>
+          <w:rFonts w:ascii="Consolas" w:hAnsi="Consolas"/>
+          <w:b/>
+          <w:sz w:val="20"/>
+          <w:szCs w:val="20"/>
+        </w:rPr>
+        <w:t>V8Update</w:t>
+      </w:r>
+      <w:r>
+        <w:t xml:space="preserve"> script from your ClearScript root directory:</w:t>
+      </w:r>
+    </w:p>
+    <w:p>
+      <w:pPr>
+        <w:shd w:val="clear" w:color="auto" w:fill="F2F2F2" w:themeFill="background1" w:themeFillShade="F2"/>
+        <w:spacing w:before="200" w:after="280"/>
+        <w:ind w:left="1440" w:right="734"/>
+        <w:rPr>
+          <w:rFonts w:ascii="Consolas" w:hAnsi="Consolas"/>
+          <w:b/>
+          <w:noProof/>
+          <w:sz w:val="20"/>
+          <w:szCs w:val="20"/>
+        </w:rPr>
+      </w:pPr>
+      <w:r>
+        <w:rPr>
+          <w:rFonts w:ascii="Consolas" w:hAnsi="Consolas"/>
+          <w:bCs/>
+          <w:noProof/>
+          <w:color w:val="808080" w:themeColor="background1" w:themeShade="80"/>
+          <w:sz w:val="20"/>
+          <w:szCs w:val="20"/>
+        </w:rPr>
+        <w:t>C:\</w:t>
+      </w:r>
+      <w:r>
+        <w:rPr>
+          <w:rFonts w:ascii="Consolas" w:hAnsi="Consolas"/>
+          <w:bCs/>
+          <w:noProof/>
+          <w:color w:val="808080" w:themeColor="background1" w:themeShade="80"/>
+          <w:sz w:val="20"/>
+          <w:szCs w:val="20"/>
+        </w:rPr>
+        <w:t>Path\To\</w:t>
+      </w:r>
+      <w:r>
+        <w:rPr>
+          <w:rFonts w:ascii="Consolas" w:hAnsi="Consolas"/>
+          <w:bCs/>
+          <w:noProof/>
+          <w:color w:val="808080" w:themeColor="background1" w:themeShade="80"/>
+          <w:sz w:val="20"/>
+          <w:szCs w:val="20"/>
+        </w:rPr>
+        <w:t>ClearScript&gt;</w:t>
+      </w:r>
+      <w:r>
+        <w:rPr>
+          <w:rFonts w:ascii="Consolas" w:hAnsi="Consolas"/>
+          <w:b/>
+          <w:noProof/>
+          <w:color w:val="808080" w:themeColor="background1" w:themeShade="80"/>
+          <w:sz w:val="20"/>
+          <w:szCs w:val="20"/>
+        </w:rPr>
+        <w:t xml:space="preserve"> </w:t>
+      </w:r>
+      <w:r>
+        <w:rPr>
+          <w:rFonts w:ascii="Consolas" w:hAnsi="Consolas"/>
+          <w:b/>
+          <w:noProof/>
+          <w:sz w:val="20"/>
+          <w:szCs w:val="20"/>
+        </w:rPr>
+        <w:t>V8Update [/N] [Debug|</w:t>
+      </w:r>
+      <w:bookmarkStart w:id="6" w:name="OLE_LINK16"/>
+      <w:r>
+        <w:rPr>
+          <w:rFonts w:ascii="Consolas" w:hAnsi="Consolas"/>
+          <w:b/>
+          <w:noProof/>
+          <w:sz w:val="20"/>
+          <w:szCs w:val="20"/>
+        </w:rPr>
+        <w:t>Release</w:t>
+      </w:r>
+      <w:bookmarkEnd w:id="6"/>
+      <w:r>
+        <w:rPr>
+          <w:rFonts w:ascii="Consolas" w:hAnsi="Consolas"/>
+          <w:b/>
+          <w:noProof/>
+          <w:sz w:val="20"/>
+          <w:szCs w:val="20"/>
+        </w:rPr>
+        <w:t>] [Latest|Tested|&lt;Revision&gt;]</w:t>
+      </w:r>
+    </w:p>
+    <w:p>
+      <w:pPr>
+        <w:ind w:left="1080"/>
+      </w:pPr>
+      <w:r>
+        <w:t xml:space="preserve">This script downloads the V8 source code and its </w:t>
+      </w:r>
+      <w:r>
+        <w:t xml:space="preserve">dependencies and </w:t>
+      </w:r>
+      <w:r>
+        <w:t xml:space="preserve">builds </w:t>
+      </w:r>
+      <w:r>
+        <w:t>x86, x64, and arm64</w:t>
+      </w:r>
+      <w:r>
+        <w:t xml:space="preserve"> V8 libraries</w:t>
+      </w:r>
+      <w:r>
+        <w:t xml:space="preserve"> in </w:t>
+      </w:r>
+      <w:r>
+        <w:t>the specified configuration</w:t>
+      </w:r>
+      <w:r>
+        <w:t xml:space="preserve">. It requires approximately </w:t>
+      </w:r>
+      <w:r>
+        <w:t>12</w:t>
+      </w:r>
+      <w:r>
+        <w:t>GB of additional disk space and does not perform any permanent software installation on your machine.</w:t>
+      </w:r>
+    </w:p>
+    <w:p>
+      <w:pPr>
+        <w:ind w:left="1080"/>
+      </w:pPr>
+      <w:r>
+        <w:t xml:space="preserve">The optional </w:t>
+      </w:r>
+      <w:r>
+        <w:rPr>
+          <w:rFonts w:ascii="Consolas" w:hAnsi="Consolas"/>
+          <w:b/>
+          <w:noProof/>
+          <w:sz w:val="20"/>
+          <w:szCs w:val="20"/>
+        </w:rPr>
+        <w:t>/N</w:t>
+      </w:r>
+      <w:r>
+        <w:t xml:space="preserve"> flag causes V8Update to reuse previously downloaded files if possible. It's useful for testing local V8 modifications.</w:t>
+      </w:r>
+    </w:p>
+    <w:p>
+      <w:pPr>
+        <w:ind w:left="1080"/>
+      </w:pPr>
+      <w:r>
+        <w:t xml:space="preserve">Specifying </w:t>
+      </w:r>
+      <w:r>
+        <w:rPr>
+          <w:rFonts w:ascii="Consolas" w:hAnsi="Consolas"/>
+          <w:b/>
+          <w:sz w:val="20"/>
+          <w:szCs w:val="20"/>
+        </w:rPr>
+        <w:t>Debug</w:t>
+      </w:r>
+      <w:r>
+        <w:t xml:space="preserve"> or </w:t>
+      </w:r>
+      <w:r>
+        <w:rPr>
+          <w:rFonts w:ascii="Consolas" w:hAnsi="Consolas"/>
+          <w:b/>
+          <w:sz w:val="20"/>
+          <w:szCs w:val="20"/>
+        </w:rPr>
+        <w:t>Release</w:t>
+      </w:r>
+      <w:r>
+        <w:t xml:space="preserve"> is optional; the default is </w:t>
+      </w:r>
+      <w:r>
+        <w:rPr>
+          <w:rFonts w:ascii="Consolas" w:hAnsi="Consolas"/>
+          <w:b/>
+          <w:sz w:val="20"/>
+          <w:szCs w:val="20"/>
+        </w:rPr>
+        <w:t>Release</w:t>
+      </w:r>
+      <w:r>
+        <w:t>. If you need both variants, run the script twice as follows:</w:t>
+      </w:r>
+    </w:p>
+    <w:p>
+      <w:pPr>
+        <w:shd w:val="clear" w:color="auto" w:fill="F2F2F2" w:themeFill="background1" w:themeFillShade="F2"/>
+        <w:spacing w:before="200" w:after="280"/>
+        <w:ind w:left="1440" w:right="734"/>
+        <w:rPr>
+          <w:rFonts w:ascii="Consolas" w:hAnsi="Consolas"/>
+          <w:b/>
+          <w:noProof/>
+          <w:sz w:val="20"/>
+          <w:szCs w:val="20"/>
+        </w:rPr>
+      </w:pPr>
+      <w:r>
+        <w:rPr>
+          <w:rFonts w:ascii="Consolas" w:hAnsi="Consolas"/>
+          <w:bCs/>
+          <w:noProof/>
+          <w:color w:val="808080" w:themeColor="background1" w:themeShade="80"/>
+          <w:sz w:val="20"/>
+          <w:szCs w:val="20"/>
+        </w:rPr>
+        <w:t>C:\</w:t>
+      </w:r>
+      <w:r>
+        <w:rPr>
+          <w:rFonts w:ascii="Consolas" w:hAnsi="Consolas"/>
+          <w:bCs/>
+          <w:noProof/>
+          <w:color w:val="808080" w:themeColor="background1" w:themeShade="80"/>
+          <w:sz w:val="20"/>
+          <w:szCs w:val="20"/>
+        </w:rPr>
+        <w:t>Path\To\</w:t>
+      </w:r>
+      <w:r>
+        <w:rPr>
+          <w:rFonts w:ascii="Consolas" w:hAnsi="Consolas"/>
+          <w:bCs/>
+          <w:noProof/>
+          <w:color w:val="808080" w:themeColor="background1" w:themeShade="80"/>
+          <w:sz w:val="20"/>
+          <w:szCs w:val="20"/>
+        </w:rPr>
+        <w:t>ClearScript&gt;</w:t>
+      </w:r>
+      <w:r>
+        <w:rPr>
+          <w:rFonts w:ascii="Consolas" w:hAnsi="Consolas"/>
+          <w:b/>
+          <w:noProof/>
+          <w:color w:val="808080" w:themeColor="background1" w:themeShade="80"/>
+          <w:sz w:val="20"/>
+          <w:szCs w:val="20"/>
+        </w:rPr>
+        <w:t xml:space="preserve"> </w:t>
+      </w:r>
+      <w:r>
+        <w:rPr>
+          <w:rFonts w:ascii="Consolas" w:hAnsi="Consolas"/>
+          <w:b/>
+          <w:noProof/>
+          <w:sz w:val="20"/>
+          <w:szCs w:val="20"/>
+        </w:rPr>
+        <w:t>V8Update &amp;</w:t>
+      </w:r>
+      <w:r>
+        <w:rPr>
+          <w:rFonts w:ascii="Consolas" w:hAnsi="Consolas"/>
+          <w:b/>
+          <w:noProof/>
+          <w:sz w:val="20"/>
+          <w:szCs w:val="20"/>
+        </w:rPr>
+        <w:t>&amp;</w:t>
+      </w:r>
+      <w:r>
+        <w:rPr>
+          <w:rFonts w:ascii="Consolas" w:hAnsi="Consolas"/>
+          <w:b/>
+          <w:noProof/>
+          <w:sz w:val="20"/>
+          <w:szCs w:val="20"/>
+        </w:rPr>
+        <w:t xml:space="preserve"> V8Update /N </w:t>
+      </w:r>
+      <w:r>
+        <w:rPr>
+          <w:rFonts w:ascii="Consolas" w:hAnsi="Consolas"/>
+          <w:b/>
+          <w:noProof/>
+          <w:sz w:val="20"/>
+          <w:szCs w:val="20"/>
+        </w:rPr>
+        <w:t>Debug</w:t>
+      </w:r>
+    </w:p>
+    <w:p>
+      <w:pPr>
+        <w:ind w:left="1080"/>
+      </w:pPr>
+      <w:r>
+        <w:rPr>
+          <w:b/>
+          <w:color w:val="00B050"/>
+        </w:rPr>
+        <w:t>Note:</w:t>
+      </w:r>
+      <w:r>
+        <w:t xml:space="preserve"> Depending on your PC hardware and internet connection, </w:t>
+      </w:r>
+      <w:r>
+        <w:t>this step</w:t>
+      </w:r>
+      <w:r>
+        <w:t xml:space="preserve"> </w:t>
+      </w:r>
+      <w:r>
+        <w:t xml:space="preserve">could </w:t>
+      </w:r>
+      <w:r>
+        <w:t>take up to a half-hour or longer.</w:t>
+      </w:r>
+    </w:p>
+    <w:p>
+      <w:pPr>
+        <w:ind w:left="1080"/>
+      </w:pPr>
+      <w:r>
+        <w:t>By</w:t>
+      </w:r>
+      <w:r>
+        <w:t xml:space="preserve"> default, </w:t>
+      </w:r>
+      <w:bookmarkStart w:id="7" w:name="_Hlk482371988"/>
+      <w:r>
+        <w:rPr>
+          <w:rFonts w:ascii="Consolas" w:hAnsi="Consolas"/>
+          <w:b/>
+          <w:sz w:val="20"/>
+          <w:szCs w:val="20"/>
+        </w:rPr>
+        <w:t>V8Update</w:t>
+      </w:r>
+      <w:bookmarkEnd w:id="7"/>
+      <w:r>
+        <w:t xml:space="preserve"> builds a V8 revision that has been tested with the current version of ClearScript. If you'd like to use a specific revision instead, place the desired branch name, commit ID, or tag on the </w:t>
+      </w:r>
+      <w:r>
+        <w:rPr>
+          <w:rFonts w:ascii="Consolas" w:hAnsi="Consolas"/>
+          <w:b/>
+          <w:sz w:val="20"/>
+          <w:szCs w:val="20"/>
+        </w:rPr>
+        <w:t>V8Update</w:t>
+      </w:r>
+      <w:r>
+        <w:t xml:space="preserve"> command line. Browse </w:t>
+      </w:r>
+      <w:hyperlink r:id="rId29" w:history="1">
+        <w:r>
+          <w:rPr>
+            <w:rStyle w:val="Hyperlink"/>
+          </w:rPr>
+          <w:t>here</w:t>
+        </w:r>
+      </w:hyperlink>
+      <w:r>
+        <w:t xml:space="preserve"> to view V8's revision history.</w:t>
+      </w:r>
+    </w:p>
+    <w:p>
+      <w:pPr>
+        <w:ind w:left="360"/>
+      </w:pPr>
+      <w:r>
+        <w:t xml:space="preserve">You are now ready to build the </w:t>
+      </w:r>
+      <w:r>
+        <w:t xml:space="preserve">full </w:t>
+      </w:r>
+      <w:r>
+        <w:rPr>
+          <w:rFonts w:ascii="Consolas" w:hAnsi="Consolas"/>
+          <w:b/>
+          <w:sz w:val="20"/>
+          <w:szCs w:val="20"/>
+        </w:rPr>
+        <w:t>ClearScript</w:t>
+      </w:r>
+      <w:r>
+        <w:t xml:space="preserve"> solution</w:t>
+      </w:r>
+      <w:r>
+        <w:t xml:space="preserve"> using Visual Studio</w:t>
+      </w:r>
+      <w:r>
+        <w:t xml:space="preserve"> </w:t>
+      </w:r>
+      <w:r>
+        <w:t>2022</w:t>
+      </w:r>
+      <w:r>
+        <w:t>.</w:t>
+      </w:r>
+    </w:p>
+    <w:p>
+      <w:pPr>
+        <w:ind w:left="360"/>
+      </w:pPr>
+      <w:r>
+        <w:rPr>
+          <w:b/>
+          <w:color w:val="00B050"/>
+        </w:rPr>
+        <w:t>Note:</w:t>
+      </w:r>
+      <w:r>
+        <w:t xml:space="preserve"> The first time you open the solution, Visual Studio may prompt you to upgrade one or more projects to the latest platform toolset or .NET Framework. We recommend that you select </w:t>
+      </w:r>
+      <w:r>
+        <w:rPr>
+          <w:b/>
+        </w:rPr>
+        <w:t>Cancel</w:t>
+      </w:r>
+      <w:r>
+        <w:t xml:space="preserve"> or </w:t>
+      </w:r>
+      <w:r>
+        <w:rPr>
+          <w:b/>
+        </w:rPr>
+        <w:t>Don't Upgrade</w:t>
+      </w:r>
+      <w:r>
+        <w:t>.</w:t>
+      </w:r>
+      <w:r>
+        <w:t xml:space="preserve"> If you encounter issues building ClearScript’s unmanaged projects (</w:t>
+      </w:r>
+      <w:r>
+        <w:rPr>
+          <w:rFonts w:ascii="Consolas" w:hAnsi="Consolas"/>
+          <w:b/>
+          <w:sz w:val="20"/>
+          <w:szCs w:val="20"/>
+        </w:rPr>
+        <w:t>ClearScriptV8</w:t>
+      </w:r>
+      <w:r>
+        <w:rPr>
+          <w:rFonts w:ascii="Consolas" w:hAnsi="Consolas"/>
+          <w:b/>
+          <w:sz w:val="20"/>
+          <w:szCs w:val="20"/>
+        </w:rPr>
+        <w:t>.win-x86</w:t>
+      </w:r>
+      <w:r>
+        <w:t>,</w:t>
+      </w:r>
+      <w:r>
+        <w:t xml:space="preserve"> </w:t>
+      </w:r>
+      <w:r>
+        <w:rPr>
+          <w:rFonts w:ascii="Consolas" w:hAnsi="Consolas"/>
+          <w:b/>
+          <w:sz w:val="20"/>
+          <w:szCs w:val="20"/>
+        </w:rPr>
+        <w:t>ClearScriptV8</w:t>
+      </w:r>
+      <w:r>
+        <w:rPr>
+          <w:rFonts w:ascii="Consolas" w:hAnsi="Consolas"/>
+          <w:b/>
+          <w:sz w:val="20"/>
+          <w:szCs w:val="20"/>
+        </w:rPr>
+        <w:t>.win-x64</w:t>
+      </w:r>
+      <w:r>
+        <w:t xml:space="preserve">, and </w:t>
+      </w:r>
+      <w:r>
+        <w:rPr>
+          <w:rFonts w:ascii="Consolas" w:hAnsi="Consolas"/>
+          <w:b/>
+          <w:sz w:val="20"/>
+          <w:szCs w:val="20"/>
+        </w:rPr>
+        <w:t>ClearScriptV8</w:t>
+      </w:r>
+      <w:r>
+        <w:rPr>
+          <w:rFonts w:ascii="Consolas" w:hAnsi="Consolas"/>
+          <w:b/>
+          <w:sz w:val="20"/>
+          <w:szCs w:val="20"/>
+        </w:rPr>
+        <w:t>.win-arm64</w:t>
+      </w:r>
+      <w:r>
+        <w:t xml:space="preserve">), </w:t>
+      </w:r>
+      <w:r>
+        <w:t>ensure that</w:t>
+      </w:r>
+      <w:r>
+        <w:t xml:space="preserve"> their </w:t>
+      </w:r>
+      <w:r>
+        <w:rPr>
+          <w:b/>
+        </w:rPr>
+        <w:t>Windows SDK Version</w:t>
+      </w:r>
+      <w:r>
+        <w:t xml:space="preserve"> properties are set to </w:t>
+      </w:r>
+      <w:r>
+        <w:t>an installed version of the Windows SDK.</w:t>
+      </w:r>
+    </w:p>
+    <w:p>
+      <w:pPr>
+        <w:ind w:left="360"/>
+      </w:pPr>
+      <w:r>
+        <w:rPr>
+          <w:b/>
+          <w:color w:val="00B050"/>
+        </w:rPr>
+        <w:t>Optional:</w:t>
+      </w:r>
+      <w:r>
+        <w:t xml:space="preserve"> The ClearScript repository includes the </w:t>
+      </w:r>
+      <w:hyperlink r:id="rId30" w:history="1">
+        <w:r>
+          <w:rPr>
+            <w:rStyle w:val="Hyperlink"/>
+          </w:rPr>
+          <w:t>ClearScript Library Reference</w:t>
+        </w:r>
+      </w:hyperlink>
+      <w:r>
+        <w:t xml:space="preserve"> in HTML and Compiled HTML (.CHM) formats. If you'd like to rebuild these files, use </w:t>
+      </w:r>
+      <w:hyperlink r:id="rId31" w:history="1">
+        <w:r>
+          <w:rPr>
+            <w:rStyle w:val="Hyperlink"/>
+          </w:rPr>
+          <w:t>Sandcastle Help File Builder</w:t>
+        </w:r>
+      </w:hyperlink>
+      <w:r>
+        <w:t xml:space="preserve"> with the provided project files (</w:t>
+      </w:r>
+      <w:r>
+        <w:rPr>
+          <w:rFonts w:ascii="Consolas" w:hAnsi="Consolas"/>
+          <w:b/>
+          <w:noProof/>
+          <w:sz w:val="20"/>
+          <w:szCs w:val="20"/>
+        </w:rPr>
+        <w:t>ClearScript\doc\[Web]Reference</w:t>
+      </w:r>
+      <w:r>
+        <w:rPr>
+          <w:rFonts w:ascii="Consolas" w:hAnsi="Consolas"/>
+          <w:b/>
+          <w:noProof/>
+          <w:sz w:val="20"/>
+          <w:szCs w:val="20"/>
+        </w:rPr>
+        <w:t>.shfbproj</w:t>
+      </w:r>
+      <w:r>
+        <w:t>).</w:t>
+      </w:r>
+    </w:p>
+    <w:p>
+      <w:pPr>
+        <w:pStyle w:val="Heading2"/>
+        <w:spacing w:before="120"/>
+        <w:ind w:left="187"/>
+      </w:pPr>
+      <w:r>
+        <w:t>Linux</w:t>
+      </w:r>
+    </w:p>
+    <w:p>
+      <w:pPr>
+        <w:ind w:left="360"/>
+      </w:pPr>
+      <w:r>
+        <w:rPr>
+          <w:b/>
+          <w:color w:val="FF0000"/>
+        </w:rPr>
+        <w:t>Important:</w:t>
+      </w:r>
+      <w:r>
+        <w:rPr>
+          <w:b/>
+          <w:color w:val="FF0000"/>
+        </w:rPr>
+        <w:t xml:space="preserve"> </w:t>
+      </w:r>
+      <w:r>
+        <w:t>This procedure requires a 64-bit Linux operating system running on x64 hardware.</w:t>
+      </w:r>
+    </w:p>
+    <w:p>
+      <w:pPr>
+        <w:ind w:left="360"/>
+      </w:pPr>
+      <w:r>
+        <w:t>Here’s how to acquire and build V8 and ClearScript on Linux:</w:t>
+      </w:r>
+    </w:p>
+    <w:p>
+      <w:pPr>
+        <w:pStyle w:val="ListParagraph"/>
+        <w:numPr>
+          <w:ilvl w:val="0"/>
+          <w:numId w:val="12"/>
+        </w:numPr>
+        <w:contextualSpacing w:val="0"/>
+      </w:pPr>
+      <w:r>
+        <w:lastRenderedPageBreak/>
+        <w:t xml:space="preserve">Install the following packages: </w:t>
+      </w:r>
+      <w:hyperlink r:id="rId32" w:history="1">
+        <w:r>
+          <w:rPr>
+            <w:rStyle w:val="Hyperlink"/>
+          </w:rPr>
+          <w:t>Git</w:t>
+        </w:r>
+      </w:hyperlink>
+      <w:r>
+        <w:t xml:space="preserve">, </w:t>
+      </w:r>
+      <w:hyperlink r:id="rId33" w:history="1">
+        <w:r>
+          <w:rPr>
+            <w:rStyle w:val="Hyperlink"/>
+          </w:rPr>
+          <w:t xml:space="preserve">.NET </w:t>
+        </w:r>
+        <w:r>
+          <w:rPr>
+            <w:rStyle w:val="Hyperlink"/>
+          </w:rPr>
+          <w:t>8</w:t>
+        </w:r>
+        <w:r>
+          <w:rPr>
+            <w:rStyle w:val="Hyperlink"/>
+          </w:rPr>
+          <w:t>.0</w:t>
+        </w:r>
+        <w:r>
+          <w:rPr>
+            <w:rStyle w:val="Hyperlink"/>
+          </w:rPr>
+          <w:t xml:space="preserve"> SDK</w:t>
+        </w:r>
+      </w:hyperlink>
+      <w:r>
+        <w:t xml:space="preserve">, </w:t>
+      </w:r>
+      <w:hyperlink r:id="rId34" w:history="1">
         <w:r>
           <w:rPr>
             <w:rStyle w:val="Hyperlink"/>
@@ -1952,7 +1904,7 @@
       <w:r>
         <w:t xml:space="preserve">, </w:t>
       </w:r>
-      <w:hyperlink r:id="rId37" w:history="1">
+      <w:hyperlink r:id="rId35" w:history="1">
         <w:r>
           <w:rPr>
             <w:rStyle w:val="Hyperlink"/>
@@ -1963,7 +1915,7 @@
       <w:r>
         <w:t xml:space="preserve">, and </w:t>
       </w:r>
-      <w:hyperlink r:id="rId38" w:history="1">
+      <w:hyperlink r:id="rId36" w:history="1">
         <w:r>
           <w:rPr>
             <w:rStyle w:val="Hyperlink"/>
@@ -1988,7 +1940,7 @@
       <w:r>
         <w:t xml:space="preserve">Use </w:t>
       </w:r>
-      <w:hyperlink r:id="rId39" w:history="1">
+      <w:hyperlink r:id="rId37" w:history="1">
         <w:r>
           <w:rPr>
             <w:rStyle w:val="Hyperlink"/>
@@ -2004,7 +1956,7 @@
       <w:r>
         <w:t xml:space="preserve"> to download the </w:t>
       </w:r>
-      <w:hyperlink r:id="rId40" w:history="1">
+      <w:hyperlink r:id="rId38" w:history="1">
         <w:r>
           <w:rPr>
             <w:rStyle w:val="Hyperlink"/>
@@ -2267,7 +2219,7 @@
       <w:r>
         <w:t xml:space="preserve"> to cross-build for the arm architecture. This requires arm C++ cross-build tools, such as </w:t>
       </w:r>
-      <w:hyperlink r:id="rId41" w:history="1">
+      <w:hyperlink r:id="rId39" w:history="1">
         <w:r>
           <w:rPr>
             <w:rStyle w:val="Hyperlink"/>
@@ -2308,7 +2260,7 @@
       <w:r>
         <w:t xml:space="preserve">tools, such as </w:t>
       </w:r>
-      <w:hyperlink r:id="rId42" w:history="1">
+      <w:hyperlink r:id="rId40" w:history="1">
         <w:r>
           <w:rPr>
             <w:rStyle w:val="Hyperlink"/>
@@ -2350,7 +2302,7 @@
       <w:r>
         <w:t xml:space="preserve">Install </w:t>
       </w:r>
-      <w:hyperlink r:id="rId43" w:history="1">
+      <w:hyperlink r:id="rId41" w:history="1">
         <w:r>
           <w:rPr>
             <w:rStyle w:val="Hyperlink"/>
@@ -2362,7 +2314,7 @@
       <w:r>
         <w:t xml:space="preserve"> and </w:t>
       </w:r>
-      <w:hyperlink r:id="rId44" w:history="1">
+      <w:hyperlink r:id="rId42" w:history="1">
         <w:r>
           <w:rPr>
             <w:rStyle w:val="Hyperlink"/>
@@ -2373,7 +2325,13 @@
           <w:rPr>
             <w:rStyle w:val="Hyperlink"/>
           </w:rPr>
-          <w:t>6.0</w:t>
+          <w:t>8</w:t>
+        </w:r>
+        <w:r>
+          <w:rPr>
+            <w:rStyle w:val="Hyperlink"/>
+          </w:rPr>
+          <w:t>.0</w:t>
         </w:r>
         <w:r>
           <w:rPr>
@@ -2398,7 +2356,7 @@
       <w:r>
         <w:t xml:space="preserve">Use </w:t>
       </w:r>
-      <w:hyperlink r:id="rId45" w:history="1">
+      <w:hyperlink r:id="rId43" w:history="1">
         <w:r>
           <w:rPr>
             <w:rStyle w:val="Hyperlink"/>
@@ -2414,7 +2372,7 @@
       <w:r>
         <w:t xml:space="preserve"> to download the </w:t>
       </w:r>
-      <w:hyperlink r:id="rId46" w:history="1">
+      <w:hyperlink r:id="rId44" w:history="1">
         <w:r>
           <w:rPr>
             <w:rStyle w:val="Hyperlink"/>
@@ -2464,7 +2422,7 @@
       <w:r>
         <w:t xml:space="preserve">Launch the </w:t>
       </w:r>
-      <w:hyperlink r:id="rId47" w:history="1">
+      <w:hyperlink r:id="rId45" w:history="1">
         <w:r>
           <w:rPr>
             <w:rStyle w:val="Hyperlink"/>
@@ -4470,7 +4428,7 @@
       <w:r>
         <w:t xml:space="preserve"> for more information. The </w:t>
       </w:r>
-      <w:hyperlink r:id="rId48" w:history="1">
+      <w:hyperlink r:id="rId46" w:history="1">
         <w:r>
           <w:rPr>
             <w:rStyle w:val="Hyperlink"/>
@@ -4501,7 +4459,7 @@
       <w:r>
         <w:t xml:space="preserve"> in the </w:t>
       </w:r>
-      <w:hyperlink r:id="rId49" w:history="1">
+      <w:hyperlink r:id="rId47" w:history="1">
         <w:r>
           <w:rPr>
             <w:rStyle w:val="Hyperlink"/>
@@ -5024,7 +4982,7 @@
       <w:r>
         <w:t xml:space="preserve"> </w:t>
       </w:r>
-      <w:hyperlink r:id="rId50" w:history="1">
+      <w:hyperlink r:id="rId48" w:history="1">
         <w:r>
           <w:rPr>
             <w:rStyle w:val="Hyperlink"/>
@@ -5917,7 +5875,7 @@
       <w:r>
         <w:t xml:space="preserve"> See </w:t>
       </w:r>
-      <w:hyperlink r:id="rId51" w:history="1">
+      <w:hyperlink r:id="rId49" w:history="1">
         <w:r>
           <w:rPr>
             <w:rStyle w:val="Hyperlink"/>
@@ -5981,7 +5939,7 @@
       <w:r>
         <w:t xml:space="preserve">Enable script debugging in your application by invoking the </w:t>
       </w:r>
-      <w:hyperlink r:id="rId52" w:history="1">
+      <w:hyperlink r:id="rId50" w:history="1">
         <w:r>
           <w:rPr>
             <w:rStyle w:val="Hyperlink"/>
@@ -6058,7 +6016,7 @@
       <w:r>
         <w:t xml:space="preserve">You can add the flag </w:t>
       </w:r>
-      <w:hyperlink r:id="rId53" w:history="1">
+      <w:hyperlink r:id="rId51" w:history="1">
         <w:r>
           <w:rPr>
             <w:rStyle w:val="Hyperlink"/>
@@ -6115,7 +6073,7 @@
       <w:r>
         <w:t xml:space="preserve">Construct your script engine with the additional flag </w:t>
       </w:r>
-      <w:hyperlink r:id="rId54" w:history="1">
+      <w:hyperlink r:id="rId52" w:history="1">
         <w:r>
           <w:rPr>
             <w:rStyle w:val="Hyperlink"/>
@@ -6370,7 +6328,7 @@
         </w:numPr>
         <w:contextualSpacing w:val="0"/>
       </w:pPr>
-      <w:hyperlink r:id="rId55" w:history="1">
+      <w:hyperlink r:id="rId53" w:history="1">
         <w:r>
           <w:rPr>
             <w:rStyle w:val="Hyperlink"/>
@@ -6391,7 +6349,7 @@
         </w:numPr>
         <w:contextualSpacing w:val="0"/>
       </w:pPr>
-      <w:hyperlink r:id="rId56" w:history="1">
+      <w:hyperlink r:id="rId54" w:history="1">
         <w:r>
           <w:rPr>
             <w:rStyle w:val="Hyperlink"/>
@@ -6412,7 +6370,7 @@
         </w:numPr>
         <w:contextualSpacing w:val="0"/>
       </w:pPr>
-      <w:hyperlink r:id="rId57" w:history="1">
+      <w:hyperlink r:id="rId55" w:history="1">
         <w:r>
           <w:rPr>
             <w:rStyle w:val="Hyperlink"/>
@@ -6423,7 +6381,7 @@
       <w:r>
         <w:t xml:space="preserve"> for generously providing the </w:t>
       </w:r>
-      <w:hyperlink r:id="rId58" w:history="1">
+      <w:hyperlink r:id="rId56" w:history="1">
         <w:r>
           <w:rPr>
             <w:rStyle w:val="Hyperlink"/>
@@ -6449,7 +6407,7 @@
         </w:numPr>
         <w:contextualSpacing w:val="0"/>
       </w:pPr>
-      <w:hyperlink r:id="rId59" w:history="1">
+      <w:hyperlink r:id="rId57" w:history="1">
         <w:r>
           <w:rPr>
             <w:rStyle w:val="Hyperlink"/>
@@ -6460,7 +6418,7 @@
       <w:r>
         <w:t xml:space="preserve"> for generously providing the </w:t>
       </w:r>
-      <w:hyperlink r:id="rId60" w:history="1">
+      <w:hyperlink r:id="rId58" w:history="1">
         <w:r>
           <w:rPr>
             <w:rStyle w:val="Hyperlink"/>
@@ -6481,7 +6439,7 @@
         </w:numPr>
         <w:contextualSpacing w:val="0"/>
       </w:pPr>
-      <w:hyperlink r:id="rId61" w:history="1">
+      <w:hyperlink r:id="rId59" w:history="1">
         <w:proofErr w:type="spellStart"/>
         <w:r>
           <w:rPr>
@@ -6494,7 +6452,7 @@
       <w:r>
         <w:t xml:space="preserve"> for generously providing the </w:t>
       </w:r>
-      <w:hyperlink r:id="rId62" w:history="1">
+      <w:hyperlink r:id="rId60" w:history="1">
         <w:proofErr w:type="spellStart"/>
         <w:r>
           <w:rPr>
@@ -6533,7 +6491,7 @@
 </file>
 
 <file path=word/endnotes.xml><?xml version="1.0" encoding="utf-8"?>
-<w:endnotes xmlns:wpc="http://schemas.microsoft.com/office/word/2010/wordprocessingCanvas" xmlns:cx="http://schemas.microsoft.com/office/drawing/2014/chartex" xmlns:cx1="http://schemas.microsoft.com/office/drawing/2015/9/8/chartex" xmlns:cx2="http://schemas.microsoft.com/office/drawing/2015/10/21/chartex" xmlns:cx3="http://schemas.microsoft.com/office/drawing/2016/5/9/chartex" xmlns:cx4="http://schemas.microsoft.com/office/drawing/2016/5/10/chartex" xmlns:cx5="http://schemas.microsoft.com/office/drawing/2016/5/11/chartex" xmlns:cx6="http://schemas.microsoft.com/office/drawing/2016/5/12/chartex" xmlns:cx7="http://schemas.microsoft.com/office/drawing/2016/5/13/chartex" xmlns:cx8="http://schemas.microsoft.com/office/drawing/2016/5/14/chartex" xmlns:mc="http://schemas.openxmlformats.org/markup-compatibility/2006" xmlns:aink="http://schemas.microsoft.com/office/drawing/2016/ink" xmlns:am3d="http://schemas.microsoft.com/office/drawing/2017/model3d" xmlns:o="urn:schemas-microsoft-com:office:office" xmlns:oel="http://schemas.microsoft.com/office/2019/extlst" xmlns:r="http://schemas.openxmlformats.org/officeDocument/2006/relationships" xmlns:m="http://schemas.openxmlformats.org/officeDocument/2006/math" xmlns:v="urn:schemas-microsoft-com:vml" xmlns:wp14="http://schemas.microsoft.com/office/word/2010/wordprocessingDrawing" xmlns:wp="http://schemas.openxmlformats.org/drawingml/2006/wordprocessingDrawing" xmlns:w10="urn:schemas-microsoft-com:office:word" xmlns:w="http://schemas.openxmlformats.org/wordprocessingml/2006/main" xmlns:w14="http://schemas.microsoft.com/office/word/2010/wordml" xmlns:w15="http://schemas.microsoft.com/office/word/2012/wordml" xmlns:w16cex="http://schemas.microsoft.com/office/word/2018/wordml/cex" xmlns:w16cid="http://schemas.microsoft.com/office/word/2016/wordml/cid" xmlns:w16="http://schemas.microsoft.com/office/word/2018/wordml" xmlns:w16sdtdh="http://schemas.microsoft.com/office/word/2020/wordml/sdtdatahash" xmlns:w16se="http://schemas.microsoft.com/office/word/2015/wordml/symex" xmlns:wpg="http://schemas.microsoft.com/office/word/2010/wordprocessingGroup" xmlns:wpi="http://schemas.microsoft.com/office/word/2010/wordprocessingInk" xmlns:wne="http://schemas.microsoft.com/office/word/2006/wordml" xmlns:wps="http://schemas.microsoft.com/office/word/2010/wordprocessingShape" mc:Ignorable="w14 w15 w16se w16cid w16 w16cex w16sdtdh wp14">
+<w:endnotes xmlns:wpc="http://schemas.microsoft.com/office/word/2010/wordprocessingCanvas" xmlns:cx="http://schemas.microsoft.com/office/drawing/2014/chartex" xmlns:cx1="http://schemas.microsoft.com/office/drawing/2015/9/8/chartex" xmlns:cx2="http://schemas.microsoft.com/office/drawing/2015/10/21/chartex" xmlns:cx3="http://schemas.microsoft.com/office/drawing/2016/5/9/chartex" xmlns:cx4="http://schemas.microsoft.com/office/drawing/2016/5/10/chartex" xmlns:cx5="http://schemas.microsoft.com/office/drawing/2016/5/11/chartex" xmlns:cx6="http://schemas.microsoft.com/office/drawing/2016/5/12/chartex" xmlns:cx7="http://schemas.microsoft.com/office/drawing/2016/5/13/chartex" xmlns:cx8="http://schemas.microsoft.com/office/drawing/2016/5/14/chartex" xmlns:mc="http://schemas.openxmlformats.org/markup-compatibility/2006" xmlns:aink="http://schemas.microsoft.com/office/drawing/2016/ink" xmlns:am3d="http://schemas.microsoft.com/office/drawing/2017/model3d" xmlns:o="urn:schemas-microsoft-com:office:office" xmlns:oel="http://schemas.microsoft.com/office/2019/extlst" xmlns:r="http://schemas.openxmlformats.org/officeDocument/2006/relationships" xmlns:m="http://schemas.openxmlformats.org/officeDocument/2006/math" xmlns:v="urn:schemas-microsoft-com:vml" xmlns:wp14="http://schemas.microsoft.com/office/word/2010/wordprocessingDrawing" xmlns:wp="http://schemas.openxmlformats.org/drawingml/2006/wordprocessingDrawing" xmlns:w10="urn:schemas-microsoft-com:office:word" xmlns:w="http://schemas.openxmlformats.org/wordprocessingml/2006/main" xmlns:w14="http://schemas.microsoft.com/office/word/2010/wordml" xmlns:w15="http://schemas.microsoft.com/office/word/2012/wordml" xmlns:w16cex="http://schemas.microsoft.com/office/word/2018/wordml/cex" xmlns:w16cid="http://schemas.microsoft.com/office/word/2016/wordml/cid" xmlns:w16="http://schemas.microsoft.com/office/word/2018/wordml" xmlns:w16du="http://schemas.microsoft.com/office/word/2023/wordml/word16du" xmlns:w16sdtdh="http://schemas.microsoft.com/office/word/2020/wordml/sdtdatahash" xmlns:w16se="http://schemas.microsoft.com/office/word/2015/wordml/symex" xmlns:wpg="http://schemas.microsoft.com/office/word/2010/wordprocessingGroup" xmlns:wpi="http://schemas.microsoft.com/office/word/2010/wordprocessingInk" xmlns:wne="http://schemas.microsoft.com/office/word/2006/wordml" xmlns:wps="http://schemas.microsoft.com/office/word/2010/wordprocessingShape" mc:Ignorable="w14 w15 w16se w16cid w16 w16cex w16sdtdh w16du wp14">
   <w:endnote w:type="separator" w:id="-1">
     <w:p>
       <w:pPr>
@@ -6558,7 +6516,7 @@
 </file>
 
 <file path=word/footnotes.xml><?xml version="1.0" encoding="utf-8"?>
-<w:footnotes xmlns:wpc="http://schemas.microsoft.com/office/word/2010/wordprocessingCanvas" xmlns:cx="http://schemas.microsoft.com/office/drawing/2014/chartex" xmlns:cx1="http://schemas.microsoft.com/office/drawing/2015/9/8/chartex" xmlns:cx2="http://schemas.microsoft.com/office/drawing/2015/10/21/chartex" xmlns:cx3="http://schemas.microsoft.com/office/drawing/2016/5/9/chartex" xmlns:cx4="http://schemas.microsoft.com/office/drawing/2016/5/10/chartex" xmlns:cx5="http://schemas.microsoft.com/office/drawing/2016/5/11/chartex" xmlns:cx6="http://schemas.microsoft.com/office/drawing/2016/5/12/chartex" xmlns:cx7="http://schemas.microsoft.com/office/drawing/2016/5/13/chartex" xmlns:cx8="http://schemas.microsoft.com/office/drawing/2016/5/14/chartex" xmlns:mc="http://schemas.openxmlformats.org/markup-compatibility/2006" xmlns:aink="http://schemas.microsoft.com/office/drawing/2016/ink" xmlns:am3d="http://schemas.microsoft.com/office/drawing/2017/model3d" xmlns:o="urn:schemas-microsoft-com:office:office" xmlns:oel="http://schemas.microsoft.com/office/2019/extlst" xmlns:r="http://schemas.openxmlformats.org/officeDocument/2006/relationships" xmlns:m="http://schemas.openxmlformats.org/officeDocument/2006/math" xmlns:v="urn:schemas-microsoft-com:vml" xmlns:wp14="http://schemas.microsoft.com/office/word/2010/wordprocessingDrawing" xmlns:wp="http://schemas.openxmlformats.org/drawingml/2006/wordprocessingDrawing" xmlns:w10="urn:schemas-microsoft-com:office:word" xmlns:w="http://schemas.openxmlformats.org/wordprocessingml/2006/main" xmlns:w14="http://schemas.microsoft.com/office/word/2010/wordml" xmlns:w15="http://schemas.microsoft.com/office/word/2012/wordml" xmlns:w16cex="http://schemas.microsoft.com/office/word/2018/wordml/cex" xmlns:w16cid="http://schemas.microsoft.com/office/word/2016/wordml/cid" xmlns:w16="http://schemas.microsoft.com/office/word/2018/wordml" xmlns:w16sdtdh="http://schemas.microsoft.com/office/word/2020/wordml/sdtdatahash" xmlns:w16se="http://schemas.microsoft.com/office/word/2015/wordml/symex" xmlns:wpg="http://schemas.microsoft.com/office/word/2010/wordprocessingGroup" xmlns:wpi="http://schemas.microsoft.com/office/word/2010/wordprocessingInk" xmlns:wne="http://schemas.microsoft.com/office/word/2006/wordml" xmlns:wps="http://schemas.microsoft.com/office/word/2010/wordprocessingShape" mc:Ignorable="w14 w15 w16se w16cid w16 w16cex w16sdtdh wp14">
+<w:footnotes xmlns:wpc="http://schemas.microsoft.com/office/word/2010/wordprocessingCanvas" xmlns:cx="http://schemas.microsoft.com/office/drawing/2014/chartex" xmlns:cx1="http://schemas.microsoft.com/office/drawing/2015/9/8/chartex" xmlns:cx2="http://schemas.microsoft.com/office/drawing/2015/10/21/chartex" xmlns:cx3="http://schemas.microsoft.com/office/drawing/2016/5/9/chartex" xmlns:cx4="http://schemas.microsoft.com/office/drawing/2016/5/10/chartex" xmlns:cx5="http://schemas.microsoft.com/office/drawing/2016/5/11/chartex" xmlns:cx6="http://schemas.microsoft.com/office/drawing/2016/5/12/chartex" xmlns:cx7="http://schemas.microsoft.com/office/drawing/2016/5/13/chartex" xmlns:cx8="http://schemas.microsoft.com/office/drawing/2016/5/14/chartex" xmlns:mc="http://schemas.openxmlformats.org/markup-compatibility/2006" xmlns:aink="http://schemas.microsoft.com/office/drawing/2016/ink" xmlns:am3d="http://schemas.microsoft.com/office/drawing/2017/model3d" xmlns:o="urn:schemas-microsoft-com:office:office" xmlns:oel="http://schemas.microsoft.com/office/2019/extlst" xmlns:r="http://schemas.openxmlformats.org/officeDocument/2006/relationships" xmlns:m="http://schemas.openxmlformats.org/officeDocument/2006/math" xmlns:v="urn:schemas-microsoft-com:vml" xmlns:wp14="http://schemas.microsoft.com/office/word/2010/wordprocessingDrawing" xmlns:wp="http://schemas.openxmlformats.org/drawingml/2006/wordprocessingDrawing" xmlns:w10="urn:schemas-microsoft-com:office:word" xmlns:w="http://schemas.openxmlformats.org/wordprocessingml/2006/main" xmlns:w14="http://schemas.microsoft.com/office/word/2010/wordml" xmlns:w15="http://schemas.microsoft.com/office/word/2012/wordml" xmlns:w16cex="http://schemas.microsoft.com/office/word/2018/wordml/cex" xmlns:w16cid="http://schemas.microsoft.com/office/word/2016/wordml/cid" xmlns:w16="http://schemas.microsoft.com/office/word/2018/wordml" xmlns:w16du="http://schemas.microsoft.com/office/word/2023/wordml/word16du" xmlns:w16sdtdh="http://schemas.microsoft.com/office/word/2020/wordml/sdtdatahash" xmlns:w16se="http://schemas.microsoft.com/office/word/2015/wordml/symex" xmlns:wpg="http://schemas.microsoft.com/office/word/2010/wordprocessingGroup" xmlns:wpi="http://schemas.microsoft.com/office/word/2010/wordprocessingInk" xmlns:wne="http://schemas.microsoft.com/office/word/2006/wordml" xmlns:wps="http://schemas.microsoft.com/office/word/2010/wordprocessingShape" mc:Ignorable="w14 w15 w16se w16cid w16 w16cex w16sdtdh w16du wp14">
   <w:footnote w:type="separator" w:id="-1">
     <w:p>
       <w:pPr>
@@ -6583,7 +6541,7 @@
 </file>
 
 <file path=word/numbering.xml><?xml version="1.0" encoding="utf-8"?>
-<w:numbering xmlns:wpc="http://schemas.microsoft.com/office/word/2010/wordprocessingCanvas" xmlns:cx="http://schemas.microsoft.com/office/drawing/2014/chartex" xmlns:cx1="http://schemas.microsoft.com/office/drawing/2015/9/8/chartex" xmlns:cx2="http://schemas.microsoft.com/office/drawing/2015/10/21/chartex" xmlns:cx3="http://schemas.microsoft.com/office/drawing/2016/5/9/chartex" xmlns:cx4="http://schemas.microsoft.com/office/drawing/2016/5/10/chartex" xmlns:cx5="http://schemas.microsoft.com/office/drawing/2016/5/11/chartex" xmlns:cx6="http://schemas.microsoft.com/office/drawing/2016/5/12/chartex" xmlns:cx7="http://schemas.microsoft.com/office/drawing/2016/5/13/chartex" xmlns:cx8="http://schemas.microsoft.com/office/drawing/2016/5/14/chartex" xmlns:mc="http://schemas.openxmlformats.org/markup-compatibility/2006" xmlns:aink="http://schemas.microsoft.com/office/drawing/2016/ink" xmlns:am3d="http://schemas.microsoft.com/office/drawing/2017/model3d" xmlns:o="urn:schemas-microsoft-com:office:office" xmlns:oel="http://schemas.microsoft.com/office/2019/extlst" xmlns:r="http://schemas.openxmlformats.org/officeDocument/2006/relationships" xmlns:m="http://schemas.openxmlformats.org/officeDocument/2006/math" xmlns:v="urn:schemas-microsoft-com:vml" xmlns:wp14="http://schemas.microsoft.com/office/word/2010/wordprocessingDrawing" xmlns:wp="http://schemas.openxmlformats.org/drawingml/2006/wordprocessingDrawing" xmlns:w10="urn:schemas-microsoft-com:office:word" xmlns:w="http://schemas.openxmlformats.org/wordprocessingml/2006/main" xmlns:w14="http://schemas.microsoft.com/office/word/2010/wordml" xmlns:w15="http://schemas.microsoft.com/office/word/2012/wordml" xmlns:w16cex="http://schemas.microsoft.com/office/word/2018/wordml/cex" xmlns:w16cid="http://schemas.microsoft.com/office/word/2016/wordml/cid" xmlns:w16="http://schemas.microsoft.com/office/word/2018/wordml" xmlns:w16sdtdh="http://schemas.microsoft.com/office/word/2020/wordml/sdtdatahash" xmlns:w16se="http://schemas.microsoft.com/office/word/2015/wordml/symex" xmlns:wpg="http://schemas.microsoft.com/office/word/2010/wordprocessingGroup" xmlns:wpi="http://schemas.microsoft.com/office/word/2010/wordprocessingInk" xmlns:wne="http://schemas.microsoft.com/office/word/2006/wordml" xmlns:wps="http://schemas.microsoft.com/office/word/2010/wordprocessingShape" mc:Ignorable="w14 w15 w16se w16cid w16 w16cex w16sdtdh wp14">
+<w:numbering xmlns:wpc="http://schemas.microsoft.com/office/word/2010/wordprocessingCanvas" xmlns:cx="http://schemas.microsoft.com/office/drawing/2014/chartex" xmlns:cx1="http://schemas.microsoft.com/office/drawing/2015/9/8/chartex" xmlns:cx2="http://schemas.microsoft.com/office/drawing/2015/10/21/chartex" xmlns:cx3="http://schemas.microsoft.com/office/drawing/2016/5/9/chartex" xmlns:cx4="http://schemas.microsoft.com/office/drawing/2016/5/10/chartex" xmlns:cx5="http://schemas.microsoft.com/office/drawing/2016/5/11/chartex" xmlns:cx6="http://schemas.microsoft.com/office/drawing/2016/5/12/chartex" xmlns:cx7="http://schemas.microsoft.com/office/drawing/2016/5/13/chartex" xmlns:cx8="http://schemas.microsoft.com/office/drawing/2016/5/14/chartex" xmlns:mc="http://schemas.openxmlformats.org/markup-compatibility/2006" xmlns:aink="http://schemas.microsoft.com/office/drawing/2016/ink" xmlns:am3d="http://schemas.microsoft.com/office/drawing/2017/model3d" xmlns:o="urn:schemas-microsoft-com:office:office" xmlns:oel="http://schemas.microsoft.com/office/2019/extlst" xmlns:r="http://schemas.openxmlformats.org/officeDocument/2006/relationships" xmlns:m="http://schemas.openxmlformats.org/officeDocument/2006/math" xmlns:v="urn:schemas-microsoft-com:vml" xmlns:wp14="http://schemas.microsoft.com/office/word/2010/wordprocessingDrawing" xmlns:wp="http://schemas.openxmlformats.org/drawingml/2006/wordprocessingDrawing" xmlns:w10="urn:schemas-microsoft-com:office:word" xmlns:w="http://schemas.openxmlformats.org/wordprocessingml/2006/main" xmlns:w14="http://schemas.microsoft.com/office/word/2010/wordml" xmlns:w15="http://schemas.microsoft.com/office/word/2012/wordml" xmlns:w16cex="http://schemas.microsoft.com/office/word/2018/wordml/cex" xmlns:w16cid="http://schemas.microsoft.com/office/word/2016/wordml/cid" xmlns:w16="http://schemas.microsoft.com/office/word/2018/wordml" xmlns:w16du="http://schemas.microsoft.com/office/word/2023/wordml/word16du" xmlns:w16sdtdh="http://schemas.microsoft.com/office/word/2020/wordml/sdtdatahash" xmlns:w16se="http://schemas.microsoft.com/office/word/2015/wordml/symex" xmlns:wpg="http://schemas.microsoft.com/office/word/2010/wordprocessingGroup" xmlns:wpi="http://schemas.microsoft.com/office/word/2010/wordprocessingInk" xmlns:wne="http://schemas.microsoft.com/office/word/2006/wordml" xmlns:wps="http://schemas.microsoft.com/office/word/2010/wordprocessingShape" mc:Ignorable="w14 w15 w16se w16cid w16 w16cex w16sdtdh w16du wp14">
   <w:abstractNum w:abstractNumId="0" w15:restartNumberingAfterBreak="0">
     <w:nsid w:val="05762E98"/>
     <w:multiLevelType w:val="hybridMultilevel"/>
@@ -8050,7 +8008,7 @@
 </file>
 
 <file path=word/styles.xml><?xml version="1.0" encoding="utf-8"?>
-<w:styles xmlns:mc="http://schemas.openxmlformats.org/markup-compatibility/2006" xmlns:r="http://schemas.openxmlformats.org/officeDocument/2006/relationships" xmlns:w="http://schemas.openxmlformats.org/wordprocessingml/2006/main" xmlns:w14="http://schemas.microsoft.com/office/word/2010/wordml" xmlns:w15="http://schemas.microsoft.com/office/word/2012/wordml" xmlns:w16cex="http://schemas.microsoft.com/office/word/2018/wordml/cex" xmlns:w16cid="http://schemas.microsoft.com/office/word/2016/wordml/cid" xmlns:w16="http://schemas.microsoft.com/office/word/2018/wordml" xmlns:w16sdtdh="http://schemas.microsoft.com/office/word/2020/wordml/sdtdatahash" xmlns:w16se="http://schemas.microsoft.com/office/word/2015/wordml/symex" mc:Ignorable="w14 w15 w16se w16cid w16 w16cex w16sdtdh">
+<w:styles xmlns:mc="http://schemas.openxmlformats.org/markup-compatibility/2006" xmlns:r="http://schemas.openxmlformats.org/officeDocument/2006/relationships" xmlns:w="http://schemas.openxmlformats.org/wordprocessingml/2006/main" xmlns:w14="http://schemas.microsoft.com/office/word/2010/wordml" xmlns:w15="http://schemas.microsoft.com/office/word/2012/wordml" xmlns:w16cex="http://schemas.microsoft.com/office/word/2018/wordml/cex" xmlns:w16cid="http://schemas.microsoft.com/office/word/2016/wordml/cid" xmlns:w16="http://schemas.microsoft.com/office/word/2018/wordml" xmlns:w16du="http://schemas.microsoft.com/office/word/2023/wordml/word16du" xmlns:w16sdtdh="http://schemas.microsoft.com/office/word/2020/wordml/sdtdatahash" xmlns:w16se="http://schemas.microsoft.com/office/word/2015/wordml/symex" mc:Ignorable="w14 w15 w16se w16cid w16 w16cex w16sdtdh w16du">
   <w:docDefaults>
     <w:rPrDefault>
       <w:rPr>
@@ -8500,7 +8458,6 @@
   <w:style w:type="character" w:default="1" w:styleId="DefaultParagraphFont">
     <w:name w:val="Default Paragraph Font"/>
     <w:uiPriority w:val="1"/>
-    <w:semiHidden/>
     <w:unhideWhenUsed/>
   </w:style>
   <w:style w:type="table" w:default="1" w:styleId="TableNormal">
@@ -9288,4 +9245,10 @@
   <a:objectDefaults/>
   <a:extraClrSchemeLst/>
 </a:theme>
+</file>
+
+<file path=docMetadata/LabelInfo.xml><?xml version="1.0" encoding="utf-8"?>
+<clbl:labelList xmlns:clbl="http://schemas.microsoft.com/office/2020/mipLabelMetadata">
+  <clbl:label id="{f42aa342-8706-4288-bd11-ebb85995028c}" enabled="1" method="Standard" siteId="{72f988bf-86f1-41af-91ab-2d7cd011db47}" contentBits="0" removed="0"/>
+</clbl:labelList>
 </file>
</xml_diff>